<commit_message>
Aggiornamento casi d'uso e requisiti
</commit_message>
<xml_diff>
--- a/Deliverables/RequirementsAndUseCase_EasyJob.docx
+++ b/Deliverables/RequirementsAndUseCase_EasyJob.docx
@@ -31,63 +31,6 @@
           <w:szCs w:val="44"/>
         </w:rPr>
       </w:pPr>
-      <w:r>
-        <w:rPr>
-          <w:b/>
-          <w:bCs/>
-          <w:noProof/>
-          <w:sz w:val="44"/>
-          <w:szCs w:val="44"/>
-        </w:rPr>
-        <w:drawing>
-          <wp:inline distT="0" distB="0" distL="0" distR="0">
-            <wp:extent cx="5440680" cy="2773680"/>
-            <wp:effectExtent l="0" t="0" r="7620" b="7620"/>
-            <wp:docPr id="1" name="Immagine 1"/>
-            <wp:cNvGraphicFramePr>
-              <a:graphicFrameLocks xmlns:a="http://schemas.openxmlformats.org/drawingml/2006/main" noChangeAspect="1"/>
-            </wp:cNvGraphicFramePr>
-            <a:graphic xmlns:a="http://schemas.openxmlformats.org/drawingml/2006/main">
-              <a:graphicData uri="http://schemas.openxmlformats.org/drawingml/2006/picture">
-                <pic:pic xmlns:pic="http://schemas.openxmlformats.org/drawingml/2006/picture">
-                  <pic:nvPicPr>
-                    <pic:cNvPr id="0" name="Picture 1"/>
-                    <pic:cNvPicPr>
-                      <a:picLocks noChangeAspect="1" noChangeArrowheads="1"/>
-                    </pic:cNvPicPr>
-                  </pic:nvPicPr>
-                  <pic:blipFill>
-                    <a:blip r:embed="rId5">
-                      <a:extLst>
-                        <a:ext uri="{28A0092B-C50C-407E-A947-70E740481C1C}">
-                          <a14:useLocalDpi xmlns:a14="http://schemas.microsoft.com/office/drawing/2010/main" val="0"/>
-                        </a:ext>
-                      </a:extLst>
-                    </a:blip>
-                    <a:srcRect/>
-                    <a:stretch>
-                      <a:fillRect/>
-                    </a:stretch>
-                  </pic:blipFill>
-                  <pic:spPr bwMode="auto">
-                    <a:xfrm>
-                      <a:off x="0" y="0"/>
-                      <a:ext cx="5440680" cy="2773680"/>
-                    </a:xfrm>
-                    <a:prstGeom prst="rect">
-                      <a:avLst/>
-                    </a:prstGeom>
-                    <a:noFill/>
-                    <a:ln>
-                      <a:noFill/>
-                    </a:ln>
-                  </pic:spPr>
-                </pic:pic>
-              </a:graphicData>
-            </a:graphic>
-          </wp:inline>
-        </w:drawing>
-      </w:r>
     </w:p>
     <w:p>
       <w:pPr>
@@ -331,7 +274,7 @@
           <w:sz w:val="24"/>
           <w:szCs w:val="24"/>
         </w:rPr>
-        <w:t>Utente generico</w:t>
+        <w:t>Utente generic</w:t>
       </w:r>
       <w:r>
         <w:rPr>
@@ -340,8 +283,105 @@
           <w:sz w:val="24"/>
           <w:szCs w:val="24"/>
         </w:rPr>
+        <w:t>o</w:t>
+      </w:r>
+      <w:r>
+        <w:rPr>
+          <w:b/>
+          <w:bCs/>
+          <w:sz w:val="24"/>
+          <w:szCs w:val="24"/>
+        </w:rPr>
         <w:br/>
       </w:r>
+      <w:r>
+        <w:rPr>
+          <w:b/>
+          <w:bCs/>
+        </w:rPr>
+        <w:t xml:space="preserve">BACHECA </w:t>
+      </w:r>
+    </w:p>
+    <w:p>
+      <w:pPr>
+        <w:pStyle w:val="Paragrafoelenco"/>
+        <w:numPr>
+          <w:ilvl w:val="0"/>
+          <w:numId w:val="8"/>
+        </w:numPr>
+      </w:pPr>
+      <w:r>
+        <w:t>RF</w:t>
+      </w:r>
+      <w:r>
+        <w:t>1</w:t>
+      </w:r>
+      <w:r>
+        <w:t>: Possibilità di leggere gli annunci.</w:t>
+      </w:r>
+    </w:p>
+    <w:p>
+      <w:pPr>
+        <w:pStyle w:val="Paragrafoelenco"/>
+        <w:numPr>
+          <w:ilvl w:val="0"/>
+          <w:numId w:val="8"/>
+        </w:numPr>
+      </w:pPr>
+      <w:r>
+        <w:t>RF</w:t>
+      </w:r>
+      <w:r>
+        <w:t>2</w:t>
+      </w:r>
+      <w:r>
+        <w:t>: Possibilità di filtrare e ricercare gli annunci.</w:t>
+      </w:r>
+    </w:p>
+    <w:p>
+      <w:pPr>
+        <w:pStyle w:val="Paragrafoelenco"/>
+        <w:ind w:left="1800"/>
+      </w:pPr>
+    </w:p>
+    <w:p>
+      <w:pPr>
+        <w:pStyle w:val="Paragrafoelenco"/>
+        <w:numPr>
+          <w:ilvl w:val="0"/>
+          <w:numId w:val="7"/>
+        </w:numPr>
+        <w:rPr>
+          <w:b/>
+          <w:bCs/>
+          <w:sz w:val="24"/>
+          <w:szCs w:val="24"/>
+        </w:rPr>
+      </w:pPr>
+      <w:r>
+        <w:rPr>
+          <w:b/>
+          <w:bCs/>
+          <w:sz w:val="24"/>
+          <w:szCs w:val="24"/>
+        </w:rPr>
+        <w:t>Utente</w:t>
+      </w:r>
+      <w:r>
+        <w:rPr>
+          <w:b/>
+          <w:bCs/>
+          <w:sz w:val="24"/>
+          <w:szCs w:val="24"/>
+        </w:rPr>
+        <w:t xml:space="preserve"> autenticato</w:t>
+      </w:r>
+    </w:p>
+    <w:p>
+      <w:pPr>
+        <w:pStyle w:val="Paragrafoelenco"/>
+        <w:ind w:left="1440"/>
+      </w:pPr>
       <w:r>
         <w:rPr>
           <w:b/>
@@ -357,7 +397,7 @@
         <w:t>RF</w:t>
       </w:r>
       <w:r>
-        <w:t>1</w:t>
+        <w:t>3</w:t>
       </w:r>
       <w:r>
         <w:t>: Possibilità di visualizzare la propria pagina utente.</w:t>
@@ -365,60 +405,8 @@
     </w:p>
     <w:p>
       <w:pPr>
+        <w:pStyle w:val="Paragrafoelenco"/>
         <w:ind w:left="1440"/>
-        <w:rPr>
-          <w:b/>
-          <w:bCs/>
-        </w:rPr>
-      </w:pPr>
-      <w:r>
-        <w:rPr>
-          <w:b/>
-          <w:bCs/>
-        </w:rPr>
-        <w:t xml:space="preserve">BACHECA </w:t>
-      </w:r>
-    </w:p>
-    <w:p>
-      <w:pPr>
-        <w:pStyle w:val="Paragrafoelenco"/>
-        <w:numPr>
-          <w:ilvl w:val="0"/>
-          <w:numId w:val="8"/>
-        </w:numPr>
-      </w:pPr>
-      <w:r>
-        <w:t>RF</w:t>
-      </w:r>
-      <w:r>
-        <w:t>2</w:t>
-      </w:r>
-      <w:r>
-        <w:t>: Possibilità di leggere gli annunci.</w:t>
-      </w:r>
-    </w:p>
-    <w:p>
-      <w:pPr>
-        <w:pStyle w:val="Paragrafoelenco"/>
-        <w:numPr>
-          <w:ilvl w:val="0"/>
-          <w:numId w:val="8"/>
-        </w:numPr>
-      </w:pPr>
-      <w:r>
-        <w:t>RF</w:t>
-      </w:r>
-      <w:r>
-        <w:t>3</w:t>
-      </w:r>
-      <w:r>
-        <w:t>: Possibilità di filtrare e ricercare gli annunci.</w:t>
-      </w:r>
-    </w:p>
-    <w:p>
-      <w:pPr>
-        <w:pStyle w:val="Paragrafoelenco"/>
-        <w:ind w:left="1800"/>
         <w:rPr>
           <w:b/>
           <w:bCs/>
@@ -721,22 +709,13 @@
     <w:p>
       <w:pPr>
         <w:pStyle w:val="Paragrafoelenco"/>
-        <w:ind w:left="1440"/>
-        <w:rPr>
-          <w:b/>
-          <w:bCs/>
-        </w:rPr>
-      </w:pPr>
-    </w:p>
-    <w:p>
-      <w:pPr>
-        <w:pStyle w:val="Paragrafoelenco"/>
         <w:numPr>
           <w:ilvl w:val="0"/>
           <w:numId w:val="8"/>
         </w:numPr>
       </w:pPr>
       <w:r>
+        <w:lastRenderedPageBreak/>
         <w:t>RF</w:t>
       </w:r>
       <w:r>
@@ -1226,7 +1205,6 @@
           <w:sz w:val="24"/>
           <w:szCs w:val="24"/>
         </w:rPr>
-        <w:lastRenderedPageBreak/>
         <w:t>Supportability</w:t>
       </w:r>
     </w:p>
@@ -1350,204 +1328,6 @@
       <w:r>
         <w:t xml:space="preserve"> renderà obbligatorio acconsentire al trattamento dei dati personali in fase di caricamento del curriculum.</w:t>
       </w:r>
-    </w:p>
-    <w:p>
-      <w:pPr>
-        <w:pStyle w:val="Paragrafoelenco"/>
-        <w:ind w:left="1440"/>
-      </w:pPr>
-    </w:p>
-    <w:p>
-      <w:pPr>
-        <w:pStyle w:val="Paragrafoelenco"/>
-        <w:ind w:left="1440"/>
-      </w:pPr>
-    </w:p>
-    <w:p>
-      <w:pPr>
-        <w:pStyle w:val="Paragrafoelenco"/>
-        <w:ind w:left="1440"/>
-      </w:pPr>
-    </w:p>
-    <w:p>
-      <w:pPr>
-        <w:pStyle w:val="Paragrafoelenco"/>
-        <w:ind w:left="1440"/>
-      </w:pPr>
-    </w:p>
-    <w:p>
-      <w:pPr>
-        <w:pStyle w:val="Paragrafoelenco"/>
-        <w:ind w:left="1440"/>
-      </w:pPr>
-    </w:p>
-    <w:p>
-      <w:pPr>
-        <w:pStyle w:val="Paragrafoelenco"/>
-        <w:ind w:left="1440"/>
-      </w:pPr>
-    </w:p>
-    <w:p>
-      <w:pPr>
-        <w:pStyle w:val="Paragrafoelenco"/>
-        <w:ind w:left="1440"/>
-      </w:pPr>
-    </w:p>
-    <w:p>
-      <w:pPr>
-        <w:pStyle w:val="Paragrafoelenco"/>
-        <w:ind w:left="1440"/>
-      </w:pPr>
-    </w:p>
-    <w:p>
-      <w:pPr>
-        <w:pStyle w:val="Paragrafoelenco"/>
-        <w:ind w:left="1440"/>
-      </w:pPr>
-    </w:p>
-    <w:p>
-      <w:pPr>
-        <w:pStyle w:val="Paragrafoelenco"/>
-        <w:ind w:left="1440"/>
-      </w:pPr>
-    </w:p>
-    <w:p>
-      <w:pPr>
-        <w:pStyle w:val="Paragrafoelenco"/>
-        <w:ind w:left="1440"/>
-      </w:pPr>
-    </w:p>
-    <w:p>
-      <w:pPr>
-        <w:pStyle w:val="Paragrafoelenco"/>
-        <w:ind w:left="1440"/>
-      </w:pPr>
-    </w:p>
-    <w:p>
-      <w:pPr>
-        <w:pStyle w:val="Paragrafoelenco"/>
-        <w:ind w:left="1440"/>
-      </w:pPr>
-    </w:p>
-    <w:p>
-      <w:pPr>
-        <w:pStyle w:val="Paragrafoelenco"/>
-        <w:ind w:left="1440"/>
-      </w:pPr>
-    </w:p>
-    <w:p>
-      <w:pPr>
-        <w:pStyle w:val="Paragrafoelenco"/>
-        <w:ind w:left="1440"/>
-      </w:pPr>
-    </w:p>
-    <w:p>
-      <w:pPr>
-        <w:pStyle w:val="Paragrafoelenco"/>
-        <w:ind w:left="1440"/>
-      </w:pPr>
-    </w:p>
-    <w:p>
-      <w:pPr>
-        <w:pStyle w:val="Paragrafoelenco"/>
-        <w:ind w:left="1440"/>
-      </w:pPr>
-    </w:p>
-    <w:p>
-      <w:pPr>
-        <w:pStyle w:val="Paragrafoelenco"/>
-        <w:ind w:left="1440"/>
-      </w:pPr>
-    </w:p>
-    <w:p>
-      <w:pPr>
-        <w:pStyle w:val="Paragrafoelenco"/>
-        <w:ind w:left="1440"/>
-      </w:pPr>
-    </w:p>
-    <w:p>
-      <w:pPr>
-        <w:pStyle w:val="Paragrafoelenco"/>
-        <w:ind w:left="1440"/>
-      </w:pPr>
-    </w:p>
-    <w:p>
-      <w:pPr>
-        <w:pStyle w:val="Paragrafoelenco"/>
-        <w:ind w:left="1440"/>
-      </w:pPr>
-    </w:p>
-    <w:p>
-      <w:pPr>
-        <w:pStyle w:val="Paragrafoelenco"/>
-        <w:ind w:left="1440"/>
-      </w:pPr>
-    </w:p>
-    <w:p>
-      <w:pPr>
-        <w:pStyle w:val="Paragrafoelenco"/>
-        <w:ind w:left="1440"/>
-      </w:pPr>
-    </w:p>
-    <w:p>
-      <w:pPr>
-        <w:pStyle w:val="Paragrafoelenco"/>
-        <w:ind w:left="1440"/>
-      </w:pPr>
-    </w:p>
-    <w:p>
-      <w:pPr>
-        <w:pStyle w:val="Paragrafoelenco"/>
-        <w:ind w:left="1440"/>
-      </w:pPr>
-    </w:p>
-    <w:p>
-      <w:pPr>
-        <w:pStyle w:val="Paragrafoelenco"/>
-        <w:ind w:left="1440"/>
-      </w:pPr>
-    </w:p>
-    <w:p>
-      <w:pPr>
-        <w:pStyle w:val="Paragrafoelenco"/>
-        <w:ind w:left="1440"/>
-      </w:pPr>
-    </w:p>
-    <w:p>
-      <w:pPr>
-        <w:pStyle w:val="Paragrafoelenco"/>
-        <w:ind w:left="1440"/>
-      </w:pPr>
-    </w:p>
-    <w:p>
-      <w:pPr>
-        <w:pStyle w:val="Paragrafoelenco"/>
-        <w:ind w:left="1440"/>
-      </w:pPr>
-    </w:p>
-    <w:p>
-      <w:pPr>
-        <w:pStyle w:val="Paragrafoelenco"/>
-        <w:ind w:left="1440"/>
-      </w:pPr>
-    </w:p>
-    <w:p>
-      <w:pPr>
-        <w:pStyle w:val="Paragrafoelenco"/>
-        <w:ind w:left="1440"/>
-      </w:pPr>
-    </w:p>
-    <w:p>
-      <w:pPr>
-        <w:pStyle w:val="Paragrafoelenco"/>
-        <w:ind w:left="1440"/>
-      </w:pPr>
-    </w:p>
-    <w:p>
-      <w:pPr>
-        <w:pStyle w:val="Paragrafoelenco"/>
-        <w:ind w:left="1440"/>
-      </w:pPr>
     </w:p>
     <w:p>
       <w:pPr>
@@ -1686,13 +1466,13 @@
               <w:t>RF</w:t>
             </w:r>
             <w:r>
+              <w:t>1</w:t>
+            </w:r>
+            <w:r>
+              <w:t>, R</w:t>
+            </w:r>
+            <w:r>
               <w:t>2</w:t>
-            </w:r>
-            <w:r>
-              <w:t>, R</w:t>
-            </w:r>
-            <w:r>
-              <w:t>3</w:t>
             </w:r>
             <w:r>
               <w:t xml:space="preserve">, </w:t>
@@ -2026,7 +1806,7 @@
               <w:t>RF</w:t>
             </w:r>
             <w:r>
-              <w:t>1</w:t>
+              <w:t>3</w:t>
             </w:r>
             <w:r>
               <w:t>, RF</w:t>
@@ -2174,10 +1954,7 @@
               <w:t xml:space="preserve">e </w:t>
             </w:r>
             <w:r>
-              <w:t xml:space="preserve"> </w:t>
-            </w:r>
-            <w:r>
-              <w:t>inserisce nome dell’azienda: “</w:t>
+              <w:t xml:space="preserve"> inserisce nome dell’azienda: “</w:t>
             </w:r>
             <w:r>
               <w:t xml:space="preserve">Busitalia </w:t>
@@ -2421,7 +2198,7 @@
               <w:t xml:space="preserve"> RF</w:t>
             </w:r>
             <w:r>
-              <w:t>1</w:t>
+              <w:t>3</w:t>
             </w:r>
             <w:r>
               <w:t>, RF</w:t>
@@ -3406,7 +3183,7 @@
               <w:t>RF</w:t>
             </w:r>
             <w:r>
-              <w:t>3</w:t>
+              <w:t>2</w:t>
             </w:r>
           </w:p>
         </w:tc>
@@ -3761,7 +3538,7 @@
               <w:t>RF</w:t>
             </w:r>
             <w:r>
-              <w:t>3</w:t>
+              <w:t>2</w:t>
             </w:r>
           </w:p>
         </w:tc>
@@ -3860,12 +3637,7 @@
               <w:t>utente ha già effettuato una ricerca per ambito</w:t>
             </w:r>
             <w:r>
-              <w:t xml:space="preserve"> (UC </w:t>
-            </w:r>
-            <w:bookmarkStart w:id="0" w:name="_GoBack"/>
-            <w:bookmarkEnd w:id="0"/>
-            <w:r>
-              <w:t>1.1)</w:t>
+              <w:t xml:space="preserve"> (UC 1.1)</w:t>
             </w:r>
           </w:p>
         </w:tc>
@@ -4133,8 +3905,10 @@
               <w:t>RF</w:t>
             </w:r>
             <w:r>
-              <w:t>2</w:t>
-            </w:r>
+              <w:t>1</w:t>
+            </w:r>
+            <w:bookmarkStart w:id="0" w:name="_GoBack"/>
+            <w:bookmarkEnd w:id="0"/>
           </w:p>
         </w:tc>
       </w:tr>
@@ -4229,7 +4003,10 @@
               <w:t>L’</w:t>
             </w:r>
             <w:r>
-              <w:t>utente ha effettuato una ricerca e sta visualizzando un elenco di annunci.</w:t>
+              <w:t>utente ha effettuato una ricerca e sta visualizzando un elenco di annunci</w:t>
+            </w:r>
+            <w:r>
+              <w:t xml:space="preserve"> (UC 1.1 e/o UC 1.2)</w:t>
             </w:r>
           </w:p>
         </w:tc>
@@ -4481,21 +4258,7 @@
                 <w:b/>
                 <w:bCs/>
               </w:rPr>
-              <w:t xml:space="preserve">Login – UC </w:t>
-            </w:r>
-            <w:r>
-              <w:rPr>
-                <w:b/>
-                <w:bCs/>
-              </w:rPr>
-              <w:t>2</w:t>
-            </w:r>
-            <w:r>
-              <w:rPr>
-                <w:b/>
-                <w:bCs/>
-              </w:rPr>
-              <w:t>.1</w:t>
+              <w:t>Login – UC 2.1</w:t>
             </w:r>
           </w:p>
         </w:tc>
@@ -4537,7 +4300,19 @@
               <w:jc w:val="center"/>
             </w:pPr>
             <w:r>
-              <w:t>RF1, RF9</w:t>
+              <w:t>RF</w:t>
+            </w:r>
+            <w:r>
+              <w:t>2</w:t>
+            </w:r>
+            <w:r>
+              <w:t>,</w:t>
+            </w:r>
+            <w:r>
+              <w:t xml:space="preserve"> RF3,</w:t>
+            </w:r>
+            <w:r>
+              <w:t xml:space="preserve"> RF9</w:t>
             </w:r>
           </w:p>
         </w:tc>
@@ -4735,11 +4510,6 @@
           <w:p>
             <w:pPr>
               <w:pStyle w:val="Paragrafoelenco"/>
-            </w:pPr>
-          </w:p>
-          <w:p>
-            <w:pPr>
-              <w:pStyle w:val="Paragrafoelenco"/>
               <w:numPr>
                 <w:ilvl w:val="0"/>
                 <w:numId w:val="21"/>
@@ -4747,7 +4517,17 @@
               <w:jc w:val="right"/>
             </w:pPr>
             <w:r>
-              <w:t>Il sistema mostra all’utente la propria pagina utente.</w:t>
+              <w:t xml:space="preserve">Il sistema mostra all’utente la propria pagina </w:t>
+            </w:r>
+          </w:p>
+          <w:p>
+            <w:pPr>
+              <w:pStyle w:val="Paragrafoelenco"/>
+              <w:ind w:left="1080"/>
+              <w:jc w:val="right"/>
+            </w:pPr>
+            <w:r>
+              <w:t>utente.</w:t>
             </w:r>
           </w:p>
         </w:tc>
@@ -4906,7 +4686,7 @@
                 <w:b/>
                 <w:bCs/>
               </w:rPr>
-              <w:t>RegistrazioneInoccupato – UC 2.</w:t>
+              <w:t>Registrazione – UC 2.</w:t>
             </w:r>
             <w:r>
               <w:rPr>
@@ -5012,7 +4792,10 @@
               <w:t xml:space="preserve">Utente </w:t>
             </w:r>
             <w:r>
-              <w:t>non registrato</w:t>
+              <w:t xml:space="preserve">non </w:t>
+            </w:r>
+            <w:r>
+              <w:t>autenticato</w:t>
             </w:r>
           </w:p>
         </w:tc>
@@ -5779,7 +5562,7 @@
           <w:sz w:val="32"/>
           <w:szCs w:val="32"/>
         </w:rPr>
-        <w:t xml:space="preserve">Utente inoccupato – Use </w:t>
+        <w:t xml:space="preserve">Utente – Use </w:t>
       </w:r>
       <w:r>
         <w:rPr>
@@ -5959,10 +5742,10 @@
               <w:jc w:val="center"/>
             </w:pPr>
             <w:r>
-              <w:t xml:space="preserve">Utente </w:t>
-            </w:r>
-            <w:r>
-              <w:t>in cerca di lavoro.</w:t>
+              <w:t>Utente</w:t>
+            </w:r>
+            <w:r>
+              <w:t>.</w:t>
             </w:r>
           </w:p>
         </w:tc>
@@ -6107,6 +5890,27 @@
             </w:pPr>
             <w:r>
               <w:t>per quell’annuncio.</w:t>
+            </w:r>
+          </w:p>
+          <w:p>
+            <w:pPr>
+              <w:pStyle w:val="Paragrafoelenco"/>
+              <w:numPr>
+                <w:ilvl w:val="0"/>
+                <w:numId w:val="27"/>
+              </w:numPr>
+              <w:jc w:val="right"/>
+            </w:pPr>
+            <w:r>
+              <w:t>Il sistema informa l’utente che</w:t>
+            </w:r>
+            <w:r>
+              <w:br/>
+              <w:t>la candidatura è avvenuta con</w:t>
+            </w:r>
+            <w:r>
+              <w:br/>
+              <w:t>successo.</w:t>
             </w:r>
           </w:p>
           <w:p/>
@@ -6801,7 +6605,7 @@
       </w:tr>
       <w:tr>
         <w:trPr>
-          <w:trHeight w:val="1827"/>
+          <w:trHeight w:val="699"/>
         </w:trPr>
         <w:tc>
           <w:tcPr>
@@ -6944,6 +6748,7 @@
               <w:jc w:val="right"/>
             </w:pPr>
             <w:r>
+              <w:lastRenderedPageBreak/>
               <w:t>dell’utente all’elenco di inserzioni</w:t>
             </w:r>
           </w:p>
@@ -6955,6 +6760,14 @@
             </w:pPr>
             <w:r>
               <w:t>presenti nel sistema.</w:t>
+            </w:r>
+            <w:r>
+              <w:br/>
+              <w:t>5. Il sistema notifica l’utente dell’</w:t>
+            </w:r>
+            <w:r>
+              <w:br/>
+              <w:t>avvenuta pubblicazione.</w:t>
             </w:r>
           </w:p>
           <w:p/>
@@ -7722,56 +7535,6 @@
     </w:p>
     <w:p>
       <w:pPr>
-        <w:pStyle w:val="Paragrafoelenco"/>
-        <w:ind w:left="644"/>
-        <w:rPr>
-          <w:b/>
-          <w:bCs/>
-          <w:sz w:val="32"/>
-          <w:szCs w:val="32"/>
-        </w:rPr>
-      </w:pPr>
-    </w:p>
-    <w:p>
-      <w:pPr>
-        <w:pStyle w:val="Paragrafoelenco"/>
-        <w:ind w:left="644"/>
-        <w:rPr>
-          <w:b/>
-          <w:bCs/>
-          <w:sz w:val="32"/>
-          <w:szCs w:val="32"/>
-        </w:rPr>
-      </w:pPr>
-    </w:p>
-    <w:p>
-      <w:pPr>
-        <w:pStyle w:val="Paragrafoelenco"/>
-        <w:ind w:left="644"/>
-        <w:rPr>
-          <w:b/>
-          <w:bCs/>
-          <w:sz w:val="32"/>
-          <w:szCs w:val="32"/>
-        </w:rPr>
-      </w:pPr>
-    </w:p>
-    <w:p>
-      <w:pPr>
-        <w:pStyle w:val="Paragrafoelenco"/>
-        <w:ind w:left="644"/>
-        <w:rPr>
-          <w:b/>
-          <w:bCs/>
-          <w:sz w:val="32"/>
-          <w:szCs w:val="32"/>
-        </w:rPr>
-      </w:pPr>
-    </w:p>
-    <w:p>
-      <w:pPr>
-        <w:pStyle w:val="Paragrafoelenco"/>
-        <w:ind w:left="644"/>
         <w:rPr>
           <w:b/>
           <w:bCs/>
@@ -8031,7 +7794,7 @@
       </w:tr>
       <w:tr>
         <w:trPr>
-          <w:trHeight w:val="1827"/>
+          <w:trHeight w:val="2528"/>
         </w:trPr>
         <w:tc>
           <w:tcPr>
@@ -8421,7 +8184,7 @@
       </w:tr>
       <w:tr>
         <w:trPr>
-          <w:trHeight w:val="3384"/>
+          <w:trHeight w:val="416"/>
         </w:trPr>
         <w:tc>
           <w:tcPr>
@@ -8560,6 +8323,19 @@
             <w:r>
               <w:br/>
               <w:t>i dati relativi a quell’annuncio.</w:t>
+            </w:r>
+          </w:p>
+          <w:p>
+            <w:pPr>
+              <w:pStyle w:val="Paragrafoelenco"/>
+              <w:numPr>
+                <w:ilvl w:val="0"/>
+                <w:numId w:val="36"/>
+              </w:numPr>
+              <w:jc w:val="right"/>
+            </w:pPr>
+            <w:r>
+              <w:t>Il sistema notifica l’avvenuta rimozione.</w:t>
             </w:r>
           </w:p>
         </w:tc>
@@ -9066,14 +8842,14 @@
                 <w:b/>
                 <w:bCs/>
               </w:rPr>
-              <w:t xml:space="preserve">AccessoSezioneAdmin </w:t>
-            </w:r>
-            <w:r>
-              <w:rPr>
-                <w:b/>
-                <w:bCs/>
-              </w:rPr>
-              <w:t>– UC 6.1</w:t>
+              <w:t>CancellazioneUtente – UC 6.</w:t>
+            </w:r>
+            <w:r>
+              <w:rPr>
+                <w:b/>
+                <w:bCs/>
+              </w:rPr>
+              <w:t>1</w:t>
             </w:r>
           </w:p>
         </w:tc>
@@ -9115,7 +8891,7 @@
               <w:jc w:val="center"/>
             </w:pPr>
             <w:r>
-              <w:t>RF15</w:t>
+              <w:t>RF14</w:t>
             </w:r>
           </w:p>
         </w:tc>
@@ -9208,404 +8984,14 @@
               <w:jc w:val="center"/>
             </w:pPr>
             <w:r>
-              <w:t>L’amministratore effettua login.</w:t>
+              <w:t>L’amministratore risulta loggato, sta visualizzando la sezione admin e clicca sul nome di un’azienda segnalata.</w:t>
             </w:r>
           </w:p>
         </w:tc>
       </w:tr>
       <w:tr>
         <w:trPr>
-          <w:trHeight w:val="1827"/>
-        </w:trPr>
-        <w:tc>
-          <w:tcPr>
-            <w:tcW w:w="2355" w:type="dxa"/>
-          </w:tcPr>
-          <w:p>
-            <w:pPr>
-              <w:rPr>
-                <w:b/>
-                <w:bCs/>
-                <w:i/>
-                <w:iCs/>
-              </w:rPr>
-            </w:pPr>
-            <w:r>
-              <w:rPr>
-                <w:b/>
-                <w:bCs/>
-                <w:i/>
-                <w:iCs/>
-              </w:rPr>
-              <w:t>Flusso di eventi</w:t>
-            </w:r>
-          </w:p>
-        </w:tc>
-        <w:tc>
-          <w:tcPr>
-            <w:tcW w:w="7665" w:type="dxa"/>
-          </w:tcPr>
-          <w:p>
-            <w:pPr>
-              <w:pStyle w:val="Paragrafoelenco"/>
-              <w:numPr>
-                <w:ilvl w:val="0"/>
-                <w:numId w:val="32"/>
-              </w:numPr>
-            </w:pPr>
-            <w:r>
-              <w:t>L’utente inserisce username</w:t>
-            </w:r>
-          </w:p>
-          <w:p>
-            <w:pPr>
-              <w:pStyle w:val="Paragrafoelenco"/>
-              <w:ind w:left="1069"/>
-            </w:pPr>
-            <w:r>
-              <w:t>e password</w:t>
-            </w:r>
-            <w:r>
-              <w:t>.</w:t>
-            </w:r>
-          </w:p>
-          <w:p>
-            <w:pPr>
-              <w:pStyle w:val="Paragrafoelenco"/>
-              <w:ind w:left="1069"/>
-            </w:pPr>
-          </w:p>
-          <w:p/>
-          <w:p>
-            <w:pPr>
-              <w:pStyle w:val="Paragrafoelenco"/>
-              <w:numPr>
-                <w:ilvl w:val="0"/>
-                <w:numId w:val="32"/>
-              </w:numPr>
-              <w:jc w:val="right"/>
-            </w:pPr>
-            <w:r>
-              <w:t xml:space="preserve">Il sistema </w:t>
-            </w:r>
-            <w:r>
-              <w:t>identifica l’amministratore</w:t>
-            </w:r>
-            <w:r>
-              <w:br/>
-              <w:t xml:space="preserve">e mostra la sezione admin con </w:t>
-            </w:r>
-            <w:r>
-              <w:br/>
-              <w:t>l’elenco delle segnalazioni</w:t>
-            </w:r>
-            <w:r>
-              <w:br/>
-              <w:t>ricevute.</w:t>
-            </w:r>
-          </w:p>
-          <w:p/>
-        </w:tc>
-      </w:tr>
-      <w:tr>
-        <w:trPr>
-          <w:trHeight w:val="560"/>
-        </w:trPr>
-        <w:tc>
-          <w:tcPr>
-            <w:tcW w:w="2355" w:type="dxa"/>
-          </w:tcPr>
-          <w:p>
-            <w:pPr>
-              <w:rPr>
-                <w:b/>
-                <w:bCs/>
-                <w:i/>
-                <w:iCs/>
-              </w:rPr>
-            </w:pPr>
-            <w:r>
-              <w:rPr>
-                <w:b/>
-                <w:bCs/>
-                <w:i/>
-                <w:iCs/>
-              </w:rPr>
-              <w:t>Exit condition</w:t>
-            </w:r>
-          </w:p>
-        </w:tc>
-        <w:tc>
-          <w:tcPr>
-            <w:tcW w:w="7665" w:type="dxa"/>
-          </w:tcPr>
-          <w:p>
-            <w:pPr>
-              <w:pStyle w:val="Paragrafoelenco"/>
-              <w:jc w:val="center"/>
-            </w:pPr>
-            <w:r>
-              <w:t>L’amministratore accede alla sezione admin e all’elenco delle segnalazioni.</w:t>
-            </w:r>
-          </w:p>
-        </w:tc>
-      </w:tr>
-      <w:tr>
-        <w:trPr>
-          <w:trHeight w:val="560"/>
-        </w:trPr>
-        <w:tc>
-          <w:tcPr>
-            <w:tcW w:w="2355" w:type="dxa"/>
-          </w:tcPr>
-          <w:p>
-            <w:pPr>
-              <w:rPr>
-                <w:b/>
-                <w:bCs/>
-                <w:i/>
-                <w:iCs/>
-              </w:rPr>
-            </w:pPr>
-            <w:r>
-              <w:rPr>
-                <w:b/>
-                <w:bCs/>
-                <w:i/>
-                <w:iCs/>
-              </w:rPr>
-              <w:t>Exception</w:t>
-            </w:r>
-          </w:p>
-        </w:tc>
-        <w:tc>
-          <w:tcPr>
-            <w:tcW w:w="7665" w:type="dxa"/>
-          </w:tcPr>
-          <w:p>
-            <w:pPr>
-              <w:pStyle w:val="Paragrafoelenco"/>
-              <w:jc w:val="center"/>
-            </w:pPr>
-            <w:r>
-              <w:t>L’utente sbaglia username o password (FormException - UC).</w:t>
-            </w:r>
-          </w:p>
-        </w:tc>
-      </w:tr>
-    </w:tbl>
-    <w:p>
-      <w:pPr>
-        <w:pStyle w:val="Paragrafoelenco"/>
-        <w:ind w:left="1069"/>
-        <w:rPr>
-          <w:b/>
-          <w:bCs/>
-          <w:sz w:val="32"/>
-          <w:szCs w:val="32"/>
-        </w:rPr>
-      </w:pPr>
-    </w:p>
-    <w:tbl>
-      <w:tblPr>
-        <w:tblStyle w:val="Grigliatabella"/>
-        <w:tblpPr w:leftFromText="141" w:rightFromText="141" w:vertAnchor="text" w:horzAnchor="margin" w:tblpY="201"/>
-        <w:tblW w:w="10020" w:type="dxa"/>
-        <w:tblLook w:val="04A0" w:firstRow="1" w:lastRow="0" w:firstColumn="1" w:lastColumn="0" w:noHBand="0" w:noVBand="1"/>
-      </w:tblPr>
-      <w:tblGrid>
-        <w:gridCol w:w="2355"/>
-        <w:gridCol w:w="7665"/>
-      </w:tblGrid>
-      <w:tr>
-        <w:trPr>
-          <w:trHeight w:val="274"/>
-        </w:trPr>
-        <w:tc>
-          <w:tcPr>
-            <w:tcW w:w="2355" w:type="dxa"/>
-          </w:tcPr>
-          <w:p>
-            <w:pPr>
-              <w:rPr>
-                <w:b/>
-                <w:bCs/>
-                <w:i/>
-                <w:iCs/>
-              </w:rPr>
-            </w:pPr>
-            <w:r>
-              <w:rPr>
-                <w:b/>
-                <w:bCs/>
-                <w:i/>
-                <w:iCs/>
-              </w:rPr>
-              <w:t>Nome</w:t>
-            </w:r>
-          </w:p>
-        </w:tc>
-        <w:tc>
-          <w:tcPr>
-            <w:tcW w:w="7665" w:type="dxa"/>
-          </w:tcPr>
-          <w:p>
-            <w:pPr>
-              <w:jc w:val="center"/>
-              <w:rPr>
-                <w:b/>
-                <w:bCs/>
-              </w:rPr>
-            </w:pPr>
-            <w:r>
-              <w:rPr>
-                <w:b/>
-                <w:bCs/>
-              </w:rPr>
-              <w:t>CancellazioneUtente – UC 6.2</w:t>
-            </w:r>
-          </w:p>
-        </w:tc>
-      </w:tr>
-      <w:tr>
-        <w:trPr>
-          <w:trHeight w:val="554"/>
-        </w:trPr>
-        <w:tc>
-          <w:tcPr>
-            <w:tcW w:w="2355" w:type="dxa"/>
-          </w:tcPr>
-          <w:p>
-            <w:pPr>
-              <w:rPr>
-                <w:b/>
-                <w:bCs/>
-                <w:i/>
-                <w:iCs/>
-              </w:rPr>
-            </w:pPr>
-            <w:r>
-              <w:rPr>
-                <w:b/>
-                <w:bCs/>
-                <w:i/>
-                <w:iCs/>
-              </w:rPr>
-              <w:t>Riferimenti a requisiti funzionali</w:t>
-            </w:r>
-          </w:p>
-        </w:tc>
-        <w:tc>
-          <w:tcPr>
-            <w:tcW w:w="7665" w:type="dxa"/>
-          </w:tcPr>
-          <w:p>
-            <w:pPr>
-              <w:jc w:val="center"/>
-            </w:pPr>
-            <w:r>
-              <w:t>RF14</w:t>
-            </w:r>
-          </w:p>
-        </w:tc>
-      </w:tr>
-      <w:tr>
-        <w:trPr>
-          <w:trHeight w:val="562"/>
-        </w:trPr>
-        <w:tc>
-          <w:tcPr>
-            <w:tcW w:w="2355" w:type="dxa"/>
-          </w:tcPr>
-          <w:p>
-            <w:pPr>
-              <w:rPr>
-                <w:b/>
-                <w:bCs/>
-                <w:i/>
-                <w:iCs/>
-              </w:rPr>
-            </w:pPr>
-            <w:r>
-              <w:rPr>
-                <w:b/>
-                <w:bCs/>
-                <w:i/>
-                <w:iCs/>
-              </w:rPr>
-              <w:t>A</w:t>
-            </w:r>
-            <w:r>
-              <w:rPr>
-                <w:b/>
-                <w:bCs/>
-                <w:i/>
-                <w:iCs/>
-              </w:rPr>
-              <w:t>ttori partecipanti</w:t>
-            </w:r>
-          </w:p>
-        </w:tc>
-        <w:tc>
-          <w:tcPr>
-            <w:tcW w:w="7665" w:type="dxa"/>
-          </w:tcPr>
-          <w:p>
-            <w:pPr>
-              <w:jc w:val="center"/>
-            </w:pPr>
-            <w:r>
-              <w:t>Amministratore</w:t>
-            </w:r>
-          </w:p>
-        </w:tc>
-      </w:tr>
-      <w:tr>
-        <w:trPr>
-          <w:trHeight w:val="562"/>
-        </w:trPr>
-        <w:tc>
-          <w:tcPr>
-            <w:tcW w:w="2355" w:type="dxa"/>
-          </w:tcPr>
-          <w:p>
-            <w:pPr>
-              <w:rPr>
-                <w:b/>
-                <w:bCs/>
-                <w:i/>
-                <w:iCs/>
-              </w:rPr>
-            </w:pPr>
-            <w:r>
-              <w:rPr>
-                <w:b/>
-                <w:bCs/>
-                <w:i/>
-                <w:iCs/>
-              </w:rPr>
-              <w:lastRenderedPageBreak/>
-              <w:t>Entry condition</w:t>
-            </w:r>
-          </w:p>
-        </w:tc>
-        <w:tc>
-          <w:tcPr>
-            <w:tcW w:w="7665" w:type="dxa"/>
-          </w:tcPr>
-          <w:p>
-            <w:pPr>
-              <w:jc w:val="center"/>
-            </w:pPr>
-            <w:r>
-              <w:t>L’amministratore risulta loggato, sta visualizzando la sezione admin e clicca sul nome di un’azienda segnalata.</w:t>
-            </w:r>
-          </w:p>
-        </w:tc>
-      </w:tr>
-      <w:tr>
-        <w:trPr>
-          <w:trHeight w:val="1827"/>
+          <w:trHeight w:val="70"/>
         </w:trPr>
         <w:tc>
           <w:tcPr>
@@ -9738,7 +9124,6 @@
               <w:t>annunci da lui pubblicati.</w:t>
             </w:r>
           </w:p>
-          <w:p/>
         </w:tc>
       </w:tr>
       <w:tr>
@@ -13143,7 +12528,7 @@
   <w:abstractNum w:abstractNumId="34" w15:restartNumberingAfterBreak="0">
     <w:nsid w:val="62BD32E2"/>
     <w:multiLevelType w:val="hybridMultilevel"/>
-    <w:tmpl w:val="97DEAA88"/>
+    <w:tmpl w:val="4D10C126"/>
     <w:lvl w:ilvl="0" w:tplc="30E8A3F4">
       <w:start w:val="1"/>
       <w:numFmt w:val="bullet"/>

</xml_diff>

<commit_message>
Update dei requisiti e dei casi d'uso
1) Risolto problema relativo alla numerazione
</commit_message>
<xml_diff>
--- a/Deliverables/RequirementsAndUseCase_EasyJob.docx
+++ b/Deliverables/RequirementsAndUseCase_EasyJob.docx
@@ -2299,16 +2299,11 @@
             <w:r>
               <w:t xml:space="preserve">Effettua la registrazione </w:t>
             </w:r>
-            <w:proofErr w:type="gramStart"/>
             <w:r>
               <w:t xml:space="preserve">e </w:t>
             </w:r>
             <w:r>
-              <w:t xml:space="preserve"> inserisce</w:t>
-            </w:r>
-            <w:proofErr w:type="gramEnd"/>
-            <w:r>
-              <w:t xml:space="preserve"> nome dell’azienda: “</w:t>
+              <w:t xml:space="preserve"> inserisce nome dell’azienda: “</w:t>
             </w:r>
             <w:proofErr w:type="spellStart"/>
             <w:r>
@@ -3638,6 +3633,8 @@
         </w:rPr>
         <w:t xml:space="preserve"> </w:t>
       </w:r>
+      <w:bookmarkStart w:id="0" w:name="_GoBack"/>
+      <w:bookmarkEnd w:id="0"/>
     </w:p>
     <w:p>
       <w:pPr>
@@ -3650,8 +3647,6 @@
           <w:szCs w:val="36"/>
         </w:rPr>
       </w:pPr>
-      <w:bookmarkStart w:id="0" w:name="_GoBack"/>
-      <w:bookmarkEnd w:id="0"/>
     </w:p>
     <w:p>
       <w:pPr>
@@ -4945,7 +4940,16 @@
           <w:sz w:val="36"/>
           <w:szCs w:val="36"/>
         </w:rPr>
-        <w:t>– Use Cases</w:t>
+        <w:t>– Use Case</w:t>
+      </w:r>
+      <w:r>
+        <w:rPr>
+          <w:b/>
+          <w:bCs/>
+          <w:sz w:val="36"/>
+          <w:szCs w:val="36"/>
+        </w:rPr>
+        <w:t>s</w:t>
       </w:r>
     </w:p>
     <w:p>
@@ -6095,7 +6099,7 @@
         <w:pStyle w:val="Paragrafoelenco"/>
         <w:numPr>
           <w:ilvl w:val="0"/>
-          <w:numId w:val="27"/>
+          <w:numId w:val="1"/>
         </w:numPr>
         <w:rPr>
           <w:b/>
@@ -6179,14 +6183,7 @@
                 <w:b/>
                 <w:bCs/>
               </w:rPr>
-              <w:t xml:space="preserve"> – UC </w:t>
-            </w:r>
-            <w:r>
-              <w:rPr>
-                <w:b/>
-                <w:bCs/>
-              </w:rPr>
-              <w:t>3.1</w:t>
+              <w:t xml:space="preserve"> – UC 3.1</w:t>
             </w:r>
           </w:p>
         </w:tc>
@@ -6503,11 +6500,6 @@
     </w:p>
     <w:p>
       <w:pPr>
-        <w:pStyle w:val="Paragrafoelenco"/>
-        <w:numPr>
-          <w:ilvl w:val="0"/>
-          <w:numId w:val="1"/>
-        </w:numPr>
         <w:rPr>
           <w:b/>
           <w:bCs/>
@@ -6515,25 +6507,97 @@
           <w:szCs w:val="40"/>
         </w:rPr>
       </w:pPr>
-      <w:r>
+    </w:p>
+    <w:p>
+      <w:pPr>
         <w:rPr>
           <w:b/>
           <w:bCs/>
           <w:sz w:val="40"/>
           <w:szCs w:val="40"/>
         </w:rPr>
-        <w:t>Utente – Use Cases</w:t>
-      </w:r>
-    </w:p>
-    <w:p>
-      <w:pPr>
-        <w:pStyle w:val="Paragrafoelenco"/>
-        <w:ind w:left="927"/>
+      </w:pPr>
+    </w:p>
+    <w:p>
+      <w:pPr>
         <w:rPr>
           <w:b/>
           <w:bCs/>
           <w:sz w:val="40"/>
           <w:szCs w:val="40"/>
+        </w:rPr>
+      </w:pPr>
+    </w:p>
+    <w:p>
+      <w:pPr>
+        <w:rPr>
+          <w:b/>
+          <w:bCs/>
+          <w:sz w:val="40"/>
+          <w:szCs w:val="40"/>
+        </w:rPr>
+      </w:pPr>
+    </w:p>
+    <w:p>
+      <w:pPr>
+        <w:rPr>
+          <w:b/>
+          <w:bCs/>
+          <w:sz w:val="40"/>
+          <w:szCs w:val="40"/>
+        </w:rPr>
+      </w:pPr>
+    </w:p>
+    <w:p>
+      <w:pPr>
+        <w:ind w:left="720"/>
+        <w:rPr>
+          <w:b/>
+          <w:bCs/>
+          <w:sz w:val="36"/>
+          <w:szCs w:val="36"/>
+        </w:rPr>
+      </w:pPr>
+      <w:r>
+        <w:rPr>
+          <w:b/>
+          <w:bCs/>
+          <w:sz w:val="36"/>
+          <w:szCs w:val="36"/>
+        </w:rPr>
+        <w:lastRenderedPageBreak/>
+        <w:t xml:space="preserve">4. </w:t>
+      </w:r>
+      <w:r>
+        <w:rPr>
+          <w:b/>
+          <w:bCs/>
+          <w:sz w:val="36"/>
+          <w:szCs w:val="36"/>
+        </w:rPr>
+        <w:t>Utente – Use Cases</w:t>
+      </w:r>
+    </w:p>
+    <w:p>
+      <w:pPr>
+        <w:ind w:left="720"/>
+        <w:rPr>
+          <w:b/>
+          <w:bCs/>
+          <w:sz w:val="36"/>
+          <w:szCs w:val="36"/>
+        </w:rPr>
+      </w:pPr>
+    </w:p>
+    <w:p>
+      <w:pPr>
+        <w:ind w:left="720"/>
+        <w:jc w:val="center"/>
+        <w:rPr>
+          <w:b/>
+          <w:bCs/>
+          <w:sz w:val="36"/>
+          <w:szCs w:val="36"/>
         </w:rPr>
       </w:pPr>
       <w:r>
@@ -6544,9 +6608,8 @@
           <w:sz w:val="44"/>
           <w:szCs w:val="44"/>
         </w:rPr>
-        <w:lastRenderedPageBreak/>
         <w:drawing>
-          <wp:inline distT="0" distB="0" distL="0" distR="0" wp14:anchorId="2A179409" wp14:editId="6596E546">
+          <wp:inline distT="0" distB="0" distL="0" distR="0" wp14:anchorId="76DDE7BD" wp14:editId="3A104090">
             <wp:extent cx="4219575" cy="3048000"/>
             <wp:effectExtent l="0" t="0" r="9525" b="0"/>
             <wp:docPr id="2" name="Immagine 2"/>
@@ -7239,6 +7302,7 @@
                 <w:i/>
                 <w:iCs/>
               </w:rPr>
+              <w:lastRenderedPageBreak/>
               <w:t xml:space="preserve">Entry </w:t>
             </w:r>
             <w:proofErr w:type="spellStart"/>
@@ -7307,7 +7371,6 @@
                 <w:i/>
                 <w:iCs/>
               </w:rPr>
-              <w:lastRenderedPageBreak/>
               <w:t>Flusso di eventi</w:t>
             </w:r>
           </w:p>
@@ -7457,11 +7520,7 @@
     </w:p>
     <w:p>
       <w:pPr>
-        <w:pStyle w:val="Paragrafoelenco"/>
-        <w:numPr>
-          <w:ilvl w:val="0"/>
-          <w:numId w:val="1"/>
-        </w:numPr>
+        <w:ind w:left="567"/>
         <w:rPr>
           <w:b/>
           <w:bCs/>
@@ -7469,6 +7528,15 @@
           <w:szCs w:val="36"/>
         </w:rPr>
       </w:pPr>
+      <w:r>
+        <w:rPr>
+          <w:b/>
+          <w:bCs/>
+          <w:sz w:val="36"/>
+          <w:szCs w:val="36"/>
+        </w:rPr>
+        <w:t xml:space="preserve">5. </w:t>
+      </w:r>
       <w:r>
         <w:rPr>
           <w:b/>
@@ -7826,6 +7894,7 @@
                 <w:i/>
                 <w:iCs/>
               </w:rPr>
+              <w:lastRenderedPageBreak/>
               <w:t>Flusso di eventi</w:t>
             </w:r>
           </w:p>
@@ -7864,7 +7933,6 @@
               </w:numPr>
             </w:pPr>
             <w:r>
-              <w:lastRenderedPageBreak/>
               <w:t>L’utente c</w:t>
             </w:r>
             <w:r>
@@ -7996,7 +8064,6 @@
                 <w:i/>
                 <w:iCs/>
               </w:rPr>
-              <w:lastRenderedPageBreak/>
               <w:t xml:space="preserve">Exit </w:t>
             </w:r>
             <w:proofErr w:type="spellStart"/>
@@ -8849,11 +8916,7 @@
     </w:p>
     <w:p>
       <w:pPr>
-        <w:pStyle w:val="Paragrafoelenco"/>
-        <w:numPr>
-          <w:ilvl w:val="0"/>
-          <w:numId w:val="1"/>
-        </w:numPr>
+        <w:ind w:left="567"/>
         <w:rPr>
           <w:b/>
           <w:bCs/>
@@ -8861,6 +8924,15 @@
           <w:szCs w:val="36"/>
         </w:rPr>
       </w:pPr>
+      <w:r>
+        <w:rPr>
+          <w:b/>
+          <w:bCs/>
+          <w:sz w:val="36"/>
+          <w:szCs w:val="36"/>
+        </w:rPr>
+        <w:t xml:space="preserve">6. </w:t>
+      </w:r>
       <w:r>
         <w:rPr>
           <w:b/>
@@ -9231,6 +9303,7 @@
                 <w:i/>
                 <w:iCs/>
               </w:rPr>
+              <w:lastRenderedPageBreak/>
               <w:t>Flusso di eventi</w:t>
             </w:r>
           </w:p>
@@ -9447,7 +9520,6 @@
                 <w:i/>
                 <w:iCs/>
               </w:rPr>
-              <w:lastRenderedPageBreak/>
               <w:t>Nome</w:t>
             </w:r>
           </w:p>
@@ -10204,6 +10276,7 @@
               <w:jc w:val="right"/>
             </w:pPr>
             <w:r>
+              <w:lastRenderedPageBreak/>
               <w:t>informazioni riguardanti la segnalazione</w:t>
             </w:r>
           </w:p>
@@ -10305,6 +10378,7 @@
                 <w:i/>
                 <w:iCs/>
               </w:rPr>
+              <w:lastRenderedPageBreak/>
               <w:t xml:space="preserve">Exit </w:t>
             </w:r>
             <w:proofErr w:type="spellStart"/>
@@ -10363,7 +10437,6 @@
           <w:sz w:val="36"/>
           <w:szCs w:val="36"/>
         </w:rPr>
-        <w:lastRenderedPageBreak/>
         <w:t xml:space="preserve">7. </w:t>
       </w:r>
       <w:r>
@@ -10384,6 +10457,17 @@
         </w:rPr>
         <w:t xml:space="preserve"> – Use Cases</w:t>
       </w:r>
+    </w:p>
+    <w:p>
+      <w:pPr>
+        <w:ind w:left="709"/>
+        <w:rPr>
+          <w:b/>
+          <w:bCs/>
+          <w:sz w:val="36"/>
+          <w:szCs w:val="36"/>
+        </w:rPr>
+      </w:pPr>
     </w:p>
     <w:p>
       <w:pPr>
@@ -10795,6 +10879,7 @@
                 <w:i/>
                 <w:iCs/>
               </w:rPr>
+              <w:lastRenderedPageBreak/>
               <w:t xml:space="preserve">Exit </w:t>
             </w:r>
             <w:proofErr w:type="spellStart"/>
@@ -11253,7 +11338,6 @@
                 <w:i/>
                 <w:iCs/>
               </w:rPr>
-              <w:lastRenderedPageBreak/>
               <w:t xml:space="preserve">Exit </w:t>
             </w:r>
             <w:proofErr w:type="spellStart"/>
@@ -13466,7 +13550,7 @@
   <w:abstractNum w:abstractNumId="23" w15:restartNumberingAfterBreak="0">
     <w:nsid w:val="66C73191"/>
     <w:multiLevelType w:val="hybridMultilevel"/>
-    <w:tmpl w:val="CC9E7E9E"/>
+    <w:tmpl w:val="5E0A2F42"/>
     <w:lvl w:ilvl="0" w:tplc="11E4B658">
       <w:start w:val="1"/>
       <w:numFmt w:val="decimal"/>
@@ -13553,6 +13637,95 @@
     </w:lvl>
   </w:abstractNum>
   <w:abstractNum w:abstractNumId="24" w15:restartNumberingAfterBreak="0">
+    <w:nsid w:val="693855F9"/>
+    <w:multiLevelType w:val="hybridMultilevel"/>
+    <w:tmpl w:val="17AC6F10"/>
+    <w:lvl w:ilvl="0" w:tplc="11E4B658">
+      <w:start w:val="1"/>
+      <w:numFmt w:val="decimal"/>
+      <w:lvlText w:val="%1."/>
+      <w:lvlJc w:val="left"/>
+      <w:pPr>
+        <w:ind w:left="2356" w:hanging="360"/>
+      </w:pPr>
+      <w:rPr>
+        <w:rFonts w:hint="default"/>
+      </w:rPr>
+    </w:lvl>
+    <w:lvl w:ilvl="1" w:tplc="04100019" w:tentative="1">
+      <w:start w:val="1"/>
+      <w:numFmt w:val="lowerLetter"/>
+      <w:lvlText w:val="%2."/>
+      <w:lvlJc w:val="left"/>
+      <w:pPr>
+        <w:ind w:left="2716" w:hanging="360"/>
+      </w:pPr>
+    </w:lvl>
+    <w:lvl w:ilvl="2" w:tplc="0410001B" w:tentative="1">
+      <w:start w:val="1"/>
+      <w:numFmt w:val="lowerRoman"/>
+      <w:lvlText w:val="%3."/>
+      <w:lvlJc w:val="right"/>
+      <w:pPr>
+        <w:ind w:left="3436" w:hanging="180"/>
+      </w:pPr>
+    </w:lvl>
+    <w:lvl w:ilvl="3" w:tplc="0410000F" w:tentative="1">
+      <w:start w:val="1"/>
+      <w:numFmt w:val="decimal"/>
+      <w:lvlText w:val="%4."/>
+      <w:lvlJc w:val="left"/>
+      <w:pPr>
+        <w:ind w:left="4156" w:hanging="360"/>
+      </w:pPr>
+    </w:lvl>
+    <w:lvl w:ilvl="4" w:tplc="04100019" w:tentative="1">
+      <w:start w:val="1"/>
+      <w:numFmt w:val="lowerLetter"/>
+      <w:lvlText w:val="%5."/>
+      <w:lvlJc w:val="left"/>
+      <w:pPr>
+        <w:ind w:left="4876" w:hanging="360"/>
+      </w:pPr>
+    </w:lvl>
+    <w:lvl w:ilvl="5" w:tplc="0410001B" w:tentative="1">
+      <w:start w:val="1"/>
+      <w:numFmt w:val="lowerRoman"/>
+      <w:lvlText w:val="%6."/>
+      <w:lvlJc w:val="right"/>
+      <w:pPr>
+        <w:ind w:left="5596" w:hanging="180"/>
+      </w:pPr>
+    </w:lvl>
+    <w:lvl w:ilvl="6" w:tplc="0410000F" w:tentative="1">
+      <w:start w:val="1"/>
+      <w:numFmt w:val="decimal"/>
+      <w:lvlText w:val="%7."/>
+      <w:lvlJc w:val="left"/>
+      <w:pPr>
+        <w:ind w:left="6316" w:hanging="360"/>
+      </w:pPr>
+    </w:lvl>
+    <w:lvl w:ilvl="7" w:tplc="04100019" w:tentative="1">
+      <w:start w:val="1"/>
+      <w:numFmt w:val="lowerLetter"/>
+      <w:lvlText w:val="%8."/>
+      <w:lvlJc w:val="left"/>
+      <w:pPr>
+        <w:ind w:left="7036" w:hanging="360"/>
+      </w:pPr>
+    </w:lvl>
+    <w:lvl w:ilvl="8" w:tplc="0410001B" w:tentative="1">
+      <w:start w:val="1"/>
+      <w:numFmt w:val="lowerRoman"/>
+      <w:lvlText w:val="%9."/>
+      <w:lvlJc w:val="right"/>
+      <w:pPr>
+        <w:ind w:left="7756" w:hanging="180"/>
+      </w:pPr>
+    </w:lvl>
+  </w:abstractNum>
+  <w:abstractNum w:abstractNumId="25" w15:restartNumberingAfterBreak="0">
     <w:nsid w:val="74930F99"/>
     <w:multiLevelType w:val="hybridMultilevel"/>
     <w:tmpl w:val="A7808D18"/>
@@ -13641,10 +13814,10 @@
       </w:pPr>
     </w:lvl>
   </w:abstractNum>
-  <w:abstractNum w:abstractNumId="25" w15:restartNumberingAfterBreak="0">
+  <w:abstractNum w:abstractNumId="26" w15:restartNumberingAfterBreak="0">
     <w:nsid w:val="7D7D02F4"/>
     <w:multiLevelType w:val="hybridMultilevel"/>
-    <w:tmpl w:val="5ED20BBC"/>
+    <w:tmpl w:val="49909102"/>
     <w:lvl w:ilvl="0" w:tplc="0410000F">
       <w:start w:val="1"/>
       <w:numFmt w:val="decimal"/>
@@ -13730,7 +13903,7 @@
       </w:pPr>
     </w:lvl>
   </w:abstractNum>
-  <w:abstractNum w:abstractNumId="26" w15:restartNumberingAfterBreak="0">
+  <w:abstractNum w:abstractNumId="27" w15:restartNumberingAfterBreak="0">
     <w:nsid w:val="7F1F0EE9"/>
     <w:multiLevelType w:val="hybridMultilevel"/>
     <w:tmpl w:val="E38E44BC"/>
@@ -13820,7 +13993,7 @@
     </w:lvl>
   </w:abstractNum>
   <w:num w:numId="1">
-    <w:abstractNumId w:val="25"/>
+    <w:abstractNumId w:val="26"/>
   </w:num>
   <w:num w:numId="2">
     <w:abstractNumId w:val="2"/>
@@ -13841,7 +14014,7 @@
     <w:abstractNumId w:val="1"/>
   </w:num>
   <w:num w:numId="8">
-    <w:abstractNumId w:val="26"/>
+    <w:abstractNumId w:val="27"/>
   </w:num>
   <w:num w:numId="9">
     <w:abstractNumId w:val="4"/>
@@ -13895,10 +14068,13 @@
     <w:abstractNumId w:val="23"/>
   </w:num>
   <w:num w:numId="26">
-    <w:abstractNumId w:val="24"/>
+    <w:abstractNumId w:val="25"/>
   </w:num>
   <w:num w:numId="27">
     <w:abstractNumId w:val="17"/>
+  </w:num>
+  <w:num w:numId="28">
+    <w:abstractNumId w:val="24"/>
   </w:num>
   <w:numIdMacAtCleanup w:val="27"/>
 </w:numbering>

</xml_diff>

<commit_message>
Update requisiti funzionali e ruoli
1) Aggiunti nuovi requisiti funzionali
2) Modificata la gerarchia dei ruoli
</commit_message>
<xml_diff>
--- a/Deliverables/RequirementsAndUseCase_EasyJob.docx
+++ b/Deliverables/RequirementsAndUseCase_EasyJob.docx
@@ -64,10 +64,10 @@
           <w:szCs w:val="44"/>
         </w:rPr>
         <w:drawing>
-          <wp:inline distT="0" distB="0" distL="0" distR="0" wp14:anchorId="256F33B1" wp14:editId="4C107112">
-            <wp:extent cx="3762375" cy="3629025"/>
-            <wp:effectExtent l="0" t="0" r="9525" b="9525"/>
-            <wp:docPr id="1" name="Immagine 1"/>
+          <wp:inline distT="0" distB="0" distL="0" distR="0" wp14:anchorId="3F42857B" wp14:editId="400D4D47">
+            <wp:extent cx="6111240" cy="2865120"/>
+            <wp:effectExtent l="0" t="0" r="3810" b="0"/>
+            <wp:docPr id="4" name="Immagine 4"/>
             <wp:cNvGraphicFramePr>
               <a:graphicFrameLocks xmlns:a="http://schemas.openxmlformats.org/drawingml/2006/main" noChangeAspect="1"/>
             </wp:cNvGraphicFramePr>
@@ -75,7 +75,7 @@
               <a:graphicData uri="http://schemas.openxmlformats.org/drawingml/2006/picture">
                 <pic:pic xmlns:pic="http://schemas.openxmlformats.org/drawingml/2006/picture">
                   <pic:nvPicPr>
-                    <pic:cNvPr id="0" name="Picture 1"/>
+                    <pic:cNvPr id="0" name="Picture 2"/>
                     <pic:cNvPicPr>
                       <a:picLocks noChangeAspect="1" noChangeArrowheads="1"/>
                     </pic:cNvPicPr>
@@ -96,7 +96,7 @@
                   <pic:spPr bwMode="auto">
                     <a:xfrm>
                       <a:off x="0" y="0"/>
-                      <a:ext cx="3762375" cy="3629025"/>
+                      <a:ext cx="6111240" cy="2865120"/>
                     </a:xfrm>
                     <a:prstGeom prst="rect">
                       <a:avLst/>
@@ -115,17 +115,6 @@
     </w:p>
     <w:p>
       <w:pPr>
-        <w:jc w:val="center"/>
-        <w:rPr>
-          <w:b/>
-          <w:bCs/>
-          <w:sz w:val="44"/>
-          <w:szCs w:val="44"/>
-        </w:rPr>
-      </w:pPr>
-    </w:p>
-    <w:p>
-      <w:pPr>
         <w:pStyle w:val="Paragrafoelenco"/>
         <w:numPr>
           <w:ilvl w:val="0"/>
@@ -160,6 +149,27 @@
       <w:r>
         <w:t>è una generalizzazione di ogni utente del sistema.</w:t>
       </w:r>
+      <w:r>
+        <w:t xml:space="preserve"> Un qualsiasi utente</w:t>
+      </w:r>
+      <w:r>
+        <w:t xml:space="preserve"> che entra nel sito, ha </w:t>
+      </w:r>
+      <w:r>
+        <w:t xml:space="preserve">la possibilità di visualizzare i profili delle aziende che pubblicano gli annunci e di </w:t>
+      </w:r>
+      <w:r>
+        <w:t>ricerca</w:t>
+      </w:r>
+      <w:r>
+        <w:t>re, filtrare e visualizzare</w:t>
+      </w:r>
+      <w:r>
+        <w:t xml:space="preserve"> degli annunci</w:t>
+      </w:r>
+      <w:r>
+        <w:t xml:space="preserve"> presenti sulla piattaforma.</w:t>
+      </w:r>
     </w:p>
     <w:p>
       <w:pPr>
@@ -185,13 +195,10 @@
         <w:t>registrato</w:t>
       </w:r>
       <w:r>
-        <w:t>: Una qualsiasi persona che entra nel sito, ed ha funzionalità di ricerca degli annunci, filtraggio</w:t>
-      </w:r>
-      <w:r>
-        <w:t xml:space="preserve">, </w:t>
-      </w:r>
-      <w:r>
-        <w:t>login e registrazione.</w:t>
+        <w:t xml:space="preserve">: </w:t>
+      </w:r>
+      <w:r>
+        <w:t>Un utente non registrato può decidere di registrarsi.</w:t>
       </w:r>
     </w:p>
     <w:p>
@@ -213,6 +220,9 @@
       <w:r>
         <w:t>:</w:t>
       </w:r>
+      <w:r>
+        <w:t xml:space="preserve"> Un’azienda che non si è ancora registrata può registrarsi come tale.</w:t>
+      </w:r>
     </w:p>
     <w:p>
       <w:pPr>
@@ -233,6 +243,9 @@
       <w:r>
         <w:t>:</w:t>
       </w:r>
+      <w:r>
+        <w:t xml:space="preserve"> Un’utente in cerca di lavoro può decidere di registrarsi come tale.</w:t>
+      </w:r>
     </w:p>
     <w:p>
       <w:pPr>
@@ -256,6 +269,12 @@
       <w:r>
         <w:t xml:space="preserve"> </w:t>
       </w:r>
+      <w:r>
+        <w:t>Un qualsiasi utente registrato può effettuare login</w:t>
+      </w:r>
+      <w:r>
+        <w:t xml:space="preserve"> e visualizzare la propria pagina personale.</w:t>
+      </w:r>
     </w:p>
     <w:p>
       <w:pPr>
@@ -289,13 +308,28 @@
       </w:r>
       <w:proofErr w:type="spellEnd"/>
       <w:r>
-        <w:t xml:space="preserve"> sulla nostra bacheca e vedere</w:t>
+        <w:t xml:space="preserve"> sulla nostra bacheca</w:t>
+      </w:r>
+      <w:r>
+        <w:t xml:space="preserve">, </w:t>
+      </w:r>
+      <w:r>
+        <w:t>vedere</w:t>
       </w:r>
       <w:r>
         <w:t xml:space="preserve"> </w:t>
       </w:r>
       <w:r>
-        <w:t>le varie candidature ad annunci postati.</w:t>
+        <w:t>le varie candidature a</w:t>
+      </w:r>
+      <w:r>
+        <w:t>gli</w:t>
+      </w:r>
+      <w:r>
+        <w:t xml:space="preserve"> annunci postati</w:t>
+      </w:r>
+      <w:r>
+        <w:t xml:space="preserve"> e contattare i candidati.</w:t>
       </w:r>
     </w:p>
     <w:p>
@@ -315,7 +349,10 @@
         <w:t>Inoccupato</w:t>
       </w:r>
       <w:r>
-        <w:t>: Chi può candidarsi agli annunci presenti in bacheca.</w:t>
+        <w:t>: Chi può candidarsi agli annunci presenti in bacheca</w:t>
+      </w:r>
+      <w:r>
+        <w:t>, visualizzare l’elenco delle candidature effettuate e può essere contattato dalle aziende.</w:t>
       </w:r>
     </w:p>
     <w:p>
@@ -369,7 +406,13 @@
         <w:t>nnunci</w:t>
       </w:r>
       <w:r>
-        <w:t>: Si occupa di rimuove gli annunci o modificarli e può inviare segnalazioni all'admin.</w:t>
+        <w:t>: Si occupa di rimuove</w:t>
+      </w:r>
+      <w:r>
+        <w:t>re</w:t>
+      </w:r>
+      <w:r>
+        <w:t xml:space="preserve"> gli annunci e può inviare segnalazioni all'admin.</w:t>
       </w:r>
     </w:p>
     <w:p>
@@ -490,8 +533,6 @@
       <w:r>
         <w:t>: Il sistema deve fornire la possibilità</w:t>
       </w:r>
-      <w:bookmarkStart w:id="0" w:name="_GoBack"/>
-      <w:bookmarkEnd w:id="0"/>
       <w:r>
         <w:t xml:space="preserve"> di leggere gli annunci.</w:t>
       </w:r>
@@ -511,7 +552,57 @@
         <w:t>2</w:t>
       </w:r>
       <w:r>
-        <w:t>: Possibilità di filtrare e ricercare gli annunci.</w:t>
+        <w:t xml:space="preserve">: </w:t>
+      </w:r>
+      <w:r>
+        <w:t>Il sistema deve fornire la p</w:t>
+      </w:r>
+      <w:r>
+        <w:t>ossibilità di filtrare e ricercare gli annunci.</w:t>
+      </w:r>
+    </w:p>
+    <w:p>
+      <w:pPr>
+        <w:pStyle w:val="Paragrafoelenco"/>
+        <w:ind w:left="1800"/>
+      </w:pPr>
+    </w:p>
+    <w:p>
+      <w:pPr>
+        <w:pStyle w:val="Paragrafoelenco"/>
+        <w:ind w:left="1440"/>
+      </w:pPr>
+      <w:r>
+        <w:rPr>
+          <w:b/>
+          <w:bCs/>
+        </w:rPr>
+        <w:t>PROFILO</w:t>
+      </w:r>
+      <w:r>
+        <w:br/>
+        <w:t xml:space="preserve">-      </w:t>
+      </w:r>
+      <w:r>
+        <w:t>RF</w:t>
+      </w:r>
+      <w:r>
+        <w:t>3</w:t>
+      </w:r>
+      <w:r>
+        <w:t xml:space="preserve">: </w:t>
+      </w:r>
+      <w:r>
+        <w:t>Il sistema deve fornire la possibilità di visualizzare</w:t>
+      </w:r>
+      <w:r>
+        <w:t xml:space="preserve"> </w:t>
+      </w:r>
+      <w:r>
+        <w:t xml:space="preserve">le </w:t>
+      </w:r>
+      <w:r>
+        <w:t>pagine utente delle aziende.</w:t>
       </w:r>
     </w:p>
     <w:p>
@@ -550,7 +641,7 @@
           <w:sz w:val="24"/>
           <w:szCs w:val="24"/>
         </w:rPr>
-        <w:t xml:space="preserve"> autenticato</w:t>
+        <w:t xml:space="preserve"> non registrato</w:t>
       </w:r>
     </w:p>
     <w:p>
@@ -563,8 +654,7 @@
           <w:b/>
           <w:bCs/>
         </w:rPr>
-        <w:lastRenderedPageBreak/>
-        <w:t>PROFILO</w:t>
+        <w:t>ACCESSO</w:t>
       </w:r>
       <w:r>
         <w:br/>
@@ -574,7 +664,7 @@
         <w:t>RF</w:t>
       </w:r>
       <w:r>
-        <w:t>3</w:t>
+        <w:t>4</w:t>
       </w:r>
       <w:r>
         <w:t xml:space="preserve">: </w:t>
@@ -583,20 +673,16 @@
         <w:t xml:space="preserve">Il sistema deve </w:t>
       </w:r>
       <w:r>
-        <w:t>fornire la possibilità di visualizzare</w:t>
-      </w:r>
-      <w:r>
-        <w:t xml:space="preserve"> propria pagina utente.</w:t>
+        <w:t xml:space="preserve">fornire la possibilità di </w:t>
+      </w:r>
+      <w:r>
+        <w:t>registrarsi.</w:t>
       </w:r>
     </w:p>
     <w:p>
       <w:pPr>
         <w:pStyle w:val="Paragrafoelenco"/>
         <w:ind w:left="1440"/>
-        <w:rPr>
-          <w:b/>
-          <w:bCs/>
-        </w:rPr>
       </w:pPr>
     </w:p>
     <w:p>
@@ -620,7 +706,260 @@
           <w:sz w:val="24"/>
           <w:szCs w:val="24"/>
         </w:rPr>
+        <w:t xml:space="preserve">Azienda non </w:t>
+      </w:r>
+      <w:r>
+        <w:rPr>
+          <w:b/>
+          <w:bCs/>
+          <w:sz w:val="24"/>
+          <w:szCs w:val="24"/>
+        </w:rPr>
+        <w:t>registrat</w:t>
+      </w:r>
+      <w:r>
+        <w:rPr>
+          <w:b/>
+          <w:bCs/>
+          <w:sz w:val="24"/>
+          <w:szCs w:val="24"/>
+        </w:rPr>
+        <w:t>a</w:t>
+      </w:r>
+    </w:p>
+    <w:p>
+      <w:pPr>
+        <w:pStyle w:val="Paragrafoelenco"/>
+        <w:ind w:left="1440"/>
+      </w:pPr>
+      <w:r>
+        <w:rPr>
+          <w:b/>
+          <w:bCs/>
+        </w:rPr>
+        <w:t>ACCESSO</w:t>
+      </w:r>
+      <w:r>
+        <w:br/>
+        <w:t xml:space="preserve">-      </w:t>
+      </w:r>
+      <w:r>
+        <w:t>RF</w:t>
+      </w:r>
+      <w:r>
+        <w:t>5</w:t>
+      </w:r>
+      <w:r>
+        <w:t xml:space="preserve">: </w:t>
+      </w:r>
+      <w:r>
+        <w:t>Il sistema deve fornire la p</w:t>
+      </w:r>
+      <w:r>
+        <w:t>ossibilità di registrarsi alla piattaforma come azienda</w:t>
+      </w:r>
+      <w:r>
+        <w:t>.</w:t>
+      </w:r>
+    </w:p>
+    <w:p>
+      <w:pPr>
+        <w:pStyle w:val="Paragrafoelenco"/>
+        <w:ind w:left="1440"/>
+      </w:pPr>
+    </w:p>
+    <w:p>
+      <w:pPr>
+        <w:pStyle w:val="Paragrafoelenco"/>
+        <w:numPr>
+          <w:ilvl w:val="0"/>
+          <w:numId w:val="3"/>
+        </w:numPr>
+        <w:rPr>
+          <w:b/>
+          <w:bCs/>
+          <w:sz w:val="24"/>
+          <w:szCs w:val="24"/>
+        </w:rPr>
+      </w:pPr>
+      <w:r>
+        <w:rPr>
+          <w:b/>
+          <w:bCs/>
+          <w:sz w:val="24"/>
+          <w:szCs w:val="24"/>
+        </w:rPr>
+        <w:t>Inoccupato</w:t>
+      </w:r>
+      <w:r>
+        <w:rPr>
+          <w:b/>
+          <w:bCs/>
+          <w:sz w:val="24"/>
+          <w:szCs w:val="24"/>
+        </w:rPr>
+        <w:t xml:space="preserve"> non registrat</w:t>
+      </w:r>
+      <w:r>
+        <w:rPr>
+          <w:b/>
+          <w:bCs/>
+          <w:sz w:val="24"/>
+          <w:szCs w:val="24"/>
+        </w:rPr>
+        <w:t>o</w:t>
+      </w:r>
+    </w:p>
+    <w:p>
+      <w:pPr>
+        <w:pStyle w:val="Paragrafoelenco"/>
+        <w:ind w:left="1440"/>
+      </w:pPr>
+      <w:r>
+        <w:rPr>
+          <w:b/>
+          <w:bCs/>
+        </w:rPr>
+        <w:t>ACCESSO</w:t>
+      </w:r>
+      <w:r>
+        <w:br/>
+        <w:t xml:space="preserve">-      </w:t>
+      </w:r>
+      <w:r>
+        <w:t>RF</w:t>
+      </w:r>
+      <w:r>
+        <w:t>6</w:t>
+      </w:r>
+      <w:r>
+        <w:t xml:space="preserve">: </w:t>
+      </w:r>
+      <w:r>
+        <w:t>Il sistema deve fornire la p</w:t>
+      </w:r>
+      <w:r>
+        <w:t>ossibilità di registrarsi alla piattaforma come azienda</w:t>
+      </w:r>
+      <w:r>
+        <w:t>.</w:t>
+      </w:r>
+    </w:p>
+    <w:p>
+      <w:pPr>
+        <w:pStyle w:val="Paragrafoelenco"/>
+        <w:ind w:left="1440"/>
+      </w:pPr>
+    </w:p>
+    <w:p>
+      <w:pPr>
+        <w:pStyle w:val="Paragrafoelenco"/>
+        <w:ind w:left="1440"/>
+      </w:pPr>
+    </w:p>
+    <w:p>
+      <w:pPr>
+        <w:pStyle w:val="Paragrafoelenco"/>
+        <w:ind w:left="1440"/>
+      </w:pPr>
+    </w:p>
+    <w:p>
+      <w:pPr>
+        <w:pStyle w:val="Paragrafoelenco"/>
+        <w:numPr>
+          <w:ilvl w:val="0"/>
+          <w:numId w:val="3"/>
+        </w:numPr>
+        <w:rPr>
+          <w:b/>
+          <w:bCs/>
+          <w:sz w:val="24"/>
+          <w:szCs w:val="24"/>
+        </w:rPr>
+      </w:pPr>
+      <w:r>
+        <w:rPr>
+          <w:b/>
+          <w:bCs/>
+          <w:sz w:val="24"/>
+          <w:szCs w:val="24"/>
+        </w:rPr>
         <w:t>Utente</w:t>
+      </w:r>
+      <w:r>
+        <w:rPr>
+          <w:b/>
+          <w:bCs/>
+          <w:sz w:val="24"/>
+          <w:szCs w:val="24"/>
+        </w:rPr>
+        <w:t xml:space="preserve"> registrato</w:t>
+      </w:r>
+    </w:p>
+    <w:p>
+      <w:pPr>
+        <w:pStyle w:val="Paragrafoelenco"/>
+        <w:ind w:left="1440"/>
+      </w:pPr>
+      <w:r>
+        <w:rPr>
+          <w:b/>
+          <w:bCs/>
+        </w:rPr>
+        <w:t>PROFILO</w:t>
+      </w:r>
+      <w:r>
+        <w:br/>
+        <w:t xml:space="preserve">-      </w:t>
+      </w:r>
+      <w:r>
+        <w:t>RF</w:t>
+      </w:r>
+      <w:r>
+        <w:t>7</w:t>
+      </w:r>
+      <w:r>
+        <w:t xml:space="preserve">: </w:t>
+      </w:r>
+      <w:r>
+        <w:t>Il sistema deve fornire la possibilità di visualizzare</w:t>
+      </w:r>
+      <w:r>
+        <w:t xml:space="preserve"> propria pagina utente.</w:t>
+      </w:r>
+    </w:p>
+    <w:p>
+      <w:pPr>
+        <w:pStyle w:val="Paragrafoelenco"/>
+        <w:ind w:left="1440"/>
+        <w:rPr>
+          <w:b/>
+          <w:bCs/>
+        </w:rPr>
+      </w:pPr>
+    </w:p>
+    <w:p>
+      <w:pPr>
+        <w:pStyle w:val="Paragrafoelenco"/>
+        <w:numPr>
+          <w:ilvl w:val="0"/>
+          <w:numId w:val="3"/>
+        </w:numPr>
+        <w:rPr>
+          <w:b/>
+          <w:bCs/>
+          <w:sz w:val="24"/>
+          <w:szCs w:val="24"/>
+        </w:rPr>
+      </w:pPr>
+      <w:r>
+        <w:rPr>
+          <w:b/>
+          <w:bCs/>
+          <w:sz w:val="24"/>
+          <w:szCs w:val="24"/>
+        </w:rPr>
+        <w:t>Inoccupato</w:t>
       </w:r>
     </w:p>
     <w:p>
@@ -652,22 +991,28 @@
         <w:t>RF</w:t>
       </w:r>
       <w:r>
-        <w:t>4</w:t>
+        <w:t>8</w:t>
       </w:r>
       <w:r>
         <w:t>:</w:t>
       </w:r>
       <w:r>
-        <w:t xml:space="preserve"> Possibilità di candidarsi ad un’offerta di lavoro.</w:t>
-      </w:r>
-    </w:p>
-    <w:p>
-      <w:pPr>
-        <w:ind w:left="1416"/>
-        <w:rPr>
-          <w:b/>
-          <w:bCs/>
-        </w:rPr>
+        <w:t xml:space="preserve"> </w:t>
+      </w:r>
+      <w:r>
+        <w:t>Il sistema deve fornire la p</w:t>
+      </w:r>
+      <w:r>
+        <w:t>ossibilità di candidarsi ad un’offerta di lavoro.</w:t>
+      </w:r>
+      <w:r>
+        <w:br/>
+      </w:r>
+    </w:p>
+    <w:p>
+      <w:pPr>
+        <w:spacing w:after="0"/>
+        <w:ind w:left="1440"/>
       </w:pPr>
       <w:r>
         <w:rPr>
@@ -676,22 +1021,44 @@
         </w:rPr>
         <w:t>PROFILO</w:t>
       </w:r>
-      <w:r>
-        <w:rPr>
-          <w:b/>
-          <w:bCs/>
-        </w:rPr>
-        <w:br/>
-        <w:t xml:space="preserve">-      </w:t>
-      </w:r>
+    </w:p>
+    <w:p>
+      <w:pPr>
+        <w:pStyle w:val="Paragrafoelenco"/>
+        <w:numPr>
+          <w:ilvl w:val="0"/>
+          <w:numId w:val="4"/>
+        </w:numPr>
+      </w:pPr>
       <w:r>
         <w:t>RF</w:t>
       </w:r>
       <w:r>
-        <w:t>5</w:t>
-      </w:r>
-      <w:r>
-        <w:t>: Possibilità di visualizzare le candidature effettuate.</w:t>
+        <w:t>9</w:t>
+      </w:r>
+      <w:r>
+        <w:t xml:space="preserve">: </w:t>
+      </w:r>
+      <w:r>
+        <w:t>Il sistema deve fornire la p</w:t>
+      </w:r>
+      <w:r>
+        <w:t>ossibilità di visualizzare le candidature effettuate</w:t>
+      </w:r>
+      <w:r>
+        <w:t>.</w:t>
+      </w:r>
+    </w:p>
+    <w:p>
+      <w:pPr>
+        <w:pStyle w:val="Paragrafoelenco"/>
+        <w:numPr>
+          <w:ilvl w:val="0"/>
+          <w:numId w:val="4"/>
+        </w:numPr>
+      </w:pPr>
+      <w:r>
+        <w:t>RF10: Il sistema deve fornire la possibilità di visualizzare gli inviti ai colloqui fatti dalle                aziende.</w:t>
       </w:r>
     </w:p>
     <w:p>
@@ -757,10 +1124,16 @@
         <w:t>RF</w:t>
       </w:r>
       <w:r>
-        <w:t>6</w:t>
-      </w:r>
-      <w:r>
-        <w:t xml:space="preserve">: Possibilità di visualizzare </w:t>
+        <w:t>11</w:t>
+      </w:r>
+      <w:r>
+        <w:t xml:space="preserve">: </w:t>
+      </w:r>
+      <w:r>
+        <w:t>Il sistema deve fornire la p</w:t>
+      </w:r>
+      <w:r>
+        <w:t xml:space="preserve">ossibilità di visualizzare </w:t>
       </w:r>
       <w:r>
         <w:t>i candidati</w:t>
@@ -781,54 +1154,71 @@
         <w:t>RF</w:t>
       </w:r>
       <w:r>
-        <w:t>7</w:t>
-      </w:r>
-      <w:r>
-        <w:t>: Possibilità di visualizzare l’elenco degli annunci pubblicati.</w:t>
-      </w:r>
-    </w:p>
-    <w:p>
-      <w:pPr>
-        <w:ind w:left="1440"/>
-        <w:rPr>
-          <w:b/>
-          <w:bCs/>
-        </w:rPr>
-      </w:pPr>
-      <w:r>
-        <w:rPr>
-          <w:b/>
-          <w:bCs/>
-        </w:rPr>
-        <w:t>BACHECA</w:t>
-      </w:r>
-      <w:r>
-        <w:rPr>
-          <w:b/>
-          <w:bCs/>
-        </w:rPr>
-        <w:br/>
-        <w:t xml:space="preserve">-     </w:t>
-      </w:r>
-      <w:r>
-        <w:t>RF</w:t>
-      </w:r>
-      <w:r>
-        <w:t>8</w:t>
-      </w:r>
-      <w:r>
-        <w:t>: Possibilità di pubblicare annunci.</w:t>
+        <w:t>12</w:t>
+      </w:r>
+      <w:r>
+        <w:t>:</w:t>
+      </w:r>
+      <w:r>
+        <w:t xml:space="preserve"> Il sistema deve fornire la p</w:t>
+      </w:r>
+      <w:r>
+        <w:t>ossibilità di visualizzare l’elenco degli annunci pubblicati.</w:t>
       </w:r>
     </w:p>
     <w:p>
       <w:pPr>
         <w:pStyle w:val="Paragrafoelenco"/>
         <w:ind w:left="1800"/>
-        <w:rPr>
-          <w:b/>
-          <w:bCs/>
-        </w:rPr>
-      </w:pPr>
+      </w:pPr>
+    </w:p>
+    <w:p>
+      <w:pPr>
+        <w:ind w:left="1440"/>
+        <w:rPr>
+          <w:b/>
+          <w:bCs/>
+        </w:rPr>
+      </w:pPr>
+      <w:r>
+        <w:rPr>
+          <w:b/>
+          <w:bCs/>
+        </w:rPr>
+        <w:t>BACHECA</w:t>
+      </w:r>
+      <w:r>
+        <w:rPr>
+          <w:b/>
+          <w:bCs/>
+        </w:rPr>
+        <w:br/>
+      </w:r>
+      <w:r>
+        <w:t xml:space="preserve">- </w:t>
+      </w:r>
+      <w:r>
+        <w:rPr>
+          <w:b/>
+          <w:bCs/>
+        </w:rPr>
+        <w:t xml:space="preserve">    </w:t>
+      </w:r>
+      <w:r>
+        <w:t>RF</w:t>
+      </w:r>
+      <w:r>
+        <w:t>13</w:t>
+      </w:r>
+      <w:r>
+        <w:t xml:space="preserve">: </w:t>
+      </w:r>
+      <w:r>
+        <w:t>Il sistema deve fornire la p</w:t>
+      </w:r>
+      <w:r>
+        <w:t>ossibilità di pubblicare annunci.</w:t>
+      </w:r>
     </w:p>
     <w:p>
       <w:pPr>
@@ -851,16 +1241,7 @@
           <w:sz w:val="24"/>
           <w:szCs w:val="24"/>
         </w:rPr>
-        <w:t xml:space="preserve">Utente non </w:t>
-      </w:r>
-      <w:r>
-        <w:rPr>
-          <w:b/>
-          <w:bCs/>
-          <w:sz w:val="24"/>
-          <w:szCs w:val="24"/>
-        </w:rPr>
-        <w:t>autenticato</w:t>
+        <w:t>Gestore degli annunci</w:t>
       </w:r>
     </w:p>
     <w:p>
@@ -877,7 +1258,7 @@
           <w:b/>
           <w:bCs/>
         </w:rPr>
-        <w:t>ACCESSO</w:t>
+        <w:t>GESTIONE BACHECA</w:t>
       </w:r>
     </w:p>
     <w:p>
@@ -889,13 +1270,19 @@
         </w:numPr>
       </w:pPr>
       <w:r>
-        <w:t>RF</w:t>
-      </w:r>
-      <w:r>
-        <w:t>9</w:t>
-      </w:r>
-      <w:r>
-        <w:t>: Possibilità di autenticarsi alla piattaforma.</w:t>
+        <w:t>RF1</w:t>
+      </w:r>
+      <w:r>
+        <w:t>4</w:t>
+      </w:r>
+      <w:r>
+        <w:t xml:space="preserve">: </w:t>
+      </w:r>
+      <w:r>
+        <w:t>Il sistema deve fornire la p</w:t>
+      </w:r>
+      <w:r>
+        <w:t>ossibilità di filtrare gli annunci per data.</w:t>
       </w:r>
     </w:p>
     <w:p>
@@ -907,13 +1294,46 @@
         </w:numPr>
       </w:pPr>
       <w:r>
-        <w:t>RF</w:t>
-      </w:r>
-      <w:r>
-        <w:t>10</w:t>
-      </w:r>
-      <w:r>
-        <w:t>: Possibilità di registrarsi alla piattaforma o come azienda o come inoccupato.</w:t>
+        <w:t>RF1</w:t>
+      </w:r>
+      <w:r>
+        <w:t>5</w:t>
+      </w:r>
+      <w:r>
+        <w:t xml:space="preserve">: </w:t>
+      </w:r>
+      <w:r>
+        <w:t>Il sistema deve fornire la p</w:t>
+      </w:r>
+      <w:r>
+        <w:t xml:space="preserve">ossibilità di </w:t>
+      </w:r>
+      <w:r>
+        <w:t>rimuovere annunci.</w:t>
+      </w:r>
+    </w:p>
+    <w:p>
+      <w:pPr>
+        <w:pStyle w:val="Paragrafoelenco"/>
+        <w:numPr>
+          <w:ilvl w:val="0"/>
+          <w:numId w:val="4"/>
+        </w:numPr>
+      </w:pPr>
+      <w:r>
+        <w:t>RF1</w:t>
+      </w:r>
+      <w:r>
+        <w:t>6</w:t>
+      </w:r>
+      <w:r>
+        <w:t xml:space="preserve">: </w:t>
+      </w:r>
+      <w:r>
+        <w:t>Il sistema deve fornire la p</w:t>
+      </w:r>
+      <w:r>
+        <w:t>ossibilità di segnalare un utente all’amministratore.</w:t>
       </w:r>
     </w:p>
     <w:p>
@@ -947,7 +1367,7 @@
           <w:sz w:val="24"/>
           <w:szCs w:val="24"/>
         </w:rPr>
-        <w:t>Gestore degli annunci</w:t>
+        <w:t>Amministratore</w:t>
       </w:r>
     </w:p>
     <w:p>
@@ -964,7 +1384,7 @@
           <w:b/>
           <w:bCs/>
         </w:rPr>
-        <w:t>GESTIONE BACHECA</w:t>
+        <w:t>AMMINISTRAZIONE</w:t>
       </w:r>
     </w:p>
     <w:p>
@@ -976,7 +1396,19 @@
         </w:numPr>
       </w:pPr>
       <w:r>
-        <w:t>RF11: Possibilità di filtrare gli annunci per data.</w:t>
+        <w:t>RF1</w:t>
+      </w:r>
+      <w:r>
+        <w:t>7</w:t>
+      </w:r>
+      <w:r>
+        <w:t xml:space="preserve">: </w:t>
+      </w:r>
+      <w:r>
+        <w:t>Il sistema deve fornire la p</w:t>
+      </w:r>
+      <w:r>
+        <w:t>ossibilità di rimuovere gli utenti.</w:t>
       </w:r>
     </w:p>
     <w:p>
@@ -991,118 +1423,16 @@
         <w:t>RF1</w:t>
       </w:r>
       <w:r>
-        <w:t>2</w:t>
-      </w:r>
-      <w:r>
-        <w:t xml:space="preserve">: Possibilità di </w:t>
-      </w:r>
-      <w:r>
-        <w:t>rimuovere annunci.</w:t>
-      </w:r>
-    </w:p>
-    <w:p>
-      <w:pPr>
-        <w:pStyle w:val="Paragrafoelenco"/>
-        <w:numPr>
-          <w:ilvl w:val="0"/>
-          <w:numId w:val="4"/>
-        </w:numPr>
-      </w:pPr>
-      <w:r>
-        <w:t>RF1</w:t>
-      </w:r>
-      <w:r>
-        <w:t>3</w:t>
-      </w:r>
-      <w:r>
-        <w:t>: Possibilità di segnalare un utente all’amministratore.</w:t>
-      </w:r>
-    </w:p>
-    <w:p>
-      <w:pPr>
-        <w:pStyle w:val="Paragrafoelenco"/>
-        <w:ind w:left="1800"/>
-        <w:rPr>
-          <w:b/>
-          <w:bCs/>
-        </w:rPr>
-      </w:pPr>
-    </w:p>
-    <w:p>
-      <w:pPr>
-        <w:pStyle w:val="Paragrafoelenco"/>
-        <w:numPr>
-          <w:ilvl w:val="0"/>
-          <w:numId w:val="3"/>
-        </w:numPr>
-        <w:rPr>
-          <w:b/>
-          <w:bCs/>
-          <w:sz w:val="24"/>
-          <w:szCs w:val="24"/>
-        </w:rPr>
-      </w:pPr>
-      <w:r>
-        <w:rPr>
-          <w:b/>
-          <w:bCs/>
-          <w:sz w:val="24"/>
-          <w:szCs w:val="24"/>
-        </w:rPr>
-        <w:t>Amministratore</w:t>
-      </w:r>
-    </w:p>
-    <w:p>
-      <w:pPr>
-        <w:pStyle w:val="Paragrafoelenco"/>
-        <w:ind w:left="1440"/>
-        <w:rPr>
-          <w:b/>
-          <w:bCs/>
-        </w:rPr>
-      </w:pPr>
-      <w:r>
-        <w:rPr>
-          <w:b/>
-          <w:bCs/>
-        </w:rPr>
-        <w:t>AMMINISTRAZIONE</w:t>
-      </w:r>
-    </w:p>
-    <w:p>
-      <w:pPr>
-        <w:pStyle w:val="Paragrafoelenco"/>
-        <w:numPr>
-          <w:ilvl w:val="0"/>
-          <w:numId w:val="4"/>
-        </w:numPr>
-      </w:pPr>
-      <w:r>
-        <w:t>RF1</w:t>
-      </w:r>
-      <w:r>
-        <w:t>4</w:t>
-      </w:r>
-      <w:r>
-        <w:t>: Possibilità di rimuovere gli utenti.</w:t>
-      </w:r>
-    </w:p>
-    <w:p>
-      <w:pPr>
-        <w:pStyle w:val="Paragrafoelenco"/>
-        <w:numPr>
-          <w:ilvl w:val="0"/>
-          <w:numId w:val="4"/>
-        </w:numPr>
-      </w:pPr>
-      <w:r>
-        <w:t>RF1</w:t>
-      </w:r>
-      <w:r>
-        <w:t>5</w:t>
-      </w:r>
-      <w:r>
-        <w:t xml:space="preserve">: Possibilità di </w:t>
+        <w:t>8</w:t>
+      </w:r>
+      <w:r>
+        <w:t xml:space="preserve">: </w:t>
+      </w:r>
+      <w:r>
+        <w:t>Il sistema deve fornire la p</w:t>
+      </w:r>
+      <w:r>
+        <w:t xml:space="preserve">ossibilità di </w:t>
       </w:r>
       <w:r>
         <w:t>visualizzare</w:t>
@@ -1152,6 +1482,7 @@
           <w:sz w:val="32"/>
           <w:szCs w:val="32"/>
         </w:rPr>
+        <w:lastRenderedPageBreak/>
         <w:t>Requisiti non funzionali</w:t>
       </w:r>
     </w:p>
@@ -1632,78 +1963,7 @@
         <w:ind w:left="1440"/>
       </w:pPr>
     </w:p>
-    <w:p>
-      <w:pPr>
-        <w:pStyle w:val="Paragrafoelenco"/>
-        <w:ind w:left="1440"/>
-      </w:pPr>
-    </w:p>
-    <w:p>
-      <w:pPr>
-        <w:pStyle w:val="Paragrafoelenco"/>
-        <w:ind w:left="1440"/>
-      </w:pPr>
-    </w:p>
-    <w:p>
-      <w:pPr>
-        <w:pStyle w:val="Paragrafoelenco"/>
-        <w:ind w:left="1440"/>
-      </w:pPr>
-    </w:p>
-    <w:p>
-      <w:pPr>
-        <w:pStyle w:val="Paragrafoelenco"/>
-        <w:ind w:left="1440"/>
-      </w:pPr>
-    </w:p>
-    <w:p>
-      <w:pPr>
-        <w:pStyle w:val="Paragrafoelenco"/>
-        <w:ind w:left="1440"/>
-      </w:pPr>
-    </w:p>
-    <w:p>
-      <w:pPr>
-        <w:pStyle w:val="Paragrafoelenco"/>
-        <w:ind w:left="1440"/>
-      </w:pPr>
-    </w:p>
-    <w:p>
-      <w:pPr>
-        <w:pStyle w:val="Paragrafoelenco"/>
-        <w:ind w:left="1440"/>
-      </w:pPr>
-    </w:p>
-    <w:p>
-      <w:pPr>
-        <w:pStyle w:val="Paragrafoelenco"/>
-        <w:ind w:left="1440"/>
-      </w:pPr>
-    </w:p>
-    <w:p>
-      <w:pPr>
-        <w:pStyle w:val="Paragrafoelenco"/>
-        <w:ind w:left="1440"/>
-      </w:pPr>
-    </w:p>
-    <w:p>
-      <w:pPr>
-        <w:pStyle w:val="Paragrafoelenco"/>
-        <w:ind w:left="1440"/>
-      </w:pPr>
-    </w:p>
-    <w:p>
-      <w:pPr>
-        <w:pStyle w:val="Paragrafoelenco"/>
-        <w:ind w:left="1440"/>
-      </w:pPr>
-    </w:p>
-    <w:p>
-      <w:pPr>
-        <w:pStyle w:val="Paragrafoelenco"/>
-        <w:ind w:left="1440"/>
-      </w:pPr>
-    </w:p>
+    <w:p/>
     <w:p>
       <w:pPr>
         <w:jc w:val="center"/>
@@ -1714,6 +1974,8 @@
           <w:szCs w:val="44"/>
         </w:rPr>
       </w:pPr>
+      <w:bookmarkStart w:id="0" w:name="_GoBack"/>
+      <w:bookmarkEnd w:id="0"/>
       <w:proofErr w:type="spellStart"/>
       <w:r>
         <w:rPr>
@@ -2384,16 +2646,11 @@
             <w:r>
               <w:t xml:space="preserve">Effettua la registrazione </w:t>
             </w:r>
-            <w:proofErr w:type="gramStart"/>
             <w:r>
               <w:t xml:space="preserve">e </w:t>
             </w:r>
             <w:r>
-              <w:t xml:space="preserve"> inserisce</w:t>
-            </w:r>
-            <w:proofErr w:type="gramEnd"/>
-            <w:r>
-              <w:t xml:space="preserve"> nome dell’azienda: “</w:t>
+              <w:t xml:space="preserve"> inserisce nome dell’azienda: “</w:t>
             </w:r>
             <w:proofErr w:type="spellStart"/>
             <w:r>
@@ -13738,7 +13995,7 @@
   <w:abstractNum w:abstractNumId="21" w15:restartNumberingAfterBreak="0">
     <w:nsid w:val="62BD32E2"/>
     <w:multiLevelType w:val="hybridMultilevel"/>
-    <w:tmpl w:val="4D10C126"/>
+    <w:tmpl w:val="14D466AA"/>
     <w:lvl w:ilvl="0" w:tplc="30E8A3F4">
       <w:start w:val="1"/>
       <w:numFmt w:val="bullet"/>
@@ -15274,7 +15531,7 @@
 </file>
 
 <file path=customXml/itemProps1.xml><?xml version="1.0" encoding="utf-8"?>
-<ds:datastoreItem xmlns:ds="http://schemas.openxmlformats.org/officeDocument/2006/customXml" ds:itemID="{1CD70DB2-711F-4E05-A06E-493BEFA12257}">
+<ds:datastoreItem xmlns:ds="http://schemas.openxmlformats.org/officeDocument/2006/customXml" ds:itemID="{198ED7EF-369F-47AA-A76C-09E625652787}">
   <ds:schemaRefs>
     <ds:schemaRef ds:uri="http://schemas.openxmlformats.org/officeDocument/2006/bibliography"/>
   </ds:schemaRefs>

</xml_diff>

<commit_message>
Iniziati i casi d'uso
Utente generico (fatto)
Utente registrato (è un'astrazione non si necessita di usecase)
Utente azienda NON registrata (fatto)
Inoccupato NON registrato ( fatto)

IL RESTO E' DA FARE
</commit_message>
<xml_diff>
--- a/Deliverables/RequirementsAndUseCase_EasyJob.docx
+++ b/Deliverables/RequirementsAndUseCase_EasyJob.docx
@@ -13,7 +13,6 @@
           <w:szCs w:val="44"/>
         </w:rPr>
       </w:pPr>
-      <w:proofErr w:type="spellStart"/>
       <w:r>
         <w:rPr>
           <w:b/>
@@ -21,29 +20,8 @@
           <w:sz w:val="44"/>
           <w:szCs w:val="44"/>
         </w:rPr>
-        <w:t>Roles</w:t>
-      </w:r>
-      <w:proofErr w:type="spellEnd"/>
-      <w:r>
-        <w:rPr>
-          <w:b/>
-          <w:bCs/>
-          <w:sz w:val="44"/>
-          <w:szCs w:val="44"/>
-        </w:rPr>
-        <w:t xml:space="preserve"> </w:t>
-      </w:r>
-      <w:proofErr w:type="spellStart"/>
-      <w:r>
-        <w:rPr>
-          <w:b/>
-          <w:bCs/>
-          <w:sz w:val="44"/>
-          <w:szCs w:val="44"/>
-        </w:rPr>
-        <w:t>Diagram</w:t>
-      </w:r>
-      <w:proofErr w:type="spellEnd"/>
+        <w:t>Roles Diagram</w:t>
+      </w:r>
     </w:p>
     <w:p>
       <w:pPr>
@@ -300,15 +278,7 @@
         <w:t>zienda</w:t>
       </w:r>
       <w:r>
-        <w:t xml:space="preserve">: Un incaricato dell'azienda che può pubblicare annunci di </w:t>
-      </w:r>
-      <w:proofErr w:type="spellStart"/>
-      <w:r>
-        <w:t>recuitment</w:t>
-      </w:r>
-      <w:proofErr w:type="spellEnd"/>
-      <w:r>
-        <w:t xml:space="preserve"> sulla nostra bacheca</w:t>
+        <w:t>: Un incaricato dell'azienda che può pubblicare annunci di recuitment sulla nostra bacheca</w:t>
       </w:r>
       <w:r>
         <w:t xml:space="preserve">, </w:t>
@@ -1519,7 +1489,6 @@
           <w:szCs w:val="24"/>
         </w:rPr>
       </w:pPr>
-      <w:proofErr w:type="spellStart"/>
       <w:r>
         <w:rPr>
           <w:b/>
@@ -1529,7 +1498,6 @@
         </w:rPr>
         <w:t>Usability</w:t>
       </w:r>
-      <w:proofErr w:type="spellEnd"/>
     </w:p>
     <w:p>
       <w:pPr>
@@ -1620,23 +1588,7 @@
           <w:sz w:val="24"/>
           <w:szCs w:val="24"/>
         </w:rPr>
-        <w:t xml:space="preserve"> caso di </w:t>
-      </w:r>
-      <w:proofErr w:type="spellStart"/>
-      <w:r>
-        <w:rPr>
-          <w:sz w:val="24"/>
-          <w:szCs w:val="24"/>
-        </w:rPr>
-        <w:t>failure</w:t>
-      </w:r>
-      <w:proofErr w:type="spellEnd"/>
-      <w:r>
-        <w:rPr>
-          <w:sz w:val="24"/>
-          <w:szCs w:val="24"/>
-        </w:rPr>
-        <w:t xml:space="preserve"> delle operazioni, il sistema farà ripetere le operazioni.</w:t>
+        <w:t xml:space="preserve"> caso di failure delle operazioni, il sistema farà ripetere le operazioni.</w:t>
       </w:r>
     </w:p>
     <w:p>
@@ -1731,7 +1683,6 @@
           <w:szCs w:val="24"/>
         </w:rPr>
       </w:pPr>
-      <w:proofErr w:type="spellStart"/>
       <w:r>
         <w:rPr>
           <w:b/>
@@ -1741,7 +1692,6 @@
         </w:rPr>
         <w:t>Supportability</w:t>
       </w:r>
-      <w:proofErr w:type="spellEnd"/>
     </w:p>
     <w:p>
       <w:pPr>
@@ -1764,23 +1714,7 @@
           <w:sz w:val="24"/>
           <w:szCs w:val="24"/>
         </w:rPr>
-        <w:t xml:space="preserve"> potrà successivamente essere ampliato e migliorato, in quanto sarà sviluppato tramite un approccio Object-</w:t>
-      </w:r>
-      <w:proofErr w:type="spellStart"/>
-      <w:r>
-        <w:rPr>
-          <w:sz w:val="24"/>
-          <w:szCs w:val="24"/>
-        </w:rPr>
-        <w:t>Oriented</w:t>
-      </w:r>
-      <w:proofErr w:type="spellEnd"/>
-      <w:r>
-        <w:rPr>
-          <w:sz w:val="24"/>
-          <w:szCs w:val="24"/>
-        </w:rPr>
-        <w:t xml:space="preserve"> e l’utilizzo di design pattern efficienti.</w:t>
+        <w:t xml:space="preserve"> potrà successivamente essere ampliato e migliorato, in quanto sarà sviluppato tramite un approccio Object-Oriented e l’utilizzo di design pattern efficienti.</w:t>
       </w:r>
     </w:p>
     <w:p>
@@ -1952,7 +1886,6 @@
           <w:szCs w:val="44"/>
         </w:rPr>
       </w:pPr>
-      <w:proofErr w:type="spellStart"/>
       <w:r>
         <w:rPr>
           <w:b/>
@@ -1972,7 +1905,6 @@
         </w:rPr>
         <w:t>cenarios</w:t>
       </w:r>
-      <w:proofErr w:type="spellEnd"/>
     </w:p>
     <w:tbl>
       <w:tblPr>
@@ -2212,13 +2144,8 @@
                 <w:numId w:val="3"/>
               </w:numPr>
             </w:pPr>
-            <w:proofErr w:type="spellStart"/>
-            <w:r>
-              <w:t>Nextsoft</w:t>
-            </w:r>
-            <w:proofErr w:type="spellEnd"/>
-            <w:r>
-              <w:t xml:space="preserve"> assume laureati in Informatica ed Ing. Informatica</w:t>
+            <w:r>
+              <w:t>Nextsoft assume laureati in Informatica ed Ing. Informatica</w:t>
             </w:r>
           </w:p>
           <w:p>
@@ -2255,11 +2182,9 @@
               <w:pStyle w:val="Paragrafoelenco"/>
               <w:ind w:left="1440"/>
             </w:pPr>
-            <w:proofErr w:type="spellStart"/>
             <w:r>
               <w:t>Belmond</w:t>
             </w:r>
-            <w:proofErr w:type="spellEnd"/>
             <w:r>
               <w:tab/>
             </w:r>
@@ -2311,38 +2236,18 @@
                 <w:numId w:val="3"/>
               </w:numPr>
             </w:pPr>
-            <w:proofErr w:type="spellStart"/>
-            <w:r>
-              <w:t>Vulnerability</w:t>
-            </w:r>
-            <w:proofErr w:type="spellEnd"/>
-            <w:r>
-              <w:t xml:space="preserve"> </w:t>
-            </w:r>
-            <w:proofErr w:type="spellStart"/>
-            <w:r>
-              <w:t>assistent</w:t>
-            </w:r>
-            <w:proofErr w:type="spellEnd"/>
+            <w:r>
+              <w:t>Vulnerability assistent</w:t>
+            </w:r>
           </w:p>
           <w:p>
             <w:pPr>
               <w:pStyle w:val="Paragrafoelenco"/>
               <w:ind w:left="1440"/>
             </w:pPr>
-            <w:proofErr w:type="spellStart"/>
-            <w:r>
-              <w:t>Tachnrtic</w:t>
-            </w:r>
-            <w:proofErr w:type="spellEnd"/>
-            <w:r>
-              <w:t xml:space="preserve"> Italia </w:t>
-            </w:r>
-            <w:proofErr w:type="spellStart"/>
-            <w:r>
-              <w:t>Srl</w:t>
-            </w:r>
-            <w:proofErr w:type="spellEnd"/>
+            <w:r>
+              <w:t>Tachnrtic Italia Srl</w:t>
+            </w:r>
             <w:r>
               <w:tab/>
             </w:r>
@@ -2433,15 +2338,7 @@
               <w:ind w:left="1080"/>
             </w:pPr>
             <w:r>
-              <w:t>“</w:t>
-            </w:r>
-            <w:proofErr w:type="spellStart"/>
-            <w:r>
-              <w:t>Modis</w:t>
-            </w:r>
-            <w:proofErr w:type="spellEnd"/>
-            <w:r>
-              <w:t xml:space="preserve"> S.p.A., Salerno</w:t>
+              <w:t>“Modis S.p.A., Salerno</w:t>
             </w:r>
           </w:p>
           <w:p>
@@ -2456,15 +2353,7 @@
               <w:ind w:left="1080"/>
             </w:pPr>
             <w:r>
-              <w:t>Si cerca un profilo con conoscenze approfondite in Python e che conosca i paradigmi della programmazione Object-</w:t>
-            </w:r>
-            <w:proofErr w:type="spellStart"/>
-            <w:r>
-              <w:t>Oriented</w:t>
-            </w:r>
-            <w:proofErr w:type="spellEnd"/>
-            <w:r>
-              <w:t>.</w:t>
+              <w:t>Si cerca un profilo con conoscenze approfondite in Python e che conosca i paradigmi della programmazione Object-Oriented.</w:t>
             </w:r>
           </w:p>
           <w:p>
@@ -2562,29 +2451,13 @@
               </w:numPr>
             </w:pPr>
             <w:r>
-              <w:t>Giuseppe visualizza un modulo da compilare con nome: “Giuseppe”, cognome: “</w:t>
-            </w:r>
-            <w:proofErr w:type="spellStart"/>
-            <w:r>
-              <w:t>Rainone</w:t>
-            </w:r>
-            <w:proofErr w:type="spellEnd"/>
-            <w:r>
-              <w:t>”, città: “Salerno”, indirizzo: “Viale Europa, 44”, data di nascita: “28/09/1991”, username:</w:t>
+              <w:t>Giuseppe visualizza un modulo da compilare con nome: “Giuseppe”, cognome: “Rainone”, città: “Salerno”, indirizzo: “Viale Europa, 44”, data di nascita: “28/09/1991”, username:</w:t>
             </w:r>
             <w:r>
               <w:t xml:space="preserve"> </w:t>
             </w:r>
             <w:r>
-              <w:t>“Giuseppe33”, password: “051Progetto_” e carica il proprio curriculum: “</w:t>
-            </w:r>
-            <w:proofErr w:type="spellStart"/>
-            <w:r>
-              <w:t>Rainone</w:t>
-            </w:r>
-            <w:proofErr w:type="spellEnd"/>
-            <w:r>
-              <w:t>-Giuseppe-CV”; spunta la casella per il trattamento dei dati e clicca su “Conferma”.</w:t>
+              <w:t>“Giuseppe33”, password: “051Progetto_” e carica il proprio curriculum: “Rainone-Giuseppe-CV”; spunta la casella per il trattamento dei dati e clicca su “Conferma”.</w:t>
             </w:r>
           </w:p>
           <w:p>
@@ -2608,15 +2481,7 @@
               </w:numPr>
             </w:pPr>
             <w:r>
-              <w:t xml:space="preserve">A Giuseppe viene mostrata una pagina intermedia “Candidatura a Cercasi programmatore in Python per l’azienda </w:t>
-            </w:r>
-            <w:proofErr w:type="spellStart"/>
-            <w:r>
-              <w:t>Modis</w:t>
-            </w:r>
-            <w:proofErr w:type="spellEnd"/>
-            <w:r>
-              <w:t xml:space="preserve"> S.p.A.”.</w:t>
+              <w:t>A Giuseppe viene mostrata una pagina intermedia “Candidatura a Cercasi programmatore in Python per l’azienda Modis S.p.A.”.</w:t>
             </w:r>
           </w:p>
           <w:p>
@@ -2886,15 +2751,7 @@
               </w:numPr>
             </w:pPr>
             <w:r>
-              <w:t>Veronica clicca su “Accedi” ed effettua login inserendo username: “</w:t>
-            </w:r>
-            <w:proofErr w:type="spellStart"/>
-            <w:r>
-              <w:t>ModisOfficial</w:t>
-            </w:r>
-            <w:proofErr w:type="spellEnd"/>
-            <w:r>
-              <w:t>” e password: “Brown_02” e clicca su “Conferma”.</w:t>
+              <w:t>Veronica clicca su “Accedi” ed effettua login inserendo username: “ModisOfficial” e password: “Brown_02” e clicca su “Conferma”.</w:t>
             </w:r>
           </w:p>
           <w:p>
@@ -2918,15 +2775,7 @@
               </w:numPr>
             </w:pPr>
             <w:r>
-              <w:t xml:space="preserve">Veronica visualizza l’elenco degli annunci </w:t>
-            </w:r>
-            <w:proofErr w:type="spellStart"/>
-            <w:r>
-              <w:t>fin’ora</w:t>
-            </w:r>
-            <w:proofErr w:type="spellEnd"/>
-            <w:r>
-              <w:t xml:space="preserve"> pubblicati dall’azienda:</w:t>
+              <w:t>Veronica visualizza l’elenco degli annunci fin’ora pubblicati dall’azienda:</w:t>
             </w:r>
           </w:p>
           <w:p>
@@ -3027,15 +2876,7 @@
               <w:ind w:left="1440"/>
             </w:pPr>
             <w:r>
-              <w:t xml:space="preserve">Data di nascita: 13/06/1996            Residente a: Via Kennedy, 140, Napoli       </w:t>
-            </w:r>
-            <w:proofErr w:type="gramStart"/>
-            <w:r>
-              <w:t xml:space="preserve">   “</w:t>
-            </w:r>
-            <w:proofErr w:type="gramEnd"/>
-            <w:r>
-              <w:t>CONTATTA”</w:t>
+              <w:t>Data di nascita: 13/06/1996            Residente a: Via Kennedy, 140, Napoli          “CONTATTA”</w:t>
             </w:r>
           </w:p>
           <w:p>
@@ -3059,13 +2900,8 @@
               <w:t>Nome:</w:t>
             </w:r>
             <w:r>
-              <w:t xml:space="preserve"> Giuseppe       Cognome: </w:t>
-            </w:r>
-            <w:proofErr w:type="spellStart"/>
-            <w:r>
-              <w:t>Rainone</w:t>
-            </w:r>
-            <w:proofErr w:type="spellEnd"/>
+              <w:t xml:space="preserve"> Giuseppe       Cognome: Rainone</w:t>
+            </w:r>
           </w:p>
           <w:p>
             <w:pPr>
@@ -3073,15 +2909,7 @@
               <w:ind w:left="1440"/>
             </w:pPr>
             <w:r>
-              <w:t xml:space="preserve">Data di nascita: 28/09/1991             Residente a: Viale Europa, 44, Salerno      </w:t>
-            </w:r>
-            <w:proofErr w:type="gramStart"/>
-            <w:r>
-              <w:t xml:space="preserve">   “</w:t>
-            </w:r>
-            <w:proofErr w:type="gramEnd"/>
-            <w:r>
-              <w:t>CONTATTA”</w:t>
+              <w:t>Data di nascita: 28/09/1991             Residente a: Viale Europa, 44, Salerno         “CONTATTA”</w:t>
             </w:r>
           </w:p>
           <w:p>
@@ -3139,45 +2967,16 @@
               </w:numPr>
             </w:pPr>
             <w:r>
-              <w:t xml:space="preserve">Le viene mostrato il modulo di </w:t>
-            </w:r>
-            <w:proofErr w:type="gramStart"/>
-            <w:r>
-              <w:t xml:space="preserve">compilazione </w:t>
+              <w:t xml:space="preserve">Le viene mostrato il modulo di compilazione </w:t>
+            </w:r>
+            <w:r>
+              <w:t xml:space="preserve"> compilazione in cui inserisce un titolo: ”Appuntamento per un colloquio – Modis S.p.A.” e un corpo:</w:t>
             </w:r>
             <w:r>
               <w:t xml:space="preserve"> </w:t>
             </w:r>
-            <w:proofErr w:type="spellStart"/>
-            <w:r>
-              <w:t>compilazione</w:t>
-            </w:r>
-            <w:proofErr w:type="spellEnd"/>
-            <w:proofErr w:type="gramEnd"/>
-            <w:r>
-              <w:t xml:space="preserve"> in cui inserisce un titolo: ”Appuntamento per un colloquio – </w:t>
-            </w:r>
-            <w:proofErr w:type="spellStart"/>
-            <w:r>
-              <w:t>Modis</w:t>
-            </w:r>
-            <w:proofErr w:type="spellEnd"/>
-            <w:r>
-              <w:t xml:space="preserve"> S.p.A.” e un corpo:</w:t>
-            </w:r>
-            <w:r>
-              <w:t xml:space="preserve"> </w:t>
-            </w:r>
-            <w:r>
-              <w:t xml:space="preserve">“Gentile Giuseppe </w:t>
-            </w:r>
-            <w:proofErr w:type="spellStart"/>
-            <w:r>
-              <w:t>Rainone</w:t>
-            </w:r>
-            <w:proofErr w:type="spellEnd"/>
-            <w:r>
-              <w:t>,</w:t>
+            <w:r>
+              <w:t>“Gentile Giuseppe Rainone,</w:t>
             </w:r>
             <w:r>
               <w:br/>
@@ -3202,15 +3001,7 @@
               <w:t xml:space="preserve"> </w:t>
             </w:r>
             <w:r>
-              <w:t xml:space="preserve">Cordiali saluti, </w:t>
-            </w:r>
-            <w:proofErr w:type="spellStart"/>
-            <w:r>
-              <w:t>Modis</w:t>
-            </w:r>
-            <w:proofErr w:type="spellEnd"/>
-            <w:r>
-              <w:t xml:space="preserve"> S.p.A.”</w:t>
+              <w:t>Cordiali saluti, Modis S.p.A.”</w:t>
             </w:r>
           </w:p>
           <w:p>
@@ -3533,15 +3324,7 @@
               </w:numPr>
             </w:pPr>
             <w:r>
-              <w:t xml:space="preserve">Appuntamento per un colloquio – </w:t>
-            </w:r>
-            <w:proofErr w:type="spellStart"/>
-            <w:r>
-              <w:t>Modis</w:t>
-            </w:r>
-            <w:proofErr w:type="spellEnd"/>
-            <w:r>
-              <w:t xml:space="preserve"> S.p.A.   03/12/2019                                   </w:t>
+              <w:t xml:space="preserve">Appuntamento per un colloquio – Modis S.p.A.   03/12/2019                                   </w:t>
             </w:r>
           </w:p>
           <w:p>
@@ -3571,15 +3354,7 @@
               </w:numPr>
             </w:pPr>
             <w:r>
-              <w:t xml:space="preserve">Giuseppe clicca su “Appuntamento per un colloquio – </w:t>
-            </w:r>
-            <w:proofErr w:type="spellStart"/>
-            <w:r>
-              <w:t>Modis</w:t>
-            </w:r>
-            <w:proofErr w:type="spellEnd"/>
-            <w:r>
-              <w:t xml:space="preserve"> S.p.A.”.</w:t>
+              <w:t>Giuseppe clicca su “Appuntamento per un colloquio – Modis S.p.A.”.</w:t>
             </w:r>
           </w:p>
           <w:p>
@@ -3591,23 +3366,7 @@
               </w:numPr>
             </w:pPr>
             <w:r>
-              <w:t xml:space="preserve">Gli viene mostrata una nuova </w:t>
-            </w:r>
-            <w:proofErr w:type="gramStart"/>
-            <w:r>
-              <w:t>pagina:  “</w:t>
-            </w:r>
-            <w:proofErr w:type="gramEnd"/>
-            <w:r>
-              <w:t xml:space="preserve">Gentile Giuseppe </w:t>
-            </w:r>
-            <w:proofErr w:type="spellStart"/>
-            <w:r>
-              <w:t>Rainone</w:t>
-            </w:r>
-            <w:proofErr w:type="spellEnd"/>
-            <w:r>
-              <w:t>, dopo aver analizzato le sue competenze, la riteniamo un candidato      adeguato per il ruolo indicato dal nostro annuncio. La invitiamo per un colloquio in data 19/12/2019 presso la nostra sede centrale in Via Torquato Tasso, 34 situata a Salerno.</w:t>
+              <w:t>Gli viene mostrata una nuova pagina:  “Gentile Giuseppe Rainone, dopo aver analizzato le sue competenze, la riteniamo un candidato      adeguato per il ruolo indicato dal nostro annuncio. La invitiamo per un colloquio in data 19/12/2019 presso la nostra sede centrale in Via Torquato Tasso, 34 situata a Salerno.</w:t>
             </w:r>
             <w:r>
               <w:br/>
@@ -3622,15 +3381,7 @@
               </w:r>
             </w:hyperlink>
             <w:r>
-              <w:t xml:space="preserve">. Cordiali saluti, </w:t>
-            </w:r>
-            <w:proofErr w:type="spellStart"/>
-            <w:r>
-              <w:t>Modis</w:t>
-            </w:r>
-            <w:proofErr w:type="spellEnd"/>
-            <w:r>
-              <w:t xml:space="preserve"> S.p.A.”</w:t>
+              <w:t>. Cordiali saluti, Modis S.p.A.”</w:t>
             </w:r>
           </w:p>
           <w:p/>
@@ -3859,33 +3610,21 @@
             <w:r>
               <w:t xml:space="preserve">Effettua la registrazione </w:t>
             </w:r>
-            <w:proofErr w:type="gramStart"/>
             <w:r>
               <w:t xml:space="preserve">e </w:t>
             </w:r>
             <w:r>
-              <w:t xml:space="preserve"> inserisce</w:t>
-            </w:r>
-            <w:proofErr w:type="gramEnd"/>
-            <w:r>
-              <w:t xml:space="preserve"> nome dell’azienda: “</w:t>
-            </w:r>
-            <w:proofErr w:type="spellStart"/>
-            <w:r>
-              <w:t>Busitalia</w:t>
-            </w:r>
-            <w:proofErr w:type="spellEnd"/>
-            <w:r>
-              <w:t xml:space="preserve"> </w:t>
+              <w:t xml:space="preserve"> inserisce nome dell’azienda: “</w:t>
+            </w:r>
+            <w:r>
+              <w:t xml:space="preserve">Busitalia </w:t>
             </w:r>
             <w:r>
               <w:t>S.p.A.”, username: “</w:t>
             </w:r>
-            <w:proofErr w:type="spellStart"/>
             <w:r>
               <w:t>BusItaliaRoma</w:t>
             </w:r>
-            <w:proofErr w:type="spellEnd"/>
             <w:r>
               <w:t>”,</w:t>
             </w:r>
@@ -3990,15 +3729,7 @@
             </w:r>
             <w:r>
               <w:lastRenderedPageBreak/>
-              <w:t xml:space="preserve">della patente CQC da almeno 5 anni con esperienza </w:t>
-            </w:r>
-            <w:proofErr w:type="spellStart"/>
-            <w:r>
-              <w:t>regressa</w:t>
-            </w:r>
-            <w:proofErr w:type="spellEnd"/>
-            <w:r>
-              <w:t xml:space="preserve"> nel settore di almeno 2 anni.”, contratto: “Full-time”.</w:t>
+              <w:t>della patente CQC da almeno 5 anni con esperienza regressa nel settore di almeno 2 anni.”, contratto: “Full-time”.</w:t>
             </w:r>
           </w:p>
           <w:p>
@@ -4323,31 +4054,13 @@
             <w:r>
               <w:t xml:space="preserve">o di </w:t>
             </w:r>
-            <w:proofErr w:type="spellStart"/>
-            <w:r>
-              <w:rPr>
-                <w:i/>
-                <w:iCs/>
-              </w:rPr>
-              <w:t>Taurus</w:t>
-            </w:r>
-            <w:proofErr w:type="spellEnd"/>
-            <w:r>
-              <w:rPr>
-                <w:i/>
-                <w:iCs/>
-              </w:rPr>
-              <w:t xml:space="preserve"> </w:t>
-            </w:r>
-            <w:proofErr w:type="spellStart"/>
-            <w:r>
-              <w:rPr>
-                <w:i/>
-                <w:iCs/>
-              </w:rPr>
-              <w:t>Resturant</w:t>
-            </w:r>
-            <w:proofErr w:type="spellEnd"/>
+            <w:r>
+              <w:rPr>
+                <w:i/>
+                <w:iCs/>
+              </w:rPr>
+              <w:t>Taurus Resturant</w:t>
+            </w:r>
             <w:r>
               <w:rPr>
                 <w:i/>
@@ -4374,23 +4087,7 @@
               <w:t xml:space="preserve">Da qui Tommaso </w:t>
             </w:r>
             <w:r>
-              <w:t>clicca su “</w:t>
-            </w:r>
-            <w:proofErr w:type="spellStart"/>
-            <w:r>
-              <w:t>Taurus</w:t>
-            </w:r>
-            <w:proofErr w:type="spellEnd"/>
-            <w:r>
-              <w:t xml:space="preserve"> </w:t>
-            </w:r>
-            <w:proofErr w:type="spellStart"/>
-            <w:r>
-              <w:t>Resturant</w:t>
-            </w:r>
-            <w:proofErr w:type="spellEnd"/>
-            <w:r>
-              <w:t>”.</w:t>
+              <w:t>clicca su “Taurus Resturant”.</w:t>
             </w:r>
           </w:p>
           <w:p>
@@ -4712,21 +4409,11 @@
               </w:numPr>
             </w:pPr>
             <w:r>
-              <w:t>Renato legge una segnalazione relativa all’account “</w:t>
-            </w:r>
-            <w:proofErr w:type="spellStart"/>
-            <w:r>
-              <w:t>Taurus</w:t>
-            </w:r>
-            <w:proofErr w:type="spellEnd"/>
-            <w:r>
-              <w:t xml:space="preserve"> </w:t>
-            </w:r>
-            <w:proofErr w:type="spellStart"/>
+              <w:t xml:space="preserve">Renato legge una segnalazione relativa all’account “Taurus </w:t>
+            </w:r>
             <w:r>
               <w:t>Resturant</w:t>
             </w:r>
-            <w:proofErr w:type="spellEnd"/>
             <w:r>
               <w:t>.” fatta da Tommaso.</w:t>
             </w:r>
@@ -4853,8 +4540,6 @@
           <w:szCs w:val="36"/>
         </w:rPr>
       </w:pPr>
-      <w:bookmarkStart w:id="0" w:name="_GoBack"/>
-      <w:bookmarkEnd w:id="0"/>
     </w:p>
     <w:p>
       <w:pPr>
@@ -4976,21 +4661,12 @@
                 <w:bCs/>
               </w:rPr>
             </w:pPr>
-            <w:proofErr w:type="spellStart"/>
-            <w:r>
-              <w:rPr>
-                <w:b/>
-                <w:bCs/>
-              </w:rPr>
-              <w:t>RicercaAnnunci</w:t>
-            </w:r>
-            <w:proofErr w:type="spellEnd"/>
-            <w:r>
-              <w:rPr>
-                <w:b/>
-                <w:bCs/>
-              </w:rPr>
-              <w:t xml:space="preserve"> – UC 1.</w:t>
+            <w:r>
+              <w:rPr>
+                <w:b/>
+                <w:bCs/>
+              </w:rPr>
+              <w:t>RicercaAnnunci – UC 1.</w:t>
             </w:r>
             <w:r>
               <w:rPr>
@@ -5122,19 +4798,8 @@
                 <w:i/>
                 <w:iCs/>
               </w:rPr>
-              <w:t xml:space="preserve">Entry </w:t>
-            </w:r>
-            <w:proofErr w:type="spellStart"/>
-            <w:r>
-              <w:rPr>
-                <w:b/>
-                <w:bCs/>
-                <w:i/>
-                <w:iCs/>
-              </w:rPr>
-              <w:t>condition</w:t>
-            </w:r>
-            <w:proofErr w:type="spellEnd"/>
+              <w:t>Entry condition</w:t>
+            </w:r>
           </w:p>
         </w:tc>
         <w:tc>
@@ -5266,19 +4931,8 @@
                 <w:i/>
                 <w:iCs/>
               </w:rPr>
-              <w:t xml:space="preserve">Exit </w:t>
-            </w:r>
-            <w:proofErr w:type="spellStart"/>
-            <w:r>
-              <w:rPr>
-                <w:b/>
-                <w:bCs/>
-                <w:i/>
-                <w:iCs/>
-              </w:rPr>
-              <w:t>condition</w:t>
-            </w:r>
-            <w:proofErr w:type="spellEnd"/>
+              <w:t>Exit condition</w:t>
+            </w:r>
           </w:p>
         </w:tc>
         <w:tc>
@@ -5362,21 +5016,12 @@
                 <w:bCs/>
               </w:rPr>
             </w:pPr>
-            <w:proofErr w:type="spellStart"/>
-            <w:r>
-              <w:rPr>
-                <w:b/>
-                <w:bCs/>
-              </w:rPr>
-              <w:t>RaffinamentoRicerca</w:t>
-            </w:r>
-            <w:proofErr w:type="spellEnd"/>
-            <w:r>
-              <w:rPr>
-                <w:b/>
-                <w:bCs/>
-              </w:rPr>
-              <w:t xml:space="preserve"> – UC 1.</w:t>
+            <w:r>
+              <w:rPr>
+                <w:b/>
+                <w:bCs/>
+              </w:rPr>
+              <w:t>RaffinamentoRicerca – UC 1.</w:t>
             </w:r>
             <w:r>
               <w:rPr>
@@ -5509,19 +5154,8 @@
                 <w:iCs/>
               </w:rPr>
               <w:lastRenderedPageBreak/>
-              <w:t xml:space="preserve">Entry </w:t>
-            </w:r>
-            <w:proofErr w:type="spellStart"/>
-            <w:r>
-              <w:rPr>
-                <w:b/>
-                <w:bCs/>
-                <w:i/>
-                <w:iCs/>
-              </w:rPr>
-              <w:t>condition</w:t>
-            </w:r>
-            <w:proofErr w:type="spellEnd"/>
+              <w:t>Entry condition</w:t>
+            </w:r>
           </w:p>
         </w:tc>
         <w:tc>
@@ -5653,19 +5287,8 @@
                 <w:i/>
                 <w:iCs/>
               </w:rPr>
-              <w:t xml:space="preserve">Exit </w:t>
-            </w:r>
-            <w:proofErr w:type="spellStart"/>
-            <w:r>
-              <w:rPr>
-                <w:b/>
-                <w:bCs/>
-                <w:i/>
-                <w:iCs/>
-              </w:rPr>
-              <w:t>condition</w:t>
-            </w:r>
-            <w:proofErr w:type="spellEnd"/>
+              <w:t>Exit condition</w:t>
+            </w:r>
           </w:p>
         </w:tc>
         <w:tc>
@@ -5761,21 +5384,12 @@
                 <w:bCs/>
               </w:rPr>
             </w:pPr>
-            <w:proofErr w:type="spellStart"/>
-            <w:r>
-              <w:rPr>
-                <w:b/>
-                <w:bCs/>
-              </w:rPr>
-              <w:t>VisualizzaAnnuncio</w:t>
-            </w:r>
-            <w:proofErr w:type="spellEnd"/>
-            <w:r>
-              <w:rPr>
-                <w:b/>
-                <w:bCs/>
-              </w:rPr>
-              <w:t xml:space="preserve"> – UC 1.</w:t>
+            <w:r>
+              <w:rPr>
+                <w:b/>
+                <w:bCs/>
+              </w:rPr>
+              <w:t>VisualizzaAnnuncio – UC 1.</w:t>
             </w:r>
             <w:r>
               <w:rPr>
@@ -5824,10 +5438,7 @@
               <w:jc w:val="center"/>
             </w:pPr>
             <w:r>
-              <w:t>RF</w:t>
-            </w:r>
-            <w:r>
-              <w:t>1</w:t>
+              <w:t xml:space="preserve"> RF1</w:t>
             </w:r>
           </w:p>
         </w:tc>
@@ -5907,19 +5518,8 @@
                 <w:i/>
                 <w:iCs/>
               </w:rPr>
-              <w:t xml:space="preserve">Entry </w:t>
-            </w:r>
-            <w:proofErr w:type="spellStart"/>
-            <w:r>
-              <w:rPr>
-                <w:b/>
-                <w:bCs/>
-                <w:i/>
-                <w:iCs/>
-              </w:rPr>
-              <w:t>condition</w:t>
-            </w:r>
-            <w:proofErr w:type="spellEnd"/>
+              <w:t>Entry condition</w:t>
+            </w:r>
           </w:p>
         </w:tc>
         <w:tc>
@@ -6062,19 +5662,8 @@
                 <w:i/>
                 <w:iCs/>
               </w:rPr>
-              <w:t xml:space="preserve">Exit </w:t>
-            </w:r>
-            <w:proofErr w:type="spellStart"/>
-            <w:r>
-              <w:rPr>
-                <w:b/>
-                <w:bCs/>
-                <w:i/>
-                <w:iCs/>
-              </w:rPr>
-              <w:t>condition</w:t>
-            </w:r>
-            <w:proofErr w:type="spellEnd"/>
+              <w:t>Exit condition</w:t>
+            </w:r>
           </w:p>
         </w:tc>
         <w:tc>
@@ -6130,7 +5719,7 @@
           <w:sz w:val="36"/>
           <w:szCs w:val="36"/>
         </w:rPr>
-        <w:t>Utente non</w:t>
+        <w:t>Azienda NON registrata</w:t>
       </w:r>
       <w:r>
         <w:rPr>
@@ -6139,7 +5728,7 @@
           <w:sz w:val="36"/>
           <w:szCs w:val="36"/>
         </w:rPr>
-        <w:t xml:space="preserve"> autenticato </w:t>
+        <w:t xml:space="preserve"> </w:t>
       </w:r>
       <w:r>
         <w:rPr>
@@ -6158,87 +5747,6 @@
           <w:szCs w:val="36"/>
         </w:rPr>
         <w:t>s</w:t>
-      </w:r>
-    </w:p>
-    <w:p>
-      <w:pPr>
-        <w:pStyle w:val="Paragrafoelenco"/>
-        <w:ind w:left="927"/>
-        <w:rPr>
-          <w:b/>
-          <w:bCs/>
-          <w:sz w:val="36"/>
-          <w:szCs w:val="36"/>
-        </w:rPr>
-      </w:pPr>
-    </w:p>
-    <w:p>
-      <w:pPr>
-        <w:pStyle w:val="Paragrafoelenco"/>
-        <w:ind w:left="927"/>
-        <w:rPr>
-          <w:b/>
-          <w:bCs/>
-          <w:sz w:val="36"/>
-          <w:szCs w:val="36"/>
-        </w:rPr>
-      </w:pPr>
-      <w:r>
-        <w:rPr>
-          <w:b/>
-          <w:bCs/>
-          <w:noProof/>
-          <w:sz w:val="36"/>
-          <w:szCs w:val="36"/>
-        </w:rPr>
-        <w:drawing>
-          <wp:inline distT="0" distB="0" distL="0" distR="0" wp14:anchorId="6EA7041F" wp14:editId="428484C0">
-            <wp:extent cx="4419600" cy="2686050"/>
-            <wp:effectExtent l="0" t="0" r="0" b="0"/>
-            <wp:docPr id="3" name="Immagine 3"/>
-            <wp:cNvGraphicFramePr>
-              <a:graphicFrameLocks xmlns:a="http://schemas.openxmlformats.org/drawingml/2006/main" noChangeAspect="1"/>
-            </wp:cNvGraphicFramePr>
-            <a:graphic xmlns:a="http://schemas.openxmlformats.org/drawingml/2006/main">
-              <a:graphicData uri="http://schemas.openxmlformats.org/drawingml/2006/picture">
-                <pic:pic xmlns:pic="http://schemas.openxmlformats.org/drawingml/2006/picture">
-                  <pic:nvPicPr>
-                    <pic:cNvPr id="0" name="Picture 3"/>
-                    <pic:cNvPicPr>
-                      <a:picLocks noChangeAspect="1" noChangeArrowheads="1"/>
-                    </pic:cNvPicPr>
-                  </pic:nvPicPr>
-                  <pic:blipFill>
-                    <a:blip r:embed="rId12">
-                      <a:extLst>
-                        <a:ext uri="{28A0092B-C50C-407E-A947-70E740481C1C}">
-                          <a14:useLocalDpi xmlns:a14="http://schemas.microsoft.com/office/drawing/2010/main" val="0"/>
-                        </a:ext>
-                      </a:extLst>
-                    </a:blip>
-                    <a:srcRect/>
-                    <a:stretch>
-                      <a:fillRect/>
-                    </a:stretch>
-                  </pic:blipFill>
-                  <pic:spPr bwMode="auto">
-                    <a:xfrm>
-                      <a:off x="0" y="0"/>
-                      <a:ext cx="4419600" cy="2686050"/>
-                    </a:xfrm>
-                    <a:prstGeom prst="rect">
-                      <a:avLst/>
-                    </a:prstGeom>
-                    <a:noFill/>
-                    <a:ln>
-                      <a:noFill/>
-                    </a:ln>
-                  </pic:spPr>
-                </pic:pic>
-              </a:graphicData>
-            </a:graphic>
-          </wp:inline>
-        </w:drawing>
       </w:r>
     </w:p>
     <w:p>
@@ -6309,7 +5817,28 @@
                 <w:b/>
                 <w:bCs/>
               </w:rPr>
-              <w:t>Login – UC 2.1</w:t>
+              <w:t>Registrazione</w:t>
+            </w:r>
+            <w:r>
+              <w:rPr>
+                <w:b/>
+                <w:bCs/>
+              </w:rPr>
+              <w:t xml:space="preserve"> Azienda</w:t>
+            </w:r>
+            <w:r>
+              <w:rPr>
+                <w:b/>
+                <w:bCs/>
+              </w:rPr>
+              <w:t xml:space="preserve"> – UC 2.</w:t>
+            </w:r>
+            <w:r>
+              <w:rPr>
+                <w:b/>
+                <w:bCs/>
+              </w:rPr>
+              <w:t>1</w:t>
             </w:r>
           </w:p>
         </w:tc>
@@ -6354,16 +5883,7 @@
               <w:t>RF</w:t>
             </w:r>
             <w:r>
-              <w:t>2</w:t>
-            </w:r>
-            <w:r>
-              <w:t>,</w:t>
-            </w:r>
-            <w:r>
-              <w:t xml:space="preserve"> RF3,</w:t>
-            </w:r>
-            <w:r>
-              <w:t xml:space="preserve"> RF9</w:t>
+              <w:t>5</w:t>
             </w:r>
           </w:p>
         </w:tc>
@@ -6414,10 +5934,7 @@
               <w:jc w:val="center"/>
             </w:pPr>
             <w:r>
-              <w:t xml:space="preserve">Utente </w:t>
-            </w:r>
-            <w:r>
-              <w:t>non autenticato</w:t>
+              <w:t>Azienda NON Registrata</w:t>
             </w:r>
           </w:p>
         </w:tc>
@@ -6446,19 +5963,8 @@
                 <w:i/>
                 <w:iCs/>
               </w:rPr>
-              <w:t xml:space="preserve">Entry </w:t>
-            </w:r>
-            <w:proofErr w:type="spellStart"/>
-            <w:r>
-              <w:rPr>
-                <w:b/>
-                <w:bCs/>
-                <w:i/>
-                <w:iCs/>
-              </w:rPr>
-              <w:t>condition</w:t>
-            </w:r>
-            <w:proofErr w:type="spellEnd"/>
+              <w:t>Entry condition</w:t>
+            </w:r>
           </w:p>
         </w:tc>
         <w:tc>
@@ -6470,17 +5976,29 @@
               <w:jc w:val="center"/>
             </w:pPr>
             <w:r>
-              <w:t>L’</w:t>
-            </w:r>
-            <w:r>
-              <w:t>utente non ha effettuato login e clicca su “Accedi”.</w:t>
+              <w:t>L</w:t>
+            </w:r>
+            <w:r>
+              <w:t xml:space="preserve">’azienda che intende fare  </w:t>
+            </w:r>
+            <w:r>
+              <w:t>recruiment</w:t>
+            </w:r>
+            <w:r>
+              <w:t xml:space="preserve"> non possiede un account e clicca su “Registrati come </w:t>
+            </w:r>
+            <w:r>
+              <w:t>azienda</w:t>
+            </w:r>
+            <w:r>
+              <w:t>”.</w:t>
             </w:r>
           </w:p>
         </w:tc>
       </w:tr>
       <w:tr>
         <w:trPr>
-          <w:trHeight w:val="2243"/>
+          <w:trHeight w:val="3107"/>
         </w:trPr>
         <w:tc>
           <w:tcPr>
@@ -6502,6 +6020,7 @@
                 <w:i/>
                 <w:iCs/>
               </w:rPr>
+              <w:lastRenderedPageBreak/>
               <w:t>Flusso di eventi</w:t>
             </w:r>
           </w:p>
@@ -6509,17 +6028,23 @@
         <w:tc>
           <w:tcPr>
             <w:tcW w:w="7665" w:type="dxa"/>
+            <w:tcBorders>
+              <w:bottom w:val="single" w:sz="4" w:space="0" w:color="auto"/>
+            </w:tcBorders>
           </w:tcPr>
           <w:p>
             <w:pPr>
               <w:pStyle w:val="Paragrafoelenco"/>
               <w:numPr>
                 <w:ilvl w:val="0"/>
-                <w:numId w:val="10"/>
+                <w:numId w:val="13"/>
               </w:numPr>
             </w:pPr>
             <w:r>
-              <w:t>L’utente inserisce username.</w:t>
+              <w:t xml:space="preserve">L’utente inserisce </w:t>
+            </w:r>
+            <w:r>
+              <w:t>il nome dell’azienda.</w:t>
             </w:r>
           </w:p>
           <w:p>
@@ -6527,11 +6052,14 @@
               <w:pStyle w:val="Paragrafoelenco"/>
               <w:numPr>
                 <w:ilvl w:val="0"/>
-                <w:numId w:val="10"/>
+                <w:numId w:val="13"/>
               </w:numPr>
             </w:pPr>
             <w:r>
-              <w:t>L’utente inserisce la password.</w:t>
+              <w:t>L’utente inserisce</w:t>
+            </w:r>
+            <w:r>
+              <w:t xml:space="preserve"> il logo dell’azienda.</w:t>
             </w:r>
           </w:p>
           <w:p>
@@ -6539,34 +6067,29 @@
               <w:pStyle w:val="Paragrafoelenco"/>
               <w:numPr>
                 <w:ilvl w:val="0"/>
-                <w:numId w:val="10"/>
+                <w:numId w:val="13"/>
               </w:numPr>
             </w:pPr>
             <w:r>
-              <w:t>L’utente clicca su “Conferma”.</w:t>
-            </w:r>
-          </w:p>
-          <w:p>
-            <w:pPr>
-              <w:pStyle w:val="Paragrafoelenco"/>
-              <w:ind w:left="1080"/>
-            </w:pPr>
+              <w:t>L’utente</w:t>
+            </w:r>
+            <w:r>
+              <w:t xml:space="preserve"> inserisce un username.</w:t>
+            </w:r>
           </w:p>
           <w:p>
             <w:pPr>
               <w:pStyle w:val="Paragrafoelenco"/>
               <w:numPr>
                 <w:ilvl w:val="0"/>
-                <w:numId w:val="10"/>
+                <w:numId w:val="13"/>
               </w:numPr>
-              <w:jc w:val="right"/>
-            </w:pPr>
-            <w:r>
-              <w:t xml:space="preserve">Il sistema controlla che esista un utente con </w:t>
-            </w:r>
-            <w:r>
-              <w:br/>
-              <w:t>quell’username e quella password.</w:t>
+            </w:pPr>
+            <w:r>
+              <w:t xml:space="preserve">L’utente </w:t>
+            </w:r>
+            <w:r>
+              <w:t>inserisce l’indirizzo della sede.</w:t>
             </w:r>
           </w:p>
           <w:p>
@@ -6574,22 +6097,125 @@
               <w:pStyle w:val="Paragrafoelenco"/>
               <w:numPr>
                 <w:ilvl w:val="0"/>
-                <w:numId w:val="10"/>
+                <w:numId w:val="13"/>
               </w:numPr>
+            </w:pPr>
+            <w:r>
+              <w:t>L’utente inserisce la data di fondazione.</w:t>
+            </w:r>
+          </w:p>
+          <w:p>
+            <w:pPr>
+              <w:pStyle w:val="Paragrafoelenco"/>
+              <w:numPr>
+                <w:ilvl w:val="0"/>
+                <w:numId w:val="13"/>
+              </w:numPr>
+            </w:pPr>
+            <w:r>
+              <w:t xml:space="preserve">L’utente inserisce una descrizione sintetica </w:t>
+            </w:r>
+          </w:p>
+          <w:p>
+            <w:pPr>
+              <w:pStyle w:val="Paragrafoelenco"/>
+              <w:ind w:left="1080"/>
+            </w:pPr>
+            <w:r>
+              <w:t>p</w:t>
+            </w:r>
+            <w:r>
+              <w:t>er descriversi.</w:t>
+            </w:r>
+          </w:p>
+          <w:p>
+            <w:pPr>
+              <w:pStyle w:val="Paragrafoelenco"/>
+              <w:numPr>
+                <w:ilvl w:val="0"/>
+                <w:numId w:val="13"/>
+              </w:numPr>
+            </w:pPr>
+            <w:r>
+              <w:t>L’utente inserisce il numero di dipendenti</w:t>
+            </w:r>
+          </w:p>
+          <w:p>
+            <w:pPr>
+              <w:pStyle w:val="Paragrafoelenco"/>
+              <w:ind w:left="1080"/>
+            </w:pPr>
+            <w:r>
+              <w:t>a</w:t>
+            </w:r>
+            <w:r>
+              <w:t>ttualmente  presenti nell’organico.</w:t>
+            </w:r>
+          </w:p>
+          <w:p>
+            <w:pPr>
+              <w:pStyle w:val="Paragrafoelenco"/>
+              <w:numPr>
+                <w:ilvl w:val="0"/>
+                <w:numId w:val="13"/>
+              </w:numPr>
+            </w:pPr>
+            <w:r>
+              <w:t>L’utente inserisce l’email aziendale.</w:t>
+            </w:r>
+          </w:p>
+          <w:p>
+            <w:pPr>
+              <w:pStyle w:val="Paragrafoelenco"/>
+              <w:numPr>
+                <w:ilvl w:val="0"/>
+                <w:numId w:val="13"/>
+              </w:numPr>
+            </w:pPr>
+            <w:r>
+              <w:t>L’utente inserisce la password.</w:t>
+            </w:r>
+          </w:p>
+          <w:p>
+            <w:pPr>
+              <w:pStyle w:val="Paragrafoelenco"/>
+              <w:numPr>
+                <w:ilvl w:val="0"/>
+                <w:numId w:val="13"/>
+              </w:numPr>
+            </w:pPr>
+            <w:r>
+              <w:t>L’utente clicca su “Conferma”</w:t>
+            </w:r>
+          </w:p>
+          <w:p/>
+          <w:p>
+            <w:pPr>
+              <w:pStyle w:val="Paragrafoelenco"/>
+              <w:ind w:left="1080"/>
+            </w:pPr>
+          </w:p>
+          <w:p>
+            <w:pPr>
+              <w:ind w:left="720"/>
               <w:jc w:val="right"/>
             </w:pPr>
             <w:r>
-              <w:t xml:space="preserve">Il sistema mostra all’utente la propria pagina </w:t>
-            </w:r>
-          </w:p>
-          <w:p>
-            <w:pPr>
-              <w:pStyle w:val="Paragrafoelenco"/>
-              <w:ind w:left="1080"/>
-              <w:jc w:val="right"/>
-            </w:pPr>
-            <w:r>
-              <w:t>utente.</w:t>
+              <w:t>5.   Il sistema memorizza i dati inseriti</w:t>
+            </w:r>
+            <w:r>
+              <w:br/>
+              <w:t>dall’</w:t>
+            </w:r>
+            <w:r>
+              <w:t>azienda</w:t>
+            </w:r>
+            <w:r>
+              <w:t xml:space="preserve"> e comunica il successo</w:t>
+            </w:r>
+            <w:r>
+              <w:br/>
+              <w:t>dell’operazione.</w:t>
             </w:r>
           </w:p>
         </w:tc>
@@ -6618,24 +6244,16 @@
                 <w:i/>
                 <w:iCs/>
               </w:rPr>
-              <w:t xml:space="preserve">Exit </w:t>
-            </w:r>
-            <w:proofErr w:type="spellStart"/>
-            <w:r>
-              <w:rPr>
-                <w:b/>
-                <w:bCs/>
-                <w:i/>
-                <w:iCs/>
-              </w:rPr>
-              <w:t>condition</w:t>
-            </w:r>
-            <w:proofErr w:type="spellEnd"/>
+              <w:t>Exit condition</w:t>
+            </w:r>
           </w:p>
         </w:tc>
         <w:tc>
           <w:tcPr>
             <w:tcW w:w="7665" w:type="dxa"/>
+            <w:tcBorders>
+              <w:top w:val="single" w:sz="4" w:space="0" w:color="auto"/>
+            </w:tcBorders>
           </w:tcPr>
           <w:p>
             <w:pPr>
@@ -6643,7 +6261,13 @@
               <w:jc w:val="center"/>
             </w:pPr>
             <w:r>
-              <w:t>L’utente risulta loggato e visualizza la propria pagina utente.</w:t>
+              <w:t>L’</w:t>
+            </w:r>
+            <w:r>
+              <w:t>azienda risulta registrata</w:t>
+            </w:r>
+            <w:r>
+              <w:t>.</w:t>
             </w:r>
           </w:p>
         </w:tc>
@@ -6665,7 +6289,6 @@
                 <w:iCs/>
               </w:rPr>
             </w:pPr>
-            <w:proofErr w:type="spellStart"/>
             <w:r>
               <w:rPr>
                 <w:b/>
@@ -6675,7 +6298,6 @@
               </w:rPr>
               <w:t>Exceptions</w:t>
             </w:r>
-            <w:proofErr w:type="spellEnd"/>
           </w:p>
         </w:tc>
         <w:tc>
@@ -6688,15 +6310,7 @@
               <w:jc w:val="center"/>
             </w:pPr>
             <w:r>
-              <w:t>L’utente sbaglia username o password (</w:t>
-            </w:r>
-            <w:proofErr w:type="spellStart"/>
-            <w:r>
-              <w:t>FormException</w:t>
-            </w:r>
-            <w:proofErr w:type="spellEnd"/>
-            <w:r>
-              <w:t xml:space="preserve"> - UC).</w:t>
+              <w:t>L’utente sbaglia uno dei campi del form (FormException - UC).</w:t>
             </w:r>
           </w:p>
         </w:tc>
@@ -6705,6 +6319,97 @@
     <w:p>
       <w:pPr>
         <w:pStyle w:val="Paragrafoelenco"/>
+        <w:ind w:left="927"/>
+        <w:rPr>
+          <w:b/>
+          <w:bCs/>
+          <w:sz w:val="36"/>
+          <w:szCs w:val="36"/>
+        </w:rPr>
+      </w:pPr>
+    </w:p>
+    <w:p>
+      <w:pPr>
+        <w:pStyle w:val="Paragrafoelenco"/>
+        <w:ind w:left="927"/>
+        <w:rPr>
+          <w:b/>
+          <w:bCs/>
+          <w:sz w:val="36"/>
+          <w:szCs w:val="36"/>
+        </w:rPr>
+      </w:pPr>
+    </w:p>
+    <w:p>
+      <w:pPr>
+        <w:pStyle w:val="Paragrafoelenco"/>
+        <w:rPr>
+          <w:b/>
+          <w:bCs/>
+          <w:sz w:val="36"/>
+          <w:szCs w:val="36"/>
+        </w:rPr>
+      </w:pPr>
+    </w:p>
+    <w:p>
+      <w:pPr>
+        <w:rPr>
+          <w:b/>
+          <w:bCs/>
+          <w:sz w:val="48"/>
+          <w:szCs w:val="48"/>
+        </w:rPr>
+      </w:pPr>
+    </w:p>
+    <w:p>
+      <w:pPr>
+        <w:pStyle w:val="Paragrafoelenco"/>
+        <w:numPr>
+          <w:ilvl w:val="0"/>
+          <w:numId w:val="1"/>
+        </w:numPr>
+        <w:rPr>
+          <w:b/>
+          <w:bCs/>
+          <w:sz w:val="36"/>
+          <w:szCs w:val="36"/>
+        </w:rPr>
+      </w:pPr>
+      <w:r>
+        <w:rPr>
+          <w:b/>
+          <w:bCs/>
+          <w:sz w:val="36"/>
+          <w:szCs w:val="36"/>
+        </w:rPr>
+        <w:t>Inoccupato NON registrato</w:t>
+      </w:r>
+      <w:r>
+        <w:rPr>
+          <w:b/>
+          <w:bCs/>
+          <w:sz w:val="36"/>
+          <w:szCs w:val="36"/>
+        </w:rPr>
+        <w:t>– Use Cases</w:t>
+      </w:r>
+    </w:p>
+    <w:p>
+      <w:pPr>
+        <w:pStyle w:val="Paragrafoelenco"/>
+        <w:ind w:left="927"/>
+        <w:rPr>
+          <w:b/>
+          <w:bCs/>
+          <w:sz w:val="36"/>
+          <w:szCs w:val="36"/>
+        </w:rPr>
+      </w:pPr>
+    </w:p>
+    <w:p>
+      <w:pPr>
+        <w:pStyle w:val="Paragrafoelenco"/>
+        <w:ind w:left="927"/>
         <w:rPr>
           <w:b/>
           <w:bCs/>
@@ -6769,14 +6474,14 @@
                 <w:b/>
                 <w:bCs/>
               </w:rPr>
-              <w:t>Registrazione – UC 2.</w:t>
-            </w:r>
-            <w:r>
-              <w:rPr>
-                <w:b/>
-                <w:bCs/>
-              </w:rPr>
-              <w:t>2</w:t>
+              <w:t>Registrazione Inoccupato NON Registrato</w:t>
+            </w:r>
+            <w:r>
+              <w:rPr>
+                <w:b/>
+                <w:bCs/>
+              </w:rPr>
+              <w:t xml:space="preserve"> – UC 3.1</w:t>
             </w:r>
           </w:p>
         </w:tc>
@@ -6821,7 +6526,7 @@
               <w:t>RF</w:t>
             </w:r>
             <w:r>
-              <w:t>9</w:t>
+              <w:t>6</w:t>
             </w:r>
           </w:p>
         </w:tc>
@@ -6872,13 +6577,7 @@
               <w:jc w:val="center"/>
             </w:pPr>
             <w:r>
-              <w:t xml:space="preserve">Utente </w:t>
-            </w:r>
-            <w:r>
-              <w:t xml:space="preserve">non </w:t>
-            </w:r>
-            <w:r>
-              <w:t>autenticato</w:t>
+              <w:t>Inoccupato</w:t>
             </w:r>
           </w:p>
         </w:tc>
@@ -6907,19 +6606,8 @@
                 <w:i/>
                 <w:iCs/>
               </w:rPr>
-              <w:t xml:space="preserve">Entry </w:t>
-            </w:r>
-            <w:proofErr w:type="spellStart"/>
-            <w:r>
-              <w:rPr>
-                <w:b/>
-                <w:bCs/>
-                <w:i/>
-                <w:iCs/>
-              </w:rPr>
-              <w:t>condition</w:t>
-            </w:r>
-            <w:proofErr w:type="spellEnd"/>
+              <w:t>Entry condition</w:t>
+            </w:r>
           </w:p>
         </w:tc>
         <w:tc>
@@ -6931,17 +6619,14 @@
               <w:jc w:val="center"/>
             </w:pPr>
             <w:r>
-              <w:t>L’</w:t>
-            </w:r>
-            <w:r>
-              <w:t>utente non possiede un account e clicca su “Registrati come inoccupato”.</w:t>
+              <w:t>L’utente in cerca di lavoro, non è fornito di un account, quindi clicca su “Registrati come inoccupato”</w:t>
             </w:r>
           </w:p>
         </w:tc>
       </w:tr>
       <w:tr>
         <w:trPr>
-          <w:trHeight w:val="3107"/>
+          <w:trHeight w:val="1828"/>
         </w:trPr>
         <w:tc>
           <w:tcPr>
@@ -6970,24 +6655,20 @@
         <w:tc>
           <w:tcPr>
             <w:tcW w:w="7665" w:type="dxa"/>
-            <w:tcBorders>
-              <w:bottom w:val="single" w:sz="4" w:space="0" w:color="auto"/>
-            </w:tcBorders>
           </w:tcPr>
           <w:p>
             <w:pPr>
               <w:pStyle w:val="Paragrafoelenco"/>
               <w:numPr>
                 <w:ilvl w:val="0"/>
-                <w:numId w:val="13"/>
+                <w:numId w:val="25"/>
               </w:numPr>
             </w:pPr>
             <w:r>
-              <w:t>L’utente inserisce e-mail, username</w:t>
-            </w:r>
-            <w:r>
-              <w:br/>
-              <w:t xml:space="preserve"> e password.</w:t>
+              <w:t xml:space="preserve">L’utente </w:t>
+            </w:r>
+            <w:r>
+              <w:t>inserisce nome e cognome</w:t>
             </w:r>
           </w:p>
           <w:p>
@@ -6995,11 +6676,11 @@
               <w:pStyle w:val="Paragrafoelenco"/>
               <w:numPr>
                 <w:ilvl w:val="0"/>
-                <w:numId w:val="13"/>
+                <w:numId w:val="25"/>
               </w:numPr>
             </w:pPr>
             <w:r>
-              <w:t>L’utente inserisce nome e cognome.</w:t>
+              <w:t>L’utente inserisce la città di nascita</w:t>
             </w:r>
           </w:p>
           <w:p>
@@ -7007,22 +6688,11 @@
               <w:pStyle w:val="Paragrafoelenco"/>
               <w:numPr>
                 <w:ilvl w:val="0"/>
-                <w:numId w:val="13"/>
+                <w:numId w:val="25"/>
               </w:numPr>
             </w:pPr>
             <w:r>
-              <w:t xml:space="preserve">L’utente </w:t>
-            </w:r>
-            <w:r>
-              <w:t xml:space="preserve">carica il curriculum e </w:t>
-            </w:r>
-            <w:r>
-              <w:br/>
-              <w:t xml:space="preserve">clicca sulla spunta per il </w:t>
-            </w:r>
-            <w:r>
-              <w:br/>
-              <w:t>trattamento dei dati.</w:t>
+              <w:t>L’utente inserisce l’indirizzo di residenza</w:t>
             </w:r>
           </w:p>
           <w:p>
@@ -7030,11 +6700,47 @@
               <w:pStyle w:val="Paragrafoelenco"/>
               <w:numPr>
                 <w:ilvl w:val="0"/>
-                <w:numId w:val="13"/>
+                <w:numId w:val="25"/>
               </w:numPr>
             </w:pPr>
             <w:r>
-              <w:t>L’utente clicca su “Registrati”.</w:t>
+              <w:t>L’utente inserisce la data di nascita</w:t>
+            </w:r>
+          </w:p>
+          <w:p>
+            <w:pPr>
+              <w:pStyle w:val="Paragrafoelenco"/>
+              <w:numPr>
+                <w:ilvl w:val="0"/>
+                <w:numId w:val="25"/>
+              </w:numPr>
+            </w:pPr>
+            <w:r>
+              <w:t>L’utente inserisce username e password</w:t>
+            </w:r>
+          </w:p>
+          <w:p>
+            <w:pPr>
+              <w:pStyle w:val="Paragrafoelenco"/>
+              <w:numPr>
+                <w:ilvl w:val="0"/>
+                <w:numId w:val="25"/>
+              </w:numPr>
+            </w:pPr>
+            <w:r>
+              <w:t>L’utente carica il curriculum</w:t>
+            </w:r>
+          </w:p>
+          <w:p>
+            <w:pPr>
+              <w:pStyle w:val="Paragrafoelenco"/>
+              <w:numPr>
+                <w:ilvl w:val="0"/>
+                <w:numId w:val="25"/>
+              </w:numPr>
+            </w:pPr>
+            <w:r>
+              <w:t xml:space="preserve">L’utente spunta le caselle richieste per il </w:t>
             </w:r>
           </w:p>
           <w:p>
@@ -7042,131 +6748,59 @@
               <w:pStyle w:val="Paragrafoelenco"/>
               <w:ind w:left="1080"/>
             </w:pPr>
+            <w:r>
+              <w:t>Il trattamento dei dati personali e clicca “</w:t>
+            </w:r>
+            <w:r>
+              <w:t>Conferma”</w:t>
+            </w:r>
           </w:p>
           <w:p>
             <w:pPr>
               <w:ind w:left="720"/>
+            </w:pPr>
+          </w:p>
+          <w:p>
+            <w:pPr>
+              <w:pStyle w:val="Paragrafoelenco"/>
+              <w:ind w:left="1080"/>
+            </w:pPr>
+          </w:p>
+          <w:p>
+            <w:pPr>
+              <w:pStyle w:val="Paragrafoelenco"/>
+              <w:numPr>
+                <w:ilvl w:val="0"/>
+                <w:numId w:val="25"/>
+              </w:numPr>
               <w:jc w:val="right"/>
             </w:pPr>
             <w:r>
-              <w:t xml:space="preserve">5.   </w:t>
-            </w:r>
-            <w:r>
-              <w:t xml:space="preserve">Il sistema </w:t>
-            </w:r>
-            <w:r>
-              <w:t>memorizza i dati inseriti</w:t>
-            </w:r>
-            <w:r>
-              <w:br/>
-              <w:t>dall’utente e comunica il successo</w:t>
-            </w:r>
-            <w:r>
-              <w:br/>
-              <w:t>dell’operazione.</w:t>
-            </w:r>
-          </w:p>
-        </w:tc>
-      </w:tr>
-      <w:tr>
-        <w:trPr>
-          <w:trHeight w:val="2411"/>
-        </w:trPr>
-        <w:tc>
-          <w:tcPr>
-            <w:tcW w:w="2355" w:type="dxa"/>
-          </w:tcPr>
-          <w:p>
-            <w:pPr>
-              <w:rPr>
-                <w:b/>
-                <w:bCs/>
-                <w:i/>
-                <w:iCs/>
-              </w:rPr>
-            </w:pPr>
-            <w:r>
-              <w:rPr>
-                <w:b/>
-                <w:bCs/>
-                <w:i/>
-                <w:iCs/>
-              </w:rPr>
-              <w:lastRenderedPageBreak/>
-              <w:t>Flusso alternativo</w:t>
-            </w:r>
-          </w:p>
-        </w:tc>
-        <w:tc>
-          <w:tcPr>
-            <w:tcW w:w="7665" w:type="dxa"/>
-            <w:tcBorders>
-              <w:bottom w:val="single" w:sz="4" w:space="0" w:color="auto"/>
-            </w:tcBorders>
-          </w:tcPr>
-          <w:p>
-            <w:pPr>
-              <w:ind w:left="567"/>
-            </w:pPr>
-            <w:r>
-              <w:t xml:space="preserve">  2.    </w:t>
-            </w:r>
-            <w:r>
-              <w:t>L’utente inserisce nome e indirizzo.</w:t>
-            </w:r>
-          </w:p>
-          <w:p>
-            <w:r>
-              <w:t xml:space="preserve">             3.    </w:t>
-            </w:r>
-            <w:r>
-              <w:t>L’utente inserisce data di fondazione,</w:t>
+              <w:t>Il sistema</w:t>
+            </w:r>
+            <w:r>
+              <w:t xml:space="preserve"> inserisce i dati nel</w:t>
             </w:r>
           </w:p>
           <w:p>
             <w:pPr>
               <w:pStyle w:val="Paragrafoelenco"/>
               <w:ind w:left="1080"/>
-            </w:pPr>
-            <w:r>
-              <w:t xml:space="preserve">descrizione sintetica ed il numero di </w:t>
+              <w:jc w:val="right"/>
+            </w:pPr>
+            <w:r>
+              <w:t xml:space="preserve">database e mostra una pagina </w:t>
             </w:r>
           </w:p>
           <w:p>
             <w:pPr>
               <w:pStyle w:val="Paragrafoelenco"/>
               <w:ind w:left="1080"/>
-            </w:pPr>
-            <w:r>
-              <w:t>dipendenti attuali.</w:t>
-            </w:r>
-          </w:p>
-          <w:p>
-            <w:r>
-              <w:t xml:space="preserve">             4.    L’utente clicca su “Registrati”.</w:t>
-            </w:r>
-          </w:p>
-          <w:p/>
-          <w:p>
-            <w:pPr>
               <w:jc w:val="right"/>
             </w:pPr>
             <w:r>
-              <w:t>5.   Il sistema memorizza i dati inseriti</w:t>
-            </w:r>
-            <w:r>
-              <w:br/>
-              <w:t>dall’utente e comunica il successo</w:t>
-            </w:r>
-            <w:r>
-              <w:br/>
-              <w:t>dell’operazione.</w:t>
-            </w:r>
-          </w:p>
-          <w:p>
-            <w:pPr>
-              <w:pStyle w:val="Paragrafoelenco"/>
-            </w:pPr>
+              <w:t xml:space="preserve">            di avvenuta registrazione.</w:t>
+            </w:r>
           </w:p>
         </w:tc>
       </w:tr>
@@ -7194,27 +6828,14 @@
                 <w:i/>
                 <w:iCs/>
               </w:rPr>
-              <w:t xml:space="preserve">Exit </w:t>
-            </w:r>
-            <w:proofErr w:type="spellStart"/>
-            <w:r>
-              <w:rPr>
-                <w:b/>
-                <w:bCs/>
-                <w:i/>
-                <w:iCs/>
-              </w:rPr>
-              <w:t>condition</w:t>
-            </w:r>
-            <w:proofErr w:type="spellEnd"/>
+              <w:lastRenderedPageBreak/>
+              <w:t>Exit condition</w:t>
+            </w:r>
           </w:p>
         </w:tc>
         <w:tc>
           <w:tcPr>
             <w:tcW w:w="7665" w:type="dxa"/>
-            <w:tcBorders>
-              <w:top w:val="single" w:sz="4" w:space="0" w:color="auto"/>
-            </w:tcBorders>
           </w:tcPr>
           <w:p>
             <w:pPr>
@@ -7222,71 +6843,7 @@
               <w:jc w:val="center"/>
             </w:pPr>
             <w:r>
-              <w:t>L’utente risulta registrato</w:t>
-            </w:r>
-            <w:r>
-              <w:t>.</w:t>
-            </w:r>
-          </w:p>
-        </w:tc>
-      </w:tr>
-      <w:tr>
-        <w:trPr>
-          <w:trHeight w:val="560"/>
-        </w:trPr>
-        <w:tc>
-          <w:tcPr>
-            <w:tcW w:w="2355" w:type="dxa"/>
-          </w:tcPr>
-          <w:p>
-            <w:pPr>
-              <w:rPr>
-                <w:b/>
-                <w:bCs/>
-                <w:i/>
-                <w:iCs/>
-              </w:rPr>
-            </w:pPr>
-            <w:proofErr w:type="spellStart"/>
-            <w:r>
-              <w:rPr>
-                <w:b/>
-                <w:bCs/>
-                <w:i/>
-                <w:iCs/>
-              </w:rPr>
-              <w:t>Exceptions</w:t>
-            </w:r>
-            <w:proofErr w:type="spellEnd"/>
-          </w:p>
-        </w:tc>
-        <w:tc>
-          <w:tcPr>
-            <w:tcW w:w="7665" w:type="dxa"/>
-          </w:tcPr>
-          <w:p>
-            <w:pPr>
-              <w:pStyle w:val="Paragrafoelenco"/>
-              <w:jc w:val="center"/>
-            </w:pPr>
-            <w:r>
-              <w:t xml:space="preserve">L’utente sbaglia uno dei campi del </w:t>
-            </w:r>
-            <w:proofErr w:type="spellStart"/>
-            <w:r>
-              <w:t>form</w:t>
-            </w:r>
-            <w:proofErr w:type="spellEnd"/>
-            <w:r>
-              <w:t xml:space="preserve"> (</w:t>
-            </w:r>
-            <w:proofErr w:type="spellStart"/>
-            <w:r>
-              <w:t>FormException</w:t>
-            </w:r>
-            <w:proofErr w:type="spellEnd"/>
-            <w:r>
-              <w:t xml:space="preserve"> - UC).</w:t>
+              <w:t>L’utente inoccupato  è registrato alla piattaforma.</w:t>
             </w:r>
           </w:p>
         </w:tc>
@@ -7297,18 +6854,14 @@
         <w:rPr>
           <w:b/>
           <w:bCs/>
-          <w:sz w:val="48"/>
-          <w:szCs w:val="48"/>
+          <w:sz w:val="40"/>
+          <w:szCs w:val="40"/>
         </w:rPr>
       </w:pPr>
     </w:p>
     <w:p>
       <w:pPr>
-        <w:pStyle w:val="Paragrafoelenco"/>
-        <w:numPr>
-          <w:ilvl w:val="0"/>
-          <w:numId w:val="1"/>
-        </w:numPr>
+        <w:ind w:left="720"/>
         <w:rPr>
           <w:b/>
           <w:bCs/>
@@ -7323,13 +6876,39 @@
           <w:sz w:val="36"/>
           <w:szCs w:val="36"/>
         </w:rPr>
-        <w:t>Utente autenticato – Use Cases</w:t>
+        <w:t xml:space="preserve">4. </w:t>
+      </w:r>
+      <w:r>
+        <w:rPr>
+          <w:b/>
+          <w:bCs/>
+          <w:sz w:val="36"/>
+          <w:szCs w:val="36"/>
+        </w:rPr>
+        <w:t>Utente</w:t>
+      </w:r>
+      <w:r>
+        <w:rPr>
+          <w:b/>
+          <w:bCs/>
+          <w:sz w:val="36"/>
+          <w:szCs w:val="36"/>
+        </w:rPr>
+        <w:t xml:space="preserve"> Registrato</w:t>
+      </w:r>
+      <w:r>
+        <w:rPr>
+          <w:b/>
+          <w:bCs/>
+          <w:sz w:val="36"/>
+          <w:szCs w:val="36"/>
+        </w:rPr>
+        <w:t xml:space="preserve"> – Use Cases</w:t>
       </w:r>
     </w:p>
     <w:p>
       <w:pPr>
-        <w:pStyle w:val="Paragrafoelenco"/>
-        <w:ind w:left="927"/>
+        <w:ind w:left="720"/>
         <w:rPr>
           <w:b/>
           <w:bCs/>
@@ -7337,75 +6916,17 @@
           <w:szCs w:val="36"/>
         </w:rPr>
       </w:pPr>
-    </w:p>
-    <w:p>
-      <w:pPr>
-        <w:pStyle w:val="Paragrafoelenco"/>
-        <w:ind w:left="927"/>
+      <w:r>
         <w:rPr>
           <w:b/>
           <w:bCs/>
           <w:sz w:val="36"/>
           <w:szCs w:val="36"/>
         </w:rPr>
-      </w:pPr>
-      <w:r>
-        <w:rPr>
-          <w:b/>
-          <w:bCs/>
-          <w:noProof/>
-          <w:sz w:val="36"/>
-          <w:szCs w:val="36"/>
-        </w:rPr>
-        <w:drawing>
-          <wp:inline distT="0" distB="0" distL="0" distR="0" wp14:anchorId="447034DF" wp14:editId="02EAA8D2">
-            <wp:extent cx="5267325" cy="2038350"/>
-            <wp:effectExtent l="0" t="0" r="9525" b="0"/>
-            <wp:docPr id="13" name="Immagine 13"/>
-            <wp:cNvGraphicFramePr>
-              <a:graphicFrameLocks xmlns:a="http://schemas.openxmlformats.org/drawingml/2006/main" noChangeAspect="1"/>
-            </wp:cNvGraphicFramePr>
-            <a:graphic xmlns:a="http://schemas.openxmlformats.org/drawingml/2006/main">
-              <a:graphicData uri="http://schemas.openxmlformats.org/drawingml/2006/picture">
-                <pic:pic xmlns:pic="http://schemas.openxmlformats.org/drawingml/2006/picture">
-                  <pic:nvPicPr>
-                    <pic:cNvPr id="0" name="Picture 6"/>
-                    <pic:cNvPicPr>
-                      <a:picLocks noChangeAspect="1" noChangeArrowheads="1"/>
-                    </pic:cNvPicPr>
-                  </pic:nvPicPr>
-                  <pic:blipFill>
-                    <a:blip r:embed="rId13">
-                      <a:extLst>
-                        <a:ext uri="{28A0092B-C50C-407E-A947-70E740481C1C}">
-                          <a14:useLocalDpi xmlns:a14="http://schemas.microsoft.com/office/drawing/2010/main" val="0"/>
-                        </a:ext>
-                      </a:extLst>
-                    </a:blip>
-                    <a:srcRect/>
-                    <a:stretch>
-                      <a:fillRect/>
-                    </a:stretch>
-                  </pic:blipFill>
-                  <pic:spPr bwMode="auto">
-                    <a:xfrm>
-                      <a:off x="0" y="0"/>
-                      <a:ext cx="5267325" cy="2038350"/>
-                    </a:xfrm>
-                    <a:prstGeom prst="rect">
-                      <a:avLst/>
-                    </a:prstGeom>
-                    <a:noFill/>
-                    <a:ln>
-                      <a:noFill/>
-                    </a:ln>
-                  </pic:spPr>
-                </pic:pic>
-              </a:graphicData>
-            </a:graphic>
-          </wp:inline>
-        </w:drawing>
-      </w:r>
+        <w:t>******Login va qua, ma va modifcato******</w:t>
+      </w:r>
+      <w:bookmarkStart w:id="0" w:name="_GoBack"/>
+      <w:bookmarkEnd w:id="0"/>
     </w:p>
     <w:tbl>
       <w:tblPr>
@@ -7458,21 +6979,12 @@
                 <w:bCs/>
               </w:rPr>
             </w:pPr>
-            <w:proofErr w:type="spellStart"/>
-            <w:r>
-              <w:rPr>
-                <w:b/>
-                <w:bCs/>
-              </w:rPr>
-              <w:t>VisualizzaPaginaUtente</w:t>
-            </w:r>
-            <w:proofErr w:type="spellEnd"/>
-            <w:r>
-              <w:rPr>
-                <w:b/>
-                <w:bCs/>
-              </w:rPr>
-              <w:t xml:space="preserve"> – UC 3.1</w:t>
+            <w:r>
+              <w:rPr>
+                <w:b/>
+                <w:bCs/>
+              </w:rPr>
+              <w:t>Login – UC 2.1</w:t>
             </w:r>
           </w:p>
         </w:tc>
@@ -7514,7 +7026,7 @@
               <w:jc w:val="center"/>
             </w:pPr>
             <w:r>
-              <w:t>RF3</w:t>
+              <w:t>RF2, RF3, RF9</w:t>
             </w:r>
           </w:p>
         </w:tc>
@@ -7568,7 +7080,7 @@
               <w:t xml:space="preserve">Utente </w:t>
             </w:r>
             <w:r>
-              <w:t>autenticato</w:t>
+              <w:t>non autenticato</w:t>
             </w:r>
           </w:p>
         </w:tc>
@@ -7597,19 +7109,8 @@
                 <w:i/>
                 <w:iCs/>
               </w:rPr>
-              <w:t xml:space="preserve">Entry </w:t>
-            </w:r>
-            <w:proofErr w:type="spellStart"/>
-            <w:r>
-              <w:rPr>
-                <w:b/>
-                <w:bCs/>
-                <w:i/>
-                <w:iCs/>
-              </w:rPr>
-              <w:t>condition</w:t>
-            </w:r>
-            <w:proofErr w:type="spellEnd"/>
+              <w:t>Entry condition</w:t>
+            </w:r>
           </w:p>
         </w:tc>
         <w:tc>
@@ -7624,14 +7125,14 @@
               <w:t>L’</w:t>
             </w:r>
             <w:r>
-              <w:t>utente si trova si una qualsiasi pagina del sito e clicca sul pulsante apposito.</w:t>
+              <w:t>utente non ha effettuato login e clicca su “Accedi”.</w:t>
             </w:r>
           </w:p>
         </w:tc>
       </w:tr>
       <w:tr>
         <w:trPr>
-          <w:trHeight w:val="1828"/>
+          <w:trHeight w:val="2243"/>
         </w:trPr>
         <w:tc>
           <w:tcPr>
@@ -7666,48 +7167,71 @@
               <w:pStyle w:val="Paragrafoelenco"/>
               <w:numPr>
                 <w:ilvl w:val="0"/>
-                <w:numId w:val="25"/>
+                <w:numId w:val="10"/>
               </w:numPr>
             </w:pPr>
             <w:r>
-              <w:t>L’utente clicca sul pulsante</w:t>
-            </w:r>
-          </w:p>
-          <w:p>
-            <w:pPr>
-              <w:pStyle w:val="Paragrafoelenco"/>
-              <w:ind w:left="1080"/>
-            </w:pPr>
-            <w:r>
-              <w:t>Per accedere alla propria pagina</w:t>
-            </w:r>
-          </w:p>
-          <w:p>
-            <w:pPr>
-              <w:pStyle w:val="Paragrafoelenco"/>
-              <w:ind w:left="1080"/>
-            </w:pPr>
-            <w:r>
-              <w:t>utente.</w:t>
-            </w:r>
-          </w:p>
-          <w:p>
-            <w:pPr>
-              <w:pStyle w:val="Paragrafoelenco"/>
-              <w:ind w:left="1080"/>
-            </w:pPr>
+              <w:t>L’utente inserisce username.</w:t>
+            </w:r>
           </w:p>
           <w:p>
             <w:pPr>
               <w:pStyle w:val="Paragrafoelenco"/>
               <w:numPr>
                 <w:ilvl w:val="0"/>
-                <w:numId w:val="25"/>
+                <w:numId w:val="10"/>
+              </w:numPr>
+            </w:pPr>
+            <w:r>
+              <w:t>L’utente inserisce la password.</w:t>
+            </w:r>
+          </w:p>
+          <w:p>
+            <w:pPr>
+              <w:pStyle w:val="Paragrafoelenco"/>
+              <w:numPr>
+                <w:ilvl w:val="0"/>
+                <w:numId w:val="10"/>
+              </w:numPr>
+            </w:pPr>
+            <w:r>
+              <w:t>L’utente clicca su “Conferma”.</w:t>
+            </w:r>
+          </w:p>
+          <w:p>
+            <w:pPr>
+              <w:pStyle w:val="Paragrafoelenco"/>
+              <w:ind w:left="1080"/>
+            </w:pPr>
+          </w:p>
+          <w:p>
+            <w:pPr>
+              <w:pStyle w:val="Paragrafoelenco"/>
+              <w:numPr>
+                <w:ilvl w:val="0"/>
+                <w:numId w:val="10"/>
               </w:numPr>
               <w:jc w:val="right"/>
             </w:pPr>
             <w:r>
-              <w:t>Il sistema mostra una pagina</w:t>
+              <w:t xml:space="preserve">Il sistema controlla che esista un utente con </w:t>
+            </w:r>
+            <w:r>
+              <w:br/>
+              <w:t>quell’username e quella password.</w:t>
+            </w:r>
+          </w:p>
+          <w:p>
+            <w:pPr>
+              <w:pStyle w:val="Paragrafoelenco"/>
+              <w:numPr>
+                <w:ilvl w:val="0"/>
+                <w:numId w:val="10"/>
+              </w:numPr>
+              <w:jc w:val="right"/>
+            </w:pPr>
+            <w:r>
+              <w:t xml:space="preserve">Il sistema mostra all’utente la propria pagina </w:t>
             </w:r>
           </w:p>
           <w:p>
@@ -7717,7 +7241,7 @@
               <w:jc w:val="right"/>
             </w:pPr>
             <w:r>
-              <w:t>Personale dell’utente loggato.</w:t>
+              <w:t>utente.</w:t>
             </w:r>
           </w:p>
         </w:tc>
@@ -7746,19 +7270,8 @@
                 <w:i/>
                 <w:iCs/>
               </w:rPr>
-              <w:t xml:space="preserve">Exit </w:t>
-            </w:r>
-            <w:proofErr w:type="spellStart"/>
-            <w:r>
-              <w:rPr>
-                <w:b/>
-                <w:bCs/>
-                <w:i/>
-                <w:iCs/>
-              </w:rPr>
-              <w:t>condition</w:t>
-            </w:r>
-            <w:proofErr w:type="spellEnd"/>
+              <w:t>Exit condition</w:t>
+            </w:r>
           </w:p>
         </w:tc>
         <w:tc>
@@ -7771,7 +7284,50 @@
               <w:jc w:val="center"/>
             </w:pPr>
             <w:r>
-              <w:t>L’utente visualizza la propria pagina personale.</w:t>
+              <w:t>L’utente risulta loggato e visualizza la propria pagina utente.</w:t>
+            </w:r>
+          </w:p>
+        </w:tc>
+      </w:tr>
+      <w:tr>
+        <w:trPr>
+          <w:trHeight w:val="560"/>
+        </w:trPr>
+        <w:tc>
+          <w:tcPr>
+            <w:tcW w:w="2355" w:type="dxa"/>
+          </w:tcPr>
+          <w:p>
+            <w:pPr>
+              <w:rPr>
+                <w:b/>
+                <w:bCs/>
+                <w:i/>
+                <w:iCs/>
+              </w:rPr>
+            </w:pPr>
+            <w:r>
+              <w:rPr>
+                <w:b/>
+                <w:bCs/>
+                <w:i/>
+                <w:iCs/>
+              </w:rPr>
+              <w:t>Exceptions</w:t>
+            </w:r>
+          </w:p>
+        </w:tc>
+        <w:tc>
+          <w:tcPr>
+            <w:tcW w:w="7665" w:type="dxa"/>
+          </w:tcPr>
+          <w:p>
+            <w:pPr>
+              <w:pStyle w:val="Paragrafoelenco"/>
+              <w:jc w:val="center"/>
+            </w:pPr>
+            <w:r>
+              <w:t>L’utente sbaglia username o password (FormException - UC).</w:t>
             </w:r>
           </w:p>
         </w:tc>
@@ -7779,17 +7335,8 @@
     </w:tbl>
     <w:p>
       <w:pPr>
-        <w:rPr>
-          <w:b/>
-          <w:bCs/>
-          <w:sz w:val="40"/>
-          <w:szCs w:val="40"/>
-        </w:rPr>
-      </w:pPr>
-    </w:p>
-    <w:p>
-      <w:pPr>
         <w:ind w:left="720"/>
+        <w:jc w:val="center"/>
         <w:rPr>
           <w:b/>
           <w:bCs/>
@@ -7797,162 +7344,6 @@
           <w:szCs w:val="36"/>
         </w:rPr>
       </w:pPr>
-      <w:r>
-        <w:rPr>
-          <w:b/>
-          <w:bCs/>
-          <w:sz w:val="36"/>
-          <w:szCs w:val="36"/>
-        </w:rPr>
-        <w:lastRenderedPageBreak/>
-        <w:t xml:space="preserve">4. </w:t>
-      </w:r>
-      <w:r>
-        <w:rPr>
-          <w:b/>
-          <w:bCs/>
-          <w:sz w:val="36"/>
-          <w:szCs w:val="36"/>
-        </w:rPr>
-        <w:t>Utente – Use Cases</w:t>
-      </w:r>
-    </w:p>
-    <w:p>
-      <w:pPr>
-        <w:ind w:left="720"/>
-        <w:rPr>
-          <w:b/>
-          <w:bCs/>
-          <w:sz w:val="36"/>
-          <w:szCs w:val="36"/>
-        </w:rPr>
-      </w:pPr>
-    </w:p>
-    <w:p>
-      <w:pPr>
-        <w:ind w:left="720"/>
-        <w:jc w:val="center"/>
-        <w:rPr>
-          <w:b/>
-          <w:bCs/>
-          <w:sz w:val="36"/>
-          <w:szCs w:val="36"/>
-        </w:rPr>
-      </w:pPr>
-      <w:r>
-        <w:rPr>
-          <w:b/>
-          <w:bCs/>
-          <w:noProof/>
-          <w:sz w:val="44"/>
-          <w:szCs w:val="44"/>
-        </w:rPr>
-        <w:drawing>
-          <wp:inline distT="0" distB="0" distL="0" distR="0" wp14:anchorId="1216EFEC" wp14:editId="66F1271F">
-            <wp:extent cx="4219575" cy="3048000"/>
-            <wp:effectExtent l="0" t="0" r="9525" b="0"/>
-            <wp:docPr id="11" name="Immagine 11"/>
-            <wp:cNvGraphicFramePr>
-              <a:graphicFrameLocks xmlns:a="http://schemas.openxmlformats.org/drawingml/2006/main" noChangeAspect="1"/>
-            </wp:cNvGraphicFramePr>
-            <a:graphic xmlns:a="http://schemas.openxmlformats.org/drawingml/2006/main">
-              <a:graphicData uri="http://schemas.openxmlformats.org/drawingml/2006/picture">
-                <pic:pic xmlns:pic="http://schemas.openxmlformats.org/drawingml/2006/picture">
-                  <pic:nvPicPr>
-                    <pic:cNvPr id="0" name="Picture 4"/>
-                    <pic:cNvPicPr>
-                      <a:picLocks noChangeAspect="1" noChangeArrowheads="1"/>
-                    </pic:cNvPicPr>
-                  </pic:nvPicPr>
-                  <pic:blipFill>
-                    <a:blip r:embed="rId14">
-                      <a:extLst>
-                        <a:ext uri="{28A0092B-C50C-407E-A947-70E740481C1C}">
-                          <a14:useLocalDpi xmlns:a14="http://schemas.microsoft.com/office/drawing/2010/main" val="0"/>
-                        </a:ext>
-                      </a:extLst>
-                    </a:blip>
-                    <a:srcRect/>
-                    <a:stretch>
-                      <a:fillRect/>
-                    </a:stretch>
-                  </pic:blipFill>
-                  <pic:spPr bwMode="auto">
-                    <a:xfrm>
-                      <a:off x="0" y="0"/>
-                      <a:ext cx="4219575" cy="3048000"/>
-                    </a:xfrm>
-                    <a:prstGeom prst="rect">
-                      <a:avLst/>
-                    </a:prstGeom>
-                    <a:noFill/>
-                    <a:ln>
-                      <a:noFill/>
-                    </a:ln>
-                  </pic:spPr>
-                </pic:pic>
-              </a:graphicData>
-            </a:graphic>
-          </wp:inline>
-        </w:drawing>
-      </w:r>
-      <w:r>
-        <w:rPr>
-          <w:b/>
-          <w:bCs/>
-          <w:noProof/>
-          <w:sz w:val="36"/>
-          <w:szCs w:val="36"/>
-        </w:rPr>
-        <w:drawing>
-          <wp:inline distT="0" distB="0" distL="0" distR="0" wp14:anchorId="1A9DA9E4" wp14:editId="153B0ABA">
-            <wp:extent cx="5267325" cy="2038350"/>
-            <wp:effectExtent l="0" t="0" r="9525" b="0"/>
-            <wp:docPr id="12" name="Immagine 12"/>
-            <wp:cNvGraphicFramePr>
-              <a:graphicFrameLocks xmlns:a="http://schemas.openxmlformats.org/drawingml/2006/main" noChangeAspect="1"/>
-            </wp:cNvGraphicFramePr>
-            <a:graphic xmlns:a="http://schemas.openxmlformats.org/drawingml/2006/main">
-              <a:graphicData uri="http://schemas.openxmlformats.org/drawingml/2006/picture">
-                <pic:pic xmlns:pic="http://schemas.openxmlformats.org/drawingml/2006/picture">
-                  <pic:nvPicPr>
-                    <pic:cNvPr id="0" name="Picture 5"/>
-                    <pic:cNvPicPr>
-                      <a:picLocks noChangeAspect="1" noChangeArrowheads="1"/>
-                    </pic:cNvPicPr>
-                  </pic:nvPicPr>
-                  <pic:blipFill>
-                    <a:blip r:embed="rId13">
-                      <a:extLst>
-                        <a:ext uri="{28A0092B-C50C-407E-A947-70E740481C1C}">
-                          <a14:useLocalDpi xmlns:a14="http://schemas.microsoft.com/office/drawing/2010/main" val="0"/>
-                        </a:ext>
-                      </a:extLst>
-                    </a:blip>
-                    <a:srcRect/>
-                    <a:stretch>
-                      <a:fillRect/>
-                    </a:stretch>
-                  </pic:blipFill>
-                  <pic:spPr bwMode="auto">
-                    <a:xfrm>
-                      <a:off x="0" y="0"/>
-                      <a:ext cx="5267325" cy="2038350"/>
-                    </a:xfrm>
-                    <a:prstGeom prst="rect">
-                      <a:avLst/>
-                    </a:prstGeom>
-                    <a:noFill/>
-                    <a:ln>
-                      <a:noFill/>
-                    </a:ln>
-                  </pic:spPr>
-                </pic:pic>
-              </a:graphicData>
-            </a:graphic>
-          </wp:inline>
-        </w:drawing>
-      </w:r>
     </w:p>
     <w:tbl>
       <w:tblPr>
@@ -8152,19 +7543,8 @@
                 <w:i/>
                 <w:iCs/>
               </w:rPr>
-              <w:t xml:space="preserve">Entry </w:t>
-            </w:r>
-            <w:proofErr w:type="spellStart"/>
-            <w:r>
-              <w:rPr>
-                <w:b/>
-                <w:bCs/>
-                <w:i/>
-                <w:iCs/>
-              </w:rPr>
-              <w:t>condition</w:t>
-            </w:r>
-            <w:proofErr w:type="spellEnd"/>
+              <w:t>Entry condition</w:t>
+            </w:r>
           </w:p>
         </w:tc>
         <w:tc>
@@ -8214,6 +7594,7 @@
                 <w:i/>
                 <w:iCs/>
               </w:rPr>
+              <w:lastRenderedPageBreak/>
               <w:t>Flusso di eventi</w:t>
             </w:r>
           </w:p>
@@ -8328,20 +7709,8 @@
                 <w:i/>
                 <w:iCs/>
               </w:rPr>
-              <w:lastRenderedPageBreak/>
-              <w:t xml:space="preserve">Exit </w:t>
-            </w:r>
-            <w:proofErr w:type="spellStart"/>
-            <w:r>
-              <w:rPr>
-                <w:b/>
-                <w:bCs/>
-                <w:i/>
-                <w:iCs/>
-              </w:rPr>
-              <w:t>condition</w:t>
-            </w:r>
-            <w:proofErr w:type="spellEnd"/>
+              <w:t>Exit condition</w:t>
+            </w:r>
           </w:p>
         </w:tc>
         <w:tc>
@@ -8422,7 +7791,6 @@
                 <w:bCs/>
               </w:rPr>
             </w:pPr>
-            <w:proofErr w:type="spellStart"/>
             <w:r>
               <w:rPr>
                 <w:b/>
@@ -8444,7 +7812,6 @@
               </w:rPr>
               <w:t>Effettuate</w:t>
             </w:r>
-            <w:proofErr w:type="spellEnd"/>
             <w:r>
               <w:rPr>
                 <w:b/>
@@ -8599,19 +7966,8 @@
                 <w:i/>
                 <w:iCs/>
               </w:rPr>
-              <w:t xml:space="preserve">Entry </w:t>
-            </w:r>
-            <w:proofErr w:type="spellStart"/>
-            <w:r>
-              <w:rPr>
-                <w:b/>
-                <w:bCs/>
-                <w:i/>
-                <w:iCs/>
-              </w:rPr>
-              <w:t>condition</w:t>
-            </w:r>
-            <w:proofErr w:type="spellEnd"/>
+              <w:t>Entry condition</w:t>
+            </w:r>
           </w:p>
         </w:tc>
         <w:tc>
@@ -8769,19 +8125,8 @@
                 <w:i/>
                 <w:iCs/>
               </w:rPr>
-              <w:t xml:space="preserve">Exit </w:t>
-            </w:r>
-            <w:proofErr w:type="spellStart"/>
-            <w:r>
-              <w:rPr>
-                <w:b/>
-                <w:bCs/>
-                <w:i/>
-                <w:iCs/>
-              </w:rPr>
-              <w:t>condition</w:t>
-            </w:r>
-            <w:proofErr w:type="spellEnd"/>
+              <w:t>Exit condition</w:t>
+            </w:r>
           </w:p>
         </w:tc>
         <w:tc>
@@ -8963,7 +8308,6 @@
           <w:sz w:val="36"/>
           <w:szCs w:val="36"/>
         </w:rPr>
-        <w:lastRenderedPageBreak/>
         <w:t xml:space="preserve">5. </w:t>
       </w:r>
       <w:r>
@@ -9012,7 +8356,7 @@
                     </pic:cNvPicPr>
                   </pic:nvPicPr>
                   <pic:blipFill>
-                    <a:blip r:embed="rId15">
+                    <a:blip r:embed="rId12">
                       <a:extLst>
                         <a:ext uri="{28A0092B-C50C-407E-A947-70E740481C1C}">
                           <a14:useLocalDpi xmlns:a14="http://schemas.microsoft.com/office/drawing/2010/main" val="0"/>
@@ -9107,21 +8451,12 @@
                 <w:bCs/>
               </w:rPr>
             </w:pPr>
-            <w:proofErr w:type="spellStart"/>
-            <w:r>
-              <w:rPr>
-                <w:b/>
-                <w:bCs/>
-              </w:rPr>
-              <w:t>PubblicazioneAnnuncio</w:t>
-            </w:r>
-            <w:proofErr w:type="spellEnd"/>
-            <w:r>
-              <w:rPr>
-                <w:b/>
-                <w:bCs/>
-              </w:rPr>
-              <w:t xml:space="preserve"> – UC </w:t>
+            <w:r>
+              <w:rPr>
+                <w:b/>
+                <w:bCs/>
+              </w:rPr>
+              <w:t xml:space="preserve">PubblicazioneAnnuncio – UC </w:t>
             </w:r>
             <w:r>
               <w:rPr>
@@ -9263,19 +8598,8 @@
                 <w:i/>
                 <w:iCs/>
               </w:rPr>
-              <w:t xml:space="preserve">Entry </w:t>
-            </w:r>
-            <w:proofErr w:type="spellStart"/>
-            <w:r>
-              <w:rPr>
-                <w:b/>
-                <w:bCs/>
-                <w:i/>
-                <w:iCs/>
-              </w:rPr>
-              <w:t>condition</w:t>
-            </w:r>
-            <w:proofErr w:type="spellEnd"/>
+              <w:t>Entry condition</w:t>
+            </w:r>
           </w:p>
         </w:tc>
         <w:tc>
@@ -9453,6 +8777,7 @@
               <w:jc w:val="right"/>
             </w:pPr>
             <w:r>
+              <w:lastRenderedPageBreak/>
               <w:t>presenti nel sistema.</w:t>
             </w:r>
             <w:r>
@@ -9492,19 +8817,8 @@
                 <w:iCs/>
               </w:rPr>
               <w:lastRenderedPageBreak/>
-              <w:t xml:space="preserve">Exit </w:t>
-            </w:r>
-            <w:proofErr w:type="spellStart"/>
-            <w:r>
-              <w:rPr>
-                <w:b/>
-                <w:bCs/>
-                <w:i/>
-                <w:iCs/>
-              </w:rPr>
-              <w:t>condition</w:t>
-            </w:r>
-            <w:proofErr w:type="spellEnd"/>
+              <w:t>Exit condition</w:t>
+            </w:r>
           </w:p>
         </w:tc>
         <w:tc>
@@ -9586,21 +8900,12 @@
                 <w:bCs/>
               </w:rPr>
             </w:pPr>
-            <w:proofErr w:type="spellStart"/>
-            <w:r>
-              <w:rPr>
-                <w:b/>
-                <w:bCs/>
-              </w:rPr>
-              <w:t>VisualizzaAnnunciPubblicati</w:t>
-            </w:r>
-            <w:proofErr w:type="spellEnd"/>
-            <w:r>
-              <w:rPr>
-                <w:b/>
-                <w:bCs/>
-              </w:rPr>
-              <w:t xml:space="preserve"> – UC </w:t>
+            <w:r>
+              <w:rPr>
+                <w:b/>
+                <w:bCs/>
+              </w:rPr>
+              <w:t xml:space="preserve">VisualizzaAnnunciPubblicati – UC </w:t>
             </w:r>
             <w:r>
               <w:rPr>
@@ -9742,19 +9047,8 @@
                 <w:i/>
                 <w:iCs/>
               </w:rPr>
-              <w:t xml:space="preserve">Entry </w:t>
-            </w:r>
-            <w:proofErr w:type="spellStart"/>
-            <w:r>
-              <w:rPr>
-                <w:b/>
-                <w:bCs/>
-                <w:i/>
-                <w:iCs/>
-              </w:rPr>
-              <w:t>condition</w:t>
-            </w:r>
-            <w:proofErr w:type="spellEnd"/>
+              <w:t>Entry condition</w:t>
+            </w:r>
           </w:p>
         </w:tc>
         <w:tc>
@@ -9886,19 +9180,8 @@
                 <w:i/>
                 <w:iCs/>
               </w:rPr>
-              <w:t xml:space="preserve">Exit </w:t>
-            </w:r>
-            <w:proofErr w:type="spellStart"/>
-            <w:r>
-              <w:rPr>
-                <w:b/>
-                <w:bCs/>
-                <w:i/>
-                <w:iCs/>
-              </w:rPr>
-              <w:t>condition</w:t>
-            </w:r>
-            <w:proofErr w:type="spellEnd"/>
+              <w:t>Exit condition</w:t>
+            </w:r>
           </w:p>
         </w:tc>
         <w:tc>
@@ -9980,21 +9263,12 @@
                 <w:bCs/>
               </w:rPr>
             </w:pPr>
-            <w:proofErr w:type="spellStart"/>
-            <w:r>
-              <w:rPr>
-                <w:b/>
-                <w:bCs/>
-              </w:rPr>
-              <w:t>VisualizzaCandidatureRicevute</w:t>
-            </w:r>
-            <w:proofErr w:type="spellEnd"/>
-            <w:r>
-              <w:rPr>
-                <w:b/>
-                <w:bCs/>
-              </w:rPr>
-              <w:t xml:space="preserve"> – UC </w:t>
+            <w:r>
+              <w:rPr>
+                <w:b/>
+                <w:bCs/>
+              </w:rPr>
+              <w:t xml:space="preserve">VisualizzaCandidatureRicevute – UC </w:t>
             </w:r>
             <w:r>
               <w:rPr>
@@ -10136,19 +9410,8 @@
                 <w:i/>
                 <w:iCs/>
               </w:rPr>
-              <w:t xml:space="preserve">Entry </w:t>
-            </w:r>
-            <w:proofErr w:type="spellStart"/>
-            <w:r>
-              <w:rPr>
-                <w:b/>
-                <w:bCs/>
-                <w:i/>
-                <w:iCs/>
-              </w:rPr>
-              <w:t>condition</w:t>
-            </w:r>
-            <w:proofErr w:type="spellEnd"/>
+              <w:t>Entry condition</w:t>
+            </w:r>
           </w:p>
         </w:tc>
         <w:tc>
@@ -10300,19 +9563,8 @@
                 <w:i/>
                 <w:iCs/>
               </w:rPr>
-              <w:t xml:space="preserve">Exit </w:t>
-            </w:r>
-            <w:proofErr w:type="spellStart"/>
-            <w:r>
-              <w:rPr>
-                <w:b/>
-                <w:bCs/>
-                <w:i/>
-                <w:iCs/>
-              </w:rPr>
-              <w:t>condition</w:t>
-            </w:r>
-            <w:proofErr w:type="spellEnd"/>
+              <w:t>Exit condition</w:t>
+            </w:r>
           </w:p>
         </w:tc>
         <w:tc>
@@ -10451,7 +9703,7 @@
                     </pic:cNvPicPr>
                   </pic:nvPicPr>
                   <pic:blipFill>
-                    <a:blip r:embed="rId16">
+                    <a:blip r:embed="rId13">
                       <a:extLst>
                         <a:ext uri="{28A0092B-C50C-407E-A947-70E740481C1C}">
                           <a14:useLocalDpi xmlns:a14="http://schemas.microsoft.com/office/drawing/2010/main" val="0"/>
@@ -10534,21 +9786,12 @@
                 <w:bCs/>
               </w:rPr>
             </w:pPr>
-            <w:proofErr w:type="spellStart"/>
-            <w:r>
-              <w:rPr>
-                <w:b/>
-                <w:bCs/>
-              </w:rPr>
-              <w:t>FiltroPerGestione</w:t>
-            </w:r>
-            <w:proofErr w:type="spellEnd"/>
-            <w:r>
-              <w:rPr>
-                <w:b/>
-                <w:bCs/>
-              </w:rPr>
-              <w:t xml:space="preserve"> </w:t>
+            <w:r>
+              <w:rPr>
+                <w:b/>
+                <w:bCs/>
+              </w:rPr>
+              <w:t xml:space="preserve">FiltroPerGestione </w:t>
             </w:r>
             <w:r>
               <w:rPr>
@@ -10694,19 +9937,8 @@
                 <w:i/>
                 <w:iCs/>
               </w:rPr>
-              <w:t xml:space="preserve">Entry </w:t>
-            </w:r>
-            <w:proofErr w:type="spellStart"/>
-            <w:r>
-              <w:rPr>
-                <w:b/>
-                <w:bCs/>
-                <w:i/>
-                <w:iCs/>
-              </w:rPr>
-              <w:t>condition</w:t>
-            </w:r>
-            <w:proofErr w:type="spellEnd"/>
+              <w:t>Entry condition</w:t>
+            </w:r>
           </w:p>
         </w:tc>
         <w:tc>
@@ -10889,19 +10121,8 @@
                 <w:i/>
                 <w:iCs/>
               </w:rPr>
-              <w:t xml:space="preserve">Exit </w:t>
-            </w:r>
-            <w:proofErr w:type="spellStart"/>
-            <w:r>
-              <w:rPr>
-                <w:b/>
-                <w:bCs/>
-                <w:i/>
-                <w:iCs/>
-              </w:rPr>
-              <w:t>condition</w:t>
-            </w:r>
-            <w:proofErr w:type="spellEnd"/>
+              <w:t>Exit condition</w:t>
+            </w:r>
           </w:p>
         </w:tc>
         <w:tc>
@@ -10985,21 +10206,12 @@
                 <w:bCs/>
               </w:rPr>
             </w:pPr>
-            <w:proofErr w:type="spellStart"/>
-            <w:r>
-              <w:rPr>
-                <w:b/>
-                <w:bCs/>
-              </w:rPr>
-              <w:t>CancellaAnnuncio</w:t>
-            </w:r>
-            <w:proofErr w:type="spellEnd"/>
-            <w:r>
-              <w:rPr>
-                <w:b/>
-                <w:bCs/>
-              </w:rPr>
-              <w:t xml:space="preserve"> – UC </w:t>
+            <w:r>
+              <w:rPr>
+                <w:b/>
+                <w:bCs/>
+              </w:rPr>
+              <w:t xml:space="preserve">CancellaAnnuncio – UC </w:t>
             </w:r>
             <w:r>
               <w:rPr>
@@ -11136,19 +10348,8 @@
                 <w:i/>
                 <w:iCs/>
               </w:rPr>
-              <w:t xml:space="preserve">Entry </w:t>
-            </w:r>
-            <w:proofErr w:type="spellStart"/>
-            <w:r>
-              <w:rPr>
-                <w:b/>
-                <w:bCs/>
-                <w:i/>
-                <w:iCs/>
-              </w:rPr>
-              <w:t>condition</w:t>
-            </w:r>
-            <w:proofErr w:type="spellEnd"/>
+              <w:t>Entry condition</w:t>
+            </w:r>
           </w:p>
         </w:tc>
         <w:tc>
@@ -11350,19 +10551,8 @@
                 <w:i/>
                 <w:iCs/>
               </w:rPr>
-              <w:t xml:space="preserve">Exit </w:t>
-            </w:r>
-            <w:proofErr w:type="spellStart"/>
-            <w:r>
-              <w:rPr>
-                <w:b/>
-                <w:bCs/>
-                <w:i/>
-                <w:iCs/>
-              </w:rPr>
-              <w:t>condition</w:t>
-            </w:r>
-            <w:proofErr w:type="spellEnd"/>
+              <w:t>Exit condition</w:t>
+            </w:r>
           </w:p>
         </w:tc>
         <w:tc>
@@ -11442,7 +10632,6 @@
                 <w:bCs/>
               </w:rPr>
             </w:pPr>
-            <w:proofErr w:type="spellStart"/>
             <w:r>
               <w:rPr>
                 <w:b/>
@@ -11455,15 +10644,7 @@
                 <w:b/>
                 <w:bCs/>
               </w:rPr>
-              <w:t>Utente</w:t>
-            </w:r>
-            <w:proofErr w:type="spellEnd"/>
-            <w:r>
-              <w:rPr>
-                <w:b/>
-                <w:bCs/>
-              </w:rPr>
-              <w:t xml:space="preserve"> </w:t>
+              <w:t xml:space="preserve">Utente </w:t>
             </w:r>
             <w:r>
               <w:rPr>
@@ -11612,19 +10793,8 @@
                 <w:i/>
                 <w:iCs/>
               </w:rPr>
-              <w:t xml:space="preserve">Entry </w:t>
-            </w:r>
-            <w:proofErr w:type="spellStart"/>
-            <w:r>
-              <w:rPr>
-                <w:b/>
-                <w:bCs/>
-                <w:i/>
-                <w:iCs/>
-              </w:rPr>
-              <w:t>condition</w:t>
-            </w:r>
-            <w:proofErr w:type="spellEnd"/>
+              <w:t>Entry condition</w:t>
+            </w:r>
           </w:p>
         </w:tc>
         <w:tc>
@@ -11827,19 +10997,8 @@
                 <w:i/>
                 <w:iCs/>
               </w:rPr>
-              <w:t xml:space="preserve">Exit </w:t>
-            </w:r>
-            <w:proofErr w:type="spellStart"/>
-            <w:r>
-              <w:rPr>
-                <w:b/>
-                <w:bCs/>
-                <w:i/>
-                <w:iCs/>
-              </w:rPr>
-              <w:t>condition</w:t>
-            </w:r>
-            <w:proofErr w:type="spellEnd"/>
+              <w:t>Exit condition</w:t>
+            </w:r>
           </w:p>
         </w:tc>
         <w:tc>
@@ -11974,7 +11133,7 @@
                     </pic:cNvPicPr>
                   </pic:nvPicPr>
                   <pic:blipFill>
-                    <a:blip r:embed="rId17">
+                    <a:blip r:embed="rId14">
                       <a:extLst>
                         <a:ext uri="{28A0092B-C50C-407E-A947-70E740481C1C}">
                           <a14:useLocalDpi xmlns:a14="http://schemas.microsoft.com/office/drawing/2010/main" val="0"/>
@@ -12057,21 +11216,12 @@
                 <w:bCs/>
               </w:rPr>
             </w:pPr>
-            <w:proofErr w:type="spellStart"/>
-            <w:r>
-              <w:rPr>
-                <w:b/>
-                <w:bCs/>
-              </w:rPr>
-              <w:t>VisualizzaSegnalazioni</w:t>
-            </w:r>
-            <w:proofErr w:type="spellEnd"/>
-            <w:r>
-              <w:rPr>
-                <w:b/>
-                <w:bCs/>
-              </w:rPr>
-              <w:t xml:space="preserve"> – UC </w:t>
+            <w:r>
+              <w:rPr>
+                <w:b/>
+                <w:bCs/>
+              </w:rPr>
+              <w:t xml:space="preserve">VisualizzaSegnalazioni – UC </w:t>
             </w:r>
             <w:r>
               <w:rPr>
@@ -12207,19 +11357,8 @@
                 <w:i/>
                 <w:iCs/>
               </w:rPr>
-              <w:t xml:space="preserve">Entry </w:t>
-            </w:r>
-            <w:proofErr w:type="spellStart"/>
-            <w:r>
-              <w:rPr>
-                <w:b/>
-                <w:bCs/>
-                <w:i/>
-                <w:iCs/>
-              </w:rPr>
-              <w:t>condition</w:t>
-            </w:r>
-            <w:proofErr w:type="spellEnd"/>
+              <w:t>Entry condition</w:t>
+            </w:r>
           </w:p>
         </w:tc>
         <w:tc>
@@ -12349,19 +11488,8 @@
                 <w:i/>
                 <w:iCs/>
               </w:rPr>
-              <w:t xml:space="preserve">Exit </w:t>
-            </w:r>
-            <w:proofErr w:type="spellStart"/>
-            <w:r>
-              <w:rPr>
-                <w:b/>
-                <w:bCs/>
-                <w:i/>
-                <w:iCs/>
-              </w:rPr>
-              <w:t>condition</w:t>
-            </w:r>
-            <w:proofErr w:type="spellEnd"/>
+              <w:t>Exit condition</w:t>
+            </w:r>
           </w:p>
         </w:tc>
         <w:tc>
@@ -12441,7 +11569,6 @@
                 <w:bCs/>
               </w:rPr>
             </w:pPr>
-            <w:proofErr w:type="spellStart"/>
             <w:r>
               <w:rPr>
                 <w:b/>
@@ -12454,15 +11581,7 @@
                 <w:b/>
                 <w:bCs/>
               </w:rPr>
-              <w:t>Utente</w:t>
-            </w:r>
-            <w:proofErr w:type="spellEnd"/>
-            <w:r>
-              <w:rPr>
-                <w:b/>
-                <w:bCs/>
-              </w:rPr>
-              <w:t xml:space="preserve"> – UC </w:t>
+              <w:t xml:space="preserve">Utente – UC </w:t>
             </w:r>
             <w:r>
               <w:rPr>
@@ -12608,19 +11727,8 @@
                 <w:i/>
                 <w:iCs/>
               </w:rPr>
-              <w:t xml:space="preserve">Entry </w:t>
-            </w:r>
-            <w:proofErr w:type="spellStart"/>
-            <w:r>
-              <w:rPr>
-                <w:b/>
-                <w:bCs/>
-                <w:i/>
-                <w:iCs/>
-              </w:rPr>
-              <w:t>condition</w:t>
-            </w:r>
-            <w:proofErr w:type="spellEnd"/>
+              <w:t>Entry condition</w:t>
+            </w:r>
           </w:p>
         </w:tc>
         <w:tc>
@@ -12809,19 +11917,8 @@
                 <w:iCs/>
               </w:rPr>
               <w:lastRenderedPageBreak/>
-              <w:t xml:space="preserve">Exit </w:t>
-            </w:r>
-            <w:proofErr w:type="spellStart"/>
-            <w:r>
-              <w:rPr>
-                <w:b/>
-                <w:bCs/>
-                <w:i/>
-                <w:iCs/>
-              </w:rPr>
-              <w:t>condition</w:t>
-            </w:r>
-            <w:proofErr w:type="spellEnd"/>
+              <w:t>Exit condition</w:t>
+            </w:r>
           </w:p>
         </w:tc>
         <w:tc>
@@ -17261,6 +16358,7 @@
   <w:style w:type="character" w:default="1" w:styleId="Carpredefinitoparagrafo">
     <w:name w:val="Default Paragraph Font"/>
     <w:uiPriority w:val="1"/>
+    <w:semiHidden/>
     <w:unhideWhenUsed/>
   </w:style>
   <w:style w:type="table" w:default="1" w:styleId="Tabellanormale">
@@ -17684,7 +16782,7 @@
 </file>
 
 <file path=customXml/itemProps1.xml><?xml version="1.0" encoding="utf-8"?>
-<ds:datastoreItem xmlns:ds="http://schemas.openxmlformats.org/officeDocument/2006/customXml" ds:itemID="{3FBB5800-252F-4441-B951-48A13492DE9C}">
+<ds:datastoreItem xmlns:ds="http://schemas.openxmlformats.org/officeDocument/2006/customXml" ds:itemID="{42D1A5C1-57E5-4C0B-B4C4-76E08DE22DDC}">
   <ds:schemaRefs>
     <ds:schemaRef ds:uri="http://schemas.openxmlformats.org/officeDocument/2006/bibliography"/>
   </ds:schemaRefs>

</xml_diff>

<commit_message>
Update al seguito del tutorato
1) Corretti errori minori (ortografia, layout etc.)
2) Compattati i punti negli use cases (botta e risposta tra attori e sistema)
</commit_message>
<xml_diff>
--- a/Deliverables/RequirementsAndUseCase_EasyJob.docx
+++ b/Deliverables/RequirementsAndUseCase_EasyJob.docx
@@ -278,7 +278,13 @@
         <w:t>zienda</w:t>
       </w:r>
       <w:r>
-        <w:t>: Un incaricato dell'azienda che può pubblicare annunci di recuitment sulla nostra bacheca</w:t>
+        <w:t>: Un incaricato dell'azienda che può pubblicare annunci di rec</w:t>
+      </w:r>
+      <w:r>
+        <w:t>r</w:t>
+      </w:r>
+      <w:r>
+        <w:t>uitment sulla nostra bacheca</w:t>
       </w:r>
       <w:r>
         <w:t xml:space="preserve">, </w:t>
@@ -3347,7 +3353,13 @@
               </w:numPr>
             </w:pPr>
             <w:r>
-              <w:t>Gli viene mostrata una nuova pagina:  “Gentile Giuseppe Rainone, dopo aver analizzato le sue competenze, la riteniamo un candidato      adeguato per il ruolo indicato dal nostro annuncio. La invitiamo per un colloquio in data 19/12/2019 presso la nostra sede centrale in Via Torquato Tasso, 34 situata a Salerno.</w:t>
+              <w:t>Gli viene mostrata una nuova pagina: “Gentile Giuseppe Rainone, dopo aver analizzato le sue competenze, la riteniamo un candidato adeguato per</w:t>
+            </w:r>
+            <w:r>
+              <w:t xml:space="preserve"> </w:t>
+            </w:r>
+            <w:r>
+              <w:t>il ruolo indicato dal nostro annuncio. La invitiamo per un colloquio in data 19/12/2019 presso la nostra sede centrale in Via Torquato Tasso, 34 situata a Salerno.</w:t>
             </w:r>
             <w:r>
               <w:br/>
@@ -4777,6 +4789,9 @@
             <w:r>
               <w:t>Utente generico</w:t>
             </w:r>
+            <w:r>
+              <w:t>.</w:t>
+            </w:r>
           </w:p>
         </w:tc>
       </w:tr>
@@ -4873,19 +4888,22 @@
             </w:r>
             <w:r>
               <w:br/>
-              <w:t>nella barra di ricerca.</w:t>
-            </w:r>
-          </w:p>
-          <w:p>
-            <w:pPr>
-              <w:pStyle w:val="Paragrafoelenco"/>
-              <w:numPr>
-                <w:ilvl w:val="0"/>
-                <w:numId w:val="10"/>
-              </w:numPr>
-            </w:pPr>
-            <w:r>
-              <w:t>L’utente clicca sul pulsante d’invio.</w:t>
+              <w:t>nella barra di ricerca</w:t>
+            </w:r>
+            <w:r>
+              <w:t xml:space="preserve"> e </w:t>
+            </w:r>
+            <w:r>
+              <w:t xml:space="preserve">clicca sul </w:t>
+            </w:r>
+          </w:p>
+          <w:p>
+            <w:pPr>
+              <w:pStyle w:val="Paragrafoelenco"/>
+              <w:ind w:left="1080"/>
+            </w:pPr>
+            <w:r>
+              <w:t>pulsante d’invio.</w:t>
             </w:r>
           </w:p>
           <w:p>
@@ -5147,6 +5165,9 @@
             <w:r>
               <w:t>Utente generico</w:t>
             </w:r>
+            <w:r>
+              <w:t>.</w:t>
+            </w:r>
           </w:p>
         </w:tc>
       </w:tr>
@@ -5239,19 +5260,19 @@
               </w:numPr>
             </w:pPr>
             <w:r>
-              <w:t>L’utente seleziona la città d’interesse.</w:t>
-            </w:r>
-          </w:p>
-          <w:p>
-            <w:pPr>
-              <w:pStyle w:val="Paragrafoelenco"/>
-              <w:numPr>
-                <w:ilvl w:val="0"/>
-                <w:numId w:val="11"/>
-              </w:numPr>
-            </w:pPr>
-            <w:r>
-              <w:t>L’utente clicca sul pulsante d’invio.</w:t>
+              <w:t>L’utente seleziona la città d’interesse</w:t>
+            </w:r>
+          </w:p>
+          <w:p>
+            <w:pPr>
+              <w:pStyle w:val="Paragrafoelenco"/>
+              <w:ind w:left="1080"/>
+            </w:pPr>
+            <w:r>
+              <w:t xml:space="preserve">e </w:t>
+            </w:r>
+            <w:r>
+              <w:t>clicca sul pulsante d’invio.</w:t>
             </w:r>
           </w:p>
           <w:p>
@@ -5524,6 +5545,9 @@
             </w:pPr>
             <w:r>
               <w:t>Utente generico</w:t>
+            </w:r>
+            <w:r>
+              <w:t>.</w:t>
             </w:r>
           </w:p>
         </w:tc>
@@ -6384,6 +6408,9 @@
             <w:r>
               <w:t>Azienda NON Registrata</w:t>
             </w:r>
+            <w:r>
+              <w:t>.</w:t>
+            </w:r>
           </w:p>
         </w:tc>
       </w:tr>
@@ -6430,7 +6457,13 @@
               <w:t xml:space="preserve">’azienda che intende fare </w:t>
             </w:r>
             <w:r>
-              <w:t>recruiment</w:t>
+              <w:t>recrui</w:t>
+            </w:r>
+            <w:r>
+              <w:t>t</w:t>
+            </w:r>
+            <w:r>
+              <w:t>ment</w:t>
             </w:r>
             <w:r>
               <w:t xml:space="preserve"> non possiede un account e clicca su “Registrati come azienda”.</w:t>
@@ -6482,8 +6515,141 @@
               </w:numPr>
             </w:pPr>
             <w:r>
-              <w:t>L’utente inserisce il nome dell’azienda.</w:t>
-            </w:r>
+              <w:t xml:space="preserve">L’utente inserisce </w:t>
+            </w:r>
+            <w:r>
+              <w:t>i dati (</w:t>
+            </w:r>
+            <w:r>
+              <w:t>nome dell’azienda</w:t>
+            </w:r>
+            <w:r>
+              <w:t xml:space="preserve">, </w:t>
+            </w:r>
+          </w:p>
+          <w:p>
+            <w:pPr>
+              <w:pStyle w:val="Paragrafoelenco"/>
+              <w:ind w:left="1080"/>
+            </w:pPr>
+            <w:r>
+              <w:t xml:space="preserve">logo </w:t>
+            </w:r>
+            <w:r>
+              <w:t>dell’azienda</w:t>
+            </w:r>
+            <w:r>
+              <w:t xml:space="preserve">, </w:t>
+            </w:r>
+            <w:r>
+              <w:t>username</w:t>
+            </w:r>
+            <w:r>
+              <w:t xml:space="preserve">, </w:t>
+            </w:r>
+            <w:r>
+              <w:t xml:space="preserve">indirizzo della </w:t>
+            </w:r>
+          </w:p>
+          <w:p>
+            <w:pPr>
+              <w:pStyle w:val="Paragrafoelenco"/>
+              <w:ind w:left="1080"/>
+            </w:pPr>
+            <w:r>
+              <w:t>sede</w:t>
+            </w:r>
+            <w:r>
+              <w:t>,</w:t>
+            </w:r>
+            <w:r>
+              <w:t xml:space="preserve"> data di fondazione</w:t>
+            </w:r>
+            <w:r>
+              <w:t xml:space="preserve">, </w:t>
+            </w:r>
+            <w:r>
+              <w:t xml:space="preserve">descrizione sintetica </w:t>
+            </w:r>
+          </w:p>
+          <w:p>
+            <w:pPr>
+              <w:pStyle w:val="Paragrafoelenco"/>
+              <w:ind w:left="1080"/>
+            </w:pPr>
+            <w:r>
+              <w:t>p</w:t>
+            </w:r>
+            <w:r>
+              <w:t>er descriversi</w:t>
+            </w:r>
+            <w:r>
+              <w:t xml:space="preserve">, </w:t>
+            </w:r>
+            <w:r>
+              <w:t>numero di dipendenti</w:t>
+            </w:r>
+            <w:r>
+              <w:t xml:space="preserve"> </w:t>
+            </w:r>
+          </w:p>
+          <w:p>
+            <w:pPr>
+              <w:pStyle w:val="Paragrafoelenco"/>
+              <w:ind w:left="1080"/>
+            </w:pPr>
+            <w:r>
+              <w:t>a</w:t>
+            </w:r>
+            <w:r>
+              <w:t>ttualmente presenti nell’organico</w:t>
+            </w:r>
+            <w:r>
+              <w:t xml:space="preserve">, </w:t>
+            </w:r>
+          </w:p>
+          <w:p>
+            <w:pPr>
+              <w:pStyle w:val="Paragrafoelenco"/>
+              <w:ind w:left="1080"/>
+            </w:pPr>
+            <w:r>
+              <w:t>e</w:t>
+            </w:r>
+            <w:r>
+              <w:t>-</w:t>
+            </w:r>
+            <w:r>
+              <w:t>mail azienda</w:t>
+            </w:r>
+            <w:r>
+              <w:t>,</w:t>
+            </w:r>
+            <w:r>
+              <w:t xml:space="preserve"> password</w:t>
+            </w:r>
+            <w:r>
+              <w:t xml:space="preserve">) e </w:t>
+            </w:r>
+          </w:p>
+          <w:p>
+            <w:pPr>
+              <w:pStyle w:val="Paragrafoelenco"/>
+              <w:ind w:left="1080"/>
+            </w:pPr>
+            <w:r>
+              <w:t>clicca su “Conferma”</w:t>
+            </w:r>
+            <w:r>
+              <w:t>.</w:t>
+            </w:r>
+          </w:p>
+          <w:p/>
+          <w:p>
+            <w:pPr>
+              <w:pStyle w:val="Paragrafoelenco"/>
+              <w:ind w:left="1080"/>
+            </w:pPr>
           </w:p>
           <w:p>
             <w:pPr>
@@ -6492,154 +6658,10 @@
                 <w:ilvl w:val="0"/>
                 <w:numId w:val="12"/>
               </w:numPr>
-            </w:pPr>
-            <w:r>
-              <w:t>L’utente inserisce il logo dell’azienda.</w:t>
-            </w:r>
-          </w:p>
-          <w:p>
-            <w:pPr>
-              <w:pStyle w:val="Paragrafoelenco"/>
-              <w:numPr>
-                <w:ilvl w:val="0"/>
-                <w:numId w:val="12"/>
-              </w:numPr>
-            </w:pPr>
-            <w:r>
-              <w:t>L’utente inserisce un username.</w:t>
-            </w:r>
-          </w:p>
-          <w:p>
-            <w:pPr>
-              <w:pStyle w:val="Paragrafoelenco"/>
-              <w:numPr>
-                <w:ilvl w:val="0"/>
-                <w:numId w:val="12"/>
-              </w:numPr>
-            </w:pPr>
-            <w:r>
-              <w:t>L’utente inserisce l’indirizzo della sede.</w:t>
-            </w:r>
-          </w:p>
-          <w:p>
-            <w:pPr>
-              <w:pStyle w:val="Paragrafoelenco"/>
-              <w:numPr>
-                <w:ilvl w:val="0"/>
-                <w:numId w:val="12"/>
-              </w:numPr>
-            </w:pPr>
-            <w:r>
-              <w:t>L’utente inserisce la data di fondazione.</w:t>
-            </w:r>
-          </w:p>
-          <w:p>
-            <w:pPr>
-              <w:pStyle w:val="Paragrafoelenco"/>
-              <w:numPr>
-                <w:ilvl w:val="0"/>
-                <w:numId w:val="12"/>
-              </w:numPr>
-            </w:pPr>
-            <w:r>
-              <w:t xml:space="preserve">L’utente inserisce una descrizione sintetica </w:t>
-            </w:r>
-          </w:p>
-          <w:p>
-            <w:pPr>
-              <w:pStyle w:val="Paragrafoelenco"/>
-              <w:ind w:left="1080"/>
-            </w:pPr>
-            <w:r>
-              <w:t>p</w:t>
-            </w:r>
-            <w:r>
-              <w:t>er descriversi.</w:t>
-            </w:r>
-          </w:p>
-          <w:p>
-            <w:pPr>
-              <w:pStyle w:val="Paragrafoelenco"/>
-              <w:numPr>
-                <w:ilvl w:val="0"/>
-                <w:numId w:val="12"/>
-              </w:numPr>
-            </w:pPr>
-            <w:r>
-              <w:t>L’utente inserisce il numero di dipendenti</w:t>
-            </w:r>
-          </w:p>
-          <w:p>
-            <w:pPr>
-              <w:pStyle w:val="Paragrafoelenco"/>
-              <w:ind w:left="1080"/>
-            </w:pPr>
-            <w:r>
-              <w:t>a</w:t>
-            </w:r>
-            <w:r>
-              <w:t>ttualmente presenti nell’organico.</w:t>
-            </w:r>
-          </w:p>
-          <w:p>
-            <w:pPr>
-              <w:pStyle w:val="Paragrafoelenco"/>
-              <w:numPr>
-                <w:ilvl w:val="0"/>
-                <w:numId w:val="12"/>
-              </w:numPr>
-            </w:pPr>
-            <w:r>
-              <w:t>L’utente inserisce l’e</w:t>
-            </w:r>
-            <w:r>
-              <w:t>-</w:t>
-            </w:r>
-            <w:r>
-              <w:t>mail aziendale.</w:t>
-            </w:r>
-          </w:p>
-          <w:p>
-            <w:pPr>
-              <w:pStyle w:val="Paragrafoelenco"/>
-              <w:numPr>
-                <w:ilvl w:val="0"/>
-                <w:numId w:val="12"/>
-              </w:numPr>
-            </w:pPr>
-            <w:r>
-              <w:t>L’utente inserisce la password.</w:t>
-            </w:r>
-          </w:p>
-          <w:p>
-            <w:pPr>
-              <w:pStyle w:val="Paragrafoelenco"/>
-              <w:numPr>
-                <w:ilvl w:val="0"/>
-                <w:numId w:val="12"/>
-              </w:numPr>
-            </w:pPr>
-            <w:r>
-              <w:t>L’utente clicca su “Conferma”</w:t>
-            </w:r>
-          </w:p>
-          <w:p/>
-          <w:p>
-            <w:pPr>
-              <w:pStyle w:val="Paragrafoelenco"/>
-              <w:ind w:left="1080"/>
-            </w:pPr>
-          </w:p>
-          <w:p>
-            <w:pPr>
-              <w:ind w:left="720"/>
               <w:jc w:val="right"/>
             </w:pPr>
             <w:r>
-              <w:t>11</w:t>
-            </w:r>
-            <w:r>
-              <w:t>.   Il sistema memorizza i dati inseriti</w:t>
+              <w:t>Il sistema memorizza i dati inseriti</w:t>
             </w:r>
             <w:r>
               <w:br/>
@@ -6649,19 +6671,13 @@
               <w:t>aziend</w:t>
             </w:r>
             <w:r>
-              <w:t>a.</w:t>
-            </w:r>
-          </w:p>
-          <w:p>
-            <w:pPr>
-              <w:ind w:left="1440"/>
-              <w:jc w:val="right"/>
-            </w:pPr>
-            <w:r>
-              <w:t>12.   Il sistema</w:t>
-            </w:r>
-            <w:r>
-              <w:t xml:space="preserve"> comunica il successo</w:t>
+              <w:t>a</w:t>
+            </w:r>
+            <w:r>
+              <w:t xml:space="preserve"> e </w:t>
+            </w:r>
+            <w:r>
+              <w:t>comunica il successo</w:t>
             </w:r>
             <w:r>
               <w:br/>
@@ -6694,7 +6710,6 @@
                 <w:i/>
                 <w:iCs/>
               </w:rPr>
-              <w:lastRenderedPageBreak/>
               <w:t>Exit condition</w:t>
             </w:r>
           </w:p>
@@ -7125,6 +7140,9 @@
             <w:r>
               <w:t>Inoccupato</w:t>
             </w:r>
+            <w:r>
+              <w:t>.</w:t>
+            </w:r>
           </w:p>
         </w:tc>
       </w:tr>
@@ -7167,6 +7185,9 @@
             <w:r>
               <w:t>L’utente in cerca di lavoro, non è fornito di un account, quindi clicca su “Registrati come inoccupato”</w:t>
             </w:r>
+            <w:r>
+              <w:t>.</w:t>
+            </w:r>
           </w:p>
         </w:tc>
       </w:tr>
@@ -7214,79 +7235,22 @@
               <w:t xml:space="preserve">L’utente </w:t>
             </w:r>
             <w:r>
-              <w:t>inserisce nome e cognome</w:t>
-            </w:r>
-          </w:p>
-          <w:p>
-            <w:pPr>
-              <w:pStyle w:val="Paragrafoelenco"/>
-              <w:numPr>
-                <w:ilvl w:val="0"/>
-                <w:numId w:val="24"/>
-              </w:numPr>
-            </w:pPr>
-            <w:r>
-              <w:t>L’utente inserisce la città di nascita</w:t>
-            </w:r>
-          </w:p>
-          <w:p>
-            <w:pPr>
-              <w:pStyle w:val="Paragrafoelenco"/>
-              <w:numPr>
-                <w:ilvl w:val="0"/>
-                <w:numId w:val="24"/>
-              </w:numPr>
-            </w:pPr>
-            <w:r>
-              <w:t>L’utente inserisce l’indirizzo di residenza</w:t>
-            </w:r>
-          </w:p>
-          <w:p>
-            <w:pPr>
-              <w:pStyle w:val="Paragrafoelenco"/>
-              <w:numPr>
-                <w:ilvl w:val="0"/>
-                <w:numId w:val="24"/>
-              </w:numPr>
-            </w:pPr>
-            <w:r>
-              <w:t>L’utente inserisce la data di nascita</w:t>
-            </w:r>
-          </w:p>
-          <w:p>
-            <w:pPr>
-              <w:pStyle w:val="Paragrafoelenco"/>
-              <w:numPr>
-                <w:ilvl w:val="0"/>
-                <w:numId w:val="24"/>
-              </w:numPr>
-            </w:pPr>
-            <w:r>
-              <w:t>L’utente inserisce username e password</w:t>
-            </w:r>
-          </w:p>
-          <w:p>
-            <w:pPr>
-              <w:pStyle w:val="Paragrafoelenco"/>
-              <w:numPr>
-                <w:ilvl w:val="0"/>
-                <w:numId w:val="24"/>
-              </w:numPr>
-            </w:pPr>
-            <w:r>
-              <w:t>L’utente carica il curriculum</w:t>
-            </w:r>
-          </w:p>
-          <w:p>
-            <w:pPr>
-              <w:pStyle w:val="Paragrafoelenco"/>
-              <w:numPr>
-                <w:ilvl w:val="0"/>
-                <w:numId w:val="24"/>
-              </w:numPr>
-            </w:pPr>
-            <w:r>
-              <w:t xml:space="preserve">L’utente spunta le caselle richieste per il </w:t>
+              <w:t>inserisce</w:t>
+            </w:r>
+            <w:r>
+              <w:t xml:space="preserve"> i dati (</w:t>
+            </w:r>
+            <w:r>
+              <w:t>nome</w:t>
+            </w:r>
+            <w:r>
+              <w:t xml:space="preserve">, </w:t>
+            </w:r>
+            <w:r>
+              <w:t>cognome</w:t>
+            </w:r>
+            <w:r>
+              <w:t xml:space="preserve">, </w:t>
             </w:r>
           </w:p>
           <w:p>
@@ -7295,10 +7259,64 @@
               <w:ind w:left="1080"/>
             </w:pPr>
             <w:r>
-              <w:t>Il trattamento dei dati personali e clicca “</w:t>
+              <w:t>città di nasci</w:t>
+            </w:r>
+            <w:r>
+              <w:t xml:space="preserve">ta, </w:t>
+            </w:r>
+            <w:r>
+              <w:t>indirizzo di residenza</w:t>
+            </w:r>
+            <w:r>
+              <w:t xml:space="preserve">, </w:t>
+            </w:r>
+          </w:p>
+          <w:p>
+            <w:pPr>
+              <w:pStyle w:val="Paragrafoelenco"/>
+              <w:ind w:left="1080"/>
+            </w:pPr>
+            <w:r>
+              <w:t>username</w:t>
+            </w:r>
+            <w:r>
+              <w:t xml:space="preserve">, </w:t>
+            </w:r>
+            <w:r>
+              <w:t>password</w:t>
+            </w:r>
+            <w:r>
+              <w:t xml:space="preserve">), </w:t>
+            </w:r>
+            <w:r>
+              <w:t>carica il curriculum</w:t>
+            </w:r>
+            <w:r>
+              <w:t xml:space="preserve">, </w:t>
+            </w:r>
+          </w:p>
+          <w:p>
+            <w:pPr>
+              <w:pStyle w:val="Paragrafoelenco"/>
+              <w:ind w:left="1080"/>
+            </w:pPr>
+            <w:r>
+              <w:t xml:space="preserve">spunta le caselle richieste per il trattamento </w:t>
+            </w:r>
+          </w:p>
+          <w:p>
+            <w:pPr>
+              <w:pStyle w:val="Paragrafoelenco"/>
+              <w:ind w:left="1080"/>
+            </w:pPr>
+            <w:r>
+              <w:t>dei dati personali e clicca “</w:t>
             </w:r>
             <w:r>
               <w:t>Conferma”</w:t>
+            </w:r>
+            <w:r>
+              <w:t>.</w:t>
             </w:r>
           </w:p>
           <w:p>
@@ -7341,23 +7359,10 @@
               <w:t>atabase</w:t>
             </w:r>
             <w:r>
-              <w:t>.</w:t>
-            </w:r>
-          </w:p>
-          <w:p>
-            <w:pPr>
-              <w:pStyle w:val="Paragrafoelenco"/>
-              <w:numPr>
-                <w:ilvl w:val="0"/>
-                <w:numId w:val="24"/>
-              </w:numPr>
-              <w:jc w:val="right"/>
-            </w:pPr>
-            <w:r>
-              <w:t>Il sistema</w:t>
-            </w:r>
-            <w:r>
-              <w:t xml:space="preserve"> mostra una pagina </w:t>
+              <w:t xml:space="preserve"> e </w:t>
+            </w:r>
+            <w:r>
+              <w:t xml:space="preserve">mostra una pagina </w:t>
             </w:r>
           </w:p>
           <w:p>
@@ -7439,7 +7444,6 @@
                 <w:i/>
                 <w:iCs/>
               </w:rPr>
-              <w:lastRenderedPageBreak/>
               <w:t>Exceptions</w:t>
             </w:r>
           </w:p>
@@ -7457,7 +7461,13 @@
               </w:numPr>
             </w:pPr>
             <w:r>
-              <w:t xml:space="preserve">L’utente compila in modo errato uno o più campi del form (FormException </w:t>
+              <w:t>L’utente compila in modo errato uno o più campi del form (Form</w:t>
+            </w:r>
+            <w:r>
+              <w:t xml:space="preserve"> </w:t>
+            </w:r>
+            <w:r>
+              <w:t xml:space="preserve">Exception </w:t>
             </w:r>
             <w:r>
               <w:t>–</w:t>
@@ -7502,6 +7512,26 @@
         </w:tc>
       </w:tr>
     </w:tbl>
+    <w:p>
+      <w:pPr>
+        <w:rPr>
+          <w:b/>
+          <w:bCs/>
+          <w:sz w:val="40"/>
+          <w:szCs w:val="40"/>
+        </w:rPr>
+      </w:pPr>
+    </w:p>
+    <w:p>
+      <w:pPr>
+        <w:rPr>
+          <w:b/>
+          <w:bCs/>
+          <w:sz w:val="40"/>
+          <w:szCs w:val="40"/>
+        </w:rPr>
+      </w:pPr>
+    </w:p>
     <w:p>
       <w:pPr>
         <w:rPr>
@@ -7533,6 +7563,7 @@
           <w:sz w:val="36"/>
           <w:szCs w:val="36"/>
         </w:rPr>
+        <w:lastRenderedPageBreak/>
         <w:t xml:space="preserve"> </w:t>
       </w:r>
       <w:r>
@@ -7803,7 +7834,7 @@
               <w:t xml:space="preserve">Utente </w:t>
             </w:r>
             <w:r>
-              <w:t>non autenticato</w:t>
+              <w:t>registrato.</w:t>
             </w:r>
           </w:p>
         </w:tc>
@@ -7894,31 +7925,34 @@
               </w:numPr>
             </w:pPr>
             <w:r>
-              <w:t>L’utente inserisce username.</w:t>
-            </w:r>
-          </w:p>
-          <w:p>
-            <w:pPr>
-              <w:pStyle w:val="Paragrafoelenco"/>
-              <w:numPr>
-                <w:ilvl w:val="0"/>
-                <w:numId w:val="9"/>
-              </w:numPr>
-            </w:pPr>
-            <w:r>
-              <w:t>L’utente inserisce la password.</w:t>
-            </w:r>
-          </w:p>
-          <w:p>
-            <w:pPr>
-              <w:pStyle w:val="Paragrafoelenco"/>
-              <w:numPr>
-                <w:ilvl w:val="0"/>
-                <w:numId w:val="9"/>
-              </w:numPr>
-            </w:pPr>
-            <w:r>
-              <w:t>L’utente clicca su “Conferma”.</w:t>
+              <w:t xml:space="preserve">L’utente inserisce </w:t>
+            </w:r>
+            <w:r>
+              <w:t>i dati (</w:t>
+            </w:r>
+            <w:r>
+              <w:t>username</w:t>
+            </w:r>
+            <w:r>
+              <w:t xml:space="preserve"> </w:t>
+            </w:r>
+          </w:p>
+          <w:p>
+            <w:pPr>
+              <w:pStyle w:val="Paragrafoelenco"/>
+              <w:ind w:left="1080"/>
+            </w:pPr>
+            <w:r>
+              <w:t xml:space="preserve">e </w:t>
+            </w:r>
+            <w:r>
+              <w:t>password</w:t>
+            </w:r>
+            <w:r>
+              <w:t xml:space="preserve">) e </w:t>
+            </w:r>
+            <w:r>
+              <w:t>clicca su “Conferma”.</w:t>
             </w:r>
           </w:p>
           <w:p>
@@ -7941,20 +7975,10 @@
             </w:r>
             <w:r>
               <w:br/>
-              <w:t>quell’username e quella password.</w:t>
-            </w:r>
-          </w:p>
-          <w:p>
-            <w:pPr>
-              <w:pStyle w:val="Paragrafoelenco"/>
-              <w:numPr>
-                <w:ilvl w:val="0"/>
-                <w:numId w:val="9"/>
-              </w:numPr>
-              <w:jc w:val="right"/>
-            </w:pPr>
-            <w:r>
-              <w:t xml:space="preserve">Il sistema mostra all’utente la propria pagina </w:t>
+              <w:t>quell’username e quella password</w:t>
+            </w:r>
+            <w:r>
+              <w:t xml:space="preserve">, dopo di che </w:t>
             </w:r>
           </w:p>
           <w:p>
@@ -7964,7 +7988,7 @@
               <w:jc w:val="right"/>
             </w:pPr>
             <w:r>
-              <w:t>utente.</w:t>
+              <w:t>mostra all’utente la propria pagina utente.</w:t>
             </w:r>
           </w:p>
         </w:tc>
@@ -8056,7 +8080,13 @@
               </w:numPr>
             </w:pPr>
             <w:r>
-              <w:t xml:space="preserve">L’utente sbaglia username o password (FormException </w:t>
+              <w:t>L’utente sbaglia username o password (Form</w:t>
+            </w:r>
+            <w:r>
+              <w:t xml:space="preserve"> </w:t>
+            </w:r>
+            <w:r>
+              <w:t xml:space="preserve">Exception </w:t>
             </w:r>
             <w:r>
               <w:t>–</w:t>
@@ -8080,7 +8110,13 @@
               </w:numPr>
             </w:pPr>
             <w:r>
-              <w:t>L’utente risulta bannato (BannedException – UC</w:t>
+              <w:t>L’utente risulta bannato (Banned</w:t>
+            </w:r>
+            <w:r>
+              <w:t xml:space="preserve"> </w:t>
+            </w:r>
+            <w:r>
+              <w:t>Exception – UC</w:t>
             </w:r>
             <w:r>
               <w:t xml:space="preserve"> </w:t>
@@ -8262,6 +8298,7 @@
                 <w:i/>
                 <w:iCs/>
               </w:rPr>
+              <w:lastRenderedPageBreak/>
               <w:t>A</w:t>
             </w:r>
             <w:r>
@@ -8285,6 +8322,9 @@
             </w:pPr>
             <w:r>
               <w:t>Utente Registrato</w:t>
+            </w:r>
+            <w:r>
+              <w:t>.</w:t>
             </w:r>
           </w:p>
         </w:tc>
@@ -8821,7 +8861,6 @@
                 <w:i/>
                 <w:iCs/>
               </w:rPr>
-              <w:lastRenderedPageBreak/>
               <w:t>A</w:t>
             </w:r>
             <w:r>
@@ -8845,6 +8884,9 @@
             </w:pPr>
             <w:r>
               <w:t>Inoccupato</w:t>
+            </w:r>
+            <w:r>
+              <w:t>.</w:t>
             </w:r>
           </w:p>
         </w:tc>
@@ -8898,13 +8940,7 @@
               <w:t xml:space="preserve">e clicca su </w:t>
             </w:r>
             <w:r>
-              <w:t>“Candidati ora</w:t>
-            </w:r>
-            <w:r>
-              <w:t xml:space="preserve"> </w:t>
-            </w:r>
-            <w:r>
-              <w:t>”</w:t>
+              <w:t>“Candidati ora”</w:t>
             </w:r>
             <w:r>
               <w:t xml:space="preserve"> (UC 1.3)</w:t>
@@ -8939,6 +8975,7 @@
                 <w:i/>
                 <w:iCs/>
               </w:rPr>
+              <w:lastRenderedPageBreak/>
               <w:t>Flusso di eventi</w:t>
             </w:r>
           </w:p>
@@ -9002,27 +9039,44 @@
               <w:jc w:val="right"/>
             </w:pPr>
             <w:r>
-              <w:t>per quell’annuncio.</w:t>
-            </w:r>
-          </w:p>
-          <w:p>
-            <w:pPr>
-              <w:pStyle w:val="Paragrafoelenco"/>
-              <w:numPr>
-                <w:ilvl w:val="0"/>
-                <w:numId w:val="14"/>
-              </w:numPr>
+              <w:t>per quell’annuncio</w:t>
+            </w:r>
+            <w:r>
+              <w:t xml:space="preserve"> e </w:t>
+            </w:r>
+            <w:r>
+              <w:t xml:space="preserve">informa </w:t>
+            </w:r>
+          </w:p>
+          <w:p>
+            <w:pPr>
+              <w:pStyle w:val="Paragrafoelenco"/>
+              <w:ind w:left="1080"/>
               <w:jc w:val="right"/>
             </w:pPr>
             <w:r>
-              <w:t>Il sistema informa l’utente che</w:t>
-            </w:r>
-            <w:r>
-              <w:br/>
-              <w:t>la candidatura è avvenuta con</w:t>
-            </w:r>
-            <w:r>
-              <w:br/>
+              <w:t>l’utente ch</w:t>
+            </w:r>
+            <w:r>
+              <w:t xml:space="preserve">e </w:t>
+            </w:r>
+            <w:r>
+              <w:t xml:space="preserve">la candidatura è </w:t>
+            </w:r>
+          </w:p>
+          <w:p>
+            <w:pPr>
+              <w:pStyle w:val="Paragrafoelenco"/>
+              <w:ind w:left="1080"/>
+              <w:jc w:val="right"/>
+            </w:pPr>
+            <w:r>
+              <w:t>avvenuta con</w:t>
+            </w:r>
+            <w:r>
+              <w:t xml:space="preserve"> </w:t>
+            </w:r>
+            <w:r>
               <w:t>successo.</w:t>
             </w:r>
           </w:p>
@@ -9367,6 +9421,9 @@
             <w:r>
               <w:t>Inoccupato</w:t>
             </w:r>
+            <w:r>
+              <w:t>.</w:t>
+            </w:r>
           </w:p>
         </w:tc>
       </w:tr>
@@ -9584,18 +9641,6 @@
     </w:tbl>
     <w:p>
       <w:pPr>
-        <w:pStyle w:val="Paragrafoelenco"/>
-        <w:rPr>
-          <w:b/>
-          <w:bCs/>
-          <w:sz w:val="36"/>
-          <w:szCs w:val="36"/>
-        </w:rPr>
-      </w:pPr>
-    </w:p>
-    <w:p>
-      <w:pPr>
-        <w:pStyle w:val="Paragrafoelenco"/>
         <w:rPr>
           <w:b/>
           <w:bCs/>
@@ -9841,7 +9886,6 @@
                 <w:i/>
                 <w:iCs/>
               </w:rPr>
-              <w:lastRenderedPageBreak/>
               <w:t>Flusso di eventi</w:t>
             </w:r>
           </w:p>
@@ -10350,25 +10394,31 @@
               <w:ind w:left="1080"/>
             </w:pPr>
             <w:r>
-              <w:t>“Nuova inserzione”.</w:t>
-            </w:r>
-          </w:p>
-          <w:p>
-            <w:pPr>
-              <w:pStyle w:val="Paragrafoelenco"/>
-              <w:numPr>
-                <w:ilvl w:val="0"/>
-                <w:numId w:val="16"/>
-              </w:numPr>
-            </w:pPr>
-            <w:r>
-              <w:t>L’utente c</w:t>
-            </w:r>
-            <w:r>
-              <w:t xml:space="preserve">ompila il modulo inserendo </w:t>
-            </w:r>
-            <w:r>
-              <w:br/>
+              <w:t>“Nuova inserzione”</w:t>
+            </w:r>
+            <w:r>
+              <w:t xml:space="preserve"> e </w:t>
+            </w:r>
+            <w:r>
+              <w:t>c</w:t>
+            </w:r>
+            <w:r>
+              <w:t xml:space="preserve">ompila il modulo </w:t>
+            </w:r>
+          </w:p>
+          <w:p>
+            <w:pPr>
+              <w:pStyle w:val="Paragrafoelenco"/>
+              <w:ind w:left="1080"/>
+            </w:pPr>
+            <w:r>
+              <w:t>I</w:t>
+            </w:r>
+            <w:r>
+              <w:t>nserendo</w:t>
+            </w:r>
+            <w:r>
+              <w:t xml:space="preserve"> </w:t>
             </w:r>
             <w:r>
               <w:t>titolo</w:t>
@@ -10391,32 +10441,26 @@
             <w:r>
               <w:t>requisiti</w:t>
             </w:r>
-          </w:p>
-          <w:p>
-            <w:pPr>
-              <w:pStyle w:val="Paragrafoelenco"/>
-              <w:ind w:left="1069"/>
-            </w:pPr>
-            <w:r>
-              <w:t xml:space="preserve">e tipo di </w:t>
+            <w:r>
+              <w:t xml:space="preserve">, </w:t>
+            </w:r>
+          </w:p>
+          <w:p>
+            <w:pPr>
+              <w:pStyle w:val="Paragrafoelenco"/>
+              <w:ind w:left="1080"/>
+            </w:pPr>
+            <w:r>
+              <w:t xml:space="preserve">tipo di </w:t>
             </w:r>
             <w:r>
               <w:t>contratto</w:t>
             </w:r>
             <w:r>
-              <w:t>.</w:t>
-            </w:r>
-          </w:p>
-          <w:p>
-            <w:pPr>
-              <w:pStyle w:val="Paragrafoelenco"/>
-              <w:numPr>
-                <w:ilvl w:val="0"/>
-                <w:numId w:val="16"/>
-              </w:numPr>
-            </w:pPr>
-            <w:r>
-              <w:t>L’utente clicca su “Pubblica”.</w:t>
+              <w:t xml:space="preserve"> e </w:t>
+            </w:r>
+            <w:r>
+              <w:t>clicca su “Pubblica”.</w:t>
             </w:r>
           </w:p>
           <w:p>
@@ -10457,25 +10501,49 @@
               <w:t xml:space="preserve"> </w:t>
             </w:r>
             <w:r>
-              <w:t>dell’utente all’elenco di inserzioni</w:t>
-            </w:r>
-          </w:p>
-          <w:p>
-            <w:pPr>
-              <w:pStyle w:val="Paragrafoelenco"/>
-              <w:ind w:left="1080"/>
+              <w:t>dell’utente all’elenco</w:t>
+            </w:r>
+          </w:p>
+          <w:p>
+            <w:pPr>
+              <w:pStyle w:val="Paragrafoelenco"/>
+              <w:ind w:left="1069"/>
               <w:jc w:val="right"/>
             </w:pPr>
             <w:r>
-              <w:t>presenti nel sistema.</w:t>
-            </w:r>
-            <w:r>
-              <w:br/>
-              <w:t>5. Il sistema notifica l’utente dell’</w:t>
-            </w:r>
-            <w:r>
-              <w:br/>
-              <w:t>avvenuta pubblicazione.</w:t>
+              <w:t>di inserzioni</w:t>
+            </w:r>
+            <w:r>
+              <w:t xml:space="preserve"> </w:t>
+            </w:r>
+            <w:r>
+              <w:t>presenti nel sistema</w:t>
+            </w:r>
+            <w:r>
+              <w:t xml:space="preserve"> </w:t>
+            </w:r>
+          </w:p>
+          <w:p>
+            <w:pPr>
+              <w:pStyle w:val="Paragrafoelenco"/>
+              <w:ind w:left="1069"/>
+              <w:jc w:val="right"/>
+            </w:pPr>
+            <w:r>
+              <w:t xml:space="preserve">e </w:t>
+            </w:r>
+            <w:r>
+              <w:t xml:space="preserve">notifica l’utente dell’avvenuta </w:t>
+            </w:r>
+          </w:p>
+          <w:p>
+            <w:pPr>
+              <w:pStyle w:val="Paragrafoelenco"/>
+              <w:ind w:left="1069"/>
+              <w:jc w:val="right"/>
+            </w:pPr>
+            <w:r>
+              <w:t>pubblicazione.</w:t>
             </w:r>
           </w:p>
           <w:p/>
@@ -10505,7 +10573,6 @@
                 <w:i/>
                 <w:iCs/>
               </w:rPr>
-              <w:lastRenderedPageBreak/>
               <w:t>Exit condition</w:t>
             </w:r>
           </w:p>
@@ -10549,6 +10616,7 @@
                 <w:i/>
                 <w:iCs/>
               </w:rPr>
+              <w:lastRenderedPageBreak/>
               <w:t>Exception</w:t>
             </w:r>
           </w:p>
@@ -11298,7 +11366,7 @@
               <w:pStyle w:val="Paragrafoelenco"/>
               <w:numPr>
                 <w:ilvl w:val="0"/>
-                <w:numId w:val="14"/>
+                <w:numId w:val="44"/>
               </w:numPr>
             </w:pPr>
             <w:r>
@@ -11326,7 +11394,7 @@
               <w:pStyle w:val="Paragrafoelenco"/>
               <w:numPr>
                 <w:ilvl w:val="0"/>
-                <w:numId w:val="14"/>
+                <w:numId w:val="44"/>
               </w:numPr>
               <w:jc w:val="right"/>
             </w:pPr>
@@ -11671,6 +11739,7 @@
                 <w:i/>
                 <w:iCs/>
               </w:rPr>
+              <w:lastRenderedPageBreak/>
               <w:t>Flusso di eventi</w:t>
             </w:r>
           </w:p>
@@ -11901,33 +11970,7 @@
               <w:t>Il sistema memorizza l’invito</w:t>
             </w:r>
             <w:r>
-              <w:t>.</w:t>
-            </w:r>
-          </w:p>
-          <w:p>
-            <w:pPr>
-              <w:pStyle w:val="Paragrafoelenco"/>
-              <w:ind w:left="1069"/>
-              <w:jc w:val="center"/>
-            </w:pPr>
-          </w:p>
-          <w:p>
-            <w:pPr>
-              <w:pStyle w:val="Paragrafoelenco"/>
-              <w:numPr>
-                <w:ilvl w:val="0"/>
-                <w:numId w:val="29"/>
-              </w:numPr>
-              <w:jc w:val="right"/>
-            </w:pPr>
-            <w:r>
-              <w:t xml:space="preserve">Il sistema </w:t>
-            </w:r>
-            <w:r>
-              <w:t>mostra</w:t>
-            </w:r>
-            <w:r>
-              <w:t xml:space="preserve"> una</w:t>
+              <w:t xml:space="preserve"> </w:t>
             </w:r>
           </w:p>
           <w:p>
@@ -11936,6 +11979,21 @@
               <w:ind w:left="1069"/>
               <w:jc w:val="right"/>
             </w:pPr>
+            <w:r>
+              <w:t>e</w:t>
+            </w:r>
+            <w:r>
+              <w:t xml:space="preserve"> </w:t>
+            </w:r>
+            <w:r>
+              <w:t>mostra</w:t>
+            </w:r>
+            <w:r>
+              <w:t xml:space="preserve"> una</w:t>
+            </w:r>
+            <w:r>
+              <w:t xml:space="preserve"> </w:t>
+            </w:r>
             <w:r>
               <w:t>pagina di successo.</w:t>
             </w:r>
@@ -12136,7 +12194,6 @@
         <w:rPr>
           <w:noProof/>
         </w:rPr>
-        <w:lastRenderedPageBreak/>
         <w:drawing>
           <wp:inline distT="0" distB="0" distL="0" distR="0" wp14:anchorId="488F0AEA" wp14:editId="519047F1">
             <wp:extent cx="6120130" cy="2334260"/>
@@ -12187,6 +12244,16 @@
         </w:drawing>
       </w:r>
     </w:p>
+    <w:p>
+      <w:pPr>
+        <w:rPr>
+          <w:b/>
+          <w:bCs/>
+          <w:sz w:val="36"/>
+          <w:szCs w:val="36"/>
+        </w:rPr>
+      </w:pPr>
+    </w:p>
     <w:tbl>
       <w:tblPr>
         <w:tblStyle w:val="Grigliatabella"/>
@@ -12222,6 +12289,7 @@
                 <w:i/>
                 <w:iCs/>
               </w:rPr>
+              <w:lastRenderedPageBreak/>
               <w:t>Nome</w:t>
             </w:r>
           </w:p>
@@ -12393,6 +12461,9 @@
             <w:r>
               <w:t>Gestore degli annunci</w:t>
             </w:r>
+            <w:r>
+              <w:t>.</w:t>
+            </w:r>
           </w:p>
         </w:tc>
       </w:tr>
@@ -12502,6 +12573,12 @@
             <w:r>
               <w:t>campo di ricerca per data</w:t>
             </w:r>
+            <w:r>
+              <w:t xml:space="preserve">, </w:t>
+            </w:r>
+            <w:r>
+              <w:t xml:space="preserve">inserisce </w:t>
+            </w:r>
           </w:p>
           <w:p>
             <w:pPr>
@@ -12509,19 +12586,16 @@
               <w:ind w:left="1069"/>
             </w:pPr>
             <w:r>
-              <w:t>e inserisce una data.</w:t>
-            </w:r>
-          </w:p>
-          <w:p>
-            <w:pPr>
-              <w:pStyle w:val="Paragrafoelenco"/>
-              <w:numPr>
-                <w:ilvl w:val="0"/>
-                <w:numId w:val="18"/>
-              </w:numPr>
-            </w:pPr>
-            <w:r>
-              <w:t>L’utente clicca su “Invio”</w:t>
+              <w:t>u</w:t>
+            </w:r>
+            <w:r>
+              <w:t>na data</w:t>
+            </w:r>
+            <w:r>
+              <w:t xml:space="preserve"> e </w:t>
+            </w:r>
+            <w:r>
+              <w:t>clicca su “Invio”</w:t>
             </w:r>
             <w:r>
               <w:t>.</w:t>
@@ -12834,6 +12908,9 @@
             <w:r>
               <w:t>Gestore degli annunci</w:t>
             </w:r>
+            <w:r>
+              <w:t>.</w:t>
+            </w:r>
           </w:p>
         </w:tc>
       </w:tr>
@@ -12958,36 +13035,28 @@
               <w:jc w:val="right"/>
             </w:pPr>
             <w:r>
-              <w:lastRenderedPageBreak/>
               <w:t>Il sistema rimuove dal database</w:t>
             </w:r>
             <w:r>
               <w:br/>
-              <w:t>i dati relativi a quell’annuncio</w:t>
-            </w:r>
-            <w:r>
-              <w:t>.</w:t>
+              <w:t>i dati relativ</w:t>
+            </w:r>
+            <w:r>
+              <w:t>i</w:t>
+            </w:r>
+            <w:r>
+              <w:t xml:space="preserve"> a quell’annuncio</w:t>
+            </w:r>
+            <w:r>
+              <w:t xml:space="preserve"> e </w:t>
             </w:r>
           </w:p>
           <w:p>
             <w:pPr>
               <w:pStyle w:val="Paragrafoelenco"/>
               <w:ind w:left="1069"/>
-              <w:jc w:val="center"/>
-            </w:pPr>
-          </w:p>
-          <w:p>
-            <w:pPr>
-              <w:pStyle w:val="Paragrafoelenco"/>
-              <w:numPr>
-                <w:ilvl w:val="0"/>
-                <w:numId w:val="21"/>
-              </w:numPr>
               <w:jc w:val="right"/>
             </w:pPr>
-            <w:r>
-              <w:t xml:space="preserve">Il sistema </w:t>
-            </w:r>
             <w:r>
               <w:t xml:space="preserve">notifica il successo </w:t>
             </w:r>
@@ -13032,7 +13101,6 @@
                 <w:i/>
                 <w:iCs/>
               </w:rPr>
-              <w:lastRenderedPageBreak/>
               <w:t>Exit condition</w:t>
             </w:r>
           </w:p>
@@ -13292,6 +13360,7 @@
                 <w:i/>
                 <w:iCs/>
               </w:rPr>
+              <w:lastRenderedPageBreak/>
               <w:t>A</w:t>
             </w:r>
             <w:r>
@@ -13315,6 +13384,9 @@
             </w:pPr>
             <w:r>
               <w:t>Gestore degli annunci</w:t>
+            </w:r>
+            <w:r>
+              <w:t>.</w:t>
             </w:r>
           </w:p>
         </w:tc>
@@ -13500,11 +13572,19 @@
               <w:t xml:space="preserve">4.   </w:t>
             </w:r>
             <w:r>
-              <w:t>Il sistema riceve la segnalazione</w:t>
-            </w:r>
-            <w:r>
-              <w:br/>
-              <w:t>e memorizz</w:t>
+              <w:t>Il sistema riceve la segnalazion</w:t>
+            </w:r>
+            <w:r>
+              <w:t xml:space="preserve">e, </w:t>
+            </w:r>
+          </w:p>
+          <w:p>
+            <w:pPr>
+              <w:ind w:left="709"/>
+              <w:jc w:val="right"/>
+            </w:pPr>
+            <w:r>
+              <w:t>memorizz</w:t>
             </w:r>
             <w:r>
               <w:t>a</w:t>
@@ -13526,24 +13606,7 @@
               <w:t>atabase</w:t>
             </w:r>
             <w:r>
-              <w:t>.</w:t>
-            </w:r>
-          </w:p>
-          <w:p>
-            <w:pPr>
-              <w:pStyle w:val="Paragrafoelenco"/>
-              <w:ind w:left="1069"/>
-              <w:jc w:val="right"/>
-            </w:pPr>
-            <w:r>
-              <w:br/>
-              <w:t>5.</w:t>
-            </w:r>
-            <w:r>
-              <w:t xml:space="preserve">   </w:t>
-            </w:r>
-            <w:r>
-              <w:t xml:space="preserve"> Il sistema</w:t>
+              <w:t xml:space="preserve"> e mostra</w:t>
             </w:r>
             <w:r>
               <w:t xml:space="preserve"> una pagina di </w:t>
@@ -13765,7 +13828,6 @@
     </w:p>
     <w:p>
       <w:pPr>
-        <w:ind w:left="709"/>
         <w:rPr>
           <w:b/>
           <w:bCs/>
@@ -13773,21 +13835,10 @@
           <w:szCs w:val="36"/>
         </w:rPr>
       </w:pPr>
-    </w:p>
-    <w:p>
-      <w:pPr>
-        <w:rPr>
-          <w:b/>
-          <w:bCs/>
-          <w:sz w:val="36"/>
-          <w:szCs w:val="36"/>
-        </w:rPr>
-      </w:pPr>
       <w:r>
         <w:rPr>
           <w:noProof/>
         </w:rPr>
-        <w:lastRenderedPageBreak/>
         <w:drawing>
           <wp:inline distT="0" distB="0" distL="0" distR="0" wp14:anchorId="47FF0ABB" wp14:editId="15F091A3">
             <wp:extent cx="6120130" cy="1967865"/>
@@ -13837,8 +13888,6 @@
           </wp:inline>
         </w:drawing>
       </w:r>
-      <w:bookmarkStart w:id="0" w:name="_GoBack"/>
-      <w:bookmarkEnd w:id="0"/>
     </w:p>
     <w:tbl>
       <w:tblPr>
@@ -14097,6 +14146,7 @@
                 <w:i/>
                 <w:iCs/>
               </w:rPr>
+              <w:lastRenderedPageBreak/>
               <w:t>Flusso di eventi</w:t>
             </w:r>
           </w:p>
@@ -14206,16 +14256,6 @@
         </w:tc>
       </w:tr>
     </w:tbl>
-    <w:p>
-      <w:pPr>
-        <w:rPr>
-          <w:b/>
-          <w:bCs/>
-          <w:sz w:val="36"/>
-          <w:szCs w:val="36"/>
-        </w:rPr>
-      </w:pPr>
-    </w:p>
     <w:p>
       <w:pPr>
         <w:rPr>
@@ -14415,6 +14455,11 @@
             <w:r>
               <w:t>Amministratore</w:t>
             </w:r>
+            <w:r>
+              <w:t>.</w:t>
+            </w:r>
+            <w:bookmarkStart w:id="0" w:name="_GoBack"/>
+            <w:bookmarkEnd w:id="0"/>
           </w:p>
         </w:tc>
       </w:tr>
@@ -14571,7 +14616,6 @@
               </w:numPr>
             </w:pPr>
             <w:r>
-              <w:lastRenderedPageBreak/>
               <w:t>L’utente clicca su “Rimuovi</w:t>
             </w:r>
             <w:r>
@@ -14631,7 +14675,6 @@
                 <w:i/>
                 <w:iCs/>
               </w:rPr>
-              <w:lastRenderedPageBreak/>
               <w:t>Exit condition</w:t>
             </w:r>
           </w:p>
@@ -15030,7 +15073,7 @@
                 <w:b/>
                 <w:bCs/>
               </w:rPr>
-              <w:t>Banned Exception  – UC 9.2</w:t>
+              <w:t>Banned Exception – UC 9.2</w:t>
             </w:r>
           </w:p>
         </w:tc>
@@ -16166,7 +16209,7 @@
   <w:abstractNum w:abstractNumId="7" w15:restartNumberingAfterBreak="0">
     <w:nsid w:val="087B136B"/>
     <w:multiLevelType w:val="hybridMultilevel"/>
-    <w:tmpl w:val="CC9E7E9E"/>
+    <w:tmpl w:val="34B21DBC"/>
     <w:lvl w:ilvl="0" w:tplc="11E4B658">
       <w:start w:val="1"/>
       <w:numFmt w:val="decimal"/>
@@ -17547,6 +17590,95 @@
     </w:lvl>
   </w:abstractNum>
   <w:abstractNum w:abstractNumId="22" w15:restartNumberingAfterBreak="0">
+    <w:nsid w:val="34153A20"/>
+    <w:multiLevelType w:val="hybridMultilevel"/>
+    <w:tmpl w:val="A286997C"/>
+    <w:lvl w:ilvl="0" w:tplc="11E4B658">
+      <w:start w:val="1"/>
+      <w:numFmt w:val="decimal"/>
+      <w:lvlText w:val="%1."/>
+      <w:lvlJc w:val="left"/>
+      <w:pPr>
+        <w:ind w:left="1069" w:hanging="360"/>
+      </w:pPr>
+      <w:rPr>
+        <w:rFonts w:hint="default"/>
+      </w:rPr>
+    </w:lvl>
+    <w:lvl w:ilvl="1" w:tplc="04100019" w:tentative="1">
+      <w:start w:val="1"/>
+      <w:numFmt w:val="lowerLetter"/>
+      <w:lvlText w:val="%2."/>
+      <w:lvlJc w:val="left"/>
+      <w:pPr>
+        <w:ind w:left="1800" w:hanging="360"/>
+      </w:pPr>
+    </w:lvl>
+    <w:lvl w:ilvl="2" w:tplc="0410001B" w:tentative="1">
+      <w:start w:val="1"/>
+      <w:numFmt w:val="lowerRoman"/>
+      <w:lvlText w:val="%3."/>
+      <w:lvlJc w:val="right"/>
+      <w:pPr>
+        <w:ind w:left="2520" w:hanging="180"/>
+      </w:pPr>
+    </w:lvl>
+    <w:lvl w:ilvl="3" w:tplc="0410000F" w:tentative="1">
+      <w:start w:val="1"/>
+      <w:numFmt w:val="decimal"/>
+      <w:lvlText w:val="%4."/>
+      <w:lvlJc w:val="left"/>
+      <w:pPr>
+        <w:ind w:left="3240" w:hanging="360"/>
+      </w:pPr>
+    </w:lvl>
+    <w:lvl w:ilvl="4" w:tplc="04100019" w:tentative="1">
+      <w:start w:val="1"/>
+      <w:numFmt w:val="lowerLetter"/>
+      <w:lvlText w:val="%5."/>
+      <w:lvlJc w:val="left"/>
+      <w:pPr>
+        <w:ind w:left="3960" w:hanging="360"/>
+      </w:pPr>
+    </w:lvl>
+    <w:lvl w:ilvl="5" w:tplc="0410001B" w:tentative="1">
+      <w:start w:val="1"/>
+      <w:numFmt w:val="lowerRoman"/>
+      <w:lvlText w:val="%6."/>
+      <w:lvlJc w:val="right"/>
+      <w:pPr>
+        <w:ind w:left="4680" w:hanging="180"/>
+      </w:pPr>
+    </w:lvl>
+    <w:lvl w:ilvl="6" w:tplc="0410000F" w:tentative="1">
+      <w:start w:val="1"/>
+      <w:numFmt w:val="decimal"/>
+      <w:lvlText w:val="%7."/>
+      <w:lvlJc w:val="left"/>
+      <w:pPr>
+        <w:ind w:left="5400" w:hanging="360"/>
+      </w:pPr>
+    </w:lvl>
+    <w:lvl w:ilvl="7" w:tplc="04100019" w:tentative="1">
+      <w:start w:val="1"/>
+      <w:numFmt w:val="lowerLetter"/>
+      <w:lvlText w:val="%8."/>
+      <w:lvlJc w:val="left"/>
+      <w:pPr>
+        <w:ind w:left="6120" w:hanging="360"/>
+      </w:pPr>
+    </w:lvl>
+    <w:lvl w:ilvl="8" w:tplc="0410001B" w:tentative="1">
+      <w:start w:val="1"/>
+      <w:numFmt w:val="lowerRoman"/>
+      <w:lvlText w:val="%9."/>
+      <w:lvlJc w:val="right"/>
+      <w:pPr>
+        <w:ind w:left="6840" w:hanging="180"/>
+      </w:pPr>
+    </w:lvl>
+  </w:abstractNum>
+  <w:abstractNum w:abstractNumId="23" w15:restartNumberingAfterBreak="0">
     <w:nsid w:val="3B561505"/>
     <w:multiLevelType w:val="hybridMultilevel"/>
     <w:tmpl w:val="4472309A"/>
@@ -17658,7 +17790,7 @@
       </w:rPr>
     </w:lvl>
   </w:abstractNum>
-  <w:abstractNum w:abstractNumId="23" w15:restartNumberingAfterBreak="0">
+  <w:abstractNum w:abstractNumId="24" w15:restartNumberingAfterBreak="0">
     <w:nsid w:val="44A3567D"/>
     <w:multiLevelType w:val="hybridMultilevel"/>
     <w:tmpl w:val="CC9E7E9E"/>
@@ -17747,7 +17879,7 @@
       </w:pPr>
     </w:lvl>
   </w:abstractNum>
-  <w:abstractNum w:abstractNumId="24" w15:restartNumberingAfterBreak="0">
+  <w:abstractNum w:abstractNumId="25" w15:restartNumberingAfterBreak="0">
     <w:nsid w:val="458A05B7"/>
     <w:multiLevelType w:val="hybridMultilevel"/>
     <w:tmpl w:val="4B8C8E82"/>
@@ -17833,7 +17965,7 @@
       </w:pPr>
     </w:lvl>
   </w:abstractNum>
-  <w:abstractNum w:abstractNumId="25" w15:restartNumberingAfterBreak="0">
+  <w:abstractNum w:abstractNumId="26" w15:restartNumberingAfterBreak="0">
     <w:nsid w:val="4D947AB4"/>
     <w:multiLevelType w:val="hybridMultilevel"/>
     <w:tmpl w:val="CC2AEAD2"/>
@@ -17922,7 +18054,7 @@
       </w:pPr>
     </w:lvl>
   </w:abstractNum>
-  <w:abstractNum w:abstractNumId="26" w15:restartNumberingAfterBreak="0">
+  <w:abstractNum w:abstractNumId="27" w15:restartNumberingAfterBreak="0">
     <w:nsid w:val="4E833FBE"/>
     <w:multiLevelType w:val="hybridMultilevel"/>
     <w:tmpl w:val="601A36A0"/>
@@ -18035,7 +18167,7 @@
       </w:rPr>
     </w:lvl>
   </w:abstractNum>
-  <w:abstractNum w:abstractNumId="27" w15:restartNumberingAfterBreak="0">
+  <w:abstractNum w:abstractNumId="28" w15:restartNumberingAfterBreak="0">
     <w:nsid w:val="4F25161E"/>
     <w:multiLevelType w:val="hybridMultilevel"/>
     <w:tmpl w:val="CC9E7E9E"/>
@@ -18124,7 +18256,7 @@
       </w:pPr>
     </w:lvl>
   </w:abstractNum>
-  <w:abstractNum w:abstractNumId="28" w15:restartNumberingAfterBreak="0">
+  <w:abstractNum w:abstractNumId="29" w15:restartNumberingAfterBreak="0">
     <w:nsid w:val="51782331"/>
     <w:multiLevelType w:val="hybridMultilevel"/>
     <w:tmpl w:val="823823A2"/>
@@ -18237,7 +18369,7 @@
       </w:rPr>
     </w:lvl>
   </w:abstractNum>
-  <w:abstractNum w:abstractNumId="29" w15:restartNumberingAfterBreak="0">
+  <w:abstractNum w:abstractNumId="30" w15:restartNumberingAfterBreak="0">
     <w:nsid w:val="55014631"/>
     <w:multiLevelType w:val="hybridMultilevel"/>
     <w:tmpl w:val="6916E088"/>
@@ -18350,7 +18482,7 @@
       </w:rPr>
     </w:lvl>
   </w:abstractNum>
-  <w:abstractNum w:abstractNumId="30" w15:restartNumberingAfterBreak="0">
+  <w:abstractNum w:abstractNumId="31" w15:restartNumberingAfterBreak="0">
     <w:nsid w:val="59C065BF"/>
     <w:multiLevelType w:val="hybridMultilevel"/>
     <w:tmpl w:val="BE4E6EEE"/>
@@ -18439,7 +18571,7 @@
       </w:pPr>
     </w:lvl>
   </w:abstractNum>
-  <w:abstractNum w:abstractNumId="31" w15:restartNumberingAfterBreak="0">
+  <w:abstractNum w:abstractNumId="32" w15:restartNumberingAfterBreak="0">
     <w:nsid w:val="5A506ED3"/>
     <w:multiLevelType w:val="hybridMultilevel"/>
     <w:tmpl w:val="00E83444"/>
@@ -18528,7 +18660,7 @@
       </w:pPr>
     </w:lvl>
   </w:abstractNum>
-  <w:abstractNum w:abstractNumId="32" w15:restartNumberingAfterBreak="0">
+  <w:abstractNum w:abstractNumId="33" w15:restartNumberingAfterBreak="0">
     <w:nsid w:val="5BD42A84"/>
     <w:multiLevelType w:val="hybridMultilevel"/>
     <w:tmpl w:val="7712744C"/>
@@ -18617,7 +18749,7 @@
       </w:pPr>
     </w:lvl>
   </w:abstractNum>
-  <w:abstractNum w:abstractNumId="33" w15:restartNumberingAfterBreak="0">
+  <w:abstractNum w:abstractNumId="34" w15:restartNumberingAfterBreak="0">
     <w:nsid w:val="5FA762DE"/>
     <w:multiLevelType w:val="hybridMultilevel"/>
     <w:tmpl w:val="CC9E7E9E"/>
@@ -18706,7 +18838,7 @@
       </w:pPr>
     </w:lvl>
   </w:abstractNum>
-  <w:abstractNum w:abstractNumId="34" w15:restartNumberingAfterBreak="0">
+  <w:abstractNum w:abstractNumId="35" w15:restartNumberingAfterBreak="0">
     <w:nsid w:val="62BD32E2"/>
     <w:multiLevelType w:val="hybridMultilevel"/>
     <w:tmpl w:val="14D466AA"/>
@@ -18819,7 +18951,7 @@
       </w:rPr>
     </w:lvl>
   </w:abstractNum>
-  <w:abstractNum w:abstractNumId="35" w15:restartNumberingAfterBreak="0">
+  <w:abstractNum w:abstractNumId="36" w15:restartNumberingAfterBreak="0">
     <w:nsid w:val="62F229A7"/>
     <w:multiLevelType w:val="hybridMultilevel"/>
     <w:tmpl w:val="B994DA1C"/>
@@ -18908,7 +19040,7 @@
       </w:pPr>
     </w:lvl>
   </w:abstractNum>
-  <w:abstractNum w:abstractNumId="36" w15:restartNumberingAfterBreak="0">
+  <w:abstractNum w:abstractNumId="37" w15:restartNumberingAfterBreak="0">
     <w:nsid w:val="66C73191"/>
     <w:multiLevelType w:val="hybridMultilevel"/>
     <w:tmpl w:val="1756BD74"/>
@@ -18997,7 +19129,7 @@
       </w:pPr>
     </w:lvl>
   </w:abstractNum>
-  <w:abstractNum w:abstractNumId="37" w15:restartNumberingAfterBreak="0">
+  <w:abstractNum w:abstractNumId="38" w15:restartNumberingAfterBreak="0">
     <w:nsid w:val="6C2B78E2"/>
     <w:multiLevelType w:val="hybridMultilevel"/>
     <w:tmpl w:val="A7DAE292"/>
@@ -19110,7 +19242,7 @@
       </w:rPr>
     </w:lvl>
   </w:abstractNum>
-  <w:abstractNum w:abstractNumId="38" w15:restartNumberingAfterBreak="0">
+  <w:abstractNum w:abstractNumId="39" w15:restartNumberingAfterBreak="0">
     <w:nsid w:val="6D6D30F6"/>
     <w:multiLevelType w:val="hybridMultilevel"/>
     <w:tmpl w:val="FA961300"/>
@@ -19199,7 +19331,7 @@
       </w:pPr>
     </w:lvl>
   </w:abstractNum>
-  <w:abstractNum w:abstractNumId="39" w15:restartNumberingAfterBreak="0">
+  <w:abstractNum w:abstractNumId="40" w15:restartNumberingAfterBreak="0">
     <w:nsid w:val="74930F99"/>
     <w:multiLevelType w:val="hybridMultilevel"/>
     <w:tmpl w:val="0574866C"/>
@@ -19288,7 +19420,7 @@
       </w:pPr>
     </w:lvl>
   </w:abstractNum>
-  <w:abstractNum w:abstractNumId="40" w15:restartNumberingAfterBreak="0">
+  <w:abstractNum w:abstractNumId="41" w15:restartNumberingAfterBreak="0">
     <w:nsid w:val="7B2F160D"/>
     <w:multiLevelType w:val="hybridMultilevel"/>
     <w:tmpl w:val="CC9E7E9E"/>
@@ -19377,10 +19509,10 @@
       </w:pPr>
     </w:lvl>
   </w:abstractNum>
-  <w:abstractNum w:abstractNumId="41" w15:restartNumberingAfterBreak="0">
+  <w:abstractNum w:abstractNumId="42" w15:restartNumberingAfterBreak="0">
     <w:nsid w:val="7D7D02F4"/>
     <w:multiLevelType w:val="hybridMultilevel"/>
-    <w:tmpl w:val="7DB04990"/>
+    <w:tmpl w:val="3BCC4AB6"/>
     <w:lvl w:ilvl="0" w:tplc="0410000F">
       <w:start w:val="1"/>
       <w:numFmt w:val="decimal"/>
@@ -19466,7 +19598,7 @@
       </w:pPr>
     </w:lvl>
   </w:abstractNum>
-  <w:abstractNum w:abstractNumId="42" w15:restartNumberingAfterBreak="0">
+  <w:abstractNum w:abstractNumId="43" w15:restartNumberingAfterBreak="0">
     <w:nsid w:val="7F1F0EE9"/>
     <w:multiLevelType w:val="hybridMultilevel"/>
     <w:tmpl w:val="E38E44BC"/>
@@ -19556,7 +19688,7 @@
     </w:lvl>
   </w:abstractNum>
   <w:num w:numId="1">
-    <w:abstractNumId w:val="41"/>
+    <w:abstractNumId w:val="42"/>
   </w:num>
   <w:num w:numId="2">
     <w:abstractNumId w:val="3"/>
@@ -19565,16 +19697,16 @@
     <w:abstractNumId w:val="17"/>
   </w:num>
   <w:num w:numId="4">
-    <w:abstractNumId w:val="34"/>
+    <w:abstractNumId w:val="35"/>
   </w:num>
   <w:num w:numId="5">
-    <w:abstractNumId w:val="35"/>
+    <w:abstractNumId w:val="36"/>
   </w:num>
   <w:num w:numId="6">
     <w:abstractNumId w:val="2"/>
   </w:num>
   <w:num w:numId="7">
-    <w:abstractNumId w:val="42"/>
+    <w:abstractNumId w:val="43"/>
   </w:num>
   <w:num w:numId="8">
     <w:abstractNumId w:val="6"/>
@@ -19589,10 +19721,10 @@
     <w:abstractNumId w:val="20"/>
   </w:num>
   <w:num w:numId="12">
-    <w:abstractNumId w:val="23"/>
+    <w:abstractNumId w:val="24"/>
   </w:num>
   <w:num w:numId="13">
-    <w:abstractNumId w:val="27"/>
+    <w:abstractNumId w:val="28"/>
   </w:num>
   <w:num w:numId="14">
     <w:abstractNumId w:val="4"/>
@@ -19601,7 +19733,7 @@
     <w:abstractNumId w:val="16"/>
   </w:num>
   <w:num w:numId="16">
-    <w:abstractNumId w:val="33"/>
+    <w:abstractNumId w:val="34"/>
   </w:num>
   <w:num w:numId="17">
     <w:abstractNumId w:val="7"/>
@@ -19613,7 +19745,7 @@
     <w:abstractNumId w:val="19"/>
   </w:num>
   <w:num w:numId="20">
-    <w:abstractNumId w:val="30"/>
+    <w:abstractNumId w:val="31"/>
   </w:num>
   <w:num w:numId="21">
     <w:abstractNumId w:val="18"/>
@@ -19622,22 +19754,22 @@
     <w:abstractNumId w:val="1"/>
   </w:num>
   <w:num w:numId="23">
-    <w:abstractNumId w:val="22"/>
+    <w:abstractNumId w:val="23"/>
   </w:num>
   <w:num w:numId="24">
-    <w:abstractNumId w:val="36"/>
+    <w:abstractNumId w:val="37"/>
   </w:num>
   <w:num w:numId="25">
-    <w:abstractNumId w:val="39"/>
+    <w:abstractNumId w:val="40"/>
   </w:num>
   <w:num w:numId="26">
     <w:abstractNumId w:val="10"/>
   </w:num>
   <w:num w:numId="27">
-    <w:abstractNumId w:val="29"/>
+    <w:abstractNumId w:val="30"/>
   </w:num>
   <w:num w:numId="28">
-    <w:abstractNumId w:val="24"/>
+    <w:abstractNumId w:val="25"/>
   </w:num>
   <w:num w:numId="29">
     <w:abstractNumId w:val="11"/>
@@ -19646,13 +19778,13 @@
     <w:abstractNumId w:val="9"/>
   </w:num>
   <w:num w:numId="31">
-    <w:abstractNumId w:val="40"/>
+    <w:abstractNumId w:val="41"/>
   </w:num>
   <w:num w:numId="32">
     <w:abstractNumId w:val="13"/>
   </w:num>
   <w:num w:numId="33">
-    <w:abstractNumId w:val="37"/>
+    <w:abstractNumId w:val="38"/>
   </w:num>
   <w:num w:numId="34">
     <w:abstractNumId w:val="5"/>
@@ -19661,28 +19793,31 @@
     <w:abstractNumId w:val="0"/>
   </w:num>
   <w:num w:numId="36">
-    <w:abstractNumId w:val="26"/>
+    <w:abstractNumId w:val="27"/>
   </w:num>
   <w:num w:numId="37">
-    <w:abstractNumId w:val="28"/>
+    <w:abstractNumId w:val="29"/>
   </w:num>
   <w:num w:numId="38">
     <w:abstractNumId w:val="8"/>
   </w:num>
   <w:num w:numId="39">
-    <w:abstractNumId w:val="38"/>
+    <w:abstractNumId w:val="39"/>
   </w:num>
   <w:num w:numId="40">
-    <w:abstractNumId w:val="32"/>
+    <w:abstractNumId w:val="33"/>
   </w:num>
   <w:num w:numId="41">
-    <w:abstractNumId w:val="25"/>
+    <w:abstractNumId w:val="26"/>
   </w:num>
   <w:num w:numId="42">
-    <w:abstractNumId w:val="31"/>
+    <w:abstractNumId w:val="32"/>
   </w:num>
   <w:num w:numId="43">
     <w:abstractNumId w:val="21"/>
+  </w:num>
+  <w:num w:numId="44">
+    <w:abstractNumId w:val="22"/>
   </w:num>
   <w:numIdMacAtCleanup w:val="32"/>
 </w:numbering>
@@ -20515,7 +20650,7 @@
 </file>
 
 <file path=customXml/itemProps1.xml><?xml version="1.0" encoding="utf-8"?>
-<ds:datastoreItem xmlns:ds="http://schemas.openxmlformats.org/officeDocument/2006/customXml" ds:itemID="{985BF251-432A-4BF4-9DBE-BA2F03EED088}">
+<ds:datastoreItem xmlns:ds="http://schemas.openxmlformats.org/officeDocument/2006/customXml" ds:itemID="{F3631100-30BC-43E0-AB33-D7544E43F605}">
   <ds:schemaRefs>
     <ds:schemaRef ds:uri="http://schemas.openxmlformats.org/officeDocument/2006/bibliography"/>
   </ds:schemaRefs>

</xml_diff>

<commit_message>
Update use case e todolist
1) Aggiornata la todolist
2) Aggiunte nuove eccezioni (solo signature)
3) Corretti altri errori minori
</commit_message>
<xml_diff>
--- a/Deliverables/RequirementsAndUseCase_EasyJob.docx
+++ b/Deliverables/RequirementsAndUseCase_EasyJob.docx
@@ -13,7 +13,6 @@
           <w:szCs w:val="44"/>
         </w:rPr>
       </w:pPr>
-      <w:proofErr w:type="spellStart"/>
       <w:r>
         <w:rPr>
           <w:b/>
@@ -21,29 +20,8 @@
           <w:sz w:val="44"/>
           <w:szCs w:val="44"/>
         </w:rPr>
-        <w:t>Roles</w:t>
-      </w:r>
-      <w:proofErr w:type="spellEnd"/>
-      <w:r>
-        <w:rPr>
-          <w:b/>
-          <w:bCs/>
-          <w:sz w:val="44"/>
-          <w:szCs w:val="44"/>
-        </w:rPr>
-        <w:t xml:space="preserve"> </w:t>
-      </w:r>
-      <w:proofErr w:type="spellStart"/>
-      <w:r>
-        <w:rPr>
-          <w:b/>
-          <w:bCs/>
-          <w:sz w:val="44"/>
-          <w:szCs w:val="44"/>
-        </w:rPr>
-        <w:t>Diagram</w:t>
-      </w:r>
-      <w:proofErr w:type="spellEnd"/>
+        <w:t>Roles Diagram</w:t>
+      </w:r>
     </w:p>
     <w:p>
       <w:pPr>
@@ -1347,7 +1325,6 @@
           <w:szCs w:val="24"/>
         </w:rPr>
       </w:pPr>
-      <w:proofErr w:type="spellStart"/>
       <w:r>
         <w:rPr>
           <w:b/>
@@ -1357,7 +1334,6 @@
         </w:rPr>
         <w:t>Usability</w:t>
       </w:r>
-      <w:proofErr w:type="spellEnd"/>
     </w:p>
     <w:p>
       <w:pPr>
@@ -1449,23 +1425,7 @@
           <w:sz w:val="24"/>
           <w:szCs w:val="24"/>
         </w:rPr>
-        <w:t xml:space="preserve"> caso di </w:t>
-      </w:r>
-      <w:proofErr w:type="spellStart"/>
-      <w:r>
-        <w:rPr>
-          <w:sz w:val="24"/>
-          <w:szCs w:val="24"/>
-        </w:rPr>
-        <w:t>failure</w:t>
-      </w:r>
-      <w:proofErr w:type="spellEnd"/>
-      <w:r>
-        <w:rPr>
-          <w:sz w:val="24"/>
-          <w:szCs w:val="24"/>
-        </w:rPr>
-        <w:t xml:space="preserve"> delle operazioni, il sistema farà ripetere le operazioni.</w:t>
+        <w:t xml:space="preserve"> caso di failure delle operazioni, il sistema farà ripetere le operazioni.</w:t>
       </w:r>
     </w:p>
     <w:p>
@@ -1560,7 +1520,6 @@
           <w:szCs w:val="24"/>
         </w:rPr>
       </w:pPr>
-      <w:proofErr w:type="spellStart"/>
       <w:r>
         <w:rPr>
           <w:b/>
@@ -1570,7 +1529,6 @@
         </w:rPr>
         <w:t>Supportability</w:t>
       </w:r>
-      <w:proofErr w:type="spellEnd"/>
     </w:p>
     <w:p>
       <w:pPr>
@@ -1593,23 +1551,7 @@
           <w:sz w:val="24"/>
           <w:szCs w:val="24"/>
         </w:rPr>
-        <w:t xml:space="preserve"> potrà successivamente essere ampliato e migliorato, in quanto sarà sviluppato tramite un approccio Object-</w:t>
-      </w:r>
-      <w:proofErr w:type="spellStart"/>
-      <w:r>
-        <w:rPr>
-          <w:sz w:val="24"/>
-          <w:szCs w:val="24"/>
-        </w:rPr>
-        <w:t>Oriented</w:t>
-      </w:r>
-      <w:proofErr w:type="spellEnd"/>
-      <w:r>
-        <w:rPr>
-          <w:sz w:val="24"/>
-          <w:szCs w:val="24"/>
-        </w:rPr>
-        <w:t xml:space="preserve"> e l’utilizzo di design pattern efficienti.</w:t>
+        <w:t xml:space="preserve"> potrà successivamente essere ampliato e migliorato, in quanto sarà sviluppato tramite un approccio Object-Oriented e l’utilizzo di design pattern efficienti.</w:t>
       </w:r>
     </w:p>
     <w:p>
@@ -1793,7 +1735,6 @@
           <w:szCs w:val="44"/>
         </w:rPr>
       </w:pPr>
-      <w:proofErr w:type="spellStart"/>
       <w:r>
         <w:rPr>
           <w:b/>
@@ -1813,7 +1754,6 @@
         </w:rPr>
         <w:t>cenarios</w:t>
       </w:r>
-      <w:proofErr w:type="spellEnd"/>
     </w:p>
     <w:tbl>
       <w:tblPr>
@@ -2056,13 +1996,8 @@
                 <w:numId w:val="3"/>
               </w:numPr>
             </w:pPr>
-            <w:proofErr w:type="spellStart"/>
-            <w:r>
-              <w:t>Nextsoft</w:t>
-            </w:r>
-            <w:proofErr w:type="spellEnd"/>
-            <w:r>
-              <w:t xml:space="preserve"> assume laureati in Informatica ed Ing. Informatica</w:t>
+            <w:r>
+              <w:t>Nextsoft assume laureati in Informatica ed Ing. Informatica</w:t>
             </w:r>
           </w:p>
           <w:p>
@@ -2099,11 +2034,9 @@
               <w:pStyle w:val="Paragrafoelenco"/>
               <w:ind w:left="1440"/>
             </w:pPr>
-            <w:proofErr w:type="spellStart"/>
             <w:r>
               <w:t>Belmond</w:t>
             </w:r>
-            <w:proofErr w:type="spellEnd"/>
             <w:r>
               <w:tab/>
             </w:r>
@@ -2155,38 +2088,18 @@
                 <w:numId w:val="3"/>
               </w:numPr>
             </w:pPr>
-            <w:proofErr w:type="spellStart"/>
-            <w:r>
-              <w:t>Vulnerability</w:t>
-            </w:r>
-            <w:proofErr w:type="spellEnd"/>
-            <w:r>
-              <w:t xml:space="preserve"> </w:t>
-            </w:r>
-            <w:proofErr w:type="spellStart"/>
-            <w:r>
-              <w:t>assistent</w:t>
-            </w:r>
-            <w:proofErr w:type="spellEnd"/>
+            <w:r>
+              <w:t>Vulnerability assistent</w:t>
+            </w:r>
           </w:p>
           <w:p>
             <w:pPr>
               <w:pStyle w:val="Paragrafoelenco"/>
               <w:ind w:left="1440"/>
             </w:pPr>
-            <w:proofErr w:type="spellStart"/>
-            <w:r>
-              <w:t>Tachnrtic</w:t>
-            </w:r>
-            <w:proofErr w:type="spellEnd"/>
-            <w:r>
-              <w:t xml:space="preserve"> Italia </w:t>
-            </w:r>
-            <w:proofErr w:type="spellStart"/>
-            <w:r>
-              <w:t>Srl</w:t>
-            </w:r>
-            <w:proofErr w:type="spellEnd"/>
+            <w:r>
+              <w:t>Tachnrtic Italia Srl</w:t>
+            </w:r>
             <w:r>
               <w:tab/>
             </w:r>
@@ -2277,15 +2190,7 @@
               <w:ind w:left="1080"/>
             </w:pPr>
             <w:r>
-              <w:t>“</w:t>
-            </w:r>
-            <w:proofErr w:type="spellStart"/>
-            <w:r>
-              <w:t>Modis</w:t>
-            </w:r>
-            <w:proofErr w:type="spellEnd"/>
-            <w:r>
-              <w:t xml:space="preserve"> S.p.A., Salerno</w:t>
+              <w:t>“Modis S.p.A., Salerno</w:t>
             </w:r>
           </w:p>
           <w:p>
@@ -2300,15 +2205,7 @@
               <w:ind w:left="1080"/>
             </w:pPr>
             <w:r>
-              <w:t>Si cerca un profilo con conoscenze approfondite in Python e che conosca i paradigmi della programmazione Object-</w:t>
-            </w:r>
-            <w:proofErr w:type="spellStart"/>
-            <w:r>
-              <w:t>Oriented</w:t>
-            </w:r>
-            <w:proofErr w:type="spellEnd"/>
-            <w:r>
-              <w:t>.</w:t>
+              <w:t>Si cerca un profilo con conoscenze approfondite in Python e che conosca i paradigmi della programmazione Object-Oriented.</w:t>
             </w:r>
           </w:p>
           <w:p>
@@ -2406,29 +2303,13 @@
               </w:numPr>
             </w:pPr>
             <w:r>
-              <w:t>Giuseppe visualizza un modulo da compilare con nome: “Giuseppe”, cognome: “</w:t>
-            </w:r>
-            <w:proofErr w:type="spellStart"/>
-            <w:r>
-              <w:t>Rainone</w:t>
-            </w:r>
-            <w:proofErr w:type="spellEnd"/>
-            <w:r>
-              <w:t>”, città: “Salerno”, indirizzo: “Viale Europa, 44”, data di nascita: “28/09/1991”, username:</w:t>
+              <w:t>Giuseppe visualizza un modulo da compilare con nome: “Giuseppe”, cognome: “Rainone”, città: “Salerno”, indirizzo: “Viale Europa, 44”, data di nascita: “28/09/1991”, username:</w:t>
             </w:r>
             <w:r>
               <w:t xml:space="preserve"> </w:t>
             </w:r>
             <w:r>
-              <w:t>“Giuseppe33”, password: “051Progetto_” e carica il proprio curriculum: “</w:t>
-            </w:r>
-            <w:proofErr w:type="spellStart"/>
-            <w:r>
-              <w:t>Rainone</w:t>
-            </w:r>
-            <w:proofErr w:type="spellEnd"/>
-            <w:r>
-              <w:t>-Giuseppe-CV”; spunta la casella per il trattamento dei dati e clicca su “Conferma”.</w:t>
+              <w:t>“Giuseppe33”, password: “051Progetto_” e carica il proprio curriculum: “Rainone-Giuseppe-CV”; spunta la casella per il trattamento dei dati e clicca su “Conferma”.</w:t>
             </w:r>
           </w:p>
           <w:p>
@@ -2452,15 +2333,7 @@
               </w:numPr>
             </w:pPr>
             <w:r>
-              <w:t xml:space="preserve">A Giuseppe viene mostrata una pagina intermedia “Candidatura a Cercasi programmatore in Python per l’azienda </w:t>
-            </w:r>
-            <w:proofErr w:type="spellStart"/>
-            <w:r>
-              <w:t>Modis</w:t>
-            </w:r>
-            <w:proofErr w:type="spellEnd"/>
-            <w:r>
-              <w:t xml:space="preserve"> S.p.A.”.</w:t>
+              <w:t>A Giuseppe viene mostrata una pagina intermedia “Candidatura a Cercasi programmatore in Python per l’azienda Modis S.p.A.”.</w:t>
             </w:r>
           </w:p>
           <w:p>
@@ -2722,15 +2595,7 @@
               </w:numPr>
             </w:pPr>
             <w:r>
-              <w:t>Veronica clicca su “Accedi” ed effettua login inserendo username: “</w:t>
-            </w:r>
-            <w:proofErr w:type="spellStart"/>
-            <w:r>
-              <w:t>ModisOfficial</w:t>
-            </w:r>
-            <w:proofErr w:type="spellEnd"/>
-            <w:r>
-              <w:t>” e password: “Brown_02” e clicca su “Conferma”.</w:t>
+              <w:t>Veronica clicca su “Accedi” ed effettua login inserendo username: “ModisOfficial” e password: “Brown_02” e clicca su “Conferma”.</w:t>
             </w:r>
           </w:p>
           <w:p>
@@ -2754,15 +2619,7 @@
               </w:numPr>
             </w:pPr>
             <w:r>
-              <w:t xml:space="preserve">Veronica visualizza l’elenco degli annunci </w:t>
-            </w:r>
-            <w:proofErr w:type="spellStart"/>
-            <w:r>
-              <w:t>fin’ora</w:t>
-            </w:r>
-            <w:proofErr w:type="spellEnd"/>
-            <w:r>
-              <w:t xml:space="preserve"> pubblicati dall’azienda:</w:t>
+              <w:t>Veronica visualizza l’elenco degli annunci fin’ora pubblicati dall’azienda:</w:t>
             </w:r>
           </w:p>
           <w:p>
@@ -2863,15 +2720,7 @@
               <w:ind w:left="1440"/>
             </w:pPr>
             <w:r>
-              <w:t xml:space="preserve">Data di nascita: 13/06/1996            Residente a: Via Kennedy, 140, Napoli       </w:t>
-            </w:r>
-            <w:proofErr w:type="gramStart"/>
-            <w:r>
-              <w:t xml:space="preserve">   “</w:t>
-            </w:r>
-            <w:proofErr w:type="gramEnd"/>
-            <w:r>
-              <w:t>CONTATTA”</w:t>
+              <w:t>Data di nascita: 13/06/1996            Residente a: Via Kennedy, 140, Napoli          “CONTATTA”</w:t>
             </w:r>
           </w:p>
           <w:p>
@@ -2895,13 +2744,8 @@
               <w:t>Nome:</w:t>
             </w:r>
             <w:r>
-              <w:t xml:space="preserve"> Giuseppe       Cognome: </w:t>
-            </w:r>
-            <w:proofErr w:type="spellStart"/>
-            <w:r>
-              <w:t>Rainone</w:t>
-            </w:r>
-            <w:proofErr w:type="spellEnd"/>
+              <w:t xml:space="preserve"> Giuseppe       Cognome: Rainone</w:t>
+            </w:r>
           </w:p>
           <w:p>
             <w:pPr>
@@ -2909,15 +2753,7 @@
               <w:ind w:left="1440"/>
             </w:pPr>
             <w:r>
-              <w:t xml:space="preserve">Data di nascita: 28/09/1991             Residente a: Viale Europa, 44, Salerno      </w:t>
-            </w:r>
-            <w:proofErr w:type="gramStart"/>
-            <w:r>
-              <w:t xml:space="preserve">   “</w:t>
-            </w:r>
-            <w:proofErr w:type="gramEnd"/>
-            <w:r>
-              <w:t>CONTATTA”</w:t>
+              <w:t>Data di nascita: 28/09/1991             Residente a: Viale Europa, 44, Salerno         “CONTATTA”</w:t>
             </w:r>
           </w:p>
           <w:p>
@@ -2975,45 +2811,16 @@
               </w:numPr>
             </w:pPr>
             <w:r>
-              <w:t xml:space="preserve">Le viene mostrato il modulo di </w:t>
-            </w:r>
-            <w:proofErr w:type="gramStart"/>
-            <w:r>
-              <w:t xml:space="preserve">compilazione </w:t>
+              <w:t xml:space="preserve">Le viene mostrato il modulo di compilazione </w:t>
+            </w:r>
+            <w:r>
+              <w:t>in cui inserisce un titolo: ”Appuntamento per un colloquio – Modis S.p.A.” e un corpo:</w:t>
             </w:r>
             <w:r>
               <w:t xml:space="preserve"> </w:t>
             </w:r>
-            <w:proofErr w:type="spellStart"/>
-            <w:r>
-              <w:t>compilazione</w:t>
-            </w:r>
-            <w:proofErr w:type="spellEnd"/>
-            <w:proofErr w:type="gramEnd"/>
-            <w:r>
-              <w:t xml:space="preserve"> in cui inserisce un titolo: ”Appuntamento per un colloquio – </w:t>
-            </w:r>
-            <w:proofErr w:type="spellStart"/>
-            <w:r>
-              <w:t>Modis</w:t>
-            </w:r>
-            <w:proofErr w:type="spellEnd"/>
-            <w:r>
-              <w:t xml:space="preserve"> S.p.A.” e un corpo:</w:t>
-            </w:r>
-            <w:r>
-              <w:t xml:space="preserve"> </w:t>
-            </w:r>
-            <w:r>
-              <w:t xml:space="preserve">“Gentile Giuseppe </w:t>
-            </w:r>
-            <w:proofErr w:type="spellStart"/>
-            <w:r>
-              <w:t>Rainone</w:t>
-            </w:r>
-            <w:proofErr w:type="spellEnd"/>
-            <w:r>
-              <w:t>,</w:t>
+            <w:r>
+              <w:t>“Gentile Giuseppe Rainone,</w:t>
             </w:r>
             <w:r>
               <w:br/>
@@ -3038,15 +2845,7 @@
               <w:t xml:space="preserve"> </w:t>
             </w:r>
             <w:r>
-              <w:t xml:space="preserve">Cordiali saluti, </w:t>
-            </w:r>
-            <w:proofErr w:type="spellStart"/>
-            <w:r>
-              <w:t>Modis</w:t>
-            </w:r>
-            <w:proofErr w:type="spellEnd"/>
-            <w:r>
-              <w:t xml:space="preserve"> S.p.A.”</w:t>
+              <w:t>Cordiali saluti, Modis S.p.A.”</w:t>
             </w:r>
           </w:p>
           <w:p>
@@ -3385,15 +3184,7 @@
               </w:numPr>
             </w:pPr>
             <w:r>
-              <w:t xml:space="preserve">Appuntamento per un colloquio – </w:t>
-            </w:r>
-            <w:proofErr w:type="spellStart"/>
-            <w:r>
-              <w:t>Modis</w:t>
-            </w:r>
-            <w:proofErr w:type="spellEnd"/>
-            <w:r>
-              <w:t xml:space="preserve"> S.p.A.   03/12/2019                                   </w:t>
+              <w:t xml:space="preserve">Appuntamento per un colloquio – Modis S.p.A.   03/12/2019                                   </w:t>
             </w:r>
           </w:p>
           <w:p>
@@ -3423,15 +3214,7 @@
               </w:numPr>
             </w:pPr>
             <w:r>
-              <w:t xml:space="preserve">Giuseppe clicca su “Appuntamento per un colloquio – </w:t>
-            </w:r>
-            <w:proofErr w:type="spellStart"/>
-            <w:r>
-              <w:t>Modis</w:t>
-            </w:r>
-            <w:proofErr w:type="spellEnd"/>
-            <w:r>
-              <w:t xml:space="preserve"> S.p.A.”.</w:t>
+              <w:t>Giuseppe clicca su “Appuntamento per un colloquio – Modis S.p.A.”.</w:t>
             </w:r>
           </w:p>
           <w:p>
@@ -3443,29 +3226,13 @@
               </w:numPr>
             </w:pPr>
             <w:r>
-              <w:t xml:space="preserve">Gli viene mostrata una nuova pagina: “Gentile Giuseppe </w:t>
-            </w:r>
-            <w:proofErr w:type="spellStart"/>
-            <w:r>
-              <w:t>Rainone</w:t>
-            </w:r>
-            <w:proofErr w:type="spellEnd"/>
-            <w:r>
-              <w:t xml:space="preserve">, dopo aver analizzato le sue competenze, la riteniamo un candidato adeguato </w:t>
-            </w:r>
-            <w:proofErr w:type="gramStart"/>
-            <w:r>
-              <w:t>per</w:t>
+              <w:t>Gli viene mostrata una nuova pagina: “Gentile Giuseppe Rainone, dopo aver analizzato le sue competenze, la riteniamo un candidato adeguato per</w:t>
             </w:r>
             <w:r>
               <w:t xml:space="preserve"> </w:t>
             </w:r>
             <w:r>
-              <w:t>il</w:t>
-            </w:r>
-            <w:proofErr w:type="gramEnd"/>
-            <w:r>
-              <w:t xml:space="preserve"> ruolo indicato dal nostro annuncio. La invitiamo per un colloquio in data 19/12/2019 presso la nostra sede centrale in Via Torquato Tasso, 34 situata a Salerno.</w:t>
+              <w:t>il ruolo indicato dal nostro annuncio. La invitiamo per un colloquio in data 19/12/2019 presso la nostra sede centrale in Via Torquato Tasso, 34 situata a Salerno.</w:t>
             </w:r>
             <w:r>
               <w:br/>
@@ -3480,15 +3247,7 @@
               </w:r>
             </w:hyperlink>
             <w:r>
-              <w:t xml:space="preserve">. Cordiali saluti, </w:t>
-            </w:r>
-            <w:proofErr w:type="spellStart"/>
-            <w:r>
-              <w:t>Modis</w:t>
-            </w:r>
-            <w:proofErr w:type="spellEnd"/>
-            <w:r>
-              <w:t xml:space="preserve"> S.p.A.”</w:t>
+              <w:t>. Cordiali saluti, Modis S.p.A.”</w:t>
             </w:r>
           </w:p>
           <w:p/>
@@ -3738,22 +3497,15 @@
             <w:r>
               <w:t xml:space="preserve"> inserisce nome dell’azienda: “</w:t>
             </w:r>
-            <w:proofErr w:type="spellStart"/>
-            <w:r>
-              <w:t>Busitalia</w:t>
-            </w:r>
-            <w:proofErr w:type="spellEnd"/>
-            <w:r>
-              <w:t xml:space="preserve"> </w:t>
+            <w:r>
+              <w:t xml:space="preserve">Busitalia </w:t>
             </w:r>
             <w:r>
               <w:t>S.p.A.”, username: “</w:t>
             </w:r>
-            <w:proofErr w:type="spellStart"/>
             <w:r>
               <w:t>BusItaliaRoma</w:t>
             </w:r>
-            <w:proofErr w:type="spellEnd"/>
             <w:r>
               <w:t>”,</w:t>
             </w:r>
@@ -3854,15 +3606,7 @@
               </w:numPr>
             </w:pPr>
             <w:r>
-              <w:t xml:space="preserve">Compila il modulo inserendo un titolo: “Cercasi autisti per autobus”, tag: “Trasporto”, descrizione: “Azienda leader dei trasporti in Italia, cerca nuovi profili da inserire nel proprio organico”, requisiti: “Richiesto il possesso della patente CQC da almeno 5 anni con esperienza </w:t>
-            </w:r>
-            <w:proofErr w:type="spellStart"/>
-            <w:r>
-              <w:t>regressa</w:t>
-            </w:r>
-            <w:proofErr w:type="spellEnd"/>
-            <w:r>
-              <w:t xml:space="preserve"> nel settore di almeno 2 anni.”, contratto: “Full-time”.</w:t>
+              <w:t>Compila il modulo inserendo un titolo: “Cercasi autisti per autobus”, tag: “Trasporto”, descrizione: “Azienda leader dei trasporti in Italia, cerca nuovi profili da inserire nel proprio organico”, requisiti: “Richiesto il possesso della patente CQC da almeno 5 anni con esperienza regressa nel settore di almeno 2 anni.”, contratto: “Full-time”.</w:t>
             </w:r>
           </w:p>
           <w:p>
@@ -4206,31 +3950,13 @@
             <w:r>
               <w:t xml:space="preserve">o di </w:t>
             </w:r>
-            <w:proofErr w:type="spellStart"/>
-            <w:r>
-              <w:rPr>
-                <w:i/>
-                <w:iCs/>
-              </w:rPr>
-              <w:t>Taurus</w:t>
-            </w:r>
-            <w:proofErr w:type="spellEnd"/>
-            <w:r>
-              <w:rPr>
-                <w:i/>
-                <w:iCs/>
-              </w:rPr>
-              <w:t xml:space="preserve"> </w:t>
-            </w:r>
-            <w:proofErr w:type="spellStart"/>
-            <w:r>
-              <w:rPr>
-                <w:i/>
-                <w:iCs/>
-              </w:rPr>
-              <w:t>Resturant</w:t>
-            </w:r>
-            <w:proofErr w:type="spellEnd"/>
+            <w:r>
+              <w:rPr>
+                <w:i/>
+                <w:iCs/>
+              </w:rPr>
+              <w:t>Taurus Resturant</w:t>
+            </w:r>
             <w:r>
               <w:rPr>
                 <w:i/>
@@ -4257,23 +3983,7 @@
               <w:t xml:space="preserve">Da qui Tommaso </w:t>
             </w:r>
             <w:r>
-              <w:t>clicca su “</w:t>
-            </w:r>
-            <w:proofErr w:type="spellStart"/>
-            <w:r>
-              <w:t>Taurus</w:t>
-            </w:r>
-            <w:proofErr w:type="spellEnd"/>
-            <w:r>
-              <w:t xml:space="preserve"> </w:t>
-            </w:r>
-            <w:proofErr w:type="spellStart"/>
-            <w:r>
-              <w:t>Resturant</w:t>
-            </w:r>
-            <w:proofErr w:type="spellEnd"/>
-            <w:r>
-              <w:t>”.</w:t>
+              <w:t>clicca su “Taurus Resturant”.</w:t>
             </w:r>
           </w:p>
           <w:p>
@@ -4619,21 +4329,11 @@
               </w:numPr>
             </w:pPr>
             <w:r>
-              <w:t>Renato legge una segnalazione relativa all’account “</w:t>
-            </w:r>
-            <w:proofErr w:type="spellStart"/>
-            <w:r>
-              <w:t>Taurus</w:t>
-            </w:r>
-            <w:proofErr w:type="spellEnd"/>
-            <w:r>
-              <w:t xml:space="preserve"> </w:t>
-            </w:r>
-            <w:proofErr w:type="spellStart"/>
+              <w:t xml:space="preserve">Renato legge una segnalazione relativa all’account “Taurus </w:t>
+            </w:r>
             <w:r>
               <w:t>Resturant</w:t>
             </w:r>
-            <w:proofErr w:type="spellEnd"/>
             <w:r>
               <w:t>.” fatta da Tommaso.</w:t>
             </w:r>
@@ -5069,19 +4769,8 @@
                 <w:i/>
                 <w:iCs/>
               </w:rPr>
-              <w:t xml:space="preserve">Entry </w:t>
-            </w:r>
-            <w:proofErr w:type="spellStart"/>
-            <w:r>
-              <w:rPr>
-                <w:b/>
-                <w:bCs/>
-                <w:i/>
-                <w:iCs/>
-              </w:rPr>
-              <w:t>condition</w:t>
-            </w:r>
-            <w:proofErr w:type="spellEnd"/>
+              <w:t>Entry condition</w:t>
+            </w:r>
           </w:p>
         </w:tc>
         <w:tc>
@@ -5216,19 +4905,8 @@
                 <w:i/>
                 <w:iCs/>
               </w:rPr>
-              <w:t xml:space="preserve">Exit </w:t>
-            </w:r>
-            <w:proofErr w:type="spellStart"/>
-            <w:r>
-              <w:rPr>
-                <w:b/>
-                <w:bCs/>
-                <w:i/>
-                <w:iCs/>
-              </w:rPr>
-              <w:t>condition</w:t>
-            </w:r>
-            <w:proofErr w:type="spellEnd"/>
+              <w:t>Exit condition</w:t>
+            </w:r>
           </w:p>
         </w:tc>
         <w:tc>
@@ -5467,19 +5145,8 @@
                 <w:i/>
                 <w:iCs/>
               </w:rPr>
-              <w:t xml:space="preserve">Entry </w:t>
-            </w:r>
-            <w:proofErr w:type="spellStart"/>
-            <w:r>
-              <w:rPr>
-                <w:b/>
-                <w:bCs/>
-                <w:i/>
-                <w:iCs/>
-              </w:rPr>
-              <w:t>condition</w:t>
-            </w:r>
-            <w:proofErr w:type="spellEnd"/>
+              <w:t>Entry condition</w:t>
+            </w:r>
           </w:p>
         </w:tc>
         <w:tc>
@@ -5611,19 +5278,8 @@
                 <w:i/>
                 <w:iCs/>
               </w:rPr>
-              <w:t xml:space="preserve">Exit </w:t>
-            </w:r>
-            <w:proofErr w:type="spellStart"/>
-            <w:r>
-              <w:rPr>
-                <w:b/>
-                <w:bCs/>
-                <w:i/>
-                <w:iCs/>
-              </w:rPr>
-              <w:t>condition</w:t>
-            </w:r>
-            <w:proofErr w:type="spellEnd"/>
+              <w:t>Exit condition</w:t>
+            </w:r>
           </w:p>
         </w:tc>
         <w:tc>
@@ -5870,19 +5526,8 @@
                 <w:i/>
                 <w:iCs/>
               </w:rPr>
-              <w:t xml:space="preserve">Entry </w:t>
-            </w:r>
-            <w:proofErr w:type="spellStart"/>
-            <w:r>
-              <w:rPr>
-                <w:b/>
-                <w:bCs/>
-                <w:i/>
-                <w:iCs/>
-              </w:rPr>
-              <w:t>condition</w:t>
-            </w:r>
-            <w:proofErr w:type="spellEnd"/>
+              <w:t>Entry condition</w:t>
+            </w:r>
           </w:p>
         </w:tc>
         <w:tc>
@@ -6028,19 +5673,8 @@
                 <w:i/>
                 <w:iCs/>
               </w:rPr>
-              <w:t xml:space="preserve">Exit </w:t>
-            </w:r>
-            <w:proofErr w:type="spellStart"/>
-            <w:r>
-              <w:rPr>
-                <w:b/>
-                <w:bCs/>
-                <w:i/>
-                <w:iCs/>
-              </w:rPr>
-              <w:t>condition</w:t>
-            </w:r>
-            <w:proofErr w:type="spellEnd"/>
+              <w:t>Exit condition</w:t>
+            </w:r>
           </w:p>
         </w:tc>
         <w:tc>
@@ -6074,8 +5708,6 @@
           <w:szCs w:val="36"/>
         </w:rPr>
       </w:pPr>
-      <w:bookmarkStart w:id="0" w:name="_GoBack"/>
-      <w:bookmarkEnd w:id="0"/>
     </w:p>
     <w:tbl>
       <w:tblPr>
@@ -6265,19 +5897,8 @@
                 <w:i/>
                 <w:iCs/>
               </w:rPr>
-              <w:t xml:space="preserve">Entry </w:t>
-            </w:r>
-            <w:proofErr w:type="spellStart"/>
-            <w:r>
-              <w:rPr>
-                <w:b/>
-                <w:bCs/>
-                <w:i/>
-                <w:iCs/>
-              </w:rPr>
-              <w:t>condition</w:t>
-            </w:r>
-            <w:proofErr w:type="spellEnd"/>
+              <w:t>Entry condition</w:t>
+            </w:r>
           </w:p>
         </w:tc>
         <w:tc>
@@ -6397,19 +6018,8 @@
                 <w:iCs/>
               </w:rPr>
               <w:lastRenderedPageBreak/>
-              <w:t xml:space="preserve">Exit </w:t>
-            </w:r>
-            <w:proofErr w:type="spellStart"/>
-            <w:r>
-              <w:rPr>
-                <w:b/>
-                <w:bCs/>
-                <w:i/>
-                <w:iCs/>
-              </w:rPr>
-              <w:t>condition</w:t>
-            </w:r>
-            <w:proofErr w:type="spellEnd"/>
+              <w:t>Exit condition</w:t>
+            </w:r>
           </w:p>
         </w:tc>
         <w:tc>
@@ -6628,6 +6238,9 @@
             <w:pPr>
               <w:jc w:val="center"/>
             </w:pPr>
+            <w:r>
+              <w:t>RF4</w:t>
+            </w:r>
           </w:p>
         </w:tc>
       </w:tr>
@@ -6709,19 +6322,8 @@
                 <w:i/>
                 <w:iCs/>
               </w:rPr>
-              <w:t xml:space="preserve">Entry </w:t>
-            </w:r>
-            <w:proofErr w:type="spellStart"/>
-            <w:r>
-              <w:rPr>
-                <w:b/>
-                <w:bCs/>
-                <w:i/>
-                <w:iCs/>
-              </w:rPr>
-              <w:t>condition</w:t>
-            </w:r>
-            <w:proofErr w:type="spellEnd"/>
+              <w:t>Entry condition</w:t>
+            </w:r>
           </w:p>
         </w:tc>
         <w:tc>
@@ -6978,19 +6580,8 @@
                 <w:i/>
                 <w:iCs/>
               </w:rPr>
-              <w:t xml:space="preserve">Exit </w:t>
-            </w:r>
-            <w:proofErr w:type="spellStart"/>
-            <w:r>
-              <w:rPr>
-                <w:b/>
-                <w:bCs/>
-                <w:i/>
-                <w:iCs/>
-              </w:rPr>
-              <w:t>condition</w:t>
-            </w:r>
-            <w:proofErr w:type="spellEnd"/>
+              <w:t>Exit condition</w:t>
+            </w:r>
           </w:p>
         </w:tc>
         <w:tc>
@@ -7034,7 +6625,6 @@
                 <w:iCs/>
               </w:rPr>
             </w:pPr>
-            <w:proofErr w:type="spellStart"/>
             <w:r>
               <w:rPr>
                 <w:b/>
@@ -7044,7 +6634,6 @@
               </w:rPr>
               <w:t>Exceptions</w:t>
             </w:r>
-            <w:proofErr w:type="spellEnd"/>
           </w:p>
         </w:tc>
         <w:tc>
@@ -7069,7 +6658,7 @@
               <w:t>non può validare i dati poiché uno o più campi non rispettano il formato</w:t>
             </w:r>
             <w:r>
-              <w:t>.</w:t>
+              <w:t xml:space="preserve"> (Format Field Exception – UC 8.1).</w:t>
             </w:r>
           </w:p>
           <w:p>
@@ -7084,7 +6673,13 @@
               <w:t xml:space="preserve">Il sistema </w:t>
             </w:r>
             <w:r>
-              <w:t>al punto 2 riscontra che l’username e/o l’e-mail sono già stati utilizzati.</w:t>
+              <w:t>al punto 2 riscontra che l’username e/o l’e-mail sono già stati utilizzati</w:t>
+            </w:r>
+            <w:r>
+              <w:t xml:space="preserve"> (Already Used – UC 8.2)</w:t>
+            </w:r>
+            <w:r>
+              <w:t>.</w:t>
             </w:r>
           </w:p>
           <w:p>
@@ -7108,21 +6703,13 @@
               <w:t>Incomplete</w:t>
             </w:r>
             <w:r>
+              <w:t xml:space="preserve"> Exception – UC</w:t>
+            </w:r>
+            <w:r>
               <w:t xml:space="preserve"> </w:t>
             </w:r>
-            <w:proofErr w:type="spellStart"/>
-            <w:r>
-              <w:t>Exception</w:t>
-            </w:r>
-            <w:proofErr w:type="spellEnd"/>
-            <w:r>
-              <w:t xml:space="preserve"> – UC</w:t>
-            </w:r>
-            <w:r>
-              <w:t xml:space="preserve"> </w:t>
-            </w:r>
-            <w:r>
-              <w:t>9.3</w:t>
+            <w:r>
+              <w:t>8.4</w:t>
             </w:r>
             <w:r>
               <w:t>).</w:t>
@@ -7273,6 +6860,9 @@
             <w:pPr>
               <w:jc w:val="center"/>
             </w:pPr>
+            <w:r>
+              <w:t>RF4</w:t>
+            </w:r>
           </w:p>
         </w:tc>
       </w:tr>
@@ -7351,19 +6941,8 @@
                 <w:i/>
                 <w:iCs/>
               </w:rPr>
-              <w:t xml:space="preserve">Entry </w:t>
-            </w:r>
-            <w:proofErr w:type="spellStart"/>
-            <w:r>
-              <w:rPr>
-                <w:b/>
-                <w:bCs/>
-                <w:i/>
-                <w:iCs/>
-              </w:rPr>
-              <w:t>condition</w:t>
-            </w:r>
-            <w:proofErr w:type="spellEnd"/>
+              <w:t>Entry condition</w:t>
+            </w:r>
           </w:p>
         </w:tc>
         <w:tc>
@@ -7591,19 +7170,8 @@
                 <w:i/>
                 <w:iCs/>
               </w:rPr>
-              <w:t xml:space="preserve">Exit </w:t>
-            </w:r>
-            <w:proofErr w:type="spellStart"/>
-            <w:r>
-              <w:rPr>
-                <w:b/>
-                <w:bCs/>
-                <w:i/>
-                <w:iCs/>
-              </w:rPr>
-              <w:t>condition</w:t>
-            </w:r>
-            <w:proofErr w:type="spellEnd"/>
+              <w:t>Exit condition</w:t>
+            </w:r>
           </w:p>
         </w:tc>
         <w:tc>
@@ -7638,7 +7206,6 @@
                 <w:iCs/>
               </w:rPr>
             </w:pPr>
-            <w:proofErr w:type="spellStart"/>
             <w:r>
               <w:rPr>
                 <w:b/>
@@ -7648,7 +7215,6 @@
               </w:rPr>
               <w:t>Exceptions</w:t>
             </w:r>
-            <w:proofErr w:type="spellEnd"/>
           </w:p>
         </w:tc>
         <w:tc>
@@ -7664,7 +7230,13 @@
               </w:numPr>
             </w:pPr>
             <w:r>
-              <w:t>Il sistema al punto 2 non può validare i dati poiché uno o più campi non rispettano il formato.</w:t>
+              <w:t>Il sistema al punto 2 non può validare i dati poiché uno o più campi non rispettano il formato</w:t>
+            </w:r>
+            <w:r>
+              <w:t xml:space="preserve"> (Format Field Exception – UC 8.1)</w:t>
+            </w:r>
+            <w:r>
+              <w:t>.</w:t>
             </w:r>
           </w:p>
           <w:p>
@@ -7676,7 +7248,13 @@
               </w:numPr>
             </w:pPr>
             <w:r>
-              <w:t>Il sistema al punto 2 riscontra che l’username e/o l’e-mail sono già stati utilizzati.</w:t>
+              <w:t>Il sistema al punto 2 riscontra che l’username e/o l’e-mail sono già stati utilizzati</w:t>
+            </w:r>
+            <w:r>
+              <w:t xml:space="preserve"> (Already Used Exception – UC 8.2)</w:t>
+            </w:r>
+            <w:r>
+              <w:t>.</w:t>
             </w:r>
           </w:p>
           <w:p>
@@ -7693,19 +7271,14 @@
             <w:r>
               <w:t xml:space="preserve">Incomplete </w:t>
             </w:r>
-            <w:proofErr w:type="spellStart"/>
-            <w:r>
-              <w:t>Exception</w:t>
-            </w:r>
-            <w:proofErr w:type="spellEnd"/>
-            <w:r>
-              <w:t xml:space="preserve"> – UC</w:t>
+            <w:r>
+              <w:t>Exception – UC</w:t>
             </w:r>
             <w:r>
               <w:t xml:space="preserve"> </w:t>
             </w:r>
             <w:r>
-              <w:t>9.3</w:t>
+              <w:t>8.4</w:t>
             </w:r>
             <w:r>
               <w:t>).</w:t>
@@ -7907,6 +7480,9 @@
             <w:pPr>
               <w:jc w:val="center"/>
             </w:pPr>
+            <w:r>
+              <w:t>RF6</w:t>
+            </w:r>
           </w:p>
         </w:tc>
       </w:tr>
@@ -7988,19 +7564,8 @@
                 <w:i/>
                 <w:iCs/>
               </w:rPr>
-              <w:t xml:space="preserve">Entry </w:t>
-            </w:r>
-            <w:proofErr w:type="spellStart"/>
-            <w:r>
-              <w:rPr>
-                <w:b/>
-                <w:bCs/>
-                <w:i/>
-                <w:iCs/>
-              </w:rPr>
-              <w:t>condition</w:t>
-            </w:r>
-            <w:proofErr w:type="spellEnd"/>
+              <w:t>Entry condition</w:t>
+            </w:r>
           </w:p>
         </w:tc>
         <w:tc>
@@ -8167,19 +7732,8 @@
                 <w:i/>
                 <w:iCs/>
               </w:rPr>
-              <w:t xml:space="preserve">Exit </w:t>
-            </w:r>
-            <w:proofErr w:type="spellStart"/>
-            <w:r>
-              <w:rPr>
-                <w:b/>
-                <w:bCs/>
-                <w:i/>
-                <w:iCs/>
-              </w:rPr>
-              <w:t>condition</w:t>
-            </w:r>
-            <w:proofErr w:type="spellEnd"/>
+              <w:t>Exit condition</w:t>
+            </w:r>
           </w:p>
         </w:tc>
         <w:tc>
@@ -8220,7 +7774,6 @@
                 <w:iCs/>
               </w:rPr>
             </w:pPr>
-            <w:proofErr w:type="spellStart"/>
             <w:r>
               <w:rPr>
                 <w:b/>
@@ -8230,7 +7783,6 @@
               </w:rPr>
               <w:t>Exceptions</w:t>
             </w:r>
-            <w:proofErr w:type="spellEnd"/>
           </w:p>
         </w:tc>
         <w:tc>
@@ -8258,7 +7810,13 @@
               <w:t>alcun</w:t>
             </w:r>
             <w:r>
-              <w:t xml:space="preserve"> utente per l’username inserito.</w:t>
+              <w:t xml:space="preserve"> utente per l’username inserito</w:t>
+            </w:r>
+            <w:r>
+              <w:t xml:space="preserve"> (Authentication Exception – UC 8.5)</w:t>
+            </w:r>
+            <w:r>
+              <w:t>.</w:t>
             </w:r>
           </w:p>
           <w:p>
@@ -8270,7 +7828,10 @@
               </w:numPr>
             </w:pPr>
             <w:r>
-              <w:t>Il sistema al punto 2 riscontra che la password non è corretta per l’username inserito.</w:t>
+              <w:t>Il sistema al punto 2 riscontra che la password non è corretta per l’username inserito</w:t>
+            </w:r>
+            <w:r>
+              <w:t xml:space="preserve"> (Authentication Exception – UC 8.5).</w:t>
             </w:r>
           </w:p>
           <w:p>
@@ -8285,34 +7846,19 @@
               <w:t>Il sistema riscontra che l’utente risulta bannato</w:t>
             </w:r>
             <w:r>
-              <w:t xml:space="preserve"> (</w:t>
-            </w:r>
-            <w:proofErr w:type="spellStart"/>
-            <w:r>
-              <w:t>Banned</w:t>
-            </w:r>
-            <w:proofErr w:type="spellEnd"/>
+              <w:t xml:space="preserve"> (Banned</w:t>
+            </w:r>
             <w:r>
               <w:t xml:space="preserve"> </w:t>
             </w:r>
-            <w:proofErr w:type="spellStart"/>
-            <w:r>
-              <w:t>Exception</w:t>
-            </w:r>
-            <w:proofErr w:type="spellEnd"/>
-            <w:r>
-              <w:t xml:space="preserve"> –</w:t>
-            </w:r>
-            <w:proofErr w:type="spellStart"/>
-            <w:r>
-              <w:t xml:space="preserve"> UC</w:t>
+            <w:r>
+              <w:t>Exception – UC</w:t>
             </w:r>
             <w:r>
               <w:t xml:space="preserve"> </w:t>
             </w:r>
-            <w:proofErr w:type="spellEnd"/>
-            <w:r>
-              <w:t>9.2</w:t>
+            <w:r>
+              <w:t>8.3</w:t>
             </w:r>
             <w:r>
               <w:t>).</w:t>
@@ -8473,6 +8019,9 @@
             <w:pPr>
               <w:jc w:val="center"/>
             </w:pPr>
+            <w:r>
+              <w:t>RF5</w:t>
+            </w:r>
           </w:p>
         </w:tc>
       </w:tr>
@@ -8554,19 +8103,8 @@
                 <w:i/>
                 <w:iCs/>
               </w:rPr>
-              <w:t xml:space="preserve">Entry </w:t>
-            </w:r>
-            <w:proofErr w:type="spellStart"/>
-            <w:r>
-              <w:rPr>
-                <w:b/>
-                <w:bCs/>
-                <w:i/>
-                <w:iCs/>
-              </w:rPr>
-              <w:t>condition</w:t>
-            </w:r>
-            <w:proofErr w:type="spellEnd"/>
+              <w:t>Entry condition</w:t>
+            </w:r>
           </w:p>
         </w:tc>
         <w:tc>
@@ -8711,19 +8249,8 @@
                 <w:i/>
                 <w:iCs/>
               </w:rPr>
-              <w:t xml:space="preserve">Exit </w:t>
-            </w:r>
-            <w:proofErr w:type="spellStart"/>
-            <w:r>
-              <w:rPr>
-                <w:b/>
-                <w:bCs/>
-                <w:i/>
-                <w:iCs/>
-              </w:rPr>
-              <w:t>condition</w:t>
-            </w:r>
-            <w:proofErr w:type="spellEnd"/>
+              <w:t>Exit condition</w:t>
+            </w:r>
           </w:p>
         </w:tc>
         <w:tc>
@@ -8948,6 +8475,9 @@
             <w:pPr>
               <w:jc w:val="center"/>
             </w:pPr>
+            <w:r>
+              <w:t>RF7</w:t>
+            </w:r>
           </w:p>
         </w:tc>
       </w:tr>
@@ -9029,19 +8559,8 @@
                 <w:i/>
                 <w:iCs/>
               </w:rPr>
-              <w:t xml:space="preserve">Entry </w:t>
-            </w:r>
-            <w:proofErr w:type="spellStart"/>
-            <w:r>
-              <w:rPr>
-                <w:b/>
-                <w:bCs/>
-                <w:i/>
-                <w:iCs/>
-              </w:rPr>
-              <w:t>condition</w:t>
-            </w:r>
-            <w:proofErr w:type="spellEnd"/>
+              <w:t>Entry condition</w:t>
+            </w:r>
           </w:p>
         </w:tc>
         <w:tc>
@@ -9243,19 +8762,8 @@
                 <w:i/>
                 <w:iCs/>
               </w:rPr>
-              <w:t xml:space="preserve">Exit </w:t>
-            </w:r>
-            <w:proofErr w:type="spellStart"/>
-            <w:r>
-              <w:rPr>
-                <w:b/>
-                <w:bCs/>
-                <w:i/>
-                <w:iCs/>
-              </w:rPr>
-              <w:t>condition</w:t>
-            </w:r>
-            <w:proofErr w:type="spellEnd"/>
+              <w:t>Exit condition</w:t>
+            </w:r>
           </w:p>
         </w:tc>
         <w:tc>
@@ -9290,7 +8798,6 @@
                 <w:iCs/>
               </w:rPr>
             </w:pPr>
-            <w:proofErr w:type="spellStart"/>
             <w:r>
               <w:rPr>
                 <w:b/>
@@ -9300,7 +8807,6 @@
               </w:rPr>
               <w:t>Exception</w:t>
             </w:r>
-            <w:proofErr w:type="spellEnd"/>
           </w:p>
         </w:tc>
         <w:tc>
@@ -9328,21 +8834,13 @@
               <w:t>Incomplete</w:t>
             </w:r>
             <w:r>
+              <w:t xml:space="preserve"> Exception – UC</w:t>
+            </w:r>
+            <w:r>
               <w:t xml:space="preserve"> </w:t>
             </w:r>
-            <w:proofErr w:type="spellStart"/>
-            <w:r>
-              <w:t>Exception</w:t>
-            </w:r>
-            <w:proofErr w:type="spellEnd"/>
-            <w:r>
-              <w:t xml:space="preserve"> – UC</w:t>
-            </w:r>
-            <w:r>
-              <w:t xml:space="preserve"> </w:t>
-            </w:r>
-            <w:r>
-              <w:t>9.3</w:t>
+            <w:r>
+              <w:t>8.4</w:t>
             </w:r>
             <w:r>
               <w:t>).</w:t>
@@ -9603,19 +9101,8 @@
                 <w:iCs/>
               </w:rPr>
               <w:lastRenderedPageBreak/>
-              <w:t xml:space="preserve">Entry </w:t>
-            </w:r>
-            <w:proofErr w:type="spellStart"/>
-            <w:r>
-              <w:rPr>
-                <w:b/>
-                <w:bCs/>
-                <w:i/>
-                <w:iCs/>
-              </w:rPr>
-              <w:t>condition</w:t>
-            </w:r>
-            <w:proofErr w:type="spellEnd"/>
+              <w:t>Entry condition</w:t>
+            </w:r>
           </w:p>
         </w:tc>
         <w:tc>
@@ -9791,19 +9278,8 @@
                 <w:i/>
                 <w:iCs/>
               </w:rPr>
-              <w:t xml:space="preserve">Exit </w:t>
-            </w:r>
-            <w:proofErr w:type="spellStart"/>
-            <w:r>
-              <w:rPr>
-                <w:b/>
-                <w:bCs/>
-                <w:i/>
-                <w:iCs/>
-              </w:rPr>
-              <w:t>condition</w:t>
-            </w:r>
-            <w:proofErr w:type="spellEnd"/>
+              <w:t>Exit condition</w:t>
+            </w:r>
           </w:p>
         </w:tc>
         <w:tc>
@@ -9961,7 +9437,10 @@
               <w:jc w:val="center"/>
             </w:pPr>
             <w:r>
-              <w:t>RF10</w:t>
+              <w:t>RF</w:t>
+            </w:r>
+            <w:r>
+              <w:t>9</w:t>
             </w:r>
           </w:p>
         </w:tc>
@@ -10041,19 +9520,8 @@
                 <w:i/>
                 <w:iCs/>
               </w:rPr>
-              <w:t xml:space="preserve">Entry </w:t>
-            </w:r>
-            <w:proofErr w:type="spellStart"/>
-            <w:r>
-              <w:rPr>
-                <w:b/>
-                <w:bCs/>
-                <w:i/>
-                <w:iCs/>
-              </w:rPr>
-              <w:t>condition</w:t>
-            </w:r>
-            <w:proofErr w:type="spellEnd"/>
+              <w:t>Entry condition</w:t>
+            </w:r>
           </w:p>
         </w:tc>
         <w:tc>
@@ -10196,19 +9664,8 @@
                 <w:i/>
                 <w:iCs/>
               </w:rPr>
-              <w:t xml:space="preserve">Exit </w:t>
-            </w:r>
-            <w:proofErr w:type="spellStart"/>
-            <w:r>
-              <w:rPr>
-                <w:b/>
-                <w:bCs/>
-                <w:i/>
-                <w:iCs/>
-              </w:rPr>
-              <w:t>condition</w:t>
-            </w:r>
-            <w:proofErr w:type="spellEnd"/>
+              <w:t>Exit condition</w:t>
+            </w:r>
           </w:p>
         </w:tc>
         <w:tc>
@@ -10396,6 +9853,9 @@
             <w:pPr>
               <w:jc w:val="center"/>
             </w:pPr>
+            <w:r>
+              <w:t>RF13</w:t>
+            </w:r>
           </w:p>
         </w:tc>
       </w:tr>
@@ -10477,19 +9937,8 @@
                 <w:i/>
                 <w:iCs/>
               </w:rPr>
-              <w:t xml:space="preserve">Entry </w:t>
-            </w:r>
-            <w:proofErr w:type="spellStart"/>
-            <w:r>
-              <w:rPr>
-                <w:b/>
-                <w:bCs/>
-                <w:i/>
-                <w:iCs/>
-              </w:rPr>
-              <w:t>condition</w:t>
-            </w:r>
-            <w:proofErr w:type="spellEnd"/>
+              <w:t>Entry condition</w:t>
+            </w:r>
           </w:p>
         </w:tc>
         <w:tc>
@@ -10770,19 +10219,8 @@
                 <w:iCs/>
               </w:rPr>
               <w:lastRenderedPageBreak/>
-              <w:t xml:space="preserve">Exit </w:t>
-            </w:r>
-            <w:proofErr w:type="spellStart"/>
-            <w:r>
-              <w:rPr>
-                <w:b/>
-                <w:bCs/>
-                <w:i/>
-                <w:iCs/>
-              </w:rPr>
-              <w:t>condition</w:t>
-            </w:r>
-            <w:proofErr w:type="spellEnd"/>
+              <w:t>Exit condition</w:t>
+            </w:r>
           </w:p>
         </w:tc>
         <w:tc>
@@ -10817,7 +10255,6 @@
                 <w:iCs/>
               </w:rPr>
             </w:pPr>
-            <w:proofErr w:type="spellStart"/>
             <w:r>
               <w:rPr>
                 <w:b/>
@@ -10827,7 +10264,6 @@
               </w:rPr>
               <w:t>Exception</w:t>
             </w:r>
-            <w:proofErr w:type="spellEnd"/>
           </w:p>
         </w:tc>
         <w:tc>
@@ -10843,21 +10279,25 @@
               </w:numPr>
             </w:pPr>
             <w:r>
-              <w:t xml:space="preserve">Il sistema fallisce la memorizzazione (Incomplete </w:t>
-            </w:r>
-            <w:proofErr w:type="spellStart"/>
-            <w:r>
-              <w:t>Exception</w:t>
-            </w:r>
-            <w:proofErr w:type="spellEnd"/>
-            <w:r>
-              <w:t xml:space="preserve"> – UC</w:t>
+              <w:t xml:space="preserve">Il sistema </w:t>
+            </w:r>
+          </w:p>
+          <w:p>
+            <w:pPr>
+              <w:pStyle w:val="Paragrafoelenco"/>
+              <w:numPr>
+                <w:ilvl w:val="0"/>
+                <w:numId w:val="37"/>
+              </w:numPr>
+            </w:pPr>
+            <w:r>
+              <w:t>Il sistema fallisce la memorizzazione (Incomplete Exception – UC</w:t>
             </w:r>
             <w:r>
               <w:t xml:space="preserve"> </w:t>
             </w:r>
             <w:r>
-              <w:t>9.3</w:t>
+              <w:t>8.4</w:t>
             </w:r>
             <w:r>
               <w:t>).</w:t>
@@ -11021,7 +10461,10 @@
               <w:t>RF</w:t>
             </w:r>
             <w:r>
-              <w:t>13</w:t>
+              <w:t>1</w:t>
+            </w:r>
+            <w:r>
+              <w:t>1</w:t>
             </w:r>
           </w:p>
         </w:tc>
@@ -11104,19 +10547,8 @@
                 <w:i/>
                 <w:iCs/>
               </w:rPr>
-              <w:t xml:space="preserve">Entry </w:t>
-            </w:r>
-            <w:proofErr w:type="spellStart"/>
-            <w:r>
-              <w:rPr>
-                <w:b/>
-                <w:bCs/>
-                <w:i/>
-                <w:iCs/>
-              </w:rPr>
-              <w:t>condition</w:t>
-            </w:r>
-            <w:proofErr w:type="spellEnd"/>
+              <w:t>Entry condition</w:t>
+            </w:r>
           </w:p>
         </w:tc>
         <w:tc>
@@ -11260,19 +10692,8 @@
                 <w:i/>
                 <w:iCs/>
               </w:rPr>
-              <w:t xml:space="preserve">Exit </w:t>
-            </w:r>
-            <w:proofErr w:type="spellStart"/>
-            <w:r>
-              <w:rPr>
-                <w:b/>
-                <w:bCs/>
-                <w:i/>
-                <w:iCs/>
-              </w:rPr>
-              <w:t>condition</w:t>
-            </w:r>
-            <w:proofErr w:type="spellEnd"/>
+              <w:t>Exit condition</w:t>
+            </w:r>
           </w:p>
         </w:tc>
         <w:tc>
@@ -11446,7 +10867,10 @@
               <w:t>RF</w:t>
             </w:r>
             <w:r>
-              <w:t>12</w:t>
+              <w:t>1</w:t>
+            </w:r>
+            <w:r>
+              <w:t>0</w:t>
             </w:r>
           </w:p>
         </w:tc>
@@ -11529,19 +10953,8 @@
                 <w:i/>
                 <w:iCs/>
               </w:rPr>
-              <w:t xml:space="preserve">Entry </w:t>
-            </w:r>
-            <w:proofErr w:type="spellStart"/>
-            <w:r>
-              <w:rPr>
-                <w:b/>
-                <w:bCs/>
-                <w:i/>
-                <w:iCs/>
-              </w:rPr>
-              <w:t>condition</w:t>
-            </w:r>
-            <w:proofErr w:type="spellEnd"/>
+              <w:t>Entry condition</w:t>
+            </w:r>
           </w:p>
         </w:tc>
         <w:tc>
@@ -11699,19 +11112,8 @@
                 <w:i/>
                 <w:iCs/>
               </w:rPr>
-              <w:t xml:space="preserve">Exit </w:t>
-            </w:r>
-            <w:proofErr w:type="spellStart"/>
-            <w:r>
-              <w:rPr>
-                <w:b/>
-                <w:bCs/>
-                <w:i/>
-                <w:iCs/>
-              </w:rPr>
-              <w:t>condition</w:t>
-            </w:r>
-            <w:proofErr w:type="spellEnd"/>
+              <w:t>Exit condition</w:t>
+            </w:r>
           </w:p>
         </w:tc>
         <w:tc>
@@ -11870,7 +11272,10 @@
               <w:jc w:val="center"/>
             </w:pPr>
             <w:r>
-              <w:t>RF14</w:t>
+              <w:t>RF1</w:t>
+            </w:r>
+            <w:r>
+              <w:t>2</w:t>
             </w:r>
           </w:p>
         </w:tc>
@@ -11953,19 +11358,8 @@
                 <w:i/>
                 <w:iCs/>
               </w:rPr>
-              <w:t xml:space="preserve">Entry </w:t>
-            </w:r>
-            <w:proofErr w:type="spellStart"/>
-            <w:r>
-              <w:rPr>
-                <w:b/>
-                <w:bCs/>
-                <w:i/>
-                <w:iCs/>
-              </w:rPr>
-              <w:t>condition</w:t>
-            </w:r>
-            <w:proofErr w:type="spellEnd"/>
+              <w:t>Entry condition</w:t>
+            </w:r>
           </w:p>
         </w:tc>
         <w:tc>
@@ -12239,6 +11633,19 @@
               <w:jc w:val="right"/>
             </w:pPr>
             <w:r>
+              <w:t>Il sistema valida il formato del messaggio.</w:t>
+            </w:r>
+          </w:p>
+          <w:p>
+            <w:pPr>
+              <w:pStyle w:val="Paragrafoelenco"/>
+              <w:numPr>
+                <w:ilvl w:val="0"/>
+                <w:numId w:val="29"/>
+              </w:numPr>
+              <w:jc w:val="right"/>
+            </w:pPr>
+            <w:r>
               <w:t>Il sistema memorizza l’invito</w:t>
             </w:r>
             <w:r>
@@ -12297,19 +11704,8 @@
                 <w:i/>
                 <w:iCs/>
               </w:rPr>
-              <w:t xml:space="preserve">Exit </w:t>
-            </w:r>
-            <w:proofErr w:type="spellStart"/>
-            <w:r>
-              <w:rPr>
-                <w:b/>
-                <w:bCs/>
-                <w:i/>
-                <w:iCs/>
-              </w:rPr>
-              <w:t>condition</w:t>
-            </w:r>
-            <w:proofErr w:type="spellEnd"/>
+              <w:t>Exit condition</w:t>
+            </w:r>
           </w:p>
         </w:tc>
         <w:tc>
@@ -12344,7 +11740,6 @@
                 <w:iCs/>
               </w:rPr>
             </w:pPr>
-            <w:proofErr w:type="spellStart"/>
             <w:r>
               <w:rPr>
                 <w:b/>
@@ -12354,7 +11749,6 @@
               </w:rPr>
               <w:t>Exception</w:t>
             </w:r>
-            <w:proofErr w:type="spellEnd"/>
           </w:p>
         </w:tc>
         <w:tc>
@@ -12370,27 +11764,48 @@
               </w:numPr>
             </w:pPr>
             <w:r>
+              <w:t xml:space="preserve">Il sistema al punto </w:t>
+            </w:r>
+            <w:r>
+              <w:t>8</w:t>
+            </w:r>
+            <w:bookmarkStart w:id="0" w:name="_GoBack"/>
+            <w:bookmarkEnd w:id="0"/>
+            <w:r>
+              <w:t xml:space="preserve"> verifica che il formato </w:t>
+            </w:r>
+            <w:r>
+              <w:t>del messaggio</w:t>
+            </w:r>
+            <w:r>
+              <w:t xml:space="preserve"> non è corretto per uno o più campi (Format Field Exception – UC 8.1</w:t>
+            </w:r>
+            <w:r>
+              <w:t>)</w:t>
+            </w:r>
+          </w:p>
+          <w:p>
+            <w:pPr>
+              <w:pStyle w:val="Paragrafoelenco"/>
+              <w:numPr>
+                <w:ilvl w:val="0"/>
+                <w:numId w:val="37"/>
+              </w:numPr>
+            </w:pPr>
+            <w:r>
               <w:t xml:space="preserve">Il sistema </w:t>
             </w:r>
             <w:r>
               <w:t xml:space="preserve">al punto 8 </w:t>
             </w:r>
             <w:r>
-              <w:t xml:space="preserve">fallisce la memorizzazione (Incomplete </w:t>
-            </w:r>
-            <w:proofErr w:type="spellStart"/>
-            <w:r>
-              <w:t>Exception</w:t>
-            </w:r>
-            <w:proofErr w:type="spellEnd"/>
-            <w:r>
-              <w:t xml:space="preserve"> – UC</w:t>
+              <w:t>fallisce la memorizzazione (Incomplete Exception – UC</w:t>
             </w:r>
             <w:r>
               <w:t xml:space="preserve"> </w:t>
             </w:r>
             <w:r>
-              <w:t>9.3</w:t>
+              <w:t>8.4</w:t>
             </w:r>
             <w:r>
               <w:t>).</w:t>
@@ -12596,6 +12011,7 @@
                 <w:i/>
                 <w:iCs/>
               </w:rPr>
+              <w:lastRenderedPageBreak/>
               <w:t>Riferimenti a requisiti funzionali</w:t>
             </w:r>
           </w:p>
@@ -12615,7 +12031,7 @@
               <w:t>1</w:t>
             </w:r>
             <w:r>
-              <w:t>6</w:t>
+              <w:t>4</w:t>
             </w:r>
           </w:p>
         </w:tc>
@@ -12698,20 +12114,8 @@
                 <w:i/>
                 <w:iCs/>
               </w:rPr>
-              <w:lastRenderedPageBreak/>
-              <w:t xml:space="preserve">Entry </w:t>
-            </w:r>
-            <w:proofErr w:type="spellStart"/>
-            <w:r>
-              <w:rPr>
-                <w:b/>
-                <w:bCs/>
-                <w:i/>
-                <w:iCs/>
-              </w:rPr>
-              <w:t>condition</w:t>
-            </w:r>
-            <w:proofErr w:type="spellEnd"/>
+              <w:t>Entry condition</w:t>
+            </w:r>
           </w:p>
         </w:tc>
         <w:tc>
@@ -12909,19 +12313,8 @@
                 <w:i/>
                 <w:iCs/>
               </w:rPr>
-              <w:t xml:space="preserve">Exit </w:t>
-            </w:r>
-            <w:proofErr w:type="spellStart"/>
-            <w:r>
-              <w:rPr>
-                <w:b/>
-                <w:bCs/>
-                <w:i/>
-                <w:iCs/>
-              </w:rPr>
-              <w:t>condition</w:t>
-            </w:r>
-            <w:proofErr w:type="spellEnd"/>
+              <w:t>Exit condition</w:t>
+            </w:r>
           </w:p>
         </w:tc>
         <w:tc>
@@ -13082,7 +12475,7 @@
               <w:t>RF1</w:t>
             </w:r>
             <w:r>
-              <w:t>7</w:t>
+              <w:t>5</w:t>
             </w:r>
           </w:p>
         </w:tc>
@@ -13165,19 +12558,8 @@
                 <w:i/>
                 <w:iCs/>
               </w:rPr>
-              <w:t xml:space="preserve">Entry </w:t>
-            </w:r>
-            <w:proofErr w:type="spellStart"/>
-            <w:r>
-              <w:rPr>
-                <w:b/>
-                <w:bCs/>
-                <w:i/>
-                <w:iCs/>
-              </w:rPr>
-              <w:t>condition</w:t>
-            </w:r>
-            <w:proofErr w:type="spellEnd"/>
+              <w:t>Entry condition</w:t>
+            </w:r>
           </w:p>
         </w:tc>
         <w:tc>
@@ -13348,19 +12730,8 @@
                 <w:i/>
                 <w:iCs/>
               </w:rPr>
-              <w:t xml:space="preserve">Exit </w:t>
-            </w:r>
-            <w:proofErr w:type="spellStart"/>
-            <w:r>
-              <w:rPr>
-                <w:b/>
-                <w:bCs/>
-                <w:i/>
-                <w:iCs/>
-              </w:rPr>
-              <w:t>condition</w:t>
-            </w:r>
-            <w:proofErr w:type="spellEnd"/>
+              <w:t>Exit condition</w:t>
+            </w:r>
           </w:p>
         </w:tc>
         <w:tc>
@@ -13395,7 +12766,6 @@
                 <w:iCs/>
               </w:rPr>
             </w:pPr>
-            <w:proofErr w:type="spellStart"/>
             <w:r>
               <w:rPr>
                 <w:b/>
@@ -13405,7 +12775,6 @@
               </w:rPr>
               <w:t>Exception</w:t>
             </w:r>
-            <w:proofErr w:type="spellEnd"/>
           </w:p>
         </w:tc>
         <w:tc>
@@ -13427,21 +12796,13 @@
               <w:t xml:space="preserve"> rimozione</w:t>
             </w:r>
             <w:r>
-              <w:t xml:space="preserve"> (Incomplete </w:t>
-            </w:r>
-            <w:proofErr w:type="spellStart"/>
-            <w:r>
-              <w:t>Exception</w:t>
-            </w:r>
-            <w:proofErr w:type="spellEnd"/>
-            <w:r>
-              <w:t xml:space="preserve"> – UC</w:t>
+              <w:t xml:space="preserve"> (Incomplete Exception – UC</w:t>
             </w:r>
             <w:r>
               <w:t xml:space="preserve"> </w:t>
             </w:r>
             <w:r>
-              <w:t>9.3</w:t>
+              <w:t>8.4</w:t>
             </w:r>
             <w:r>
               <w:t>).</w:t>
@@ -13599,7 +12960,7 @@
               <w:t>RF1</w:t>
             </w:r>
             <w:r>
-              <w:t>8</w:t>
+              <w:t>6</w:t>
             </w:r>
           </w:p>
         </w:tc>
@@ -13682,19 +13043,9 @@
                 <w:i/>
                 <w:iCs/>
               </w:rPr>
-              <w:t xml:space="preserve">Entry </w:t>
-            </w:r>
-            <w:proofErr w:type="spellStart"/>
-            <w:r>
-              <w:rPr>
-                <w:b/>
-                <w:bCs/>
-                <w:i/>
-                <w:iCs/>
-              </w:rPr>
-              <w:t>condition</w:t>
-            </w:r>
-            <w:proofErr w:type="spellEnd"/>
+              <w:lastRenderedPageBreak/>
+              <w:t>Entry condition</w:t>
+            </w:r>
           </w:p>
         </w:tc>
         <w:tc>
@@ -13805,7 +13156,6 @@
               <w:jc w:val="right"/>
             </w:pPr>
             <w:r>
-              <w:lastRenderedPageBreak/>
               <w:t>informazioni riguardanti la segnalazione</w:t>
             </w:r>
           </w:p>
@@ -13851,13 +13201,7 @@
               <w:jc w:val="right"/>
             </w:pPr>
             <w:r>
-              <w:t xml:space="preserve">4.   </w:t>
-            </w:r>
-            <w:r>
-              <w:t>Il sistema riceve la segnalazion</w:t>
-            </w:r>
-            <w:r>
-              <w:t xml:space="preserve">e, </w:t>
+              <w:t>4.    Il sistema controlla il formato della</w:t>
             </w:r>
           </w:p>
           <w:p>
@@ -13866,16 +13210,7 @@
               <w:jc w:val="right"/>
             </w:pPr>
             <w:r>
-              <w:t>memorizz</w:t>
-            </w:r>
-            <w:r>
-              <w:t>a</w:t>
-            </w:r>
-            <w:r>
-              <w:t xml:space="preserve"> la segnalazione </w:t>
-            </w:r>
-            <w:r>
-              <w:t>e</w:t>
+              <w:t>segnalazione.</w:t>
             </w:r>
           </w:p>
           <w:p>
@@ -13884,23 +13219,58 @@
               <w:jc w:val="right"/>
             </w:pPr>
             <w:r>
-              <w:t xml:space="preserve"> mostra</w:t>
-            </w:r>
-            <w:r>
-              <w:t xml:space="preserve"> una pagina di </w:t>
-            </w:r>
-          </w:p>
-          <w:p>
-            <w:pPr>
-              <w:pStyle w:val="Paragrafoelenco"/>
-              <w:ind w:left="1069"/>
+              <w:t>5</w:t>
+            </w:r>
+            <w:r>
+              <w:t xml:space="preserve">.   </w:t>
+            </w:r>
+            <w:r>
+              <w:t>Il sistema memorizz</w:t>
+            </w:r>
+            <w:r>
+              <w:t>a</w:t>
+            </w:r>
+            <w:r>
+              <w:t xml:space="preserve"> la </w:t>
+            </w:r>
+          </w:p>
+          <w:p>
+            <w:pPr>
+              <w:ind w:left="709"/>
               <w:jc w:val="right"/>
-              <w:rPr>
-                <w:u w:val="single"/>
-              </w:rPr>
-            </w:pPr>
-            <w:r>
-              <w:t>avvenuta segnalazione.</w:t>
+            </w:pPr>
+            <w:r>
+              <w:t xml:space="preserve">segnalazione </w:t>
+            </w:r>
+            <w:r>
+              <w:t>e</w:t>
+            </w:r>
+            <w:r>
+              <w:t xml:space="preserve"> </w:t>
+            </w:r>
+            <w:r>
+              <w:t>mostra</w:t>
+            </w:r>
+            <w:r>
+              <w:t xml:space="preserve"> una </w:t>
+            </w:r>
+          </w:p>
+          <w:p>
+            <w:pPr>
+              <w:ind w:left="709"/>
+              <w:jc w:val="right"/>
+            </w:pPr>
+            <w:r>
+              <w:t xml:space="preserve">pagina di avvenuta </w:t>
+            </w:r>
+          </w:p>
+          <w:p>
+            <w:pPr>
+              <w:ind w:left="709"/>
+              <w:jc w:val="right"/>
+            </w:pPr>
+            <w:r>
+              <w:t>segnalazione.</w:t>
             </w:r>
           </w:p>
           <w:p>
@@ -13936,20 +13306,8 @@
                 <w:i/>
                 <w:iCs/>
               </w:rPr>
-              <w:lastRenderedPageBreak/>
-              <w:t xml:space="preserve">Exit </w:t>
-            </w:r>
-            <w:proofErr w:type="spellStart"/>
-            <w:r>
-              <w:rPr>
-                <w:b/>
-                <w:bCs/>
-                <w:i/>
-                <w:iCs/>
-              </w:rPr>
-              <w:t>condition</w:t>
-            </w:r>
-            <w:proofErr w:type="spellEnd"/>
+              <w:t>Exit condition</w:t>
+            </w:r>
           </w:p>
         </w:tc>
         <w:tc>
@@ -13984,7 +13342,6 @@
                 <w:iCs/>
               </w:rPr>
             </w:pPr>
-            <w:proofErr w:type="spellStart"/>
             <w:r>
               <w:rPr>
                 <w:b/>
@@ -13994,7 +13351,6 @@
               </w:rPr>
               <w:t>Exception</w:t>
             </w:r>
-            <w:proofErr w:type="spellEnd"/>
           </w:p>
         </w:tc>
         <w:tc>
@@ -14010,21 +13366,31 @@
               </w:numPr>
             </w:pPr>
             <w:r>
-              <w:t xml:space="preserve">Il sistema fallisce la memorizzazione (Incomplete </w:t>
-            </w:r>
-            <w:proofErr w:type="spellStart"/>
-            <w:r>
-              <w:t>Exception</w:t>
-            </w:r>
-            <w:proofErr w:type="spellEnd"/>
-            <w:r>
-              <w:t xml:space="preserve"> – UC</w:t>
+              <w:t>Il sistema al punto 4 verifica che il formato della segnalazione non è corretto per uno o più campi (Format Field Exception – UC 8.1)</w:t>
+            </w:r>
+          </w:p>
+          <w:p>
+            <w:pPr>
+              <w:pStyle w:val="Paragrafoelenco"/>
+              <w:numPr>
+                <w:ilvl w:val="0"/>
+                <w:numId w:val="37"/>
+              </w:numPr>
+            </w:pPr>
+            <w:r>
+              <w:t>Il sistema</w:t>
+            </w:r>
+            <w:r>
+              <w:t xml:space="preserve"> al punto 5</w:t>
+            </w:r>
+            <w:r>
+              <w:t xml:space="preserve"> fallisce la memorizzazione (Incomplete Exception – UC</w:t>
             </w:r>
             <w:r>
               <w:t xml:space="preserve"> </w:t>
             </w:r>
             <w:r>
-              <w:t>9.3</w:t>
+              <w:t>8.4</w:t>
             </w:r>
             <w:r>
               <w:t>).</w:t>
@@ -14213,6 +13579,9 @@
             <w:pPr>
               <w:jc w:val="center"/>
             </w:pPr>
+            <w:r>
+              <w:t>RF18</w:t>
+            </w:r>
           </w:p>
         </w:tc>
       </w:tr>
@@ -14294,19 +13663,8 @@
                 <w:i/>
                 <w:iCs/>
               </w:rPr>
-              <w:t xml:space="preserve">Entry </w:t>
-            </w:r>
-            <w:proofErr w:type="spellStart"/>
-            <w:r>
-              <w:rPr>
-                <w:b/>
-                <w:bCs/>
-                <w:i/>
-                <w:iCs/>
-              </w:rPr>
-              <w:t>condition</w:t>
-            </w:r>
-            <w:proofErr w:type="spellEnd"/>
+              <w:t>Entry condition</w:t>
+            </w:r>
           </w:p>
         </w:tc>
         <w:tc>
@@ -14451,19 +13809,8 @@
                 <w:i/>
                 <w:iCs/>
               </w:rPr>
-              <w:t xml:space="preserve">Exit </w:t>
-            </w:r>
-            <w:proofErr w:type="spellStart"/>
-            <w:r>
-              <w:rPr>
-                <w:b/>
-                <w:bCs/>
-                <w:i/>
-                <w:iCs/>
-              </w:rPr>
-              <w:t>condition</w:t>
-            </w:r>
-            <w:proofErr w:type="spellEnd"/>
+              <w:t>Exit condition</w:t>
+            </w:r>
           </w:p>
         </w:tc>
         <w:tc>
@@ -14527,6 +13874,7 @@
                 <w:i/>
                 <w:iCs/>
               </w:rPr>
+              <w:lastRenderedPageBreak/>
               <w:t>Nome</w:t>
             </w:r>
           </w:p>
@@ -14624,6 +13972,9 @@
             <w:pPr>
               <w:jc w:val="center"/>
             </w:pPr>
+            <w:r>
+              <w:t>RF17</w:t>
+            </w:r>
           </w:p>
         </w:tc>
       </w:tr>
@@ -14705,19 +14056,8 @@
                 <w:i/>
                 <w:iCs/>
               </w:rPr>
-              <w:t xml:space="preserve">Entry </w:t>
-            </w:r>
-            <w:proofErr w:type="spellStart"/>
-            <w:r>
-              <w:rPr>
-                <w:b/>
-                <w:bCs/>
-                <w:i/>
-                <w:iCs/>
-              </w:rPr>
-              <w:t>condition</w:t>
-            </w:r>
-            <w:proofErr w:type="spellEnd"/>
+              <w:t>Entry condition</w:t>
+            </w:r>
           </w:p>
         </w:tc>
         <w:tc>
@@ -14910,20 +14250,8 @@
                 <w:i/>
                 <w:iCs/>
               </w:rPr>
-              <w:lastRenderedPageBreak/>
-              <w:t xml:space="preserve">Exit </w:t>
-            </w:r>
-            <w:proofErr w:type="spellStart"/>
-            <w:r>
-              <w:rPr>
-                <w:b/>
-                <w:bCs/>
-                <w:i/>
-                <w:iCs/>
-              </w:rPr>
-              <w:t>condition</w:t>
-            </w:r>
-            <w:proofErr w:type="spellEnd"/>
+              <w:t>Exit condition</w:t>
+            </w:r>
           </w:p>
         </w:tc>
         <w:tc>
@@ -14958,7 +14286,6 @@
                 <w:iCs/>
               </w:rPr>
             </w:pPr>
-            <w:proofErr w:type="spellStart"/>
             <w:r>
               <w:rPr>
                 <w:b/>
@@ -14968,7 +14295,6 @@
               </w:rPr>
               <w:t>Exception</w:t>
             </w:r>
-            <w:proofErr w:type="spellEnd"/>
           </w:p>
         </w:tc>
         <w:tc>
@@ -14984,21 +14310,13 @@
               </w:numPr>
             </w:pPr>
             <w:r>
-              <w:t xml:space="preserve">Il sistema fallisce la rimozione (Incomplete </w:t>
-            </w:r>
-            <w:proofErr w:type="spellStart"/>
-            <w:r>
-              <w:t>Exception</w:t>
-            </w:r>
-            <w:proofErr w:type="spellEnd"/>
-            <w:r>
-              <w:t xml:space="preserve"> – UC</w:t>
+              <w:t>Il sistema fallisce la rimozione (Incomplete Exception – UC</w:t>
             </w:r>
             <w:r>
               <w:t xml:space="preserve"> </w:t>
             </w:r>
             <w:r>
-              <w:t>9.3</w:t>
+              <w:t>8.4</w:t>
             </w:r>
             <w:r>
               <w:t>).</w:t>
@@ -15099,23 +14417,14 @@
                 <w:b/>
                 <w:bCs/>
               </w:rPr>
-              <w:t xml:space="preserve">Form </w:t>
-            </w:r>
-            <w:proofErr w:type="spellStart"/>
-            <w:r>
-              <w:rPr>
-                <w:b/>
-                <w:bCs/>
-              </w:rPr>
-              <w:t>Exception</w:t>
-            </w:r>
-            <w:proofErr w:type="spellEnd"/>
-            <w:r>
-              <w:rPr>
-                <w:b/>
-                <w:bCs/>
-              </w:rPr>
-              <w:t xml:space="preserve"> – UC </w:t>
+              <w:t>Format Field</w:t>
+            </w:r>
+            <w:r>
+              <w:rPr>
+                <w:b/>
+                <w:bCs/>
+              </w:rPr>
+              <w:t xml:space="preserve"> Exception – UC </w:t>
             </w:r>
             <w:r>
               <w:rPr>
@@ -15158,19 +14467,8 @@
                 <w:i/>
                 <w:iCs/>
               </w:rPr>
-              <w:t xml:space="preserve">Entry </w:t>
-            </w:r>
-            <w:proofErr w:type="spellStart"/>
-            <w:r>
-              <w:rPr>
-                <w:b/>
-                <w:bCs/>
-                <w:i/>
-                <w:iCs/>
-              </w:rPr>
-              <w:t>condition</w:t>
-            </w:r>
-            <w:proofErr w:type="spellEnd"/>
+              <w:t>Entry condition</w:t>
+            </w:r>
           </w:p>
         </w:tc>
         <w:tc>
@@ -15182,15 +14480,13 @@
               <w:jc w:val="center"/>
             </w:pPr>
             <w:r>
-              <w:t xml:space="preserve">L’utente ha sbagliato uno o più campi durante la compilazione di un </w:t>
-            </w:r>
-            <w:proofErr w:type="spellStart"/>
-            <w:r>
-              <w:t>form</w:t>
-            </w:r>
-            <w:proofErr w:type="spellEnd"/>
-            <w:r>
-              <w:t>.</w:t>
+              <w:t xml:space="preserve">L’utente </w:t>
+            </w:r>
+            <w:r>
+              <w:t xml:space="preserve">non ha rispettato il formato per uno o più campi </w:t>
+            </w:r>
+            <w:r>
+              <w:t>di un form.</w:t>
             </w:r>
           </w:p>
         </w:tc>
@@ -15286,19 +14582,8 @@
                 <w:i/>
                 <w:iCs/>
               </w:rPr>
-              <w:t xml:space="preserve">Exit </w:t>
-            </w:r>
-            <w:proofErr w:type="spellStart"/>
-            <w:r>
-              <w:rPr>
-                <w:b/>
-                <w:bCs/>
-                <w:i/>
-                <w:iCs/>
-              </w:rPr>
-              <w:t>condition</w:t>
-            </w:r>
-            <w:proofErr w:type="spellEnd"/>
+              <w:t>Exit condition</w:t>
+            </w:r>
           </w:p>
         </w:tc>
         <w:tc>
@@ -15380,37 +14665,12 @@
                 <w:bCs/>
               </w:rPr>
             </w:pPr>
-            <w:proofErr w:type="spellStart"/>
-            <w:r>
-              <w:rPr>
-                <w:b/>
-                <w:bCs/>
-              </w:rPr>
-              <w:t>Banned</w:t>
-            </w:r>
-            <w:proofErr w:type="spellEnd"/>
-            <w:r>
-              <w:rPr>
-                <w:b/>
-                <w:bCs/>
-              </w:rPr>
-              <w:t xml:space="preserve"> </w:t>
-            </w:r>
-            <w:proofErr w:type="spellStart"/>
-            <w:r>
-              <w:rPr>
-                <w:b/>
-                <w:bCs/>
-              </w:rPr>
-              <w:t>Exception</w:t>
-            </w:r>
-            <w:proofErr w:type="spellEnd"/>
-            <w:r>
-              <w:rPr>
-                <w:b/>
-                <w:bCs/>
-              </w:rPr>
-              <w:t xml:space="preserve"> – UC 9.2</w:t>
+            <w:r>
+              <w:rPr>
+                <w:b/>
+                <w:bCs/>
+              </w:rPr>
+              <w:t>Already Used Exception – UC 8.2</w:t>
             </w:r>
           </w:p>
         </w:tc>
@@ -15439,19 +14699,8 @@
                 <w:i/>
                 <w:iCs/>
               </w:rPr>
-              <w:t xml:space="preserve">Entry </w:t>
-            </w:r>
-            <w:proofErr w:type="spellStart"/>
-            <w:r>
-              <w:rPr>
-                <w:b/>
-                <w:bCs/>
-                <w:i/>
-                <w:iCs/>
-              </w:rPr>
-              <w:t>condition</w:t>
-            </w:r>
-            <w:proofErr w:type="spellEnd"/>
+              <w:t>Entry condition</w:t>
+            </w:r>
           </w:p>
         </w:tc>
         <w:tc>
@@ -15463,7 +14712,7 @@
               <w:jc w:val="center"/>
             </w:pPr>
             <w:r>
-              <w:t>L’utente effettua login ma è stato bannato dall’amministratore.</w:t>
+              <w:t>L’utente ha sbagliato uno o più campi durante la compilazione di un form.</w:t>
             </w:r>
           </w:p>
         </w:tc>
@@ -15505,12 +14754,12 @@
               <w:pStyle w:val="Paragrafoelenco"/>
               <w:numPr>
                 <w:ilvl w:val="0"/>
-                <w:numId w:val="42"/>
+                <w:numId w:val="45"/>
               </w:numPr>
               <w:jc w:val="right"/>
             </w:pPr>
             <w:r>
-              <w:t>Il sistema mostra all’utente una pagina</w:t>
+              <w:t xml:space="preserve">Il sistema, nei campi in cui c’è </w:t>
             </w:r>
           </w:p>
           <w:p>
@@ -15520,15 +14769,17 @@
               <w:jc w:val="right"/>
             </w:pPr>
             <w:r>
-              <w:t xml:space="preserve"> di notifica del </w:t>
-            </w:r>
-            <w:proofErr w:type="spellStart"/>
-            <w:r>
-              <w:t>ban</w:t>
-            </w:r>
-            <w:proofErr w:type="spellEnd"/>
-            <w:r>
-              <w:t>.</w:t>
+              <w:t>stato l’inserimento errato, mostra una</w:t>
+            </w:r>
+          </w:p>
+          <w:p>
+            <w:pPr>
+              <w:pStyle w:val="Paragrafoelenco"/>
+              <w:ind w:left="2138"/>
+              <w:jc w:val="right"/>
+            </w:pPr>
+            <w:r>
+              <w:t xml:space="preserve"> label di notifica dell’errore.</w:t>
             </w:r>
           </w:p>
         </w:tc>
@@ -15557,19 +14808,8 @@
                 <w:i/>
                 <w:iCs/>
               </w:rPr>
-              <w:t xml:space="preserve">Exit </w:t>
-            </w:r>
-            <w:proofErr w:type="spellStart"/>
-            <w:r>
-              <w:rPr>
-                <w:b/>
-                <w:bCs/>
-                <w:i/>
-                <w:iCs/>
-              </w:rPr>
-              <w:t>condition</w:t>
-            </w:r>
-            <w:proofErr w:type="spellEnd"/>
+              <w:t>Exit condition</w:t>
+            </w:r>
           </w:p>
         </w:tc>
         <w:tc>
@@ -15582,15 +14822,7 @@
               <w:jc w:val="center"/>
             </w:pPr>
             <w:r>
-              <w:t xml:space="preserve">Il sistema notifica il </w:t>
-            </w:r>
-            <w:proofErr w:type="spellStart"/>
-            <w:r>
-              <w:t>ban</w:t>
-            </w:r>
-            <w:proofErr w:type="spellEnd"/>
-            <w:r>
-              <w:t>.</w:t>
+              <w:t>Il sistema notifica l’errore all’utente.</w:t>
             </w:r>
           </w:p>
         </w:tc>
@@ -15643,6 +14875,7 @@
                 <w:i/>
                 <w:iCs/>
               </w:rPr>
+              <w:lastRenderedPageBreak/>
               <w:t>Nome</w:t>
             </w:r>
           </w:p>
@@ -15664,23 +14897,28 @@
                 <w:b/>
                 <w:bCs/>
               </w:rPr>
-              <w:t xml:space="preserve">Incomplete </w:t>
-            </w:r>
-            <w:proofErr w:type="spellStart"/>
-            <w:r>
-              <w:rPr>
-                <w:b/>
-                <w:bCs/>
-              </w:rPr>
-              <w:t>Exception</w:t>
-            </w:r>
-            <w:proofErr w:type="spellEnd"/>
-            <w:r>
-              <w:rPr>
-                <w:b/>
-                <w:bCs/>
-              </w:rPr>
-              <w:t xml:space="preserve"> – UC 9.3</w:t>
+              <w:t xml:space="preserve">Banned Exception – UC </w:t>
+            </w:r>
+            <w:r>
+              <w:rPr>
+                <w:b/>
+                <w:bCs/>
+              </w:rPr>
+              <w:t>8</w:t>
+            </w:r>
+            <w:r>
+              <w:rPr>
+                <w:b/>
+                <w:bCs/>
+              </w:rPr>
+              <w:t>.</w:t>
+            </w:r>
+            <w:r>
+              <w:rPr>
+                <w:b/>
+                <w:bCs/>
+              </w:rPr>
+              <w:t>3</w:t>
             </w:r>
           </w:p>
         </w:tc>
@@ -15709,19 +14947,8 @@
                 <w:i/>
                 <w:iCs/>
               </w:rPr>
-              <w:t xml:space="preserve">Entry </w:t>
-            </w:r>
-            <w:proofErr w:type="spellStart"/>
-            <w:r>
-              <w:rPr>
-                <w:b/>
-                <w:bCs/>
-                <w:i/>
-                <w:iCs/>
-              </w:rPr>
-              <w:t>condition</w:t>
-            </w:r>
-            <w:proofErr w:type="spellEnd"/>
+              <w:t>Entry condition</w:t>
+            </w:r>
           </w:p>
         </w:tc>
         <w:tc>
@@ -15733,7 +14960,7 @@
               <w:jc w:val="center"/>
             </w:pPr>
             <w:r>
-              <w:t>Il sistema fallisce gli update al database.</w:t>
+              <w:t>L’utente effettua login ma è stato bannato dall’amministratore.</w:t>
             </w:r>
           </w:p>
         </w:tc>
@@ -15775,12 +15002,12 @@
               <w:pStyle w:val="Paragrafoelenco"/>
               <w:numPr>
                 <w:ilvl w:val="0"/>
-                <w:numId w:val="43"/>
+                <w:numId w:val="42"/>
               </w:numPr>
               <w:jc w:val="right"/>
             </w:pPr>
             <w:r>
-              <w:t>Il sistema notifica l’utente</w:t>
+              <w:t>Il sistema mostra all’utente una pagina</w:t>
             </w:r>
           </w:p>
           <w:p>
@@ -15790,7 +15017,7 @@
               <w:jc w:val="right"/>
             </w:pPr>
             <w:r>
-              <w:t xml:space="preserve">del fallimento. </w:t>
+              <w:t xml:space="preserve"> di notifica del ban.</w:t>
             </w:r>
           </w:p>
         </w:tc>
@@ -15819,19 +15046,8 @@
                 <w:i/>
                 <w:iCs/>
               </w:rPr>
-              <w:t xml:space="preserve">Exit </w:t>
-            </w:r>
-            <w:proofErr w:type="spellStart"/>
-            <w:r>
-              <w:rPr>
-                <w:b/>
-                <w:bCs/>
-                <w:i/>
-                <w:iCs/>
-              </w:rPr>
-              <w:t>condition</w:t>
-            </w:r>
-            <w:proofErr w:type="spellEnd"/>
+              <w:t>Exit condition</w:t>
+            </w:r>
           </w:p>
         </w:tc>
         <w:tc>
@@ -15844,15 +15060,474 @@
               <w:jc w:val="center"/>
             </w:pPr>
             <w:r>
-              <w:t xml:space="preserve">Il sistema notifica del fallimento e permette di </w:t>
-            </w:r>
-            <w:proofErr w:type="spellStart"/>
-            <w:r>
-              <w:t>ri</w:t>
-            </w:r>
-            <w:proofErr w:type="spellEnd"/>
-            <w:r>
-              <w:t>-effettuare l’operazione.</w:t>
+              <w:t>Il sistema notifica il ban.</w:t>
+            </w:r>
+          </w:p>
+        </w:tc>
+      </w:tr>
+    </w:tbl>
+    <w:p>
+      <w:pPr>
+        <w:pStyle w:val="Paragrafoelenco"/>
+        <w:ind w:left="1069"/>
+        <w:rPr>
+          <w:b/>
+          <w:bCs/>
+          <w:sz w:val="32"/>
+          <w:szCs w:val="32"/>
+        </w:rPr>
+      </w:pPr>
+    </w:p>
+    <w:tbl>
+      <w:tblPr>
+        <w:tblStyle w:val="Grigliatabella"/>
+        <w:tblpPr w:leftFromText="141" w:rightFromText="141" w:vertAnchor="text" w:horzAnchor="margin" w:tblpY="201"/>
+        <w:tblW w:w="10020" w:type="dxa"/>
+        <w:tblLook w:val="04A0" w:firstRow="1" w:lastRow="0" w:firstColumn="1" w:lastColumn="0" w:noHBand="0" w:noVBand="1"/>
+      </w:tblPr>
+      <w:tblGrid>
+        <w:gridCol w:w="2355"/>
+        <w:gridCol w:w="7665"/>
+      </w:tblGrid>
+      <w:tr>
+        <w:trPr>
+          <w:trHeight w:val="274"/>
+        </w:trPr>
+        <w:tc>
+          <w:tcPr>
+            <w:tcW w:w="2355" w:type="dxa"/>
+          </w:tcPr>
+          <w:p>
+            <w:pPr>
+              <w:rPr>
+                <w:b/>
+                <w:bCs/>
+                <w:i/>
+                <w:iCs/>
+              </w:rPr>
+            </w:pPr>
+            <w:r>
+              <w:rPr>
+                <w:b/>
+                <w:bCs/>
+                <w:i/>
+                <w:iCs/>
+              </w:rPr>
+              <w:t>Nome</w:t>
+            </w:r>
+          </w:p>
+        </w:tc>
+        <w:tc>
+          <w:tcPr>
+            <w:tcW w:w="7665" w:type="dxa"/>
+          </w:tcPr>
+          <w:p>
+            <w:pPr>
+              <w:jc w:val="center"/>
+              <w:rPr>
+                <w:b/>
+                <w:bCs/>
+              </w:rPr>
+            </w:pPr>
+            <w:r>
+              <w:rPr>
+                <w:b/>
+                <w:bCs/>
+              </w:rPr>
+              <w:t xml:space="preserve">Incomplete Exception – UC </w:t>
+            </w:r>
+            <w:r>
+              <w:rPr>
+                <w:b/>
+                <w:bCs/>
+              </w:rPr>
+              <w:t>8</w:t>
+            </w:r>
+            <w:r>
+              <w:rPr>
+                <w:b/>
+                <w:bCs/>
+              </w:rPr>
+              <w:t>.</w:t>
+            </w:r>
+            <w:r>
+              <w:rPr>
+                <w:b/>
+                <w:bCs/>
+              </w:rPr>
+              <w:t>4</w:t>
+            </w:r>
+          </w:p>
+        </w:tc>
+      </w:tr>
+      <w:tr>
+        <w:trPr>
+          <w:trHeight w:val="562"/>
+        </w:trPr>
+        <w:tc>
+          <w:tcPr>
+            <w:tcW w:w="2355" w:type="dxa"/>
+          </w:tcPr>
+          <w:p>
+            <w:pPr>
+              <w:rPr>
+                <w:b/>
+                <w:bCs/>
+                <w:i/>
+                <w:iCs/>
+              </w:rPr>
+            </w:pPr>
+            <w:r>
+              <w:rPr>
+                <w:b/>
+                <w:bCs/>
+                <w:i/>
+                <w:iCs/>
+              </w:rPr>
+              <w:t>Entry condition</w:t>
+            </w:r>
+          </w:p>
+        </w:tc>
+        <w:tc>
+          <w:tcPr>
+            <w:tcW w:w="7665" w:type="dxa"/>
+          </w:tcPr>
+          <w:p>
+            <w:pPr>
+              <w:jc w:val="center"/>
+            </w:pPr>
+            <w:r>
+              <w:t>Il sistema fallisce gli update al database.</w:t>
+            </w:r>
+          </w:p>
+        </w:tc>
+      </w:tr>
+      <w:tr>
+        <w:trPr>
+          <w:trHeight w:val="70"/>
+        </w:trPr>
+        <w:tc>
+          <w:tcPr>
+            <w:tcW w:w="2355" w:type="dxa"/>
+          </w:tcPr>
+          <w:p>
+            <w:pPr>
+              <w:rPr>
+                <w:b/>
+                <w:bCs/>
+                <w:i/>
+                <w:iCs/>
+              </w:rPr>
+            </w:pPr>
+            <w:r>
+              <w:rPr>
+                <w:b/>
+                <w:bCs/>
+                <w:i/>
+                <w:iCs/>
+              </w:rPr>
+              <w:t>Flusso di eventi</w:t>
+            </w:r>
+          </w:p>
+        </w:tc>
+        <w:tc>
+          <w:tcPr>
+            <w:tcW w:w="7665" w:type="dxa"/>
+          </w:tcPr>
+          <w:p>
+            <w:pPr>
+              <w:pStyle w:val="Paragrafoelenco"/>
+              <w:numPr>
+                <w:ilvl w:val="0"/>
+                <w:numId w:val="43"/>
+              </w:numPr>
+              <w:jc w:val="right"/>
+            </w:pPr>
+            <w:r>
+              <w:t>Il sistema notifica l’utente</w:t>
+            </w:r>
+          </w:p>
+          <w:p>
+            <w:pPr>
+              <w:pStyle w:val="Paragrafoelenco"/>
+              <w:ind w:left="2138"/>
+              <w:jc w:val="right"/>
+            </w:pPr>
+            <w:r>
+              <w:t xml:space="preserve">del fallimento. </w:t>
+            </w:r>
+          </w:p>
+        </w:tc>
+      </w:tr>
+      <w:tr>
+        <w:trPr>
+          <w:trHeight w:val="560"/>
+        </w:trPr>
+        <w:tc>
+          <w:tcPr>
+            <w:tcW w:w="2355" w:type="dxa"/>
+          </w:tcPr>
+          <w:p>
+            <w:pPr>
+              <w:rPr>
+                <w:b/>
+                <w:bCs/>
+                <w:i/>
+                <w:iCs/>
+              </w:rPr>
+            </w:pPr>
+            <w:r>
+              <w:rPr>
+                <w:b/>
+                <w:bCs/>
+                <w:i/>
+                <w:iCs/>
+              </w:rPr>
+              <w:t>Exit condition</w:t>
+            </w:r>
+          </w:p>
+        </w:tc>
+        <w:tc>
+          <w:tcPr>
+            <w:tcW w:w="7665" w:type="dxa"/>
+          </w:tcPr>
+          <w:p>
+            <w:pPr>
+              <w:pStyle w:val="Paragrafoelenco"/>
+              <w:jc w:val="center"/>
+            </w:pPr>
+            <w:r>
+              <w:t>Il sistema notifica del fallimento e permette di ri-effettuare l’operazione.</w:t>
+            </w:r>
+          </w:p>
+        </w:tc>
+      </w:tr>
+    </w:tbl>
+    <w:p>
+      <w:pPr>
+        <w:pStyle w:val="Paragrafoelenco"/>
+        <w:ind w:left="1069"/>
+        <w:rPr>
+          <w:b/>
+          <w:bCs/>
+          <w:sz w:val="32"/>
+          <w:szCs w:val="32"/>
+        </w:rPr>
+      </w:pPr>
+    </w:p>
+    <w:tbl>
+      <w:tblPr>
+        <w:tblStyle w:val="Grigliatabella"/>
+        <w:tblpPr w:leftFromText="141" w:rightFromText="141" w:vertAnchor="text" w:horzAnchor="margin" w:tblpY="201"/>
+        <w:tblW w:w="10020" w:type="dxa"/>
+        <w:tblLook w:val="04A0" w:firstRow="1" w:lastRow="0" w:firstColumn="1" w:lastColumn="0" w:noHBand="0" w:noVBand="1"/>
+      </w:tblPr>
+      <w:tblGrid>
+        <w:gridCol w:w="2355"/>
+        <w:gridCol w:w="7665"/>
+      </w:tblGrid>
+      <w:tr>
+        <w:trPr>
+          <w:trHeight w:val="274"/>
+        </w:trPr>
+        <w:tc>
+          <w:tcPr>
+            <w:tcW w:w="2355" w:type="dxa"/>
+          </w:tcPr>
+          <w:p>
+            <w:pPr>
+              <w:rPr>
+                <w:b/>
+                <w:bCs/>
+                <w:i/>
+                <w:iCs/>
+              </w:rPr>
+            </w:pPr>
+            <w:r>
+              <w:rPr>
+                <w:b/>
+                <w:bCs/>
+                <w:i/>
+                <w:iCs/>
+              </w:rPr>
+              <w:t>Nome</w:t>
+            </w:r>
+          </w:p>
+        </w:tc>
+        <w:tc>
+          <w:tcPr>
+            <w:tcW w:w="7665" w:type="dxa"/>
+          </w:tcPr>
+          <w:p>
+            <w:pPr>
+              <w:jc w:val="center"/>
+              <w:rPr>
+                <w:b/>
+                <w:bCs/>
+              </w:rPr>
+            </w:pPr>
+            <w:r>
+              <w:rPr>
+                <w:b/>
+                <w:bCs/>
+              </w:rPr>
+              <w:t>Authentication</w:t>
+            </w:r>
+            <w:r>
+              <w:rPr>
+                <w:b/>
+                <w:bCs/>
+              </w:rPr>
+              <w:t xml:space="preserve"> Exception – UC 8.</w:t>
+            </w:r>
+            <w:r>
+              <w:rPr>
+                <w:b/>
+                <w:bCs/>
+              </w:rPr>
+              <w:t>5</w:t>
+            </w:r>
+          </w:p>
+        </w:tc>
+      </w:tr>
+      <w:tr>
+        <w:trPr>
+          <w:trHeight w:val="562"/>
+        </w:trPr>
+        <w:tc>
+          <w:tcPr>
+            <w:tcW w:w="2355" w:type="dxa"/>
+          </w:tcPr>
+          <w:p>
+            <w:pPr>
+              <w:rPr>
+                <w:b/>
+                <w:bCs/>
+                <w:i/>
+                <w:iCs/>
+              </w:rPr>
+            </w:pPr>
+            <w:r>
+              <w:rPr>
+                <w:b/>
+                <w:bCs/>
+                <w:i/>
+                <w:iCs/>
+              </w:rPr>
+              <w:t>Entry condition</w:t>
+            </w:r>
+          </w:p>
+        </w:tc>
+        <w:tc>
+          <w:tcPr>
+            <w:tcW w:w="7665" w:type="dxa"/>
+          </w:tcPr>
+          <w:p>
+            <w:pPr>
+              <w:jc w:val="center"/>
+            </w:pPr>
+            <w:r>
+              <w:t>Il sistema fallisce gli update al database.</w:t>
+            </w:r>
+          </w:p>
+        </w:tc>
+      </w:tr>
+      <w:tr>
+        <w:trPr>
+          <w:trHeight w:val="70"/>
+        </w:trPr>
+        <w:tc>
+          <w:tcPr>
+            <w:tcW w:w="2355" w:type="dxa"/>
+          </w:tcPr>
+          <w:p>
+            <w:pPr>
+              <w:rPr>
+                <w:b/>
+                <w:bCs/>
+                <w:i/>
+                <w:iCs/>
+              </w:rPr>
+            </w:pPr>
+            <w:r>
+              <w:rPr>
+                <w:b/>
+                <w:bCs/>
+                <w:i/>
+                <w:iCs/>
+              </w:rPr>
+              <w:t>Flusso di eventi</w:t>
+            </w:r>
+          </w:p>
+        </w:tc>
+        <w:tc>
+          <w:tcPr>
+            <w:tcW w:w="7665" w:type="dxa"/>
+          </w:tcPr>
+          <w:p>
+            <w:pPr>
+              <w:pStyle w:val="Paragrafoelenco"/>
+              <w:numPr>
+                <w:ilvl w:val="0"/>
+                <w:numId w:val="46"/>
+              </w:numPr>
+              <w:jc w:val="right"/>
+            </w:pPr>
+            <w:r>
+              <w:t>Il sistema notifica l’utente</w:t>
+            </w:r>
+          </w:p>
+          <w:p>
+            <w:pPr>
+              <w:pStyle w:val="Paragrafoelenco"/>
+              <w:ind w:left="2138"/>
+              <w:jc w:val="right"/>
+            </w:pPr>
+            <w:r>
+              <w:t xml:space="preserve">del fallimento. </w:t>
+            </w:r>
+          </w:p>
+        </w:tc>
+      </w:tr>
+      <w:tr>
+        <w:trPr>
+          <w:trHeight w:val="560"/>
+        </w:trPr>
+        <w:tc>
+          <w:tcPr>
+            <w:tcW w:w="2355" w:type="dxa"/>
+          </w:tcPr>
+          <w:p>
+            <w:pPr>
+              <w:rPr>
+                <w:b/>
+                <w:bCs/>
+                <w:i/>
+                <w:iCs/>
+              </w:rPr>
+            </w:pPr>
+            <w:r>
+              <w:rPr>
+                <w:b/>
+                <w:bCs/>
+                <w:i/>
+                <w:iCs/>
+              </w:rPr>
+              <w:t>Exit condition</w:t>
+            </w:r>
+          </w:p>
+        </w:tc>
+        <w:tc>
+          <w:tcPr>
+            <w:tcW w:w="7665" w:type="dxa"/>
+          </w:tcPr>
+          <w:p>
+            <w:pPr>
+              <w:pStyle w:val="Paragrafoelenco"/>
+              <w:jc w:val="center"/>
+            </w:pPr>
+            <w:r>
+              <w:t>Il sistema notifica del fallimento e permette di ri-effettuare l’operazione.</w:t>
             </w:r>
           </w:p>
         </w:tc>
@@ -17010,7 +16685,7 @@
   <w:abstractNum w:abstractNumId="11" w15:restartNumberingAfterBreak="0">
     <w:nsid w:val="15B61580"/>
     <w:multiLevelType w:val="hybridMultilevel"/>
-    <w:tmpl w:val="E0C45FD6"/>
+    <w:tmpl w:val="FF2E1BEA"/>
     <w:lvl w:ilvl="0" w:tplc="2BBC2392">
       <w:start w:val="1"/>
       <w:numFmt w:val="decimal"/>
@@ -19842,6 +19517,184 @@
     </w:lvl>
   </w:abstractNum>
   <w:abstractNum w:abstractNumId="41" w15:restartNumberingAfterBreak="0">
+    <w:nsid w:val="750E61A9"/>
+    <w:multiLevelType w:val="hybridMultilevel"/>
+    <w:tmpl w:val="CC2AEAD2"/>
+    <w:lvl w:ilvl="0" w:tplc="2BBC2392">
+      <w:start w:val="1"/>
+      <w:numFmt w:val="decimal"/>
+      <w:lvlText w:val="%1."/>
+      <w:lvlJc w:val="left"/>
+      <w:pPr>
+        <w:ind w:left="2138" w:hanging="360"/>
+      </w:pPr>
+      <w:rPr>
+        <w:rFonts w:hint="default"/>
+      </w:rPr>
+    </w:lvl>
+    <w:lvl w:ilvl="1" w:tplc="04100019" w:tentative="1">
+      <w:start w:val="1"/>
+      <w:numFmt w:val="lowerLetter"/>
+      <w:lvlText w:val="%2."/>
+      <w:lvlJc w:val="left"/>
+      <w:pPr>
+        <w:ind w:left="2509" w:hanging="360"/>
+      </w:pPr>
+    </w:lvl>
+    <w:lvl w:ilvl="2" w:tplc="0410001B" w:tentative="1">
+      <w:start w:val="1"/>
+      <w:numFmt w:val="lowerRoman"/>
+      <w:lvlText w:val="%3."/>
+      <w:lvlJc w:val="right"/>
+      <w:pPr>
+        <w:ind w:left="3229" w:hanging="180"/>
+      </w:pPr>
+    </w:lvl>
+    <w:lvl w:ilvl="3" w:tplc="0410000F" w:tentative="1">
+      <w:start w:val="1"/>
+      <w:numFmt w:val="decimal"/>
+      <w:lvlText w:val="%4."/>
+      <w:lvlJc w:val="left"/>
+      <w:pPr>
+        <w:ind w:left="3949" w:hanging="360"/>
+      </w:pPr>
+    </w:lvl>
+    <w:lvl w:ilvl="4" w:tplc="04100019" w:tentative="1">
+      <w:start w:val="1"/>
+      <w:numFmt w:val="lowerLetter"/>
+      <w:lvlText w:val="%5."/>
+      <w:lvlJc w:val="left"/>
+      <w:pPr>
+        <w:ind w:left="4669" w:hanging="360"/>
+      </w:pPr>
+    </w:lvl>
+    <w:lvl w:ilvl="5" w:tplc="0410001B" w:tentative="1">
+      <w:start w:val="1"/>
+      <w:numFmt w:val="lowerRoman"/>
+      <w:lvlText w:val="%6."/>
+      <w:lvlJc w:val="right"/>
+      <w:pPr>
+        <w:ind w:left="5389" w:hanging="180"/>
+      </w:pPr>
+    </w:lvl>
+    <w:lvl w:ilvl="6" w:tplc="0410000F" w:tentative="1">
+      <w:start w:val="1"/>
+      <w:numFmt w:val="decimal"/>
+      <w:lvlText w:val="%7."/>
+      <w:lvlJc w:val="left"/>
+      <w:pPr>
+        <w:ind w:left="6109" w:hanging="360"/>
+      </w:pPr>
+    </w:lvl>
+    <w:lvl w:ilvl="7" w:tplc="04100019" w:tentative="1">
+      <w:start w:val="1"/>
+      <w:numFmt w:val="lowerLetter"/>
+      <w:lvlText w:val="%8."/>
+      <w:lvlJc w:val="left"/>
+      <w:pPr>
+        <w:ind w:left="6829" w:hanging="360"/>
+      </w:pPr>
+    </w:lvl>
+    <w:lvl w:ilvl="8" w:tplc="0410001B" w:tentative="1">
+      <w:start w:val="1"/>
+      <w:numFmt w:val="lowerRoman"/>
+      <w:lvlText w:val="%9."/>
+      <w:lvlJc w:val="right"/>
+      <w:pPr>
+        <w:ind w:left="7549" w:hanging="180"/>
+      </w:pPr>
+    </w:lvl>
+  </w:abstractNum>
+  <w:abstractNum w:abstractNumId="42" w15:restartNumberingAfterBreak="0">
+    <w:nsid w:val="770D7373"/>
+    <w:multiLevelType w:val="hybridMultilevel"/>
+    <w:tmpl w:val="00E83444"/>
+    <w:lvl w:ilvl="0" w:tplc="2BBC2392">
+      <w:start w:val="1"/>
+      <w:numFmt w:val="decimal"/>
+      <w:lvlText w:val="%1."/>
+      <w:lvlJc w:val="left"/>
+      <w:pPr>
+        <w:ind w:left="2138" w:hanging="360"/>
+      </w:pPr>
+      <w:rPr>
+        <w:rFonts w:hint="default"/>
+      </w:rPr>
+    </w:lvl>
+    <w:lvl w:ilvl="1" w:tplc="04100019" w:tentative="1">
+      <w:start w:val="1"/>
+      <w:numFmt w:val="lowerLetter"/>
+      <w:lvlText w:val="%2."/>
+      <w:lvlJc w:val="left"/>
+      <w:pPr>
+        <w:ind w:left="2509" w:hanging="360"/>
+      </w:pPr>
+    </w:lvl>
+    <w:lvl w:ilvl="2" w:tplc="0410001B" w:tentative="1">
+      <w:start w:val="1"/>
+      <w:numFmt w:val="lowerRoman"/>
+      <w:lvlText w:val="%3."/>
+      <w:lvlJc w:val="right"/>
+      <w:pPr>
+        <w:ind w:left="3229" w:hanging="180"/>
+      </w:pPr>
+    </w:lvl>
+    <w:lvl w:ilvl="3" w:tplc="0410000F" w:tentative="1">
+      <w:start w:val="1"/>
+      <w:numFmt w:val="decimal"/>
+      <w:lvlText w:val="%4."/>
+      <w:lvlJc w:val="left"/>
+      <w:pPr>
+        <w:ind w:left="3949" w:hanging="360"/>
+      </w:pPr>
+    </w:lvl>
+    <w:lvl w:ilvl="4" w:tplc="04100019" w:tentative="1">
+      <w:start w:val="1"/>
+      <w:numFmt w:val="lowerLetter"/>
+      <w:lvlText w:val="%5."/>
+      <w:lvlJc w:val="left"/>
+      <w:pPr>
+        <w:ind w:left="4669" w:hanging="360"/>
+      </w:pPr>
+    </w:lvl>
+    <w:lvl w:ilvl="5" w:tplc="0410001B" w:tentative="1">
+      <w:start w:val="1"/>
+      <w:numFmt w:val="lowerRoman"/>
+      <w:lvlText w:val="%6."/>
+      <w:lvlJc w:val="right"/>
+      <w:pPr>
+        <w:ind w:left="5389" w:hanging="180"/>
+      </w:pPr>
+    </w:lvl>
+    <w:lvl w:ilvl="6" w:tplc="0410000F" w:tentative="1">
+      <w:start w:val="1"/>
+      <w:numFmt w:val="decimal"/>
+      <w:lvlText w:val="%7."/>
+      <w:lvlJc w:val="left"/>
+      <w:pPr>
+        <w:ind w:left="6109" w:hanging="360"/>
+      </w:pPr>
+    </w:lvl>
+    <w:lvl w:ilvl="7" w:tplc="04100019" w:tentative="1">
+      <w:start w:val="1"/>
+      <w:numFmt w:val="lowerLetter"/>
+      <w:lvlText w:val="%8."/>
+      <w:lvlJc w:val="left"/>
+      <w:pPr>
+        <w:ind w:left="6829" w:hanging="360"/>
+      </w:pPr>
+    </w:lvl>
+    <w:lvl w:ilvl="8" w:tplc="0410001B" w:tentative="1">
+      <w:start w:val="1"/>
+      <w:numFmt w:val="lowerRoman"/>
+      <w:lvlText w:val="%9."/>
+      <w:lvlJc w:val="right"/>
+      <w:pPr>
+        <w:ind w:left="7549" w:hanging="180"/>
+      </w:pPr>
+    </w:lvl>
+  </w:abstractNum>
+  <w:abstractNum w:abstractNumId="43" w15:restartNumberingAfterBreak="0">
     <w:nsid w:val="7B2F160D"/>
     <w:multiLevelType w:val="hybridMultilevel"/>
     <w:tmpl w:val="CC9E7E9E"/>
@@ -19930,7 +19783,7 @@
       </w:pPr>
     </w:lvl>
   </w:abstractNum>
-  <w:abstractNum w:abstractNumId="42" w15:restartNumberingAfterBreak="0">
+  <w:abstractNum w:abstractNumId="44" w15:restartNumberingAfterBreak="0">
     <w:nsid w:val="7D7D02F4"/>
     <w:multiLevelType w:val="hybridMultilevel"/>
     <w:tmpl w:val="8A0456F4"/>
@@ -20019,7 +19872,7 @@
       </w:pPr>
     </w:lvl>
   </w:abstractNum>
-  <w:abstractNum w:abstractNumId="43" w15:restartNumberingAfterBreak="0">
+  <w:abstractNum w:abstractNumId="45" w15:restartNumberingAfterBreak="0">
     <w:nsid w:val="7F1F0EE9"/>
     <w:multiLevelType w:val="hybridMultilevel"/>
     <w:tmpl w:val="E38E44BC"/>
@@ -20109,7 +19962,7 @@
     </w:lvl>
   </w:abstractNum>
   <w:num w:numId="1">
-    <w:abstractNumId w:val="42"/>
+    <w:abstractNumId w:val="44"/>
   </w:num>
   <w:num w:numId="2">
     <w:abstractNumId w:val="3"/>
@@ -20127,7 +19980,7 @@
     <w:abstractNumId w:val="2"/>
   </w:num>
   <w:num w:numId="7">
-    <w:abstractNumId w:val="43"/>
+    <w:abstractNumId w:val="45"/>
   </w:num>
   <w:num w:numId="8">
     <w:abstractNumId w:val="6"/>
@@ -20199,7 +20052,7 @@
     <w:abstractNumId w:val="9"/>
   </w:num>
   <w:num w:numId="31">
-    <w:abstractNumId w:val="41"/>
+    <w:abstractNumId w:val="43"/>
   </w:num>
   <w:num w:numId="32">
     <w:abstractNumId w:val="13"/>
@@ -20239,6 +20092,12 @@
   </w:num>
   <w:num w:numId="44">
     <w:abstractNumId w:val="22"/>
+  </w:num>
+  <w:num w:numId="45">
+    <w:abstractNumId w:val="41"/>
+  </w:num>
+  <w:num w:numId="46">
+    <w:abstractNumId w:val="42"/>
   </w:num>
   <w:numIdMacAtCleanup w:val="32"/>
 </w:numbering>
@@ -21071,7 +20930,7 @@
 </file>
 
 <file path=customXml/itemProps1.xml><?xml version="1.0" encoding="utf-8"?>
-<ds:datastoreItem xmlns:ds="http://schemas.openxmlformats.org/officeDocument/2006/customXml" ds:itemID="{BCFFC9C6-3E83-4E1C-813D-9FC81EE41B7B}">
+<ds:datastoreItem xmlns:ds="http://schemas.openxmlformats.org/officeDocument/2006/customXml" ds:itemID="{82761601-9920-4A4E-856A-1943FACC2D1C}">
   <ds:schemaRefs>
     <ds:schemaRef ds:uri="http://schemas.openxmlformats.org/officeDocument/2006/bibliography"/>
   </ds:schemaRefs>

</xml_diff>

<commit_message>
Update General Class Diagrams
Aggiunta una associazione aggregata di candidatura
</commit_message>
<xml_diff>
--- a/Deliverables/RequirementsAndUseCase_EasyJob.docx
+++ b/Deliverables/RequirementsAndUseCase_EasyJob.docx
@@ -13,6 +13,7 @@
           <w:szCs w:val="44"/>
         </w:rPr>
       </w:pPr>
+      <w:proofErr w:type="spellStart"/>
       <w:r>
         <w:rPr>
           <w:b/>
@@ -20,8 +21,29 @@
           <w:sz w:val="44"/>
           <w:szCs w:val="44"/>
         </w:rPr>
-        <w:t>Roles Diagram</w:t>
+        <w:t>Roles</w:t>
       </w:r>
+      <w:proofErr w:type="spellEnd"/>
+      <w:r>
+        <w:rPr>
+          <w:b/>
+          <w:bCs/>
+          <w:sz w:val="44"/>
+          <w:szCs w:val="44"/>
+        </w:rPr>
+        <w:t xml:space="preserve"> </w:t>
+      </w:r>
+      <w:proofErr w:type="spellStart"/>
+      <w:r>
+        <w:rPr>
+          <w:b/>
+          <w:bCs/>
+          <w:sz w:val="44"/>
+          <w:szCs w:val="44"/>
+        </w:rPr>
+        <w:t>Diagram</w:t>
+      </w:r>
+      <w:proofErr w:type="spellEnd"/>
     </w:p>
     <w:p>
       <w:pPr>
@@ -1356,6 +1378,7 @@
           <w:szCs w:val="24"/>
         </w:rPr>
       </w:pPr>
+      <w:proofErr w:type="spellStart"/>
       <w:r>
         <w:rPr>
           <w:b/>
@@ -1365,6 +1388,7 @@
         </w:rPr>
         <w:t>Usability</w:t>
       </w:r>
+      <w:proofErr w:type="spellEnd"/>
     </w:p>
     <w:p>
       <w:pPr>
@@ -1455,7 +1479,23 @@
           <w:sz w:val="24"/>
           <w:szCs w:val="24"/>
         </w:rPr>
-        <w:t xml:space="preserve"> caso di failure delle operazioni, il sistema farà ripetere le operazioni.</w:t>
+        <w:t xml:space="preserve"> caso di </w:t>
+      </w:r>
+      <w:proofErr w:type="spellStart"/>
+      <w:r>
+        <w:rPr>
+          <w:sz w:val="24"/>
+          <w:szCs w:val="24"/>
+        </w:rPr>
+        <w:t>failure</w:t>
+      </w:r>
+      <w:proofErr w:type="spellEnd"/>
+      <w:r>
+        <w:rPr>
+          <w:sz w:val="24"/>
+          <w:szCs w:val="24"/>
+        </w:rPr>
+        <w:t xml:space="preserve"> delle operazioni, il sistema farà ripetere le operazioni.</w:t>
       </w:r>
     </w:p>
     <w:p>
@@ -1550,6 +1590,7 @@
           <w:szCs w:val="24"/>
         </w:rPr>
       </w:pPr>
+      <w:proofErr w:type="spellStart"/>
       <w:r>
         <w:rPr>
           <w:b/>
@@ -1559,6 +1600,7 @@
         </w:rPr>
         <w:t>Supportability</w:t>
       </w:r>
+      <w:proofErr w:type="spellEnd"/>
     </w:p>
     <w:p>
       <w:pPr>
@@ -1581,7 +1623,23 @@
           <w:sz w:val="24"/>
           <w:szCs w:val="24"/>
         </w:rPr>
-        <w:t xml:space="preserve"> potrà successivamente essere ampliato e migliorato, in quanto sarà sviluppato tramite un approccio Object-Oriented e l’utilizzo di design pattern efficienti.</w:t>
+        <w:t xml:space="preserve"> potrà successivamente essere ampliato e migliorato, in quanto sarà sviluppato tramite un approccio Object-</w:t>
+      </w:r>
+      <w:proofErr w:type="spellStart"/>
+      <w:r>
+        <w:rPr>
+          <w:sz w:val="24"/>
+          <w:szCs w:val="24"/>
+        </w:rPr>
+        <w:t>Oriented</w:t>
+      </w:r>
+      <w:proofErr w:type="spellEnd"/>
+      <w:r>
+        <w:rPr>
+          <w:sz w:val="24"/>
+          <w:szCs w:val="24"/>
+        </w:rPr>
+        <w:t xml:space="preserve"> e l’utilizzo di design pattern efficienti.</w:t>
       </w:r>
     </w:p>
     <w:p>
@@ -1763,6 +1821,7 @@
           <w:szCs w:val="44"/>
         </w:rPr>
       </w:pPr>
+      <w:proofErr w:type="spellStart"/>
       <w:r>
         <w:rPr>
           <w:b/>
@@ -1782,6 +1841,7 @@
         </w:rPr>
         <w:t>cenarios</w:t>
       </w:r>
+      <w:proofErr w:type="spellEnd"/>
     </w:p>
     <w:tbl>
       <w:tblPr>
@@ -2027,8 +2087,13 @@
                 <w:numId w:val="3"/>
               </w:numPr>
             </w:pPr>
-            <w:r>
-              <w:t>Nextsoft assume laureati in Informatica ed Ing. Informatica</w:t>
+            <w:proofErr w:type="spellStart"/>
+            <w:r>
+              <w:t>Nextsoft</w:t>
+            </w:r>
+            <w:proofErr w:type="spellEnd"/>
+            <w:r>
+              <w:t xml:space="preserve"> assume laureati in Informatica ed Ing. Informatica</w:t>
             </w:r>
           </w:p>
           <w:p>
@@ -2065,9 +2130,11 @@
               <w:pStyle w:val="Paragrafoelenco"/>
               <w:ind w:left="1440"/>
             </w:pPr>
+            <w:proofErr w:type="spellStart"/>
             <w:r>
               <w:t>Belmond</w:t>
             </w:r>
+            <w:proofErr w:type="spellEnd"/>
             <w:r>
               <w:tab/>
             </w:r>
@@ -2119,18 +2186,38 @@
                 <w:numId w:val="3"/>
               </w:numPr>
             </w:pPr>
-            <w:r>
-              <w:t>Vulnerability assistent</w:t>
-            </w:r>
+            <w:proofErr w:type="spellStart"/>
+            <w:r>
+              <w:t>Vulnerability</w:t>
+            </w:r>
+            <w:proofErr w:type="spellEnd"/>
+            <w:r>
+              <w:t xml:space="preserve"> </w:t>
+            </w:r>
+            <w:proofErr w:type="spellStart"/>
+            <w:r>
+              <w:t>assistent</w:t>
+            </w:r>
+            <w:proofErr w:type="spellEnd"/>
           </w:p>
           <w:p>
             <w:pPr>
               <w:pStyle w:val="Paragrafoelenco"/>
               <w:ind w:left="1440"/>
             </w:pPr>
-            <w:r>
-              <w:t>Tachnrtic Italia Srl</w:t>
-            </w:r>
+            <w:proofErr w:type="spellStart"/>
+            <w:r>
+              <w:t>Tachnrtic</w:t>
+            </w:r>
+            <w:proofErr w:type="spellEnd"/>
+            <w:r>
+              <w:t xml:space="preserve"> Italia </w:t>
+            </w:r>
+            <w:proofErr w:type="spellStart"/>
+            <w:r>
+              <w:t>Srl</w:t>
+            </w:r>
+            <w:proofErr w:type="spellEnd"/>
             <w:r>
               <w:tab/>
             </w:r>
@@ -2221,7 +2308,15 @@
               <w:ind w:left="1080"/>
             </w:pPr>
             <w:r>
-              <w:t>“Modis S.p.A., Salerno</w:t>
+              <w:t>“</w:t>
+            </w:r>
+            <w:proofErr w:type="spellStart"/>
+            <w:r>
+              <w:t>Modis</w:t>
+            </w:r>
+            <w:proofErr w:type="spellEnd"/>
+            <w:r>
+              <w:t xml:space="preserve"> S.p.A., Salerno</w:t>
             </w:r>
           </w:p>
           <w:p>
@@ -2236,7 +2331,15 @@
               <w:ind w:left="1080"/>
             </w:pPr>
             <w:r>
-              <w:t>Si cerca un profilo con conoscenze approfondite in Python e che conosca i paradigmi della programmazione Object-Oriented.</w:t>
+              <w:t>Si cerca un profilo con conoscenze approfondite in Python e che conosca i paradigmi della programmazione Object-</w:t>
+            </w:r>
+            <w:proofErr w:type="spellStart"/>
+            <w:r>
+              <w:t>Oriented</w:t>
+            </w:r>
+            <w:proofErr w:type="spellEnd"/>
+            <w:r>
+              <w:t>.</w:t>
             </w:r>
           </w:p>
           <w:p>
@@ -2334,7 +2437,15 @@
               </w:numPr>
             </w:pPr>
             <w:r>
-              <w:t>Giuseppe visualizza un modulo da compilare con nome: “Giuseppe”, cognome: “Rainone”,</w:t>
+              <w:t>Giuseppe visualizza un modulo da compilare con nome: “Giuseppe”, cognome: “</w:t>
+            </w:r>
+            <w:proofErr w:type="spellStart"/>
+            <w:r>
+              <w:t>Rainone</w:t>
+            </w:r>
+            <w:proofErr w:type="spellEnd"/>
+            <w:r>
+              <w:t>”,</w:t>
             </w:r>
             <w:r>
               <w:t xml:space="preserve"> </w:t>
@@ -2362,7 +2473,15 @@
               <w:t xml:space="preserve"> </w:t>
             </w:r>
             <w:r>
-              <w:t>“Giuseppe33”, password: “051Progetto_” e carica il proprio curriculum: “Rainone-Giuseppe-CV”; spunta la casella per il trattamento dei dati e clicca su “Conferma”.</w:t>
+              <w:t>“Giuseppe33”, password: “051Progetto_” e carica il proprio curriculum: “</w:t>
+            </w:r>
+            <w:proofErr w:type="spellStart"/>
+            <w:r>
+              <w:t>Rainone</w:t>
+            </w:r>
+            <w:proofErr w:type="spellEnd"/>
+            <w:r>
+              <w:t>-Giuseppe-CV”; spunta la casella per il trattamento dei dati e clicca su “Conferma”.</w:t>
             </w:r>
           </w:p>
           <w:p>
@@ -2386,7 +2505,15 @@
               </w:numPr>
             </w:pPr>
             <w:r>
-              <w:t>A Giuseppe viene mostrata una pagina intermedia “Candidatura a Cercasi programmatore in Python per l’azienda Modis S.p.A.”.</w:t>
+              <w:t xml:space="preserve">A Giuseppe viene mostrata una pagina intermedia “Candidatura a Cercasi programmatore in Python per l’azienda </w:t>
+            </w:r>
+            <w:proofErr w:type="spellStart"/>
+            <w:r>
+              <w:t>Modis</w:t>
+            </w:r>
+            <w:proofErr w:type="spellEnd"/>
+            <w:r>
+              <w:t xml:space="preserve"> S.p.A.”.</w:t>
             </w:r>
           </w:p>
           <w:p>
@@ -2610,7 +2737,15 @@
               </w:numPr>
             </w:pPr>
             <w:r>
-              <w:t>Veronica clicca su “Accedi” ed effettua login inserendo username: “ModisOfficial” e password: “Brown_02” e clicca su “Conferma”.</w:t>
+              <w:t>Veronica clicca su “Accedi” ed effettua login inserendo username: “</w:t>
+            </w:r>
+            <w:proofErr w:type="spellStart"/>
+            <w:r>
+              <w:t>ModisOfficial</w:t>
+            </w:r>
+            <w:proofErr w:type="spellEnd"/>
+            <w:r>
+              <w:t>” e password: “Brown_02” e clicca su “Conferma”.</w:t>
             </w:r>
           </w:p>
           <w:p>
@@ -2634,7 +2769,15 @@
               </w:numPr>
             </w:pPr>
             <w:r>
-              <w:t>Veronica visualizza l’elenco degli annunci fin’ora pubblicati dall’azienda:</w:t>
+              <w:t xml:space="preserve">Veronica visualizza l’elenco degli annunci </w:t>
+            </w:r>
+            <w:proofErr w:type="spellStart"/>
+            <w:r>
+              <w:t>fin’ora</w:t>
+            </w:r>
+            <w:proofErr w:type="spellEnd"/>
+            <w:r>
+              <w:t xml:space="preserve"> pubblicati dall’azienda:</w:t>
             </w:r>
           </w:p>
           <w:p/>
@@ -2702,7 +2845,15 @@
           </w:p>
           <w:p>
             <w:r>
-              <w:t>Data di nascita: 13/06/1996            Residente a: Via Kennedy, 140, Napoli          “CONTATTA”</w:t>
+              <w:t xml:space="preserve">Data di nascita: 13/06/1996            Residente a: Via Kennedy, 140, Napoli       </w:t>
+            </w:r>
+            <w:proofErr w:type="gramStart"/>
+            <w:r>
+              <w:t xml:space="preserve">   “</w:t>
+            </w:r>
+            <w:proofErr w:type="gramEnd"/>
+            <w:r>
+              <w:t>CONTATTA”</w:t>
             </w:r>
           </w:p>
           <w:p>
@@ -2716,12 +2867,25 @@
             </w:r>
             <w:r>
               <w:tab/>
-              <w:t>Nome: Giuseppe       Cognome: Rainone</w:t>
-            </w:r>
-          </w:p>
-          <w:p>
-            <w:r>
-              <w:t>Data di nascita: 28/09/1991             Residente a: Viale Europa, 44, Salerno         “CONTATTA”</w:t>
+              <w:t xml:space="preserve">Nome: Giuseppe       Cognome: </w:t>
+            </w:r>
+            <w:proofErr w:type="spellStart"/>
+            <w:r>
+              <w:t>Rainone</w:t>
+            </w:r>
+            <w:proofErr w:type="spellEnd"/>
+          </w:p>
+          <w:p>
+            <w:r>
+              <w:t xml:space="preserve">Data di nascita: 28/09/1991             Residente a: Viale Europa, 44, Salerno      </w:t>
+            </w:r>
+            <w:proofErr w:type="gramStart"/>
+            <w:r>
+              <w:t xml:space="preserve">   “</w:t>
+            </w:r>
+            <w:proofErr w:type="gramEnd"/>
+            <w:r>
+              <w:t>CONTATTA”</w:t>
             </w:r>
           </w:p>
           <w:p>
@@ -2775,7 +2939,31 @@
               </w:numPr>
             </w:pPr>
             <w:r>
-              <w:t>Le viene mostrato il modulo di compilazione in cui inserisce un titolo: ”Appuntamento per un colloquio – Modis S.p.A.” e un corpo: “Gentile Giuseppe Rainone,</w:t>
+              <w:t>Le viene mostrato il modulo di compilazione in cui inserisce un titolo</w:t>
+            </w:r>
+            <w:proofErr w:type="gramStart"/>
+            <w:r>
+              <w:t>: ”Appuntamento</w:t>
+            </w:r>
+            <w:proofErr w:type="gramEnd"/>
+            <w:r>
+              <w:t xml:space="preserve"> per un colloquio – </w:t>
+            </w:r>
+            <w:proofErr w:type="spellStart"/>
+            <w:r>
+              <w:t>Modis</w:t>
+            </w:r>
+            <w:proofErr w:type="spellEnd"/>
+            <w:r>
+              <w:t xml:space="preserve"> S.p.A.” e un corpo: “Gentile Giuseppe </w:t>
+            </w:r>
+            <w:proofErr w:type="spellStart"/>
+            <w:r>
+              <w:t>Rainone</w:t>
+            </w:r>
+            <w:proofErr w:type="spellEnd"/>
+            <w:r>
+              <w:t>,</w:t>
             </w:r>
             <w:r>
               <w:t xml:space="preserve"> </w:t>
@@ -2787,7 +2975,15 @@
               <w:t xml:space="preserve"> </w:t>
             </w:r>
             <w:r>
-              <w:t>Per ulteriori informazioni potrà contattarci al nostro indirizzo e-mail: modis.salerno@gmail.com. Cordiali saluti, Modis S.p.A.”</w:t>
+              <w:t xml:space="preserve">Per ulteriori informazioni potrà contattarci al nostro indirizzo e-mail: modis.salerno@gmail.com. Cordiali saluti, </w:t>
+            </w:r>
+            <w:proofErr w:type="spellStart"/>
+            <w:r>
+              <w:t>Modis</w:t>
+            </w:r>
+            <w:proofErr w:type="spellEnd"/>
+            <w:r>
+              <w:t xml:space="preserve"> S.p.A.”</w:t>
             </w:r>
           </w:p>
           <w:p>
@@ -3129,7 +3325,15 @@
               </w:numPr>
             </w:pPr>
             <w:r>
-              <w:t xml:space="preserve">Appuntamento per un colloquio – Modis S.p.A.   03/12/2019                                   </w:t>
+              <w:t xml:space="preserve">Appuntamento per un colloquio – </w:t>
+            </w:r>
+            <w:proofErr w:type="spellStart"/>
+            <w:r>
+              <w:t>Modis</w:t>
+            </w:r>
+            <w:proofErr w:type="spellEnd"/>
+            <w:r>
+              <w:t xml:space="preserve"> S.p.A.   03/12/2019                                   </w:t>
             </w:r>
           </w:p>
           <w:p>
@@ -3159,7 +3363,15 @@
               </w:numPr>
             </w:pPr>
             <w:r>
-              <w:t>Giuseppe clicca su “Appuntamento per un colloquio – Modis S.p.A.”.</w:t>
+              <w:t xml:space="preserve">Giuseppe clicca su “Appuntamento per un colloquio – </w:t>
+            </w:r>
+            <w:proofErr w:type="spellStart"/>
+            <w:r>
+              <w:t>Modis</w:t>
+            </w:r>
+            <w:proofErr w:type="spellEnd"/>
+            <w:r>
+              <w:t xml:space="preserve"> S.p.A.”.</w:t>
             </w:r>
           </w:p>
           <w:p>
@@ -3171,13 +3383,29 @@
               </w:numPr>
             </w:pPr>
             <w:r>
-              <w:t>Gli viene mostrata una nuova pagina: “Gentile Giuseppe Rainone, dopo aver analizzato le sue competenze, la riteniamo un candidato adeguato per</w:t>
+              <w:t xml:space="preserve">Gli viene mostrata una nuova pagina: “Gentile Giuseppe </w:t>
+            </w:r>
+            <w:proofErr w:type="spellStart"/>
+            <w:r>
+              <w:t>Rainone</w:t>
+            </w:r>
+            <w:proofErr w:type="spellEnd"/>
+            <w:r>
+              <w:t xml:space="preserve">, dopo aver analizzato le sue competenze, la riteniamo un candidato adeguato </w:t>
+            </w:r>
+            <w:proofErr w:type="gramStart"/>
+            <w:r>
+              <w:t>per</w:t>
             </w:r>
             <w:r>
               <w:t xml:space="preserve"> </w:t>
             </w:r>
             <w:r>
-              <w:t>il ruolo indicato dal nostro annuncio. La invitiamo per un colloquio in data 19/12/2019 presso la nostra sede centrale in Via Torquato Tasso, 34 situata a Salerno.</w:t>
+              <w:t>il</w:t>
+            </w:r>
+            <w:proofErr w:type="gramEnd"/>
+            <w:r>
+              <w:t xml:space="preserve"> ruolo indicato dal nostro annuncio. La invitiamo per un colloquio in data 19/12/2019 presso la nostra sede centrale in Via Torquato Tasso, 34 situata a Salerno.</w:t>
             </w:r>
             <w:r>
               <w:br/>
@@ -3192,7 +3420,15 @@
               </w:r>
             </w:hyperlink>
             <w:r>
-              <w:t>. Cordiali saluti, Modis S.p.A.”</w:t>
+              <w:t xml:space="preserve">. Cordiali saluti, </w:t>
+            </w:r>
+            <w:proofErr w:type="spellStart"/>
+            <w:r>
+              <w:t>Modis</w:t>
+            </w:r>
+            <w:proofErr w:type="spellEnd"/>
+            <w:r>
+              <w:t xml:space="preserve"> S.p.A.”</w:t>
             </w:r>
           </w:p>
           <w:p/>
@@ -3445,15 +3681,22 @@
             <w:r>
               <w:t xml:space="preserve"> inserisce nome dell’azienda: “</w:t>
             </w:r>
-            <w:r>
-              <w:t xml:space="preserve">Busitalia </w:t>
+            <w:proofErr w:type="spellStart"/>
+            <w:r>
+              <w:t>Busitalia</w:t>
+            </w:r>
+            <w:proofErr w:type="spellEnd"/>
+            <w:r>
+              <w:t xml:space="preserve"> </w:t>
             </w:r>
             <w:r>
               <w:t>S.p.A.”, username: “</w:t>
             </w:r>
+            <w:proofErr w:type="spellStart"/>
             <w:r>
               <w:t>BusItaliaRoma</w:t>
             </w:r>
+            <w:proofErr w:type="spellEnd"/>
             <w:r>
               <w:t>”,</w:t>
             </w:r>
@@ -3560,7 +3803,15 @@
               </w:numPr>
             </w:pPr>
             <w:r>
-              <w:t>Compila il modulo inserendo un titolo: “Cercasi autisti per autobus”, tag: “Trasporto”, descrizione: “Azienda leader dei trasporti in Italia, cerca nuovi profili da inserire nel proprio organico”, requisiti: “Richiesto il possesso della patente CQC da almeno 5 anni con esperienza regressa nel settore di almeno 2 anni.”, contratto: “Full-time”.</w:t>
+              <w:t xml:space="preserve">Compila il modulo inserendo un titolo: “Cercasi autisti per autobus”, tag: “Trasporto”, descrizione: “Azienda leader dei trasporti in Italia, cerca nuovi profili da inserire nel proprio organico”, requisiti: “Richiesto il possesso della patente CQC da almeno 5 anni con esperienza </w:t>
+            </w:r>
+            <w:proofErr w:type="spellStart"/>
+            <w:r>
+              <w:t>regressa</w:t>
+            </w:r>
+            <w:proofErr w:type="spellEnd"/>
+            <w:r>
+              <w:t xml:space="preserve"> nel settore di almeno 2 anni.”, contratto: “Full-time”.</w:t>
             </w:r>
           </w:p>
           <w:p>
@@ -3909,13 +4160,31 @@
             <w:r>
               <w:t xml:space="preserve">o di </w:t>
             </w:r>
-            <w:r>
-              <w:rPr>
-                <w:i/>
-                <w:iCs/>
-              </w:rPr>
-              <w:t>Taurus Resturant</w:t>
-            </w:r>
+            <w:proofErr w:type="spellStart"/>
+            <w:r>
+              <w:rPr>
+                <w:i/>
+                <w:iCs/>
+              </w:rPr>
+              <w:t>Taurus</w:t>
+            </w:r>
+            <w:proofErr w:type="spellEnd"/>
+            <w:r>
+              <w:rPr>
+                <w:i/>
+                <w:iCs/>
+              </w:rPr>
+              <w:t xml:space="preserve"> </w:t>
+            </w:r>
+            <w:proofErr w:type="spellStart"/>
+            <w:r>
+              <w:rPr>
+                <w:i/>
+                <w:iCs/>
+              </w:rPr>
+              <w:t>Resturant</w:t>
+            </w:r>
+            <w:proofErr w:type="spellEnd"/>
             <w:r>
               <w:rPr>
                 <w:i/>
@@ -3942,7 +4211,23 @@
               <w:t xml:space="preserve">Da qui Tommaso </w:t>
             </w:r>
             <w:r>
-              <w:t>clicca su “Taurus Resturant”.</w:t>
+              <w:t>clicca su “</w:t>
+            </w:r>
+            <w:proofErr w:type="spellStart"/>
+            <w:r>
+              <w:t>Taurus</w:t>
+            </w:r>
+            <w:proofErr w:type="spellEnd"/>
+            <w:r>
+              <w:t xml:space="preserve"> </w:t>
+            </w:r>
+            <w:proofErr w:type="spellStart"/>
+            <w:r>
+              <w:t>Resturant</w:t>
+            </w:r>
+            <w:proofErr w:type="spellEnd"/>
+            <w:r>
+              <w:t>”.</w:t>
             </w:r>
           </w:p>
           <w:p>
@@ -4291,11 +4576,21 @@
               </w:numPr>
             </w:pPr>
             <w:r>
-              <w:t xml:space="preserve">Renato legge una segnalazione relativa all’account “Taurus </w:t>
-            </w:r>
+              <w:t>Renato legge una segnalazione relativa all’account “</w:t>
+            </w:r>
+            <w:proofErr w:type="spellStart"/>
+            <w:r>
+              <w:t>Taurus</w:t>
+            </w:r>
+            <w:proofErr w:type="spellEnd"/>
+            <w:r>
+              <w:t xml:space="preserve"> </w:t>
+            </w:r>
+            <w:proofErr w:type="spellStart"/>
             <w:r>
               <w:t>Resturant</w:t>
             </w:r>
+            <w:proofErr w:type="spellEnd"/>
             <w:r>
               <w:t>.” fatta da Tommaso.</w:t>
             </w:r>
@@ -4741,8 +5036,19 @@
                 <w:i/>
                 <w:iCs/>
               </w:rPr>
-              <w:t>Entry condition</w:t>
-            </w:r>
+              <w:t xml:space="preserve">Entry </w:t>
+            </w:r>
+            <w:proofErr w:type="spellStart"/>
+            <w:r>
+              <w:rPr>
+                <w:b/>
+                <w:bCs/>
+                <w:i/>
+                <w:iCs/>
+              </w:rPr>
+              <w:t>condition</w:t>
+            </w:r>
+            <w:proofErr w:type="spellEnd"/>
           </w:p>
         </w:tc>
         <w:tc>
@@ -4878,8 +5184,19 @@
                 <w:i/>
                 <w:iCs/>
               </w:rPr>
-              <w:t>Exit condition</w:t>
-            </w:r>
+              <w:t xml:space="preserve">Exit </w:t>
+            </w:r>
+            <w:proofErr w:type="spellStart"/>
+            <w:r>
+              <w:rPr>
+                <w:b/>
+                <w:bCs/>
+                <w:i/>
+                <w:iCs/>
+              </w:rPr>
+              <w:t>condition</w:t>
+            </w:r>
+            <w:proofErr w:type="spellEnd"/>
           </w:p>
         </w:tc>
         <w:tc>
@@ -5117,8 +5434,19 @@
                 <w:i/>
                 <w:iCs/>
               </w:rPr>
-              <w:t>Entry condition</w:t>
-            </w:r>
+              <w:t xml:space="preserve">Entry </w:t>
+            </w:r>
+            <w:proofErr w:type="spellStart"/>
+            <w:r>
+              <w:rPr>
+                <w:b/>
+                <w:bCs/>
+                <w:i/>
+                <w:iCs/>
+              </w:rPr>
+              <w:t>condition</w:t>
+            </w:r>
+            <w:proofErr w:type="spellEnd"/>
           </w:p>
         </w:tc>
         <w:tc>
@@ -5250,8 +5578,19 @@
                 <w:i/>
                 <w:iCs/>
               </w:rPr>
-              <w:t>Exit condition</w:t>
-            </w:r>
+              <w:t xml:space="preserve">Exit </w:t>
+            </w:r>
+            <w:proofErr w:type="spellStart"/>
+            <w:r>
+              <w:rPr>
+                <w:b/>
+                <w:bCs/>
+                <w:i/>
+                <w:iCs/>
+              </w:rPr>
+              <w:t>condition</w:t>
+            </w:r>
+            <w:proofErr w:type="spellEnd"/>
           </w:p>
         </w:tc>
         <w:tc>
@@ -5498,8 +5837,19 @@
                 <w:i/>
                 <w:iCs/>
               </w:rPr>
-              <w:t>Entry condition</w:t>
-            </w:r>
+              <w:t xml:space="preserve">Entry </w:t>
+            </w:r>
+            <w:proofErr w:type="spellStart"/>
+            <w:r>
+              <w:rPr>
+                <w:b/>
+                <w:bCs/>
+                <w:i/>
+                <w:iCs/>
+              </w:rPr>
+              <w:t>condition</w:t>
+            </w:r>
+            <w:proofErr w:type="spellEnd"/>
           </w:p>
         </w:tc>
         <w:tc>
@@ -5645,8 +5995,19 @@
                 <w:i/>
                 <w:iCs/>
               </w:rPr>
-              <w:t>Exit condition</w:t>
-            </w:r>
+              <w:t xml:space="preserve">Exit </w:t>
+            </w:r>
+            <w:proofErr w:type="spellStart"/>
+            <w:r>
+              <w:rPr>
+                <w:b/>
+                <w:bCs/>
+                <w:i/>
+                <w:iCs/>
+              </w:rPr>
+              <w:t>condition</w:t>
+            </w:r>
+            <w:proofErr w:type="spellEnd"/>
           </w:p>
         </w:tc>
         <w:tc>
@@ -5870,8 +6231,19 @@
                 <w:i/>
                 <w:iCs/>
               </w:rPr>
-              <w:t>Entry condition</w:t>
-            </w:r>
+              <w:t xml:space="preserve">Entry </w:t>
+            </w:r>
+            <w:proofErr w:type="spellStart"/>
+            <w:r>
+              <w:rPr>
+                <w:b/>
+                <w:bCs/>
+                <w:i/>
+                <w:iCs/>
+              </w:rPr>
+              <w:t>condition</w:t>
+            </w:r>
+            <w:proofErr w:type="spellEnd"/>
           </w:p>
         </w:tc>
         <w:tc>
@@ -5990,8 +6362,19 @@
                 <w:i/>
                 <w:iCs/>
               </w:rPr>
-              <w:t>Exit condition</w:t>
-            </w:r>
+              <w:t xml:space="preserve">Exit </w:t>
+            </w:r>
+            <w:proofErr w:type="spellStart"/>
+            <w:r>
+              <w:rPr>
+                <w:b/>
+                <w:bCs/>
+                <w:i/>
+                <w:iCs/>
+              </w:rPr>
+              <w:t>condition</w:t>
+            </w:r>
+            <w:proofErr w:type="spellEnd"/>
           </w:p>
         </w:tc>
         <w:tc>
@@ -6351,8 +6734,19 @@
                 <w:i/>
                 <w:iCs/>
               </w:rPr>
-              <w:t>Entry condition</w:t>
-            </w:r>
+              <w:t xml:space="preserve">Entry </w:t>
+            </w:r>
+            <w:proofErr w:type="spellStart"/>
+            <w:r>
+              <w:rPr>
+                <w:b/>
+                <w:bCs/>
+                <w:i/>
+                <w:iCs/>
+              </w:rPr>
+              <w:t>condition</w:t>
+            </w:r>
+            <w:proofErr w:type="spellEnd"/>
           </w:p>
         </w:tc>
         <w:tc>
@@ -6610,8 +7004,19 @@
                 <w:i/>
                 <w:iCs/>
               </w:rPr>
-              <w:t>Exit condition</w:t>
-            </w:r>
+              <w:t xml:space="preserve">Exit </w:t>
+            </w:r>
+            <w:proofErr w:type="spellStart"/>
+            <w:r>
+              <w:rPr>
+                <w:b/>
+                <w:bCs/>
+                <w:i/>
+                <w:iCs/>
+              </w:rPr>
+              <w:t>condition</w:t>
+            </w:r>
+            <w:proofErr w:type="spellEnd"/>
           </w:p>
         </w:tc>
         <w:tc>
@@ -6655,6 +7060,7 @@
                 <w:iCs/>
               </w:rPr>
             </w:pPr>
+            <w:proofErr w:type="spellStart"/>
             <w:r>
               <w:rPr>
                 <w:b/>
@@ -6664,6 +7070,7 @@
               </w:rPr>
               <w:t>Exceptions</w:t>
             </w:r>
+            <w:proofErr w:type="spellEnd"/>
           </w:p>
         </w:tc>
         <w:tc>
@@ -6694,7 +7101,15 @@
               <w:t>Company</w:t>
             </w:r>
             <w:r>
-              <w:t xml:space="preserve"> Field Exception – UC 8.</w:t>
+              <w:t xml:space="preserve"> Field </w:t>
+            </w:r>
+            <w:proofErr w:type="spellStart"/>
+            <w:r>
+              <w:t>Exception</w:t>
+            </w:r>
+            <w:proofErr w:type="spellEnd"/>
+            <w:r>
+              <w:t xml:space="preserve"> – UC 8.</w:t>
             </w:r>
             <w:r>
               <w:t>2</w:t>
@@ -6718,11 +7133,34 @@
               <w:t>al punto 2 riscontra che l’username e/o l’e-mail sono già stati utilizzati</w:t>
             </w:r>
             <w:r>
-              <w:t xml:space="preserve"> (Already Used </w:t>
-            </w:r>
-            <w:r>
-              <w:t xml:space="preserve"> Exception</w:t>
-            </w:r>
+              <w:t xml:space="preserve"> (</w:t>
+            </w:r>
+            <w:proofErr w:type="spellStart"/>
+            <w:r>
+              <w:t>Already</w:t>
+            </w:r>
+            <w:proofErr w:type="spellEnd"/>
+            <w:r>
+              <w:t xml:space="preserve"> </w:t>
+            </w:r>
+            <w:proofErr w:type="spellStart"/>
+            <w:proofErr w:type="gramStart"/>
+            <w:r>
+              <w:t>Used</w:t>
+            </w:r>
+            <w:proofErr w:type="spellEnd"/>
+            <w:r>
+              <w:t xml:space="preserve"> </w:t>
+            </w:r>
+            <w:r>
+              <w:t xml:space="preserve"> </w:t>
+            </w:r>
+            <w:proofErr w:type="spellStart"/>
+            <w:r>
+              <w:t>Exception</w:t>
+            </w:r>
+            <w:proofErr w:type="spellEnd"/>
+            <w:proofErr w:type="gramEnd"/>
             <w:r>
               <w:t xml:space="preserve">– UC </w:t>
             </w:r>
@@ -6757,7 +7195,15 @@
               <w:t>Incomplete</w:t>
             </w:r>
             <w:r>
-              <w:t xml:space="preserve"> Exception – UC</w:t>
+              <w:t xml:space="preserve"> </w:t>
+            </w:r>
+            <w:proofErr w:type="spellStart"/>
+            <w:r>
+              <w:t>Exception</w:t>
+            </w:r>
+            <w:proofErr w:type="spellEnd"/>
+            <w:r>
+              <w:t xml:space="preserve"> – UC</w:t>
             </w:r>
             <w:r>
               <w:t xml:space="preserve"> </w:t>
@@ -6998,8 +7444,19 @@
                 <w:i/>
                 <w:iCs/>
               </w:rPr>
-              <w:t>Entry condition</w:t>
-            </w:r>
+              <w:t xml:space="preserve">Entry </w:t>
+            </w:r>
+            <w:proofErr w:type="spellStart"/>
+            <w:r>
+              <w:rPr>
+                <w:b/>
+                <w:bCs/>
+                <w:i/>
+                <w:iCs/>
+              </w:rPr>
+              <w:t>condition</w:t>
+            </w:r>
+            <w:proofErr w:type="spellEnd"/>
           </w:p>
         </w:tc>
         <w:tc>
@@ -7229,8 +7686,19 @@
                 <w:i/>
                 <w:iCs/>
               </w:rPr>
-              <w:t>Exit condition</w:t>
-            </w:r>
+              <w:t xml:space="preserve">Exit </w:t>
+            </w:r>
+            <w:proofErr w:type="spellStart"/>
+            <w:r>
+              <w:rPr>
+                <w:b/>
+                <w:bCs/>
+                <w:i/>
+                <w:iCs/>
+              </w:rPr>
+              <w:t>condition</w:t>
+            </w:r>
+            <w:proofErr w:type="spellEnd"/>
           </w:p>
         </w:tc>
         <w:tc>
@@ -7265,6 +7733,7 @@
                 <w:iCs/>
               </w:rPr>
             </w:pPr>
+            <w:proofErr w:type="spellStart"/>
             <w:r>
               <w:rPr>
                 <w:b/>
@@ -7274,6 +7743,7 @@
               </w:rPr>
               <w:t>Exceptions</w:t>
             </w:r>
+            <w:proofErr w:type="spellEnd"/>
           </w:p>
         </w:tc>
         <w:tc>
@@ -7294,11 +7764,21 @@
             <w:r>
               <w:t xml:space="preserve"> (</w:t>
             </w:r>
+            <w:proofErr w:type="spellStart"/>
             <w:r>
               <w:t>Unemplyoed</w:t>
             </w:r>
-            <w:r>
-              <w:t xml:space="preserve"> Field Exception – UC 8.1)</w:t>
+            <w:proofErr w:type="spellEnd"/>
+            <w:r>
+              <w:t xml:space="preserve"> Field </w:t>
+            </w:r>
+            <w:proofErr w:type="spellStart"/>
+            <w:r>
+              <w:t>Exception</w:t>
+            </w:r>
+            <w:proofErr w:type="spellEnd"/>
+            <w:r>
+              <w:t xml:space="preserve"> – UC 8.1)</w:t>
             </w:r>
             <w:r>
               <w:t>.</w:t>
@@ -7316,7 +7796,31 @@
               <w:t>Il sistema al punto 2 riscontra che l’username e/o l’e-mail sono già stati utilizzati</w:t>
             </w:r>
             <w:r>
-              <w:t xml:space="preserve"> (Already Used Exception – UC 8.</w:t>
+              <w:t xml:space="preserve"> (</w:t>
+            </w:r>
+            <w:proofErr w:type="spellStart"/>
+            <w:r>
+              <w:t>Already</w:t>
+            </w:r>
+            <w:proofErr w:type="spellEnd"/>
+            <w:r>
+              <w:t xml:space="preserve"> </w:t>
+            </w:r>
+            <w:proofErr w:type="spellStart"/>
+            <w:r>
+              <w:t>Used</w:t>
+            </w:r>
+            <w:proofErr w:type="spellEnd"/>
+            <w:r>
+              <w:t xml:space="preserve"> </w:t>
+            </w:r>
+            <w:proofErr w:type="spellStart"/>
+            <w:r>
+              <w:t>Exception</w:t>
+            </w:r>
+            <w:proofErr w:type="spellEnd"/>
+            <w:r>
+              <w:t xml:space="preserve"> – UC 8.</w:t>
             </w:r>
             <w:r>
               <w:t>6</w:t>
@@ -7342,8 +7846,13 @@
             <w:r>
               <w:t xml:space="preserve">Incomplete </w:t>
             </w:r>
-            <w:r>
-              <w:t>Exception – UC</w:t>
+            <w:proofErr w:type="spellStart"/>
+            <w:r>
+              <w:t>Exception</w:t>
+            </w:r>
+            <w:proofErr w:type="spellEnd"/>
+            <w:r>
+              <w:t xml:space="preserve"> – UC</w:t>
             </w:r>
             <w:r>
               <w:t xml:space="preserve"> </w:t>
@@ -7754,8 +8263,19 @@
                 <w:i/>
                 <w:iCs/>
               </w:rPr>
-              <w:t>Entry condition</w:t>
-            </w:r>
+              <w:t xml:space="preserve">Entry </w:t>
+            </w:r>
+            <w:proofErr w:type="spellStart"/>
+            <w:r>
+              <w:rPr>
+                <w:b/>
+                <w:bCs/>
+                <w:i/>
+                <w:iCs/>
+              </w:rPr>
+              <w:t>condition</w:t>
+            </w:r>
+            <w:proofErr w:type="spellEnd"/>
           </w:p>
         </w:tc>
         <w:tc>
@@ -7923,8 +8443,19 @@
                 <w:iCs/>
               </w:rPr>
               <w:lastRenderedPageBreak/>
-              <w:t>Exit condition</w:t>
-            </w:r>
+              <w:t xml:space="preserve">Exit </w:t>
+            </w:r>
+            <w:proofErr w:type="spellStart"/>
+            <w:r>
+              <w:rPr>
+                <w:b/>
+                <w:bCs/>
+                <w:i/>
+                <w:iCs/>
+              </w:rPr>
+              <w:t>condition</w:t>
+            </w:r>
+            <w:proofErr w:type="spellEnd"/>
           </w:p>
         </w:tc>
         <w:tc>
@@ -7965,6 +8496,7 @@
                 <w:iCs/>
               </w:rPr>
             </w:pPr>
+            <w:proofErr w:type="spellStart"/>
             <w:r>
               <w:rPr>
                 <w:b/>
@@ -7974,6 +8506,7 @@
               </w:rPr>
               <w:t>Exceptions</w:t>
             </w:r>
+            <w:proofErr w:type="spellEnd"/>
           </w:p>
         </w:tc>
         <w:tc>
@@ -8004,7 +8537,15 @@
               <w:t xml:space="preserve"> utente per l’username inserito</w:t>
             </w:r>
             <w:r>
-              <w:t xml:space="preserve"> (Authentication Exception – UC 8.</w:t>
+              <w:t xml:space="preserve"> (Authentication </w:t>
+            </w:r>
+            <w:proofErr w:type="spellStart"/>
+            <w:r>
+              <w:t>Exception</w:t>
+            </w:r>
+            <w:proofErr w:type="spellEnd"/>
+            <w:r>
+              <w:t xml:space="preserve"> – UC 8.</w:t>
             </w:r>
             <w:r>
               <w:t>9</w:t>
@@ -8030,11 +8571,21 @@
             <w:r>
               <w:t xml:space="preserve"> (</w:t>
             </w:r>
+            <w:proofErr w:type="spellStart"/>
             <w:r>
               <w:t>Passwrod</w:t>
             </w:r>
-            <w:r>
-              <w:t xml:space="preserve"> Exception – UC 8.</w:t>
+            <w:proofErr w:type="spellEnd"/>
+            <w:r>
+              <w:t xml:space="preserve"> </w:t>
+            </w:r>
+            <w:proofErr w:type="spellStart"/>
+            <w:r>
+              <w:t>Exception</w:t>
+            </w:r>
+            <w:proofErr w:type="spellEnd"/>
+            <w:r>
+              <w:t xml:space="preserve"> – UC 8.</w:t>
             </w:r>
             <w:r>
               <w:t>10</w:t>
@@ -8055,13 +8606,23 @@
               <w:t>Il sistema riscontra che l’utente risulta bannato</w:t>
             </w:r>
             <w:r>
-              <w:t xml:space="preserve"> (Banned</w:t>
-            </w:r>
+              <w:t xml:space="preserve"> (</w:t>
+            </w:r>
+            <w:proofErr w:type="spellStart"/>
+            <w:r>
+              <w:t>Banned</w:t>
+            </w:r>
+            <w:proofErr w:type="spellEnd"/>
             <w:r>
               <w:t xml:space="preserve"> </w:t>
             </w:r>
-            <w:r>
-              <w:t>Exception – UC</w:t>
+            <w:proofErr w:type="spellStart"/>
+            <w:r>
+              <w:t>Exception</w:t>
+            </w:r>
+            <w:proofErr w:type="spellEnd"/>
+            <w:r>
+              <w:t xml:space="preserve"> – UC</w:t>
             </w:r>
             <w:r>
               <w:t xml:space="preserve"> </w:t>
@@ -8314,8 +8875,19 @@
                 <w:i/>
                 <w:iCs/>
               </w:rPr>
-              <w:t>Entry condition</w:t>
-            </w:r>
+              <w:t xml:space="preserve">Entry </w:t>
+            </w:r>
+            <w:proofErr w:type="spellStart"/>
+            <w:r>
+              <w:rPr>
+                <w:b/>
+                <w:bCs/>
+                <w:i/>
+                <w:iCs/>
+              </w:rPr>
+              <w:t>condition</w:t>
+            </w:r>
+            <w:proofErr w:type="spellEnd"/>
           </w:p>
         </w:tc>
         <w:tc>
@@ -8460,8 +9032,19 @@
                 <w:i/>
                 <w:iCs/>
               </w:rPr>
-              <w:t>Exit condition</w:t>
-            </w:r>
+              <w:t xml:space="preserve">Exit </w:t>
+            </w:r>
+            <w:proofErr w:type="spellStart"/>
+            <w:r>
+              <w:rPr>
+                <w:b/>
+                <w:bCs/>
+                <w:i/>
+                <w:iCs/>
+              </w:rPr>
+              <w:t>condition</w:t>
+            </w:r>
+            <w:proofErr w:type="spellEnd"/>
           </w:p>
         </w:tc>
         <w:tc>
@@ -8825,8 +9408,19 @@
                 <w:i/>
                 <w:iCs/>
               </w:rPr>
-              <w:t>Entry condition</w:t>
-            </w:r>
+              <w:t xml:space="preserve">Entry </w:t>
+            </w:r>
+            <w:proofErr w:type="spellStart"/>
+            <w:r>
+              <w:rPr>
+                <w:b/>
+                <w:bCs/>
+                <w:i/>
+                <w:iCs/>
+              </w:rPr>
+              <w:t>condition</w:t>
+            </w:r>
+            <w:proofErr w:type="spellEnd"/>
           </w:p>
         </w:tc>
         <w:tc>
@@ -9028,8 +9622,19 @@
                 <w:i/>
                 <w:iCs/>
               </w:rPr>
-              <w:t>Exit condition</w:t>
-            </w:r>
+              <w:t xml:space="preserve">Exit </w:t>
+            </w:r>
+            <w:proofErr w:type="spellStart"/>
+            <w:r>
+              <w:rPr>
+                <w:b/>
+                <w:bCs/>
+                <w:i/>
+                <w:iCs/>
+              </w:rPr>
+              <w:t>condition</w:t>
+            </w:r>
+            <w:proofErr w:type="spellEnd"/>
           </w:p>
         </w:tc>
         <w:tc>
@@ -9064,6 +9669,7 @@
                 <w:iCs/>
               </w:rPr>
             </w:pPr>
+            <w:proofErr w:type="spellStart"/>
             <w:r>
               <w:rPr>
                 <w:b/>
@@ -9073,6 +9679,7 @@
               </w:rPr>
               <w:t>Exception</w:t>
             </w:r>
+            <w:proofErr w:type="spellEnd"/>
           </w:p>
         </w:tc>
         <w:tc>
@@ -9100,7 +9707,15 @@
               <w:t>Incomplete</w:t>
             </w:r>
             <w:r>
-              <w:t xml:space="preserve"> Exception – UC</w:t>
+              <w:t xml:space="preserve"> </w:t>
+            </w:r>
+            <w:proofErr w:type="spellStart"/>
+            <w:r>
+              <w:t>Exception</w:t>
+            </w:r>
+            <w:proofErr w:type="spellEnd"/>
+            <w:r>
+              <w:t xml:space="preserve"> – UC</w:t>
             </w:r>
             <w:r>
               <w:t xml:space="preserve"> </w:t>
@@ -9369,8 +9984,19 @@
                 <w:i/>
                 <w:iCs/>
               </w:rPr>
-              <w:t>Entry condition</w:t>
-            </w:r>
+              <w:t xml:space="preserve">Entry </w:t>
+            </w:r>
+            <w:proofErr w:type="spellStart"/>
+            <w:r>
+              <w:rPr>
+                <w:b/>
+                <w:bCs/>
+                <w:i/>
+                <w:iCs/>
+              </w:rPr>
+              <w:t>condition</w:t>
+            </w:r>
+            <w:proofErr w:type="spellEnd"/>
           </w:p>
         </w:tc>
         <w:tc>
@@ -9546,8 +10172,19 @@
                 <w:i/>
                 <w:iCs/>
               </w:rPr>
-              <w:t>Exit condition</w:t>
-            </w:r>
+              <w:t xml:space="preserve">Exit </w:t>
+            </w:r>
+            <w:proofErr w:type="spellStart"/>
+            <w:r>
+              <w:rPr>
+                <w:b/>
+                <w:bCs/>
+                <w:i/>
+                <w:iCs/>
+              </w:rPr>
+              <w:t>condition</w:t>
+            </w:r>
+            <w:proofErr w:type="spellEnd"/>
           </w:p>
         </w:tc>
         <w:tc>
@@ -9788,8 +10425,19 @@
                 <w:i/>
                 <w:iCs/>
               </w:rPr>
-              <w:t>Entry condition</w:t>
-            </w:r>
+              <w:t xml:space="preserve">Entry </w:t>
+            </w:r>
+            <w:proofErr w:type="spellStart"/>
+            <w:r>
+              <w:rPr>
+                <w:b/>
+                <w:bCs/>
+                <w:i/>
+                <w:iCs/>
+              </w:rPr>
+              <w:t>condition</w:t>
+            </w:r>
+            <w:proofErr w:type="spellEnd"/>
           </w:p>
         </w:tc>
         <w:tc>
@@ -9933,8 +10581,19 @@
                 <w:i/>
                 <w:iCs/>
               </w:rPr>
-              <w:t>Exit condition</w:t>
-            </w:r>
+              <w:t xml:space="preserve">Exit </w:t>
+            </w:r>
+            <w:proofErr w:type="spellStart"/>
+            <w:r>
+              <w:rPr>
+                <w:b/>
+                <w:bCs/>
+                <w:i/>
+                <w:iCs/>
+              </w:rPr>
+              <w:t>condition</w:t>
+            </w:r>
+            <w:proofErr w:type="spellEnd"/>
           </w:p>
         </w:tc>
         <w:tc>
@@ -10267,8 +10926,19 @@
                 <w:i/>
                 <w:iCs/>
               </w:rPr>
-              <w:t>Entry condition</w:t>
-            </w:r>
+              <w:t xml:space="preserve">Entry </w:t>
+            </w:r>
+            <w:proofErr w:type="spellStart"/>
+            <w:r>
+              <w:rPr>
+                <w:b/>
+                <w:bCs/>
+                <w:i/>
+                <w:iCs/>
+              </w:rPr>
+              <w:t>condition</w:t>
+            </w:r>
+            <w:proofErr w:type="spellEnd"/>
           </w:p>
         </w:tc>
         <w:tc>
@@ -10315,8 +10985,6 @@
             <w:r>
               <w:t>ora clicca su “Nuova Inserzione”</w:t>
             </w:r>
-            <w:bookmarkStart w:id="1" w:name="_GoBack"/>
-            <w:bookmarkEnd w:id="1"/>
             <w:r>
               <w:t>.</w:t>
             </w:r>
@@ -10553,8 +11221,19 @@
                 <w:iCs/>
               </w:rPr>
               <w:lastRenderedPageBreak/>
-              <w:t>Exit condition</w:t>
-            </w:r>
+              <w:t xml:space="preserve">Exit </w:t>
+            </w:r>
+            <w:proofErr w:type="spellStart"/>
+            <w:r>
+              <w:rPr>
+                <w:b/>
+                <w:bCs/>
+                <w:i/>
+                <w:iCs/>
+              </w:rPr>
+              <w:t>condition</w:t>
+            </w:r>
+            <w:proofErr w:type="spellEnd"/>
           </w:p>
         </w:tc>
         <w:tc>
@@ -10589,6 +11268,7 @@
                 <w:iCs/>
               </w:rPr>
             </w:pPr>
+            <w:proofErr w:type="spellStart"/>
             <w:r>
               <w:rPr>
                 <w:b/>
@@ -10598,6 +11278,7 @@
               </w:rPr>
               <w:t>Exception</w:t>
             </w:r>
+            <w:proofErr w:type="spellEnd"/>
           </w:p>
         </w:tc>
         <w:tc>
@@ -10613,7 +11294,15 @@
               </w:numPr>
             </w:pPr>
             <w:r>
-              <w:t>Il sistema al punto 2 non può validare i dati poiché uno o più campi non rispettano il formato (Ad Field Exception – UC 8.3).</w:t>
+              <w:t xml:space="preserve">Il sistema al punto 2 non può validare i dati poiché uno o più campi non rispettano il formato (Ad Field </w:t>
+            </w:r>
+            <w:proofErr w:type="spellStart"/>
+            <w:r>
+              <w:t>Exception</w:t>
+            </w:r>
+            <w:proofErr w:type="spellEnd"/>
+            <w:r>
+              <w:t xml:space="preserve"> – UC 8.3).</w:t>
             </w:r>
           </w:p>
           <w:p>
@@ -10625,7 +11314,15 @@
               </w:numPr>
             </w:pPr>
             <w:r>
-              <w:t>Il sistema fallisce la memorizzazione (Incomplete Exception – UC</w:t>
+              <w:t xml:space="preserve">Il sistema fallisce la memorizzazione (Incomplete </w:t>
+            </w:r>
+            <w:proofErr w:type="spellStart"/>
+            <w:r>
+              <w:t>Exception</w:t>
+            </w:r>
+            <w:proofErr w:type="spellEnd"/>
+            <w:r>
+              <w:t xml:space="preserve"> – UC</w:t>
             </w:r>
             <w:r>
               <w:t xml:space="preserve"> </w:t>
@@ -10882,8 +11579,19 @@
                 <w:i/>
                 <w:iCs/>
               </w:rPr>
-              <w:t>Entry condition</w:t>
-            </w:r>
+              <w:t xml:space="preserve">Entry </w:t>
+            </w:r>
+            <w:proofErr w:type="spellStart"/>
+            <w:r>
+              <w:rPr>
+                <w:b/>
+                <w:bCs/>
+                <w:i/>
+                <w:iCs/>
+              </w:rPr>
+              <w:t>condition</w:t>
+            </w:r>
+            <w:proofErr w:type="spellEnd"/>
           </w:p>
         </w:tc>
         <w:tc>
@@ -11027,8 +11735,19 @@
                 <w:i/>
                 <w:iCs/>
               </w:rPr>
-              <w:t>Exit condition</w:t>
-            </w:r>
+              <w:t xml:space="preserve">Exit </w:t>
+            </w:r>
+            <w:proofErr w:type="spellStart"/>
+            <w:r>
+              <w:rPr>
+                <w:b/>
+                <w:bCs/>
+                <w:i/>
+                <w:iCs/>
+              </w:rPr>
+              <w:t>condition</w:t>
+            </w:r>
+            <w:proofErr w:type="spellEnd"/>
           </w:p>
         </w:tc>
         <w:tc>
@@ -11288,8 +12007,19 @@
                 <w:i/>
                 <w:iCs/>
               </w:rPr>
-              <w:t>Entry condition</w:t>
-            </w:r>
+              <w:t xml:space="preserve">Entry </w:t>
+            </w:r>
+            <w:proofErr w:type="spellStart"/>
+            <w:r>
+              <w:rPr>
+                <w:b/>
+                <w:bCs/>
+                <w:i/>
+                <w:iCs/>
+              </w:rPr>
+              <w:t>condition</w:t>
+            </w:r>
+            <w:proofErr w:type="spellEnd"/>
           </w:p>
         </w:tc>
         <w:tc>
@@ -11448,8 +12178,19 @@
                 <w:iCs/>
               </w:rPr>
               <w:lastRenderedPageBreak/>
-              <w:t>Exit condition</w:t>
-            </w:r>
+              <w:t xml:space="preserve">Exit </w:t>
+            </w:r>
+            <w:proofErr w:type="spellStart"/>
+            <w:r>
+              <w:rPr>
+                <w:b/>
+                <w:bCs/>
+                <w:i/>
+                <w:iCs/>
+              </w:rPr>
+              <w:t>condition</w:t>
+            </w:r>
+            <w:proofErr w:type="spellEnd"/>
           </w:p>
         </w:tc>
         <w:tc>
@@ -11706,8 +12447,19 @@
                 <w:i/>
                 <w:iCs/>
               </w:rPr>
-              <w:t>Entry condition</w:t>
-            </w:r>
+              <w:t xml:space="preserve">Entry </w:t>
+            </w:r>
+            <w:proofErr w:type="spellStart"/>
+            <w:r>
+              <w:rPr>
+                <w:b/>
+                <w:bCs/>
+                <w:i/>
+                <w:iCs/>
+              </w:rPr>
+              <w:t>condition</w:t>
+            </w:r>
+            <w:proofErr w:type="spellEnd"/>
           </w:p>
         </w:tc>
         <w:tc>
@@ -11950,8 +12702,19 @@
                 <w:i/>
                 <w:iCs/>
               </w:rPr>
-              <w:t>Exit condition</w:t>
-            </w:r>
+              <w:t xml:space="preserve">Exit </w:t>
+            </w:r>
+            <w:proofErr w:type="spellStart"/>
+            <w:r>
+              <w:rPr>
+                <w:b/>
+                <w:bCs/>
+                <w:i/>
+                <w:iCs/>
+              </w:rPr>
+              <w:t>condition</w:t>
+            </w:r>
+            <w:proofErr w:type="spellEnd"/>
           </w:p>
         </w:tc>
         <w:tc>
@@ -11986,6 +12749,7 @@
                 <w:iCs/>
               </w:rPr>
             </w:pPr>
+            <w:proofErr w:type="spellStart"/>
             <w:r>
               <w:rPr>
                 <w:b/>
@@ -11995,6 +12759,7 @@
               </w:rPr>
               <w:t>Exception</w:t>
             </w:r>
+            <w:proofErr w:type="spellEnd"/>
           </w:p>
         </w:tc>
         <w:tc>
@@ -12022,7 +12787,15 @@
               <w:t>Job Interview</w:t>
             </w:r>
             <w:r>
-              <w:t xml:space="preserve"> Exception – UC 8.</w:t>
+              <w:t xml:space="preserve"> </w:t>
+            </w:r>
+            <w:proofErr w:type="spellStart"/>
+            <w:r>
+              <w:t>Exception</w:t>
+            </w:r>
+            <w:proofErr w:type="spellEnd"/>
+            <w:r>
+              <w:t xml:space="preserve"> – UC 8.</w:t>
             </w:r>
             <w:r>
               <w:t>4</w:t>
@@ -12052,7 +12825,15 @@
               <w:t xml:space="preserve"> </w:t>
             </w:r>
             <w:r>
-              <w:t>fallisce la memorizzazione (Incomplete Exception – UC</w:t>
+              <w:t xml:space="preserve">fallisce la memorizzazione (Incomplete </w:t>
+            </w:r>
+            <w:proofErr w:type="spellStart"/>
+            <w:r>
+              <w:t>Exception</w:t>
+            </w:r>
+            <w:proofErr w:type="spellEnd"/>
+            <w:r>
+              <w:t xml:space="preserve"> – UC</w:t>
             </w:r>
             <w:r>
               <w:t xml:space="preserve"> </w:t>
@@ -12275,8 +13056,19 @@
                 <w:i/>
                 <w:iCs/>
               </w:rPr>
-              <w:t>Entry condition</w:t>
-            </w:r>
+              <w:t xml:space="preserve">Entry </w:t>
+            </w:r>
+            <w:proofErr w:type="spellStart"/>
+            <w:r>
+              <w:rPr>
+                <w:b/>
+                <w:bCs/>
+                <w:i/>
+                <w:iCs/>
+              </w:rPr>
+              <w:t>condition</w:t>
+            </w:r>
+            <w:proofErr w:type="spellEnd"/>
           </w:p>
         </w:tc>
         <w:tc>
@@ -12431,8 +13223,19 @@
                 <w:iCs/>
               </w:rPr>
               <w:lastRenderedPageBreak/>
-              <w:t>Exit condition</w:t>
-            </w:r>
+              <w:t xml:space="preserve">Exit </w:t>
+            </w:r>
+            <w:proofErr w:type="spellStart"/>
+            <w:r>
+              <w:rPr>
+                <w:b/>
+                <w:bCs/>
+                <w:i/>
+                <w:iCs/>
+              </w:rPr>
+              <w:t>condition</w:t>
+            </w:r>
+            <w:proofErr w:type="spellEnd"/>
           </w:p>
         </w:tc>
         <w:tc>
@@ -12817,8 +13620,19 @@
                 <w:i/>
                 <w:iCs/>
               </w:rPr>
-              <w:t>Entry condition</w:t>
-            </w:r>
+              <w:t xml:space="preserve">Entry </w:t>
+            </w:r>
+            <w:proofErr w:type="spellStart"/>
+            <w:r>
+              <w:rPr>
+                <w:b/>
+                <w:bCs/>
+                <w:i/>
+                <w:iCs/>
+              </w:rPr>
+              <w:t>condition</w:t>
+            </w:r>
+            <w:proofErr w:type="spellEnd"/>
           </w:p>
         </w:tc>
         <w:tc>
@@ -13016,8 +13830,19 @@
                 <w:i/>
                 <w:iCs/>
               </w:rPr>
-              <w:t>Exit condition</w:t>
-            </w:r>
+              <w:t xml:space="preserve">Exit </w:t>
+            </w:r>
+            <w:proofErr w:type="spellStart"/>
+            <w:r>
+              <w:rPr>
+                <w:b/>
+                <w:bCs/>
+                <w:i/>
+                <w:iCs/>
+              </w:rPr>
+              <w:t>condition</w:t>
+            </w:r>
+            <w:proofErr w:type="spellEnd"/>
           </w:p>
         </w:tc>
         <w:tc>
@@ -13262,8 +14087,19 @@
                 <w:i/>
                 <w:iCs/>
               </w:rPr>
-              <w:t>Entry condition</w:t>
-            </w:r>
+              <w:t xml:space="preserve">Entry </w:t>
+            </w:r>
+            <w:proofErr w:type="spellStart"/>
+            <w:r>
+              <w:rPr>
+                <w:b/>
+                <w:bCs/>
+                <w:i/>
+                <w:iCs/>
+              </w:rPr>
+              <w:t>condition</w:t>
+            </w:r>
+            <w:proofErr w:type="spellEnd"/>
           </w:p>
         </w:tc>
         <w:tc>
@@ -13434,8 +14270,19 @@
                 <w:i/>
                 <w:iCs/>
               </w:rPr>
-              <w:t>Exit condition</w:t>
-            </w:r>
+              <w:t xml:space="preserve">Exit </w:t>
+            </w:r>
+            <w:proofErr w:type="spellStart"/>
+            <w:r>
+              <w:rPr>
+                <w:b/>
+                <w:bCs/>
+                <w:i/>
+                <w:iCs/>
+              </w:rPr>
+              <w:t>condition</w:t>
+            </w:r>
+            <w:proofErr w:type="spellEnd"/>
           </w:p>
         </w:tc>
         <w:tc>
@@ -13470,6 +14317,7 @@
                 <w:iCs/>
               </w:rPr>
             </w:pPr>
+            <w:proofErr w:type="spellStart"/>
             <w:r>
               <w:rPr>
                 <w:b/>
@@ -13479,6 +14327,7 @@
               </w:rPr>
               <w:t>Exception</w:t>
             </w:r>
+            <w:proofErr w:type="spellEnd"/>
           </w:p>
         </w:tc>
         <w:tc>
@@ -13500,7 +14349,15 @@
               <w:t xml:space="preserve"> rimozione</w:t>
             </w:r>
             <w:r>
-              <w:t xml:space="preserve"> (Incomplete Exception – UC</w:t>
+              <w:t xml:space="preserve"> (Incomplete </w:t>
+            </w:r>
+            <w:proofErr w:type="spellStart"/>
+            <w:r>
+              <w:t>Exception</w:t>
+            </w:r>
+            <w:proofErr w:type="spellEnd"/>
+            <w:r>
+              <w:t xml:space="preserve"> – UC</w:t>
             </w:r>
             <w:r>
               <w:t xml:space="preserve"> </w:t>
@@ -13750,8 +14607,19 @@
                 <w:i/>
                 <w:iCs/>
               </w:rPr>
-              <w:t>Entry condition</w:t>
-            </w:r>
+              <w:t xml:space="preserve">Entry </w:t>
+            </w:r>
+            <w:proofErr w:type="spellStart"/>
+            <w:r>
+              <w:rPr>
+                <w:b/>
+                <w:bCs/>
+                <w:i/>
+                <w:iCs/>
+              </w:rPr>
+              <w:t>condition</w:t>
+            </w:r>
+            <w:proofErr w:type="spellEnd"/>
           </w:p>
         </w:tc>
         <w:tc>
@@ -14012,8 +14880,19 @@
                 <w:i/>
                 <w:iCs/>
               </w:rPr>
-              <w:t>Exit condition</w:t>
-            </w:r>
+              <w:t xml:space="preserve">Exit </w:t>
+            </w:r>
+            <w:proofErr w:type="spellStart"/>
+            <w:r>
+              <w:rPr>
+                <w:b/>
+                <w:bCs/>
+                <w:i/>
+                <w:iCs/>
+              </w:rPr>
+              <w:t>condition</w:t>
+            </w:r>
+            <w:proofErr w:type="spellEnd"/>
           </w:p>
         </w:tc>
         <w:tc>
@@ -14048,6 +14927,7 @@
                 <w:iCs/>
               </w:rPr>
             </w:pPr>
+            <w:proofErr w:type="spellStart"/>
             <w:r>
               <w:rPr>
                 <w:b/>
@@ -14057,6 +14937,7 @@
               </w:rPr>
               <w:t>Exception</w:t>
             </w:r>
+            <w:proofErr w:type="spellEnd"/>
           </w:p>
         </w:tc>
         <w:tc>
@@ -14078,7 +14959,15 @@
               <w:t xml:space="preserve">Reporting </w:t>
             </w:r>
             <w:r>
-              <w:t>Field Exception – UC 8.</w:t>
+              <w:t xml:space="preserve">Field </w:t>
+            </w:r>
+            <w:proofErr w:type="spellStart"/>
+            <w:r>
+              <w:t>Exception</w:t>
+            </w:r>
+            <w:proofErr w:type="spellEnd"/>
+            <w:r>
+              <w:t xml:space="preserve"> – UC 8.</w:t>
             </w:r>
             <w:r>
               <w:t>5</w:t>
@@ -14103,7 +14992,15 @@
               <w:t xml:space="preserve"> al punto 5</w:t>
             </w:r>
             <w:r>
-              <w:t xml:space="preserve"> fallisce la memorizzazione (Incomplete Exception – UC</w:t>
+              <w:t xml:space="preserve"> fallisce la memorizzazione (Incomplete </w:t>
+            </w:r>
+            <w:proofErr w:type="spellStart"/>
+            <w:r>
+              <w:t>Exception</w:t>
+            </w:r>
+            <w:proofErr w:type="spellEnd"/>
+            <w:r>
+              <w:t xml:space="preserve"> – UC</w:t>
             </w:r>
             <w:r>
               <w:t xml:space="preserve"> </w:t>
@@ -14479,8 +15376,19 @@
                 <w:i/>
                 <w:iCs/>
               </w:rPr>
-              <w:t>Entry condition</w:t>
-            </w:r>
+              <w:t xml:space="preserve">Entry </w:t>
+            </w:r>
+            <w:proofErr w:type="spellStart"/>
+            <w:r>
+              <w:rPr>
+                <w:b/>
+                <w:bCs/>
+                <w:i/>
+                <w:iCs/>
+              </w:rPr>
+              <w:t>condition</w:t>
+            </w:r>
+            <w:proofErr w:type="spellEnd"/>
           </w:p>
         </w:tc>
         <w:tc>
@@ -14625,8 +15533,19 @@
                 <w:i/>
                 <w:iCs/>
               </w:rPr>
-              <w:t>Exit condition</w:t>
-            </w:r>
+              <w:t xml:space="preserve">Exit </w:t>
+            </w:r>
+            <w:proofErr w:type="spellStart"/>
+            <w:r>
+              <w:rPr>
+                <w:b/>
+                <w:bCs/>
+                <w:i/>
+                <w:iCs/>
+              </w:rPr>
+              <w:t>condition</w:t>
+            </w:r>
+            <w:proofErr w:type="spellEnd"/>
           </w:p>
         </w:tc>
         <w:tc>
@@ -14875,8 +15794,19 @@
                 <w:i/>
                 <w:iCs/>
               </w:rPr>
-              <w:t>Entry condition</w:t>
-            </w:r>
+              <w:t xml:space="preserve">Entry </w:t>
+            </w:r>
+            <w:proofErr w:type="spellStart"/>
+            <w:r>
+              <w:rPr>
+                <w:b/>
+                <w:bCs/>
+                <w:i/>
+                <w:iCs/>
+              </w:rPr>
+              <w:t>condition</w:t>
+            </w:r>
+            <w:proofErr w:type="spellEnd"/>
           </w:p>
         </w:tc>
         <w:tc>
@@ -15069,8 +15999,19 @@
                 <w:i/>
                 <w:iCs/>
               </w:rPr>
-              <w:t>Exit condition</w:t>
-            </w:r>
+              <w:t xml:space="preserve">Exit </w:t>
+            </w:r>
+            <w:proofErr w:type="spellStart"/>
+            <w:r>
+              <w:rPr>
+                <w:b/>
+                <w:bCs/>
+                <w:i/>
+                <w:iCs/>
+              </w:rPr>
+              <w:t>condition</w:t>
+            </w:r>
+            <w:proofErr w:type="spellEnd"/>
           </w:p>
         </w:tc>
         <w:tc>
@@ -15105,6 +16046,7 @@
                 <w:iCs/>
               </w:rPr>
             </w:pPr>
+            <w:proofErr w:type="spellStart"/>
             <w:r>
               <w:rPr>
                 <w:b/>
@@ -15114,6 +16056,7 @@
               </w:rPr>
               <w:t>Exception</w:t>
             </w:r>
+            <w:proofErr w:type="spellEnd"/>
           </w:p>
         </w:tc>
         <w:tc>
@@ -15129,7 +16072,15 @@
               </w:numPr>
             </w:pPr>
             <w:r>
-              <w:t>Il sistema fallisce la rimozione (Incomplete Exception – UC</w:t>
+              <w:t xml:space="preserve">Il sistema fallisce la rimozione (Incomplete </w:t>
+            </w:r>
+            <w:proofErr w:type="spellStart"/>
+            <w:r>
+              <w:t>Exception</w:t>
+            </w:r>
+            <w:proofErr w:type="spellEnd"/>
+            <w:r>
+              <w:t xml:space="preserve"> – UC</w:t>
             </w:r>
             <w:r>
               <w:t xml:space="preserve"> </w:t>
@@ -15234,12 +16185,21 @@
                 <w:bCs/>
               </w:rPr>
             </w:pPr>
-            <w:r>
-              <w:rPr>
-                <w:b/>
-                <w:bCs/>
-              </w:rPr>
-              <w:t xml:space="preserve">Unemployed </w:t>
+            <w:proofErr w:type="spellStart"/>
+            <w:r>
+              <w:rPr>
+                <w:b/>
+                <w:bCs/>
+              </w:rPr>
+              <w:t>Unemployed</w:t>
+            </w:r>
+            <w:proofErr w:type="spellEnd"/>
+            <w:r>
+              <w:rPr>
+                <w:b/>
+                <w:bCs/>
+              </w:rPr>
+              <w:t xml:space="preserve"> </w:t>
             </w:r>
             <w:r>
               <w:rPr>
@@ -15253,7 +16213,23 @@
                 <w:b/>
                 <w:bCs/>
               </w:rPr>
-              <w:t xml:space="preserve"> Exception – UC </w:t>
+              <w:t xml:space="preserve"> </w:t>
+            </w:r>
+            <w:proofErr w:type="spellStart"/>
+            <w:r>
+              <w:rPr>
+                <w:b/>
+                <w:bCs/>
+              </w:rPr>
+              <w:t>Exception</w:t>
+            </w:r>
+            <w:proofErr w:type="spellEnd"/>
+            <w:r>
+              <w:rPr>
+                <w:b/>
+                <w:bCs/>
+              </w:rPr>
+              <w:t xml:space="preserve"> – UC </w:t>
             </w:r>
             <w:r>
               <w:rPr>
@@ -15296,8 +16272,19 @@
                 <w:i/>
                 <w:iCs/>
               </w:rPr>
-              <w:t>Entry condition</w:t>
-            </w:r>
+              <w:t xml:space="preserve">Entry </w:t>
+            </w:r>
+            <w:proofErr w:type="spellStart"/>
+            <w:r>
+              <w:rPr>
+                <w:b/>
+                <w:bCs/>
+                <w:i/>
+                <w:iCs/>
+              </w:rPr>
+              <w:t>condition</w:t>
+            </w:r>
+            <w:proofErr w:type="spellEnd"/>
           </w:p>
         </w:tc>
         <w:tc>
@@ -15324,7 +16311,15 @@
               <w:t xml:space="preserve">non ha rispettato il formato per uno o più campi </w:t>
             </w:r>
             <w:r>
-              <w:t>di un form.</w:t>
+              <w:t xml:space="preserve">di un </w:t>
+            </w:r>
+            <w:proofErr w:type="spellStart"/>
+            <w:r>
+              <w:t>form</w:t>
+            </w:r>
+            <w:proofErr w:type="spellEnd"/>
+            <w:r>
+              <w:t>.</w:t>
             </w:r>
           </w:p>
         </w:tc>
@@ -15420,8 +16415,19 @@
                 <w:i/>
                 <w:iCs/>
               </w:rPr>
-              <w:t>Exit condition</w:t>
-            </w:r>
+              <w:t xml:space="preserve">Exit </w:t>
+            </w:r>
+            <w:proofErr w:type="spellStart"/>
+            <w:r>
+              <w:rPr>
+                <w:b/>
+                <w:bCs/>
+                <w:i/>
+                <w:iCs/>
+              </w:rPr>
+              <w:t>condition</w:t>
+            </w:r>
+            <w:proofErr w:type="spellEnd"/>
           </w:p>
         </w:tc>
         <w:tc>
@@ -15525,7 +16531,23 @@
                 <w:b/>
                 <w:bCs/>
               </w:rPr>
-              <w:t>Company Field Exception – UC 8.2</w:t>
+              <w:t xml:space="preserve">Company Field </w:t>
+            </w:r>
+            <w:proofErr w:type="spellStart"/>
+            <w:r>
+              <w:rPr>
+                <w:b/>
+                <w:bCs/>
+              </w:rPr>
+              <w:t>Exception</w:t>
+            </w:r>
+            <w:proofErr w:type="spellEnd"/>
+            <w:r>
+              <w:rPr>
+                <w:b/>
+                <w:bCs/>
+              </w:rPr>
+              <w:t xml:space="preserve"> – UC 8.2</w:t>
             </w:r>
           </w:p>
         </w:tc>
@@ -15554,8 +16576,19 @@
                 <w:i/>
                 <w:iCs/>
               </w:rPr>
-              <w:t>Entry condition</w:t>
-            </w:r>
+              <w:t xml:space="preserve">Entry </w:t>
+            </w:r>
+            <w:proofErr w:type="spellStart"/>
+            <w:r>
+              <w:rPr>
+                <w:b/>
+                <w:bCs/>
+                <w:i/>
+                <w:iCs/>
+              </w:rPr>
+              <w:t>condition</w:t>
+            </w:r>
+            <w:proofErr w:type="spellEnd"/>
           </w:p>
         </w:tc>
         <w:tc>
@@ -15573,7 +16606,15 @@
               <w:t xml:space="preserve">2.1 </w:t>
             </w:r>
             <w:r>
-              <w:t>non ha rispettato il formato per uno o più campi di un form.</w:t>
+              <w:t xml:space="preserve">non ha rispettato il formato per uno o più campi di un </w:t>
+            </w:r>
+            <w:proofErr w:type="spellStart"/>
+            <w:r>
+              <w:t>form</w:t>
+            </w:r>
+            <w:proofErr w:type="spellEnd"/>
+            <w:r>
+              <w:t>.</w:t>
             </w:r>
           </w:p>
         </w:tc>
@@ -15669,8 +16710,19 @@
                 <w:i/>
                 <w:iCs/>
               </w:rPr>
-              <w:t>Exit condition</w:t>
-            </w:r>
+              <w:t xml:space="preserve">Exit </w:t>
+            </w:r>
+            <w:proofErr w:type="spellStart"/>
+            <w:r>
+              <w:rPr>
+                <w:b/>
+                <w:bCs/>
+                <w:i/>
+                <w:iCs/>
+              </w:rPr>
+              <w:t>condition</w:t>
+            </w:r>
+            <w:proofErr w:type="spellEnd"/>
           </w:p>
         </w:tc>
         <w:tc>
@@ -15758,12 +16810,37 @@
                 <w:bCs/>
               </w:rPr>
             </w:pPr>
-            <w:r>
-              <w:rPr>
-                <w:b/>
-                <w:bCs/>
-              </w:rPr>
-              <w:t>Ad Field Exception – UC 8.3</w:t>
+            <w:proofErr w:type="gramStart"/>
+            <w:r>
+              <w:rPr>
+                <w:b/>
+                <w:bCs/>
+              </w:rPr>
+              <w:t>Ad</w:t>
+            </w:r>
+            <w:proofErr w:type="gramEnd"/>
+            <w:r>
+              <w:rPr>
+                <w:b/>
+                <w:bCs/>
+              </w:rPr>
+              <w:t xml:space="preserve"> Field </w:t>
+            </w:r>
+            <w:proofErr w:type="spellStart"/>
+            <w:r>
+              <w:rPr>
+                <w:b/>
+                <w:bCs/>
+              </w:rPr>
+              <w:t>Exception</w:t>
+            </w:r>
+            <w:proofErr w:type="spellEnd"/>
+            <w:r>
+              <w:rPr>
+                <w:b/>
+                <w:bCs/>
+              </w:rPr>
+              <w:t xml:space="preserve"> – UC 8.3</w:t>
             </w:r>
           </w:p>
         </w:tc>
@@ -15793,8 +16870,19 @@
                 <w:iCs/>
               </w:rPr>
               <w:lastRenderedPageBreak/>
-              <w:t>Entry condition</w:t>
-            </w:r>
+              <w:t xml:space="preserve">Entry </w:t>
+            </w:r>
+            <w:proofErr w:type="spellStart"/>
+            <w:r>
+              <w:rPr>
+                <w:b/>
+                <w:bCs/>
+                <w:i/>
+                <w:iCs/>
+              </w:rPr>
+              <w:t>condition</w:t>
+            </w:r>
+            <w:proofErr w:type="spellEnd"/>
           </w:p>
         </w:tc>
         <w:tc>
@@ -15812,7 +16900,15 @@
               <w:t xml:space="preserve"> 5.1</w:t>
             </w:r>
             <w:r>
-              <w:t xml:space="preserve"> non ha rispettato il formato per uno o più campi di un form.</w:t>
+              <w:t xml:space="preserve"> non ha rispettato il formato per uno o più campi di un </w:t>
+            </w:r>
+            <w:proofErr w:type="spellStart"/>
+            <w:r>
+              <w:t>form</w:t>
+            </w:r>
+            <w:proofErr w:type="spellEnd"/>
+            <w:r>
+              <w:t>.</w:t>
             </w:r>
           </w:p>
         </w:tc>
@@ -15908,8 +17004,19 @@
                 <w:i/>
                 <w:iCs/>
               </w:rPr>
-              <w:t>Exit condition</w:t>
-            </w:r>
+              <w:t xml:space="preserve">Exit </w:t>
+            </w:r>
+            <w:proofErr w:type="spellStart"/>
+            <w:r>
+              <w:rPr>
+                <w:b/>
+                <w:bCs/>
+                <w:i/>
+                <w:iCs/>
+              </w:rPr>
+              <w:t>condition</w:t>
+            </w:r>
+            <w:proofErr w:type="spellEnd"/>
           </w:p>
         </w:tc>
         <w:tc>
@@ -16002,7 +17109,23 @@
                 <w:b/>
                 <w:bCs/>
               </w:rPr>
-              <w:t>Job Interview Field Exception – UC 8.4</w:t>
+              <w:t xml:space="preserve">Job Interview Field </w:t>
+            </w:r>
+            <w:proofErr w:type="spellStart"/>
+            <w:r>
+              <w:rPr>
+                <w:b/>
+                <w:bCs/>
+              </w:rPr>
+              <w:t>Exception</w:t>
+            </w:r>
+            <w:proofErr w:type="spellEnd"/>
+            <w:r>
+              <w:rPr>
+                <w:b/>
+                <w:bCs/>
+              </w:rPr>
+              <w:t xml:space="preserve"> – UC 8.4</w:t>
             </w:r>
           </w:p>
         </w:tc>
@@ -16031,8 +17154,19 @@
                 <w:i/>
                 <w:iCs/>
               </w:rPr>
-              <w:t>Entry condition</w:t>
-            </w:r>
+              <w:t xml:space="preserve">Entry </w:t>
+            </w:r>
+            <w:proofErr w:type="spellStart"/>
+            <w:r>
+              <w:rPr>
+                <w:b/>
+                <w:bCs/>
+                <w:i/>
+                <w:iCs/>
+              </w:rPr>
+              <w:t>condition</w:t>
+            </w:r>
+            <w:proofErr w:type="spellEnd"/>
           </w:p>
         </w:tc>
         <w:tc>
@@ -16050,7 +17184,15 @@
               <w:t xml:space="preserve"> 5.4</w:t>
             </w:r>
             <w:r>
-              <w:t xml:space="preserve"> non ha rispettato il formato per uno o più campi di un form.</w:t>
+              <w:t xml:space="preserve"> non ha rispettato il formato per uno o più campi di un </w:t>
+            </w:r>
+            <w:proofErr w:type="spellStart"/>
+            <w:r>
+              <w:t>form</w:t>
+            </w:r>
+            <w:proofErr w:type="spellEnd"/>
+            <w:r>
+              <w:t>.</w:t>
             </w:r>
           </w:p>
         </w:tc>
@@ -16146,8 +17288,19 @@
                 <w:i/>
                 <w:iCs/>
               </w:rPr>
-              <w:t>Exit condition</w:t>
-            </w:r>
+              <w:t xml:space="preserve">Exit </w:t>
+            </w:r>
+            <w:proofErr w:type="spellStart"/>
+            <w:r>
+              <w:rPr>
+                <w:b/>
+                <w:bCs/>
+                <w:i/>
+                <w:iCs/>
+              </w:rPr>
+              <w:t>condition</w:t>
+            </w:r>
+            <w:proofErr w:type="spellEnd"/>
           </w:p>
         </w:tc>
         <w:tc>
@@ -16240,7 +17393,23 @@
                 <w:b/>
                 <w:bCs/>
               </w:rPr>
-              <w:t>Reporting Field Exception – UC 8.5</w:t>
+              <w:t xml:space="preserve">Reporting Field </w:t>
+            </w:r>
+            <w:proofErr w:type="spellStart"/>
+            <w:r>
+              <w:rPr>
+                <w:b/>
+                <w:bCs/>
+              </w:rPr>
+              <w:t>Exception</w:t>
+            </w:r>
+            <w:proofErr w:type="spellEnd"/>
+            <w:r>
+              <w:rPr>
+                <w:b/>
+                <w:bCs/>
+              </w:rPr>
+              <w:t xml:space="preserve"> – UC 8.5</w:t>
             </w:r>
           </w:p>
         </w:tc>
@@ -16269,8 +17438,19 @@
                 <w:i/>
                 <w:iCs/>
               </w:rPr>
-              <w:t>Entry condition</w:t>
-            </w:r>
+              <w:t xml:space="preserve">Entry </w:t>
+            </w:r>
+            <w:proofErr w:type="spellStart"/>
+            <w:r>
+              <w:rPr>
+                <w:b/>
+                <w:bCs/>
+                <w:i/>
+                <w:iCs/>
+              </w:rPr>
+              <w:t>condition</w:t>
+            </w:r>
+            <w:proofErr w:type="spellEnd"/>
           </w:p>
         </w:tc>
         <w:tc>
@@ -16288,7 +17468,15 @@
               <w:t xml:space="preserve"> 6.3</w:t>
             </w:r>
             <w:r>
-              <w:t xml:space="preserve"> non ha rispettato il formato per uno o più campi di un form.</w:t>
+              <w:t xml:space="preserve"> non ha rispettato il formato per uno o più campi di un </w:t>
+            </w:r>
+            <w:proofErr w:type="spellStart"/>
+            <w:r>
+              <w:t>form</w:t>
+            </w:r>
+            <w:proofErr w:type="spellEnd"/>
+            <w:r>
+              <w:t>.</w:t>
             </w:r>
           </w:p>
         </w:tc>
@@ -16384,8 +17572,19 @@
                 <w:i/>
                 <w:iCs/>
               </w:rPr>
-              <w:t>Exit condition</w:t>
-            </w:r>
+              <w:t xml:space="preserve">Exit </w:t>
+            </w:r>
+            <w:proofErr w:type="spellStart"/>
+            <w:r>
+              <w:rPr>
+                <w:b/>
+                <w:bCs/>
+                <w:i/>
+                <w:iCs/>
+              </w:rPr>
+              <w:t>condition</w:t>
+            </w:r>
+            <w:proofErr w:type="spellEnd"/>
           </w:p>
         </w:tc>
         <w:tc>
@@ -16473,12 +17672,53 @@
                 <w:bCs/>
               </w:rPr>
             </w:pPr>
-            <w:r>
-              <w:rPr>
-                <w:b/>
-                <w:bCs/>
-              </w:rPr>
-              <w:t>Already Used Exception – UC 8.</w:t>
+            <w:proofErr w:type="spellStart"/>
+            <w:r>
+              <w:rPr>
+                <w:b/>
+                <w:bCs/>
+              </w:rPr>
+              <w:t>Already</w:t>
+            </w:r>
+            <w:proofErr w:type="spellEnd"/>
+            <w:r>
+              <w:rPr>
+                <w:b/>
+                <w:bCs/>
+              </w:rPr>
+              <w:t xml:space="preserve"> </w:t>
+            </w:r>
+            <w:proofErr w:type="spellStart"/>
+            <w:r>
+              <w:rPr>
+                <w:b/>
+                <w:bCs/>
+              </w:rPr>
+              <w:t>Used</w:t>
+            </w:r>
+            <w:proofErr w:type="spellEnd"/>
+            <w:r>
+              <w:rPr>
+                <w:b/>
+                <w:bCs/>
+              </w:rPr>
+              <w:t xml:space="preserve"> </w:t>
+            </w:r>
+            <w:proofErr w:type="spellStart"/>
+            <w:r>
+              <w:rPr>
+                <w:b/>
+                <w:bCs/>
+              </w:rPr>
+              <w:t>Exception</w:t>
+            </w:r>
+            <w:proofErr w:type="spellEnd"/>
+            <w:r>
+              <w:rPr>
+                <w:b/>
+                <w:bCs/>
+              </w:rPr>
+              <w:t xml:space="preserve"> – UC 8.</w:t>
             </w:r>
             <w:r>
               <w:rPr>
@@ -16514,8 +17754,19 @@
                 <w:i/>
                 <w:iCs/>
               </w:rPr>
-              <w:t>Entry condition</w:t>
-            </w:r>
+              <w:t xml:space="preserve">Entry </w:t>
+            </w:r>
+            <w:proofErr w:type="spellStart"/>
+            <w:r>
+              <w:rPr>
+                <w:b/>
+                <w:bCs/>
+                <w:i/>
+                <w:iCs/>
+              </w:rPr>
+              <w:t>condition</w:t>
+            </w:r>
+            <w:proofErr w:type="spellEnd"/>
           </w:p>
         </w:tc>
         <w:tc>
@@ -16625,8 +17876,19 @@
                 <w:i/>
                 <w:iCs/>
               </w:rPr>
-              <w:t>Exit condition</w:t>
-            </w:r>
+              <w:t xml:space="preserve">Exit </w:t>
+            </w:r>
+            <w:proofErr w:type="spellStart"/>
+            <w:r>
+              <w:rPr>
+                <w:b/>
+                <w:bCs/>
+                <w:i/>
+                <w:iCs/>
+              </w:rPr>
+              <w:t>condition</w:t>
+            </w:r>
+            <w:proofErr w:type="spellEnd"/>
           </w:p>
         </w:tc>
         <w:tc>
@@ -16639,10 +17901,26 @@
               <w:jc w:val="center"/>
             </w:pPr>
             <w:r>
-              <w:t>Il sistema notifica l’errore all’utente</w:t>
-            </w:r>
-            <w:r>
-              <w:t>:“Username già in uso” e permette il re-inserimento (UC</w:t>
+              <w:t xml:space="preserve">Il sistema notifica l’errore </w:t>
+            </w:r>
+            <w:proofErr w:type="gramStart"/>
+            <w:r>
+              <w:t>all’</w:t>
+            </w:r>
+            <w:proofErr w:type="spellStart"/>
+            <w:r>
+              <w:t>utente</w:t>
+            </w:r>
+            <w:r>
+              <w:t>:“</w:t>
+            </w:r>
+            <w:proofErr w:type="gramEnd"/>
+            <w:r>
+              <w:t>Username</w:t>
+            </w:r>
+            <w:proofErr w:type="spellEnd"/>
+            <w:r>
+              <w:t xml:space="preserve"> già in uso” e permette il re-inserimento (UC</w:t>
             </w:r>
             <w:r>
               <w:t xml:space="preserve"> 2.1, UC 2.2</w:t>
@@ -16717,12 +17995,37 @@
                 <w:bCs/>
               </w:rPr>
             </w:pPr>
-            <w:r>
-              <w:rPr>
-                <w:b/>
-                <w:bCs/>
-              </w:rPr>
-              <w:t xml:space="preserve">Banned Exception – UC </w:t>
+            <w:proofErr w:type="spellStart"/>
+            <w:r>
+              <w:rPr>
+                <w:b/>
+                <w:bCs/>
+              </w:rPr>
+              <w:t>Banned</w:t>
+            </w:r>
+            <w:proofErr w:type="spellEnd"/>
+            <w:r>
+              <w:rPr>
+                <w:b/>
+                <w:bCs/>
+              </w:rPr>
+              <w:t xml:space="preserve"> </w:t>
+            </w:r>
+            <w:proofErr w:type="spellStart"/>
+            <w:r>
+              <w:rPr>
+                <w:b/>
+                <w:bCs/>
+              </w:rPr>
+              <w:t>Exception</w:t>
+            </w:r>
+            <w:proofErr w:type="spellEnd"/>
+            <w:r>
+              <w:rPr>
+                <w:b/>
+                <w:bCs/>
+              </w:rPr>
+              <w:t xml:space="preserve"> – UC </w:t>
             </w:r>
             <w:r>
               <w:rPr>
@@ -16772,8 +18075,19 @@
                 <w:i/>
                 <w:iCs/>
               </w:rPr>
-              <w:t>Entry condition</w:t>
-            </w:r>
+              <w:t xml:space="preserve">Entry </w:t>
+            </w:r>
+            <w:proofErr w:type="spellStart"/>
+            <w:r>
+              <w:rPr>
+                <w:b/>
+                <w:bCs/>
+                <w:i/>
+                <w:iCs/>
+              </w:rPr>
+              <w:t>condition</w:t>
+            </w:r>
+            <w:proofErr w:type="spellEnd"/>
           </w:p>
         </w:tc>
         <w:tc>
@@ -16851,7 +18165,15 @@
               <w:jc w:val="right"/>
             </w:pPr>
             <w:r>
-              <w:t xml:space="preserve"> di notifica del ban.</w:t>
+              <w:t xml:space="preserve"> di notifica del </w:t>
+            </w:r>
+            <w:proofErr w:type="spellStart"/>
+            <w:r>
+              <w:t>ban</w:t>
+            </w:r>
+            <w:proofErr w:type="spellEnd"/>
+            <w:r>
+              <w:t>.</w:t>
             </w:r>
           </w:p>
         </w:tc>
@@ -16880,8 +18202,19 @@
                 <w:i/>
                 <w:iCs/>
               </w:rPr>
-              <w:t>Exit condition</w:t>
-            </w:r>
+              <w:t xml:space="preserve">Exit </w:t>
+            </w:r>
+            <w:proofErr w:type="spellStart"/>
+            <w:r>
+              <w:rPr>
+                <w:b/>
+                <w:bCs/>
+                <w:i/>
+                <w:iCs/>
+              </w:rPr>
+              <w:t>condition</w:t>
+            </w:r>
+            <w:proofErr w:type="spellEnd"/>
           </w:p>
         </w:tc>
         <w:tc>
@@ -16894,7 +18227,15 @@
               <w:jc w:val="center"/>
             </w:pPr>
             <w:r>
-              <w:t>Il sistema notifica il ban.</w:t>
+              <w:t xml:space="preserve">Il sistema notifica il </w:t>
+            </w:r>
+            <w:proofErr w:type="spellStart"/>
+            <w:r>
+              <w:t>ban</w:t>
+            </w:r>
+            <w:proofErr w:type="spellEnd"/>
+            <w:r>
+              <w:t>.</w:t>
             </w:r>
           </w:p>
         </w:tc>
@@ -16969,7 +18310,23 @@
                 <w:b/>
                 <w:bCs/>
               </w:rPr>
-              <w:t xml:space="preserve">Incomplete Exception – UC </w:t>
+              <w:t xml:space="preserve">Incomplete </w:t>
+            </w:r>
+            <w:proofErr w:type="spellStart"/>
+            <w:r>
+              <w:rPr>
+                <w:b/>
+                <w:bCs/>
+              </w:rPr>
+              <w:t>Exception</w:t>
+            </w:r>
+            <w:proofErr w:type="spellEnd"/>
+            <w:r>
+              <w:rPr>
+                <w:b/>
+                <w:bCs/>
+              </w:rPr>
+              <w:t xml:space="preserve"> – UC </w:t>
             </w:r>
             <w:r>
               <w:rPr>
@@ -17019,8 +18376,19 @@
                 <w:i/>
                 <w:iCs/>
               </w:rPr>
-              <w:t>Entry condition</w:t>
-            </w:r>
+              <w:t xml:space="preserve">Entry </w:t>
+            </w:r>
+            <w:proofErr w:type="spellStart"/>
+            <w:r>
+              <w:rPr>
+                <w:b/>
+                <w:bCs/>
+                <w:i/>
+                <w:iCs/>
+              </w:rPr>
+              <w:t>condition</w:t>
+            </w:r>
+            <w:proofErr w:type="spellEnd"/>
           </w:p>
         </w:tc>
         <w:tc>
@@ -17127,8 +18495,19 @@
                 <w:i/>
                 <w:iCs/>
               </w:rPr>
-              <w:t>Exit condition</w:t>
-            </w:r>
+              <w:t xml:space="preserve">Exit </w:t>
+            </w:r>
+            <w:proofErr w:type="spellStart"/>
+            <w:r>
+              <w:rPr>
+                <w:b/>
+                <w:bCs/>
+                <w:i/>
+                <w:iCs/>
+              </w:rPr>
+              <w:t>condition</w:t>
+            </w:r>
+            <w:proofErr w:type="spellEnd"/>
           </w:p>
         </w:tc>
         <w:tc>
@@ -17147,7 +18526,15 @@
               <w:t>il</w:t>
             </w:r>
             <w:r>
-              <w:t xml:space="preserve"> fallimento e permette di ri-effettuare l’operazione</w:t>
+              <w:t xml:space="preserve"> fallimento e permette di </w:t>
+            </w:r>
+            <w:proofErr w:type="spellStart"/>
+            <w:r>
+              <w:t>ri</w:t>
+            </w:r>
+            <w:proofErr w:type="spellEnd"/>
+            <w:r>
+              <w:t>-effettuare l’operazione</w:t>
             </w:r>
             <w:r>
               <w:t xml:space="preserve"> (</w:t>
@@ -17230,7 +18617,23 @@
                 <w:b/>
                 <w:bCs/>
               </w:rPr>
-              <w:t>Authentication Exception – UC 8.</w:t>
+              <w:t xml:space="preserve">Authentication </w:t>
+            </w:r>
+            <w:proofErr w:type="spellStart"/>
+            <w:r>
+              <w:rPr>
+                <w:b/>
+                <w:bCs/>
+              </w:rPr>
+              <w:t>Exception</w:t>
+            </w:r>
+            <w:proofErr w:type="spellEnd"/>
+            <w:r>
+              <w:rPr>
+                <w:b/>
+                <w:bCs/>
+              </w:rPr>
+              <w:t xml:space="preserve"> – UC 8.</w:t>
             </w:r>
             <w:r>
               <w:rPr>
@@ -17266,8 +18669,19 @@
                 <w:i/>
                 <w:iCs/>
               </w:rPr>
-              <w:t>Entry condition</w:t>
-            </w:r>
+              <w:t xml:space="preserve">Entry </w:t>
+            </w:r>
+            <w:proofErr w:type="spellStart"/>
+            <w:r>
+              <w:rPr>
+                <w:b/>
+                <w:bCs/>
+                <w:i/>
+                <w:iCs/>
+              </w:rPr>
+              <w:t>condition</w:t>
+            </w:r>
+            <w:proofErr w:type="spellEnd"/>
           </w:p>
         </w:tc>
         <w:tc>
@@ -17387,8 +18801,19 @@
                 <w:i/>
                 <w:iCs/>
               </w:rPr>
-              <w:t>Exit condition</w:t>
-            </w:r>
+              <w:t xml:space="preserve">Exit </w:t>
+            </w:r>
+            <w:proofErr w:type="spellStart"/>
+            <w:r>
+              <w:rPr>
+                <w:b/>
+                <w:bCs/>
+                <w:i/>
+                <w:iCs/>
+              </w:rPr>
+              <w:t>condition</w:t>
+            </w:r>
+            <w:proofErr w:type="spellEnd"/>
           </w:p>
         </w:tc>
         <w:tc>
@@ -17409,11 +18834,24 @@
             <w:r>
               <w:t xml:space="preserve"> fallimento</w:t>
             </w:r>
-            <w:r>
-              <w:t>: ”Username non trovato”</w:t>
-            </w:r>
-            <w:r>
-              <w:t xml:space="preserve"> e permette di ri-effettuare l’operazione</w:t>
+            <w:proofErr w:type="gramStart"/>
+            <w:r>
+              <w:t>: ”Username</w:t>
+            </w:r>
+            <w:proofErr w:type="gramEnd"/>
+            <w:r>
+              <w:t xml:space="preserve"> non trovato”</w:t>
+            </w:r>
+            <w:r>
+              <w:t xml:space="preserve"> e permette di </w:t>
+            </w:r>
+            <w:proofErr w:type="spellStart"/>
+            <w:r>
+              <w:t>ri</w:t>
+            </w:r>
+            <w:proofErr w:type="spellEnd"/>
+            <w:r>
+              <w:t>-effettuare l’operazione</w:t>
             </w:r>
             <w:r>
               <w:t xml:space="preserve"> (UC</w:t>
@@ -17494,7 +18932,23 @@
                 <w:b/>
                 <w:bCs/>
               </w:rPr>
-              <w:t>Password Exception – UC 8.10</w:t>
+              <w:t xml:space="preserve">Password </w:t>
+            </w:r>
+            <w:proofErr w:type="spellStart"/>
+            <w:r>
+              <w:rPr>
+                <w:b/>
+                <w:bCs/>
+              </w:rPr>
+              <w:t>Exception</w:t>
+            </w:r>
+            <w:proofErr w:type="spellEnd"/>
+            <w:r>
+              <w:rPr>
+                <w:b/>
+                <w:bCs/>
+              </w:rPr>
+              <w:t xml:space="preserve"> – UC 8.10</w:t>
             </w:r>
           </w:p>
         </w:tc>
@@ -17523,8 +18977,19 @@
                 <w:i/>
                 <w:iCs/>
               </w:rPr>
-              <w:t>Entry condition</w:t>
-            </w:r>
+              <w:t xml:space="preserve">Entry </w:t>
+            </w:r>
+            <w:proofErr w:type="spellStart"/>
+            <w:r>
+              <w:rPr>
+                <w:b/>
+                <w:bCs/>
+                <w:i/>
+                <w:iCs/>
+              </w:rPr>
+              <w:t>condition</w:t>
+            </w:r>
+            <w:proofErr w:type="spellEnd"/>
           </w:p>
         </w:tc>
         <w:tc>
@@ -17632,8 +19097,19 @@
                 <w:i/>
                 <w:iCs/>
               </w:rPr>
-              <w:t>Exit condition</w:t>
-            </w:r>
+              <w:t xml:space="preserve">Exit </w:t>
+            </w:r>
+            <w:proofErr w:type="spellStart"/>
+            <w:r>
+              <w:rPr>
+                <w:b/>
+                <w:bCs/>
+                <w:i/>
+                <w:iCs/>
+              </w:rPr>
+              <w:t>condition</w:t>
+            </w:r>
+            <w:proofErr w:type="spellEnd"/>
           </w:p>
         </w:tc>
         <w:tc>
@@ -17646,7 +19122,15 @@
               <w:jc w:val="center"/>
             </w:pPr>
             <w:r>
-              <w:t>Il sistema notifica il fallimento : “Password errata” e permette il re-inserimento (UC 3.1).</w:t>
+              <w:t xml:space="preserve">Il sistema notifica il </w:t>
+            </w:r>
+            <w:proofErr w:type="gramStart"/>
+            <w:r>
+              <w:t>fallimento :</w:t>
+            </w:r>
+            <w:proofErr w:type="gramEnd"/>
+            <w:r>
+              <w:t xml:space="preserve"> “Password errata” e permette il re-inserimento (UC 3.1).</w:t>
             </w:r>
           </w:p>
         </w:tc>
@@ -17905,8 +19389,13 @@
             <w:tcW w:w="3964" w:type="dxa"/>
           </w:tcPr>
           <w:p>
-            <w:r>
-              <w:t>Min 2 – Max 50 (solo lettere)</w:t>
+            <w:proofErr w:type="spellStart"/>
+            <w:r>
+              <w:t>Min</w:t>
+            </w:r>
+            <w:proofErr w:type="spellEnd"/>
+            <w:r>
+              <w:t xml:space="preserve"> 2 – Max 50 (solo lettere)</w:t>
             </w:r>
             <w:r>
               <w:t>.</w:t>
@@ -17964,8 +19453,13 @@
             <w:tcW w:w="3964" w:type="dxa"/>
           </w:tcPr>
           <w:p>
-            <w:r>
-              <w:t>Min 5 – Max 20 (numeri e lettere).</w:t>
+            <w:proofErr w:type="spellStart"/>
+            <w:r>
+              <w:t>Min</w:t>
+            </w:r>
+            <w:proofErr w:type="spellEnd"/>
+            <w:r>
+              <w:t xml:space="preserve"> 5 – Max 20 (numeri e lettere).</w:t>
             </w:r>
           </w:p>
         </w:tc>
@@ -18077,8 +19571,13 @@
             <w:tcW w:w="3964" w:type="dxa"/>
           </w:tcPr>
           <w:p>
-            <w:r>
-              <w:t>Min 8 – Max 16 (qualsiasi carattere).</w:t>
+            <w:proofErr w:type="spellStart"/>
+            <w:r>
+              <w:t>Min</w:t>
+            </w:r>
+            <w:proofErr w:type="spellEnd"/>
+            <w:r>
+              <w:t xml:space="preserve"> 8 – Max 16 (qualsiasi carattere).</w:t>
             </w:r>
           </w:p>
         </w:tc>
@@ -18133,8 +19632,29 @@
             <w:tcW w:w="3964" w:type="dxa"/>
           </w:tcPr>
           <w:p>
-            <w:r>
-              <w:t>Min 6 – Max 30(numeri e  lettere), contenenti: via, nome via, num. Civico.</w:t>
+            <w:proofErr w:type="spellStart"/>
+            <w:r>
+              <w:t>Min</w:t>
+            </w:r>
+            <w:proofErr w:type="spellEnd"/>
+            <w:r>
+              <w:t xml:space="preserve"> 6 – Max 30(numeri </w:t>
+            </w:r>
+            <w:proofErr w:type="gramStart"/>
+            <w:r>
+              <w:t>e  lettere</w:t>
+            </w:r>
+            <w:proofErr w:type="gramEnd"/>
+            <w:r>
+              <w:t xml:space="preserve">), contenenti: via, nome via, </w:t>
+            </w:r>
+            <w:proofErr w:type="spellStart"/>
+            <w:r>
+              <w:t>num</w:t>
+            </w:r>
+            <w:proofErr w:type="spellEnd"/>
+            <w:r>
+              <w:t>. Civico.</w:t>
             </w:r>
           </w:p>
         </w:tc>
@@ -18189,8 +19709,13 @@
             <w:tcW w:w="3964" w:type="dxa"/>
           </w:tcPr>
           <w:p>
-            <w:r>
-              <w:t>Min 2 – Max 20(solo lettere).</w:t>
+            <w:proofErr w:type="spellStart"/>
+            <w:r>
+              <w:t>Min</w:t>
+            </w:r>
+            <w:proofErr w:type="spellEnd"/>
+            <w:r>
+              <w:t xml:space="preserve"> 2 – Max 20(solo lettere).</w:t>
             </w:r>
           </w:p>
         </w:tc>
@@ -18200,7 +19725,15 @@
           </w:tcPr>
           <w:p>
             <w:r>
-              <w:t>“La città deve contenere solo lettere  e formata minimo da 2 lettere e massimo da 20.”</w:t>
+              <w:t xml:space="preserve">“La città deve contenere solo </w:t>
+            </w:r>
+            <w:proofErr w:type="gramStart"/>
+            <w:r>
+              <w:t>lettere  e</w:t>
+            </w:r>
+            <w:proofErr w:type="gramEnd"/>
+            <w:r>
+              <w:t xml:space="preserve"> formata minimo da 2 lettere e massimo da 20.”</w:t>
             </w:r>
           </w:p>
         </w:tc>
@@ -18246,8 +19779,13 @@
           </w:tcPr>
           <w:p>
             <w:r>
-              <w:t xml:space="preserve"> formato: gg/mm/aaaa</w:t>
-            </w:r>
+              <w:t xml:space="preserve"> formato: gg/mm/</w:t>
+            </w:r>
+            <w:proofErr w:type="spellStart"/>
+            <w:r>
+              <w:t>aaaa</w:t>
+            </w:r>
+            <w:proofErr w:type="spellEnd"/>
           </w:p>
         </w:tc>
         <w:tc>
@@ -18367,8 +19905,13 @@
             <w:tcW w:w="3407" w:type="dxa"/>
           </w:tcPr>
           <w:p>
-            <w:r>
-              <w:t>“E’ obbligatorio spuntare la casella del trattamento dati.”</w:t>
+            <w:proofErr w:type="gramStart"/>
+            <w:r>
+              <w:t>“E’</w:t>
+            </w:r>
+            <w:proofErr w:type="gramEnd"/>
+            <w:r>
+              <w:t xml:space="preserve"> obbligatorio spuntare la casella del trattamento dati.”</w:t>
             </w:r>
           </w:p>
         </w:tc>
@@ -18463,8 +20006,13 @@
             <w:tcW w:w="3964" w:type="dxa"/>
           </w:tcPr>
           <w:p>
-            <w:r>
-              <w:t>Min 6 – Max 30 (caratteri).</w:t>
+            <w:proofErr w:type="spellStart"/>
+            <w:r>
+              <w:t>Min</w:t>
+            </w:r>
+            <w:proofErr w:type="spellEnd"/>
+            <w:r>
+              <w:t xml:space="preserve"> 6 – Max 30 (caratteri).</w:t>
             </w:r>
           </w:p>
         </w:tc>
@@ -18520,7 +20068,17 @@
           </w:tcPr>
           <w:p>
             <w:r>
-              <w:t>L’immagine deve essere in formato png,jpg.</w:t>
+              <w:t xml:space="preserve">L’immagine deve essere in formato </w:t>
+            </w:r>
+            <w:proofErr w:type="spellStart"/>
+            <w:proofErr w:type="gramStart"/>
+            <w:r>
+              <w:t>png,jpg</w:t>
+            </w:r>
+            <w:proofErr w:type="spellEnd"/>
+            <w:proofErr w:type="gramEnd"/>
+            <w:r>
+              <w:t>.</w:t>
             </w:r>
           </w:p>
         </w:tc>
@@ -18686,8 +20244,13 @@
             <w:tcW w:w="3964" w:type="dxa"/>
           </w:tcPr>
           <w:p>
-            <w:r>
-              <w:t>Min 5 – Max 20 (numeri e lettere).</w:t>
+            <w:proofErr w:type="spellStart"/>
+            <w:r>
+              <w:t>Min</w:t>
+            </w:r>
+            <w:proofErr w:type="spellEnd"/>
+            <w:r>
+              <w:t xml:space="preserve"> 5 – Max 20 (numeri e lettere).</w:t>
             </w:r>
           </w:p>
         </w:tc>
@@ -18742,8 +20305,29 @@
             <w:tcW w:w="3964" w:type="dxa"/>
           </w:tcPr>
           <w:p>
-            <w:r>
-              <w:t>Min 6 – Max 30(numeri e  lettere), contenenti: via, nome via, num. Civico.</w:t>
+            <w:proofErr w:type="spellStart"/>
+            <w:r>
+              <w:t>Min</w:t>
+            </w:r>
+            <w:proofErr w:type="spellEnd"/>
+            <w:r>
+              <w:t xml:space="preserve"> 6 – Max 30(numeri </w:t>
+            </w:r>
+            <w:proofErr w:type="gramStart"/>
+            <w:r>
+              <w:t>e  lettere</w:t>
+            </w:r>
+            <w:proofErr w:type="gramEnd"/>
+            <w:r>
+              <w:t xml:space="preserve">), contenenti: via, nome via, </w:t>
+            </w:r>
+            <w:proofErr w:type="spellStart"/>
+            <w:r>
+              <w:t>num</w:t>
+            </w:r>
+            <w:proofErr w:type="spellEnd"/>
+            <w:r>
+              <w:t>. Civico.</w:t>
             </w:r>
           </w:p>
         </w:tc>
@@ -18799,8 +20383,13 @@
           </w:tcPr>
           <w:p>
             <w:r>
-              <w:t>formato: gg/mm/aaaa</w:t>
-            </w:r>
+              <w:t>formato: gg/mm/</w:t>
+            </w:r>
+            <w:proofErr w:type="spellStart"/>
+            <w:r>
+              <w:t>aaaa</w:t>
+            </w:r>
+            <w:proofErr w:type="spellEnd"/>
           </w:p>
         </w:tc>
         <w:tc>
@@ -18855,7 +20444,15 @@
           </w:tcPr>
           <w:p>
             <w:r>
-              <w:t>Solo numeri, Min 11-Max 11</w:t>
+              <w:t xml:space="preserve">Solo numeri, </w:t>
+            </w:r>
+            <w:proofErr w:type="spellStart"/>
+            <w:r>
+              <w:t>Min</w:t>
+            </w:r>
+            <w:proofErr w:type="spellEnd"/>
+            <w:r>
+              <w:t xml:space="preserve"> 11-Max 11</w:t>
             </w:r>
           </w:p>
         </w:tc>
@@ -18865,7 +20462,15 @@
           </w:tcPr>
           <w:p>
             <w:r>
-              <w:t>“La partita IVA deve contenere  minimo 11 numeri.”</w:t>
+              <w:t xml:space="preserve">“La partita IVA deve </w:t>
+            </w:r>
+            <w:proofErr w:type="gramStart"/>
+            <w:r>
+              <w:t>contenere  minimo</w:t>
+            </w:r>
+            <w:proofErr w:type="gramEnd"/>
+            <w:r>
+              <w:t xml:space="preserve"> 11 numeri.”</w:t>
             </w:r>
           </w:p>
         </w:tc>
@@ -18966,8 +20571,13 @@
             <w:tcW w:w="3964" w:type="dxa"/>
           </w:tcPr>
           <w:p>
-            <w:r>
-              <w:t>Min 8 – Max 16 (qualsiasi carattere).</w:t>
+            <w:proofErr w:type="spellStart"/>
+            <w:r>
+              <w:t>Min</w:t>
+            </w:r>
+            <w:proofErr w:type="spellEnd"/>
+            <w:r>
+              <w:t xml:space="preserve"> 8 – Max 16 (qualsiasi carattere).</w:t>
             </w:r>
           </w:p>
         </w:tc>
@@ -19070,8 +20680,13 @@
             <w:tcW w:w="3964" w:type="dxa"/>
           </w:tcPr>
           <w:p>
-            <w:r>
-              <w:t>Min 6 – Max 50 (numeri e lettere).</w:t>
+            <w:proofErr w:type="spellStart"/>
+            <w:r>
+              <w:t>Min</w:t>
+            </w:r>
+            <w:proofErr w:type="spellEnd"/>
+            <w:r>
+              <w:t xml:space="preserve"> 6 – Max 50 (numeri e lettere).</w:t>
             </w:r>
           </w:p>
         </w:tc>
@@ -19131,8 +20746,13 @@
             <w:tcW w:w="3964" w:type="dxa"/>
           </w:tcPr>
           <w:p>
-            <w:r>
-              <w:t>Min 6-Max 20 (lettere)</w:t>
+            <w:proofErr w:type="spellStart"/>
+            <w:r>
+              <w:t>Min</w:t>
+            </w:r>
+            <w:proofErr w:type="spellEnd"/>
+            <w:r>
+              <w:t xml:space="preserve"> 6-Max 20 (lettere)</w:t>
             </w:r>
           </w:p>
         </w:tc>
@@ -19411,8 +21031,13 @@
             <w:tcW w:w="3964" w:type="dxa"/>
           </w:tcPr>
           <w:p>
-            <w:r>
-              <w:t>Min 5-Max 60 (caratteri)</w:t>
+            <w:proofErr w:type="spellStart"/>
+            <w:r>
+              <w:t>Min</w:t>
+            </w:r>
+            <w:proofErr w:type="spellEnd"/>
+            <w:r>
+              <w:t xml:space="preserve"> 5-Max 60 (caratteri)</w:t>
             </w:r>
           </w:p>
         </w:tc>
@@ -19583,8 +21208,13 @@
             <w:tcW w:w="3964" w:type="dxa"/>
           </w:tcPr>
           <w:p>
-            <w:r>
-              <w:t>Min 5-Max 60 (caratteri)</w:t>
+            <w:proofErr w:type="spellStart"/>
+            <w:r>
+              <w:t>Min</w:t>
+            </w:r>
+            <w:proofErr w:type="spellEnd"/>
+            <w:r>
+              <w:t xml:space="preserve"> 5-Max 60 (caratteri)</w:t>
             </w:r>
           </w:p>
         </w:tc>
@@ -19969,38 +21599,7 @@
           <w:szCs w:val="32"/>
         </w:rPr>
       </w:pPr>
-      <w:r>
-        <w:rPr>
-          <w:b/>
-          <w:bCs/>
-          <w:sz w:val="32"/>
-          <w:szCs w:val="32"/>
-        </w:rPr>
-        <w:lastRenderedPageBreak/>
-        <w:t xml:space="preserve">                             CLASS DIAGRAM</w:t>
-      </w:r>
-      <w:r>
-        <w:rPr>
-          <w:b/>
-          <w:bCs/>
-          <w:sz w:val="32"/>
-          <w:szCs w:val="32"/>
-        </w:rPr>
-        <w:tab/>
-      </w:r>
-    </w:p>
-    <w:p>
-      <w:pPr>
-        <w:pStyle w:val="Paragrafoelenco"/>
-        <w:ind w:left="1647"/>
-        <w:jc w:val="center"/>
-        <w:rPr>
-          <w:b/>
-          <w:bCs/>
-          <w:sz w:val="32"/>
-          <w:szCs w:val="32"/>
-        </w:rPr>
-      </w:pPr>
+      <w:bookmarkStart w:id="1" w:name="_GoBack"/>
       <w:r>
         <w:rPr>
           <w:b/>
@@ -20009,19 +21608,20 @@
           <w:sz w:val="32"/>
           <w:szCs w:val="32"/>
         </w:rPr>
+        <w:lastRenderedPageBreak/>
         <w:drawing>
-          <wp:anchor distT="0" distB="0" distL="114300" distR="114300" simplePos="0" relativeHeight="251658240" behindDoc="0" locked="0" layoutInCell="1" allowOverlap="1" wp14:anchorId="071D7A82" wp14:editId="2BB9C4D1">
+          <wp:anchor distT="0" distB="0" distL="114300" distR="114300" simplePos="0" relativeHeight="251658240" behindDoc="0" locked="0" layoutInCell="1" allowOverlap="1" wp14:anchorId="04C757FD" wp14:editId="0A3E81CD">
             <wp:simplePos x="0" y="0"/>
             <wp:positionH relativeFrom="margin">
               <wp:align>right</wp:align>
             </wp:positionH>
             <wp:positionV relativeFrom="paragraph">
-              <wp:posOffset>287482</wp:posOffset>
+              <wp:posOffset>377882</wp:posOffset>
             </wp:positionV>
-            <wp:extent cx="6120130" cy="3335655"/>
-            <wp:effectExtent l="0" t="0" r="0" b="0"/>
+            <wp:extent cx="6109970" cy="3282950"/>
+            <wp:effectExtent l="0" t="0" r="5080" b="0"/>
             <wp:wrapSquare wrapText="bothSides"/>
-            <wp:docPr id="3" name="Immagine 3"/>
+            <wp:docPr id="1" name="Immagine 1"/>
             <wp:cNvGraphicFramePr>
               <a:graphicFrameLocks xmlns:a="http://schemas.openxmlformats.org/drawingml/2006/main" noChangeAspect="1"/>
             </wp:cNvGraphicFramePr>
@@ -20050,7 +21650,7 @@
                   <pic:spPr bwMode="auto">
                     <a:xfrm>
                       <a:off x="0" y="0"/>
-                      <a:ext cx="6120130" cy="3335655"/>
+                      <a:ext cx="6114439" cy="3285928"/>
                     </a:xfrm>
                     <a:prstGeom prst="rect">
                       <a:avLst/>
@@ -20063,9 +21663,44 @@
                 </pic:pic>
               </a:graphicData>
             </a:graphic>
+            <wp14:sizeRelV relativeFrom="margin">
+              <wp14:pctHeight>0</wp14:pctHeight>
+            </wp14:sizeRelV>
           </wp:anchor>
         </w:drawing>
       </w:r>
+      <w:bookmarkEnd w:id="1"/>
+      <w:r>
+        <w:rPr>
+          <w:b/>
+          <w:bCs/>
+          <w:sz w:val="32"/>
+          <w:szCs w:val="32"/>
+        </w:rPr>
+        <w:t xml:space="preserve">                             CLASS DIAGRAM</w:t>
+      </w:r>
+      <w:r>
+        <w:rPr>
+          <w:b/>
+          <w:bCs/>
+          <w:sz w:val="32"/>
+          <w:szCs w:val="32"/>
+        </w:rPr>
+        <w:tab/>
+      </w:r>
+    </w:p>
+    <w:p>
+      <w:pPr>
+        <w:pStyle w:val="Paragrafoelenco"/>
+        <w:ind w:left="1647"/>
+        <w:jc w:val="center"/>
+        <w:rPr>
+          <w:b/>
+          <w:bCs/>
+          <w:sz w:val="32"/>
+          <w:szCs w:val="32"/>
+        </w:rPr>
+      </w:pPr>
     </w:p>
     <w:p>
       <w:pPr>
@@ -26140,7 +27775,7 @@
 </file>
 
 <file path=customXml/itemProps1.xml><?xml version="1.0" encoding="utf-8"?>
-<ds:datastoreItem xmlns:ds="http://schemas.openxmlformats.org/officeDocument/2006/customXml" ds:itemID="{FBA98F31-4DC2-4E5E-81FA-9258CEE2822F}">
+<ds:datastoreItem xmlns:ds="http://schemas.openxmlformats.org/officeDocument/2006/customXml" ds:itemID="{2BBEAC13-1427-430D-8707-DAE2F805CC47}">
   <ds:schemaRefs>
     <ds:schemaRef ds:uri="http://schemas.openxmlformats.org/officeDocument/2006/bibliography"/>
   </ds:schemaRefs>

</xml_diff>

<commit_message>
Revert "Merge branch 'master' of https://github.com/SimonaPentangelo/EasyJob"
This reverts commit 09732f32efa45cef049df5208ddc757642b2b771, reversing
changes made to c0ae19f3b2b9088828f1346f8fd8742de4d146c6.
</commit_message>
<xml_diff>
--- a/Deliverables/RequirementsAndUseCase_EasyJob.docx
+++ b/Deliverables/RequirementsAndUseCase_EasyJob.docx
@@ -1879,6 +1879,8 @@
         </w:rPr>
         <w:t>cenarios</w:t>
       </w:r>
+      <w:bookmarkStart w:id="0" w:name="_GoBack"/>
+      <w:bookmarkEnd w:id="0"/>
       <w:proofErr w:type="spellEnd"/>
     </w:p>
     <w:tbl>
@@ -2491,7 +2493,7 @@
             <w:r>
               <w:t xml:space="preserve"> </w:t>
             </w:r>
-            <w:bookmarkStart w:id="0" w:name="_Hlk23407793"/>
+            <w:bookmarkStart w:id="1" w:name="_Hlk23407793"/>
             <w:r>
               <w:t>e-mail: “</w:t>
             </w:r>
@@ -2503,7 +2505,7 @@
                 <w:t>giuseppe.rainone91@gmail.com</w:t>
               </w:r>
             </w:hyperlink>
-            <w:bookmarkEnd w:id="0"/>
+            <w:bookmarkEnd w:id="1"/>
             <w:r>
               <w:t>”,</w:t>
             </w:r>
@@ -6994,6 +6996,20 @@
     </w:tbl>
     <w:p>
       <w:pPr>
+        <w:pStyle w:val="Paragrafoelenco"/>
+        <w:ind w:left="927"/>
+        <w:rPr>
+          <w:b/>
+          <w:bCs/>
+          <w:sz w:val="36"/>
+          <w:szCs w:val="36"/>
+        </w:rPr>
+      </w:pPr>
+    </w:p>
+    <w:p>
+      <w:pPr>
+        <w:pStyle w:val="Paragrafoelenco"/>
+        <w:ind w:left="927"/>
         <w:rPr>
           <w:b/>
           <w:bCs/>
@@ -7053,21 +7069,12 @@
                 <w:bCs/>
               </w:rPr>
             </w:pPr>
-            <w:bookmarkStart w:id="1" w:name="_GoBack"/>
-            <w:r>
-              <w:rPr>
-                <w:b/>
-                <w:bCs/>
-              </w:rPr>
-              <w:t>Visualizza Cand</w:t>
-            </w:r>
-            <w:bookmarkEnd w:id="1"/>
-            <w:r>
-              <w:rPr>
-                <w:b/>
-                <w:bCs/>
-              </w:rPr>
-              <w:t>idature Effettuate</w:t>
+            <w:r>
+              <w:rPr>
+                <w:b/>
+                <w:bCs/>
+              </w:rPr>
+              <w:t>Visualizza Candidature Effettuate</w:t>
             </w:r>
             <w:r>
               <w:rPr>
@@ -7687,6 +7694,7 @@
                 <w:i/>
                 <w:iCs/>
               </w:rPr>
+              <w:lastRenderedPageBreak/>
               <w:t>Flusso di eventi</w:t>
             </w:r>
           </w:p>
@@ -7768,7 +7776,6 @@
                 <w:i/>
                 <w:iCs/>
               </w:rPr>
-              <w:lastRenderedPageBreak/>
               <w:t xml:space="preserve">Exit </w:t>
             </w:r>
             <w:proofErr w:type="spellStart"/>
@@ -8638,6 +8645,7 @@
                 <w:i/>
                 <w:iCs/>
               </w:rPr>
+              <w:lastRenderedPageBreak/>
               <w:t>Nome</w:t>
             </w:r>
           </w:p>
@@ -8849,7 +8857,6 @@
                 <w:i/>
                 <w:iCs/>
               </w:rPr>
-              <w:lastRenderedPageBreak/>
               <w:t>Flusso di eventi</w:t>
             </w:r>
           </w:p>
@@ -9710,7 +9717,6 @@
                 <w:i/>
                 <w:iCs/>
               </w:rPr>
-              <w:lastRenderedPageBreak/>
               <w:t>A</w:t>
             </w:r>
             <w:r>
@@ -10125,6 +10131,7 @@
         <w:rPr>
           <w:noProof/>
         </w:rPr>
+        <w:lastRenderedPageBreak/>
         <w:drawing>
           <wp:inline distT="0" distB="0" distL="0" distR="0" wp14:anchorId="7F2E6FF9" wp14:editId="753DC592">
             <wp:extent cx="5897880" cy="3801291"/>
@@ -10260,7 +10267,6 @@
                 <w:i/>
                 <w:iCs/>
               </w:rPr>
-              <w:lastRenderedPageBreak/>
               <w:t>Riferimenti a requisiti funzionali</w:t>
             </w:r>
           </w:p>
@@ -10781,6 +10787,7 @@
                 <w:i/>
                 <w:iCs/>
               </w:rPr>
+              <w:lastRenderedPageBreak/>
               <w:t>Flusso di eventi</w:t>
             </w:r>
           </w:p>
@@ -11245,7 +11252,6 @@
                 <w:i/>
                 <w:iCs/>
               </w:rPr>
-              <w:lastRenderedPageBreak/>
               <w:t xml:space="preserve">Exit </w:t>
             </w:r>
             <w:proofErr w:type="spellStart"/>
@@ -11747,6 +11753,7 @@
                 <w:i/>
                 <w:iCs/>
               </w:rPr>
+              <w:lastRenderedPageBreak/>
               <w:t>Riferimenti a requisiti funzionali</w:t>
             </w:r>
           </w:p>
@@ -12250,7 +12257,6 @@
                 <w:i/>
                 <w:iCs/>
               </w:rPr>
-              <w:lastRenderedPageBreak/>
               <w:t>A</w:t>
             </w:r>
             <w:r>
@@ -12700,6 +12706,7 @@
           <w:sz w:val="36"/>
           <w:szCs w:val="36"/>
         </w:rPr>
+        <w:lastRenderedPageBreak/>
         <w:t>Gestione</w:t>
       </w:r>
       <w:r>
@@ -13019,7 +13026,6 @@
                 <w:i/>
                 <w:iCs/>
               </w:rPr>
-              <w:lastRenderedPageBreak/>
               <w:t>Flusso di eventi</w:t>
             </w:r>
           </w:p>
@@ -13484,6 +13490,7 @@
               <w:jc w:val="right"/>
             </w:pPr>
             <w:r>
+              <w:lastRenderedPageBreak/>
               <w:t xml:space="preserve">notifica il successo </w:t>
             </w:r>
           </w:p>
@@ -13524,6 +13531,7 @@
                 <w:i/>
                 <w:iCs/>
               </w:rPr>
+              <w:lastRenderedPageBreak/>
               <w:t xml:space="preserve">Exit </w:t>
             </w:r>
             <w:proofErr w:type="spellStart"/>
@@ -13940,7 +13948,6 @@
               <w:ind w:left="709"/>
             </w:pPr>
             <w:r>
-              <w:lastRenderedPageBreak/>
               <w:t>3.    Il gestore inserisce le informazioni e</w:t>
             </w:r>
           </w:p>
@@ -14046,7 +14053,6 @@
                 <w:i/>
                 <w:iCs/>
               </w:rPr>
-              <w:lastRenderedPageBreak/>
               <w:t xml:space="preserve">Exit </w:t>
             </w:r>
             <w:proofErr w:type="spellStart"/>
@@ -14178,6 +14184,46 @@
     </w:p>
     <w:p>
       <w:pPr>
+        <w:rPr>
+          <w:b/>
+          <w:bCs/>
+          <w:sz w:val="36"/>
+          <w:szCs w:val="36"/>
+        </w:rPr>
+      </w:pPr>
+    </w:p>
+    <w:p>
+      <w:pPr>
+        <w:rPr>
+          <w:b/>
+          <w:bCs/>
+          <w:sz w:val="36"/>
+          <w:szCs w:val="36"/>
+        </w:rPr>
+      </w:pPr>
+    </w:p>
+    <w:p>
+      <w:pPr>
+        <w:rPr>
+          <w:b/>
+          <w:bCs/>
+          <w:sz w:val="36"/>
+          <w:szCs w:val="36"/>
+        </w:rPr>
+      </w:pPr>
+    </w:p>
+    <w:p>
+      <w:pPr>
+        <w:rPr>
+          <w:b/>
+          <w:bCs/>
+          <w:sz w:val="36"/>
+          <w:szCs w:val="36"/>
+        </w:rPr>
+      </w:pPr>
+    </w:p>
+    <w:p>
+      <w:pPr>
         <w:pStyle w:val="Paragrafoelenco"/>
         <w:numPr>
           <w:ilvl w:val="0"/>
@@ -14197,6 +14243,7 @@
           <w:sz w:val="36"/>
           <w:szCs w:val="36"/>
         </w:rPr>
+        <w:lastRenderedPageBreak/>
         <w:t>Amministrazione</w:t>
       </w:r>
       <w:r>
@@ -14695,7 +14742,6 @@
                 <w:i/>
                 <w:iCs/>
               </w:rPr>
-              <w:lastRenderedPageBreak/>
               <w:t>Nome</w:t>
             </w:r>
           </w:p>
@@ -15044,6 +15090,7 @@
                 <w:i/>
                 <w:iCs/>
               </w:rPr>
+              <w:lastRenderedPageBreak/>
               <w:t xml:space="preserve">Exit </w:t>
             </w:r>
             <w:proofErr w:type="spellStart"/>
@@ -15862,7 +15909,6 @@
                 <w:i/>
                 <w:iCs/>
               </w:rPr>
-              <w:lastRenderedPageBreak/>
               <w:t>Nome</w:t>
             </w:r>
           </w:p>
@@ -16367,6 +16413,7 @@
               <w:jc w:val="right"/>
             </w:pPr>
             <w:r>
+              <w:lastRenderedPageBreak/>
               <w:t xml:space="preserve"> label di notifica dell’errore.</w:t>
             </w:r>
           </w:p>
@@ -16396,6 +16443,7 @@
                 <w:i/>
                 <w:iCs/>
               </w:rPr>
+              <w:lastRenderedPageBreak/>
               <w:t xml:space="preserve">Exit </w:t>
             </w:r>
             <w:proofErr w:type="spellStart"/>
@@ -18016,6 +18064,7 @@
               <w:jc w:val="right"/>
             </w:pPr>
             <w:r>
+              <w:lastRenderedPageBreak/>
               <w:t xml:space="preserve">che per l’username inserito non </w:t>
             </w:r>
           </w:p>
@@ -18055,6 +18104,7 @@
                 <w:i/>
                 <w:iCs/>
               </w:rPr>
+              <w:lastRenderedPageBreak/>
               <w:t xml:space="preserve">Exit </w:t>
             </w:r>
             <w:proofErr w:type="spellStart"/>
@@ -18795,7 +18845,6 @@
                 <w:sz w:val="24"/>
                 <w:szCs w:val="24"/>
               </w:rPr>
-              <w:lastRenderedPageBreak/>
               <w:t>Numero</w:t>
             </w:r>
           </w:p>
@@ -19342,6 +19391,7 @@
                 <w:sz w:val="24"/>
                 <w:szCs w:val="24"/>
               </w:rPr>
+              <w:lastRenderedPageBreak/>
               <w:t>8</w:t>
             </w:r>
           </w:p>
@@ -20043,7 +20093,15 @@
           </w:tcPr>
           <w:p>
             <w:r>
-              <w:t>“La partita IVA deve contenere minimo 11 numeri.”</w:t>
+              <w:t xml:space="preserve">“La partita IVA deve contenere minimo </w:t>
+            </w:r>
+            <w:proofErr w:type="gramStart"/>
+            <w:r>
+              <w:t>11</w:t>
+            </w:r>
+            <w:proofErr w:type="gramEnd"/>
+            <w:r>
+              <w:t xml:space="preserve"> numeri.”</w:t>
             </w:r>
           </w:p>
         </w:tc>
@@ -20286,7 +20344,6 @@
                 <w:sz w:val="24"/>
                 <w:szCs w:val="24"/>
               </w:rPr>
-              <w:lastRenderedPageBreak/>
               <w:t>1</w:t>
             </w:r>
           </w:p>
@@ -20669,6 +20726,7 @@
                 <w:sz w:val="24"/>
                 <w:szCs w:val="24"/>
               </w:rPr>
+              <w:lastRenderedPageBreak/>
               <w:t>1</w:t>
             </w:r>
           </w:p>
@@ -21965,7 +22023,6 @@
                 <w:u w:val="single"/>
                 <w:lang w:eastAsia="it-IT"/>
               </w:rPr>
-              <w:lastRenderedPageBreak/>
               <w:t>ButtonShowNotice</w:t>
             </w:r>
             <w:proofErr w:type="spellEnd"/>
@@ -23126,6 +23183,7 @@
                 <w:u w:val="single"/>
                 <w:lang w:eastAsia="it-IT"/>
               </w:rPr>
+              <w:lastRenderedPageBreak/>
               <w:t>SearchBar</w:t>
             </w:r>
             <w:proofErr w:type="spellEnd"/>
@@ -25262,7 +25320,6 @@
                 <w:u w:val="single"/>
                 <w:lang w:eastAsia="it-IT"/>
               </w:rPr>
-              <w:lastRenderedPageBreak/>
               <w:t>ShowAdsControl</w:t>
             </w:r>
             <w:proofErr w:type="spellEnd"/>
@@ -26527,6 +26584,7 @@
                 <w:u w:val="single"/>
                 <w:lang w:eastAsia="it-IT"/>
               </w:rPr>
+              <w:lastRenderedPageBreak/>
               <w:t>SegnalationControl</w:t>
             </w:r>
             <w:proofErr w:type="spellEnd"/>
@@ -28613,7 +28671,6 @@
                 <w:u w:val="single"/>
                 <w:lang w:eastAsia="it-IT"/>
               </w:rPr>
-              <w:lastRenderedPageBreak/>
               <w:t>AdFormats</w:t>
             </w:r>
             <w:proofErr w:type="spellEnd"/>
@@ -28960,10 +29017,10 @@
           <w:noProof/>
         </w:rPr>
         <w:drawing>
-          <wp:inline distT="0" distB="0" distL="0" distR="0" wp14:anchorId="7B8FB147" wp14:editId="5CADE895">
-            <wp:extent cx="6120130" cy="3329305"/>
-            <wp:effectExtent l="0" t="0" r="0" b="4445"/>
-            <wp:docPr id="8" name="Immagine 8"/>
+          <wp:inline distT="0" distB="0" distL="0" distR="0" wp14:anchorId="561840B7" wp14:editId="7E21FB9F">
+            <wp:extent cx="6120130" cy="3832860"/>
+            <wp:effectExtent l="0" t="0" r="0" b="0"/>
+            <wp:docPr id="12" name="Immagine 12"/>
             <wp:cNvGraphicFramePr>
               <a:graphicFrameLocks xmlns:a="http://schemas.openxmlformats.org/drawingml/2006/main" noChangeAspect="1"/>
             </wp:cNvGraphicFramePr>
@@ -28992,7 +29049,7 @@
                   <pic:spPr bwMode="auto">
                     <a:xfrm>
                       <a:off x="0" y="0"/>
-                      <a:ext cx="6120130" cy="3329305"/>
+                      <a:ext cx="6120130" cy="3832860"/>
                     </a:xfrm>
                     <a:prstGeom prst="rect">
                       <a:avLst/>
@@ -41144,7 +41201,7 @@
       </w:pPr>
     </w:pPrDefault>
   </w:docDefaults>
-  <w:latentStyles w:defLockedState="0" w:defUIPriority="99" w:defSemiHidden="0" w:defUnhideWhenUsed="0" w:defQFormat="0" w:count="377">
+  <w:latentStyles w:defLockedState="0" w:defUIPriority="99" w:defSemiHidden="0" w:defUnhideWhenUsed="0" w:defQFormat="0" w:count="376">
     <w:lsdException w:name="Normal" w:uiPriority="0" w:qFormat="1"/>
     <w:lsdException w:name="heading 1" w:uiPriority="9" w:qFormat="1"/>
     <w:lsdException w:name="heading 2" w:semiHidden="1" w:uiPriority="9" w:unhideWhenUsed="1" w:qFormat="1"/>
@@ -41250,6 +41307,7 @@
     <w:lsdException w:name="HTML Sample" w:semiHidden="1" w:unhideWhenUsed="1"/>
     <w:lsdException w:name="HTML Typewriter" w:semiHidden="1" w:unhideWhenUsed="1"/>
     <w:lsdException w:name="HTML Variable" w:semiHidden="1" w:unhideWhenUsed="1"/>
+    <w:lsdException w:name="Normal Table" w:semiHidden="1" w:unhideWhenUsed="1"/>
     <w:lsdException w:name="annotation subject" w:semiHidden="1" w:unhideWhenUsed="1"/>
     <w:lsdException w:name="No List" w:semiHidden="1" w:unhideWhenUsed="1"/>
     <w:lsdException w:name="Outline List 1" w:semiHidden="1" w:unhideWhenUsed="1"/>
@@ -41296,8 +41354,10 @@
     <w:lsdException w:name="Table Subtle 2" w:semiHidden="1" w:unhideWhenUsed="1"/>
     <w:lsdException w:name="Table Web 1" w:semiHidden="1" w:unhideWhenUsed="1"/>
     <w:lsdException w:name="Table Web 2" w:semiHidden="1" w:unhideWhenUsed="1"/>
+    <w:lsdException w:name="Table Web 3" w:semiHidden="1" w:unhideWhenUsed="1"/>
     <w:lsdException w:name="Balloon Text" w:semiHidden="1" w:unhideWhenUsed="1"/>
     <w:lsdException w:name="Table Grid" w:uiPriority="39"/>
+    <w:lsdException w:name="Table Theme" w:semiHidden="1" w:unhideWhenUsed="1"/>
     <w:lsdException w:name="Placeholder Text" w:semiHidden="1"/>
     <w:lsdException w:name="No Spacing" w:uiPriority="1" w:qFormat="1"/>
     <w:lsdException w:name="Light Shading" w:uiPriority="60"/>
@@ -41518,7 +41578,6 @@
     <w:lsdException w:name="Hashtag" w:semiHidden="1" w:unhideWhenUsed="1"/>
     <w:lsdException w:name="Unresolved Mention" w:semiHidden="1" w:unhideWhenUsed="1"/>
     <w:lsdException w:name="Smart Link" w:semiHidden="1" w:unhideWhenUsed="1"/>
-    <w:lsdException w:name="Smart Link Error" w:semiHidden="1" w:unhideWhenUsed="1"/>
   </w:latentStyles>
   <w:style w:type="paragraph" w:default="1" w:styleId="Normale">
     <w:name w:val="Normal"/>
@@ -41951,7 +42010,7 @@
 </file>
 
 <file path=customXml/itemProps1.xml><?xml version="1.0" encoding="utf-8"?>
-<ds:datastoreItem xmlns:ds="http://schemas.openxmlformats.org/officeDocument/2006/customXml" ds:itemID="{A10754E8-AC0E-4ED6-AD92-C21812DBA737}">
+<ds:datastoreItem xmlns:ds="http://schemas.openxmlformats.org/officeDocument/2006/customXml" ds:itemID="{55D5D542-EE4D-496F-A75E-59B4A33DC661}">
   <ds:schemaRefs>
     <ds:schemaRef ds:uri="http://schemas.openxmlformats.org/officeDocument/2006/bibliography"/>
   </ds:schemaRefs>

</xml_diff>

<commit_message>
Update RAD and SDD
1) Aggiunte alcune entity alla tabella del RAD
2) Aggiunti diagrammi per illustrare quali oggetti sono contenuti nei sottosistemi dell'SDD
3) Corretto il deployment diagram nell'SDD
</commit_message>
<xml_diff>
--- a/Deliverables/RequirementsAndUseCase_EasyJob.docx
+++ b/Deliverables/RequirementsAndUseCase_EasyJob.docx
@@ -1365,22 +1365,6 @@
     </w:p>
     <w:p>
       <w:pPr>
-        <w:rPr>
-          <w:b/>
-          <w:bCs/>
-        </w:rPr>
-      </w:pPr>
-    </w:p>
-    <w:p>
-      <w:pPr>
-        <w:rPr>
-          <w:b/>
-          <w:bCs/>
-        </w:rPr>
-      </w:pPr>
-    </w:p>
-    <w:p>
-      <w:pPr>
         <w:pStyle w:val="Paragrafoelenco"/>
         <w:numPr>
           <w:ilvl w:val="0"/>
@@ -1867,7 +1851,6 @@
           <w:sz w:val="44"/>
           <w:szCs w:val="44"/>
         </w:rPr>
-        <w:lastRenderedPageBreak/>
         <w:t>S</w:t>
       </w:r>
       <w:r>
@@ -1916,6 +1899,7 @@
                 <w:i/>
                 <w:iCs/>
               </w:rPr>
+              <w:lastRenderedPageBreak/>
               <w:t>Nome</w:t>
             </w:r>
           </w:p>
@@ -2572,7 +2556,6 @@
               </w:numPr>
             </w:pPr>
             <w:r>
-              <w:lastRenderedPageBreak/>
               <w:t xml:space="preserve"> Giuseppe clicca su “Conferma”.</w:t>
             </w:r>
           </w:p>
@@ -2919,15 +2902,7 @@
           </w:p>
           <w:p>
             <w:r>
-              <w:t xml:space="preserve">Data di nascita: 13/06/1996            Residente a: Via Kennedy, 140, Napoli       </w:t>
-            </w:r>
-            <w:proofErr w:type="gramStart"/>
-            <w:r>
-              <w:t xml:space="preserve">   “</w:t>
-            </w:r>
-            <w:proofErr w:type="gramEnd"/>
-            <w:r>
-              <w:t>CONTATTA”</w:t>
+              <w:t>Data di nascita: 13/06/1996            Residente a: Via Kennedy, 140, Napoli          “CONTATTA”</w:t>
             </w:r>
           </w:p>
           <w:p>
@@ -2951,15 +2926,7 @@
           </w:p>
           <w:p>
             <w:r>
-              <w:t xml:space="preserve">Data di nascita: 28/09/1991             Residente a: Viale Europa, 44, Salerno      </w:t>
-            </w:r>
-            <w:proofErr w:type="gramStart"/>
-            <w:r>
-              <w:t xml:space="preserve">   “</w:t>
-            </w:r>
-            <w:proofErr w:type="gramEnd"/>
-            <w:r>
-              <w:t>CONTATTA”</w:t>
+              <w:t>Data di nascita: 28/09/1991             Residente a: Viale Europa, 44, Salerno         “CONTATTA”</w:t>
             </w:r>
           </w:p>
           <w:p>
@@ -3013,15 +2980,7 @@
               </w:numPr>
             </w:pPr>
             <w:r>
-              <w:t>Le viene mostrato il modulo di compilazione in cui inserisce un titolo</w:t>
-            </w:r>
-            <w:proofErr w:type="gramStart"/>
-            <w:r>
-              <w:t>: ”Appuntamento</w:t>
-            </w:r>
-            <w:proofErr w:type="gramEnd"/>
-            <w:r>
-              <w:t xml:space="preserve"> per un colloquio – </w:t>
+              <w:t xml:space="preserve">Le viene mostrato il modulo di compilazione in cui inserisce un titolo: ”Appuntamento per un colloquio – </w:t>
             </w:r>
             <w:proofErr w:type="spellStart"/>
             <w:r>
@@ -3136,7 +3095,6 @@
                 <w:i/>
                 <w:iCs/>
               </w:rPr>
-              <w:lastRenderedPageBreak/>
               <w:t>Nome</w:t>
             </w:r>
           </w:p>
@@ -3251,6 +3209,7 @@
                 <w:i/>
                 <w:iCs/>
               </w:rPr>
+              <w:lastRenderedPageBreak/>
               <w:t>Istanze di attori partecipanti</w:t>
             </w:r>
           </w:p>
@@ -3465,21 +3424,13 @@
             </w:r>
             <w:proofErr w:type="spellEnd"/>
             <w:r>
-              <w:t xml:space="preserve">, dopo aver analizzato le sue competenze, la riteniamo un candidato adeguato </w:t>
-            </w:r>
-            <w:proofErr w:type="gramStart"/>
-            <w:r>
-              <w:t>per</w:t>
+              <w:t>, dopo aver analizzato le sue competenze, la riteniamo un candidato adeguato per</w:t>
             </w:r>
             <w:r>
               <w:t xml:space="preserve"> </w:t>
             </w:r>
             <w:r>
-              <w:t>il</w:t>
-            </w:r>
-            <w:proofErr w:type="gramEnd"/>
-            <w:r>
-              <w:t xml:space="preserve"> ruolo indicato dal nostro annuncio. La invitiamo per un colloquio in data 19/12/2019 presso la nostra sede centrale in Via Torquato Tasso, 34 situata a Salerno.</w:t>
+              <w:t>il ruolo indicato dal nostro annuncio. La invitiamo per un colloquio in data 19/12/2019 presso la nostra sede centrale in Via Torquato Tasso, 34 situata a Salerno.</w:t>
             </w:r>
             <w:r>
               <w:br/>
@@ -3915,7 +3866,6 @@
               </w:numPr>
             </w:pPr>
             <w:r>
-              <w:lastRenderedPageBreak/>
               <w:t>Francesco clicca su “Pubblica” e viene reindirizzato alla pagina che gli comunica l’avvenuta pubblicazione.</w:t>
             </w:r>
           </w:p>
@@ -3967,6 +3917,7 @@
                 <w:i/>
                 <w:iCs/>
               </w:rPr>
+              <w:lastRenderedPageBreak/>
               <w:t>Nome</w:t>
             </w:r>
           </w:p>
@@ -4763,7 +4714,6 @@
           <w:sz w:val="44"/>
           <w:szCs w:val="44"/>
         </w:rPr>
-        <w:lastRenderedPageBreak/>
         <w:t>Use Cases</w:t>
       </w:r>
     </w:p>
@@ -4832,6 +4782,7 @@
         <w:rPr>
           <w:noProof/>
         </w:rPr>
+        <w:lastRenderedPageBreak/>
         <w:drawing>
           <wp:inline distT="0" distB="0" distL="0" distR="0" wp14:anchorId="42D70BE6" wp14:editId="14B07639">
             <wp:extent cx="5143500" cy="4144710"/>
@@ -5321,7 +5272,6 @@
                 <w:i/>
                 <w:iCs/>
               </w:rPr>
-              <w:lastRenderedPageBreak/>
               <w:t>Exceptions</w:t>
             </w:r>
             <w:proofErr w:type="spellEnd"/>
@@ -5377,7 +5327,6 @@
               <w:t xml:space="preserve"> </w:t>
             </w:r>
             <w:proofErr w:type="spellStart"/>
-            <w:proofErr w:type="gramStart"/>
             <w:r>
               <w:t>Used</w:t>
             </w:r>
@@ -5390,7 +5339,6 @@
               <w:t>Exception</w:t>
             </w:r>
             <w:proofErr w:type="spellEnd"/>
-            <w:proofErr w:type="gramEnd"/>
             <w:r>
               <w:t xml:space="preserve"> </w:t>
             </w:r>
@@ -5439,6 +5387,7 @@
               </w:numPr>
             </w:pPr>
             <w:r>
+              <w:lastRenderedPageBreak/>
               <w:t xml:space="preserve">Il sistema al punto 2 riscontra un mismatch tra ciò che è stato inserito nel campo “password” e ciò che è stato inserito nel campo “conferma password” (Password Mismatch </w:t>
             </w:r>
             <w:proofErr w:type="spellStart"/>
@@ -6220,7 +6169,6 @@
                 <w:i/>
                 <w:iCs/>
               </w:rPr>
-              <w:lastRenderedPageBreak/>
               <w:t xml:space="preserve">Entry </w:t>
             </w:r>
             <w:proofErr w:type="spellStart"/>
@@ -6277,6 +6225,7 @@
                 <w:i/>
                 <w:iCs/>
               </w:rPr>
+              <w:lastRenderedPageBreak/>
               <w:t>Flusso di eventi</w:t>
             </w:r>
           </w:p>
@@ -6693,7 +6642,6 @@
                 <w:i/>
                 <w:iCs/>
               </w:rPr>
-              <w:lastRenderedPageBreak/>
               <w:t>Nome</w:t>
             </w:r>
           </w:p>
@@ -6744,6 +6692,7 @@
                 <w:i/>
                 <w:iCs/>
               </w:rPr>
+              <w:lastRenderedPageBreak/>
               <w:t>Riferimenti a requisiti funzionali</w:t>
             </w:r>
           </w:p>
@@ -7692,7 +7641,6 @@
                 <w:i/>
                 <w:iCs/>
               </w:rPr>
-              <w:lastRenderedPageBreak/>
               <w:t>Flusso di eventi</w:t>
             </w:r>
           </w:p>
@@ -7774,6 +7722,7 @@
                 <w:i/>
                 <w:iCs/>
               </w:rPr>
+              <w:lastRenderedPageBreak/>
               <w:t xml:space="preserve">Exit </w:t>
             </w:r>
             <w:proofErr w:type="spellStart"/>
@@ -8643,7 +8592,6 @@
                 <w:i/>
                 <w:iCs/>
               </w:rPr>
-              <w:lastRenderedPageBreak/>
               <w:t>Nome</w:t>
             </w:r>
           </w:p>
@@ -8855,6 +8803,7 @@
                 <w:i/>
                 <w:iCs/>
               </w:rPr>
+              <w:lastRenderedPageBreak/>
               <w:t>Flusso di eventi</w:t>
             </w:r>
           </w:p>
@@ -9715,6 +9664,7 @@
                 <w:i/>
                 <w:iCs/>
               </w:rPr>
+              <w:lastRenderedPageBreak/>
               <w:t>A</w:t>
             </w:r>
             <w:r>
@@ -10129,7 +10079,6 @@
         <w:rPr>
           <w:noProof/>
         </w:rPr>
-        <w:lastRenderedPageBreak/>
         <w:drawing>
           <wp:inline distT="0" distB="0" distL="0" distR="0" wp14:anchorId="7F2E6FF9" wp14:editId="753DC592">
             <wp:extent cx="5897880" cy="3801291"/>
@@ -10265,6 +10214,7 @@
                 <w:i/>
                 <w:iCs/>
               </w:rPr>
+              <w:lastRenderedPageBreak/>
               <w:t>Riferimenti a requisiti funzionali</w:t>
             </w:r>
           </w:p>
@@ -10785,7 +10735,6 @@
                 <w:i/>
                 <w:iCs/>
               </w:rPr>
-              <w:lastRenderedPageBreak/>
               <w:t>Flusso di eventi</w:t>
             </w:r>
           </w:p>
@@ -11250,6 +11199,7 @@
                 <w:i/>
                 <w:iCs/>
               </w:rPr>
+              <w:lastRenderedPageBreak/>
               <w:t xml:space="preserve">Exit </w:t>
             </w:r>
             <w:proofErr w:type="spellStart"/>
@@ -11751,7 +11701,6 @@
                 <w:i/>
                 <w:iCs/>
               </w:rPr>
-              <w:lastRenderedPageBreak/>
               <w:t>Riferimenti a requisiti funzionali</w:t>
             </w:r>
           </w:p>
@@ -12255,6 +12204,7 @@
                 <w:i/>
                 <w:iCs/>
               </w:rPr>
+              <w:lastRenderedPageBreak/>
               <w:t>A</w:t>
             </w:r>
             <w:r>
@@ -12704,7 +12654,6 @@
           <w:sz w:val="36"/>
           <w:szCs w:val="36"/>
         </w:rPr>
-        <w:lastRenderedPageBreak/>
         <w:t>Gestione</w:t>
       </w:r>
       <w:r>
@@ -13024,6 +12973,7 @@
                 <w:i/>
                 <w:iCs/>
               </w:rPr>
+              <w:lastRenderedPageBreak/>
               <w:t>Flusso di eventi</w:t>
             </w:r>
           </w:p>
@@ -13488,7 +13438,6 @@
               <w:jc w:val="right"/>
             </w:pPr>
             <w:r>
-              <w:lastRenderedPageBreak/>
               <w:t xml:space="preserve">notifica il successo </w:t>
             </w:r>
           </w:p>
@@ -13529,7 +13478,6 @@
                 <w:i/>
                 <w:iCs/>
               </w:rPr>
-              <w:lastRenderedPageBreak/>
               <w:t xml:space="preserve">Exit </w:t>
             </w:r>
             <w:proofErr w:type="spellStart"/>
@@ -13946,6 +13894,7 @@
               <w:ind w:left="709"/>
             </w:pPr>
             <w:r>
+              <w:lastRenderedPageBreak/>
               <w:t>3.    Il gestore inserisce le informazioni e</w:t>
             </w:r>
           </w:p>
@@ -14051,6 +14000,7 @@
                 <w:i/>
                 <w:iCs/>
               </w:rPr>
+              <w:lastRenderedPageBreak/>
               <w:t xml:space="preserve">Exit </w:t>
             </w:r>
             <w:proofErr w:type="spellStart"/>
@@ -14241,7 +14191,6 @@
           <w:sz w:val="36"/>
           <w:szCs w:val="36"/>
         </w:rPr>
-        <w:lastRenderedPageBreak/>
         <w:t>Amministrazione</w:t>
       </w:r>
       <w:r>
@@ -14610,6 +14559,7 @@
               <w:ind w:left="1069"/>
             </w:pPr>
             <w:r>
+              <w:lastRenderedPageBreak/>
               <w:t>delle segnalazioni.</w:t>
             </w:r>
           </w:p>
@@ -14664,6 +14614,7 @@
                 <w:i/>
                 <w:iCs/>
               </w:rPr>
+              <w:lastRenderedPageBreak/>
               <w:t xml:space="preserve">Exit </w:t>
             </w:r>
             <w:proofErr w:type="spellStart"/>
@@ -15088,7 +15039,6 @@
                 <w:i/>
                 <w:iCs/>
               </w:rPr>
-              <w:lastRenderedPageBreak/>
               <w:t xml:space="preserve">Exit </w:t>
             </w:r>
             <w:proofErr w:type="spellStart"/>
@@ -15594,6 +15544,7 @@
                 <w:i/>
                 <w:iCs/>
               </w:rPr>
+              <w:lastRenderedPageBreak/>
               <w:t>Nome</w:t>
             </w:r>
           </w:p>
@@ -15923,21 +15874,12 @@
                 <w:bCs/>
               </w:rPr>
             </w:pPr>
-            <w:proofErr w:type="gramStart"/>
-            <w:r>
-              <w:rPr>
-                <w:b/>
-                <w:bCs/>
-              </w:rPr>
-              <w:t>Ad</w:t>
-            </w:r>
-            <w:proofErr w:type="gramEnd"/>
-            <w:r>
-              <w:rPr>
-                <w:b/>
-                <w:bCs/>
-              </w:rPr>
-              <w:t xml:space="preserve"> Field </w:t>
+            <w:r>
+              <w:rPr>
+                <w:b/>
+                <w:bCs/>
+              </w:rPr>
+              <w:t xml:space="preserve">Ad Field </w:t>
             </w:r>
             <w:proofErr w:type="spellStart"/>
             <w:r>
@@ -16411,7 +16353,6 @@
               <w:jc w:val="right"/>
             </w:pPr>
             <w:r>
-              <w:lastRenderedPageBreak/>
               <w:t xml:space="preserve"> label di notifica dell’errore.</w:t>
             </w:r>
           </w:p>
@@ -16441,7 +16382,6 @@
                 <w:i/>
                 <w:iCs/>
               </w:rPr>
-              <w:lastRenderedPageBreak/>
               <w:t xml:space="preserve">Exit </w:t>
             </w:r>
             <w:proofErr w:type="spellStart"/>
@@ -17097,6 +17037,7 @@
                 <w:i/>
                 <w:iCs/>
               </w:rPr>
+              <w:lastRenderedPageBreak/>
               <w:t xml:space="preserve">Exit </w:t>
             </w:r>
             <w:proofErr w:type="spellStart"/>
@@ -17122,22 +17063,14 @@
               <w:jc w:val="center"/>
             </w:pPr>
             <w:r>
-              <w:t xml:space="preserve">Il sistema notifica l’errore </w:t>
-            </w:r>
-            <w:proofErr w:type="gramStart"/>
-            <w:r>
-              <w:t>all’</w:t>
+              <w:t>Il sistema notifica l’errore all’</w:t>
             </w:r>
             <w:proofErr w:type="spellStart"/>
             <w:r>
               <w:t>utente</w:t>
             </w:r>
             <w:r>
-              <w:t>:“</w:t>
-            </w:r>
-            <w:proofErr w:type="gramEnd"/>
-            <w:r>
-              <w:t>Username</w:t>
+              <w:t>:“Username</w:t>
             </w:r>
             <w:proofErr w:type="spellEnd"/>
             <w:r>
@@ -18062,7 +17995,6 @@
               <w:jc w:val="right"/>
             </w:pPr>
             <w:r>
-              <w:lastRenderedPageBreak/>
               <w:t xml:space="preserve">che per l’username inserito non </w:t>
             </w:r>
           </w:p>
@@ -18102,7 +18034,6 @@
                 <w:i/>
                 <w:iCs/>
               </w:rPr>
-              <w:lastRenderedPageBreak/>
               <w:t xml:space="preserve">Exit </w:t>
             </w:r>
             <w:proofErr w:type="spellStart"/>
@@ -18140,12 +18071,10 @@
             <w:r>
               <w:t>fallimento</w:t>
             </w:r>
-            <w:proofErr w:type="gramStart"/>
             <w:r>
               <w:t>:”Username</w:t>
             </w:r>
             <w:proofErr w:type="spellEnd"/>
-            <w:proofErr w:type="gramEnd"/>
             <w:r>
               <w:t xml:space="preserve"> non trovato”</w:t>
             </w:r>
@@ -18668,6 +18597,7 @@
               <w:jc w:val="right"/>
             </w:pPr>
             <w:r>
+              <w:lastRenderedPageBreak/>
               <w:t>stato l’inserimento errato, mostra una</w:t>
             </w:r>
           </w:p>
@@ -18707,6 +18637,7 @@
                 <w:i/>
                 <w:iCs/>
               </w:rPr>
+              <w:lastRenderedPageBreak/>
               <w:t xml:space="preserve">Exit </w:t>
             </w:r>
             <w:proofErr w:type="spellStart"/>
@@ -19389,7 +19320,6 @@
                 <w:sz w:val="24"/>
                 <w:szCs w:val="24"/>
               </w:rPr>
-              <w:lastRenderedPageBreak/>
               <w:t>8</w:t>
             </w:r>
           </w:p>
@@ -19536,16 +19466,11 @@
             <w:tcW w:w="3407" w:type="dxa"/>
           </w:tcPr>
           <w:p>
-            <w:proofErr w:type="gramStart"/>
             <w:r>
               <w:t>“</w:t>
             </w:r>
             <w:r>
-              <w:t>E’</w:t>
-            </w:r>
-            <w:proofErr w:type="gramEnd"/>
-            <w:r>
-              <w:t xml:space="preserve"> </w:t>
+              <w:t xml:space="preserve">E’ </w:t>
             </w:r>
             <w:r>
               <w:t>obbligatorio spuntare la casella del trattamento dati.”</w:t>
@@ -19708,12 +19633,10 @@
               <w:t xml:space="preserve">L’immagine deve essere in formato </w:t>
             </w:r>
             <w:proofErr w:type="spellStart"/>
-            <w:proofErr w:type="gramStart"/>
             <w:r>
               <w:t>png,jpg</w:t>
             </w:r>
             <w:proofErr w:type="spellEnd"/>
-            <w:proofErr w:type="gramEnd"/>
             <w:r>
               <w:t>.</w:t>
             </w:r>
@@ -19992,6 +19915,7 @@
                 <w:sz w:val="24"/>
                 <w:szCs w:val="24"/>
               </w:rPr>
+              <w:lastRenderedPageBreak/>
               <w:t>7</w:t>
             </w:r>
           </w:p>
@@ -20716,7 +20640,6 @@
                 <w:sz w:val="24"/>
                 <w:szCs w:val="24"/>
               </w:rPr>
-              <w:lastRenderedPageBreak/>
               <w:t>1</w:t>
             </w:r>
           </w:p>
@@ -21034,6 +20957,32 @@
     </w:p>
     <w:p>
       <w:pPr>
+        <w:tabs>
+          <w:tab w:val="left" w:pos="8493"/>
+        </w:tabs>
+        <w:rPr>
+          <w:b/>
+          <w:bCs/>
+          <w:sz w:val="32"/>
+          <w:szCs w:val="32"/>
+        </w:rPr>
+      </w:pPr>
+    </w:p>
+    <w:p>
+      <w:pPr>
+        <w:tabs>
+          <w:tab w:val="left" w:pos="8493"/>
+        </w:tabs>
+        <w:rPr>
+          <w:b/>
+          <w:bCs/>
+          <w:sz w:val="32"/>
+          <w:szCs w:val="32"/>
+        </w:rPr>
+      </w:pPr>
+    </w:p>
+    <w:p>
+      <w:pPr>
         <w:jc w:val="center"/>
         <w:rPr>
           <w:b/>
@@ -21049,6 +20998,7 @@
           <w:sz w:val="44"/>
           <w:szCs w:val="44"/>
         </w:rPr>
+        <w:lastRenderedPageBreak/>
         <w:t>Object Model</w:t>
       </w:r>
     </w:p>
@@ -21449,29 +21399,7 @@
                 <w:szCs w:val="20"/>
                 <w:lang w:eastAsia="it-IT"/>
               </w:rPr>
-              <w:t xml:space="preserve">Form che consente all'azienda di inserire </w:t>
-            </w:r>
-            <w:proofErr w:type="gramStart"/>
-            <w:r>
-              <w:rPr>
-                <w:rFonts w:ascii="Calibri" w:eastAsia="Times New Roman" w:hAnsi="Calibri" w:cs="Calibri"/>
-                <w:color w:val="000000"/>
-                <w:sz w:val="20"/>
-                <w:szCs w:val="20"/>
-                <w:lang w:eastAsia="it-IT"/>
-              </w:rPr>
-              <w:t>i  dati</w:t>
-            </w:r>
-            <w:proofErr w:type="gramEnd"/>
-            <w:r>
-              <w:rPr>
-                <w:rFonts w:ascii="Calibri" w:eastAsia="Times New Roman" w:hAnsi="Calibri" w:cs="Calibri"/>
-                <w:color w:val="000000"/>
-                <w:sz w:val="20"/>
-                <w:szCs w:val="20"/>
-                <w:lang w:eastAsia="it-IT"/>
-              </w:rPr>
-              <w:t xml:space="preserve"> per la registrazione.</w:t>
+              <w:t>Form che consente all'azienda di inserire i  dati per la registrazione.</w:t>
             </w:r>
           </w:p>
         </w:tc>
@@ -23173,7 +23101,6 @@
                 <w:u w:val="single"/>
                 <w:lang w:eastAsia="it-IT"/>
               </w:rPr>
-              <w:lastRenderedPageBreak/>
               <w:t>SearchBar</w:t>
             </w:r>
             <w:proofErr w:type="spellEnd"/>
@@ -23498,20 +23425,8 @@
                 <w:szCs w:val="20"/>
                 <w:lang w:eastAsia="it-IT"/>
               </w:rPr>
-              <w:t xml:space="preserve">Pulsante che permette all'inoccupato di </w:t>
-            </w:r>
-            <w:proofErr w:type="gramStart"/>
-            <w:r>
-              <w:rPr>
-                <w:rFonts w:ascii="Calibri" w:eastAsia="Times New Roman" w:hAnsi="Calibri" w:cs="Calibri"/>
-                <w:color w:val="000000"/>
-                <w:sz w:val="20"/>
-                <w:szCs w:val="20"/>
-                <w:lang w:eastAsia="it-IT"/>
-              </w:rPr>
-              <w:t>candidarsi .</w:t>
-            </w:r>
-            <w:proofErr w:type="gramEnd"/>
+              <w:t>Pulsante che permette all'inoccupato di candidarsi .</w:t>
+            </w:r>
           </w:p>
         </w:tc>
       </w:tr>
@@ -23750,7 +23665,6 @@
                 <w:lang w:eastAsia="it-IT"/>
               </w:rPr>
             </w:pPr>
-            <w:proofErr w:type="gramStart"/>
             <w:r>
               <w:rPr>
                 <w:rFonts w:ascii="Calibri" w:eastAsia="Times New Roman" w:hAnsi="Calibri" w:cs="Calibri"/>
@@ -23759,18 +23673,7 @@
                 <w:szCs w:val="20"/>
                 <w:lang w:eastAsia="it-IT"/>
               </w:rPr>
-              <w:t>Form  che</w:t>
-            </w:r>
-            <w:proofErr w:type="gramEnd"/>
-            <w:r>
-              <w:rPr>
-                <w:rFonts w:ascii="Calibri" w:eastAsia="Times New Roman" w:hAnsi="Calibri" w:cs="Calibri"/>
-                <w:color w:val="000000"/>
-                <w:sz w:val="20"/>
-                <w:szCs w:val="20"/>
-                <w:lang w:eastAsia="it-IT"/>
-              </w:rPr>
-              <w:t xml:space="preserve"> l'azienda compila e sottomette per pubblicare un nuovo annuncio.</w:t>
+              <w:t>Form  che l'azienda compila e sottomette per pubblicare un nuovo annuncio.</w:t>
             </w:r>
           </w:p>
         </w:tc>
@@ -24190,6 +24093,7 @@
                 <w:u w:val="single"/>
                 <w:lang w:eastAsia="it-IT"/>
               </w:rPr>
+              <w:lastRenderedPageBreak/>
               <w:t>SegnalationForm</w:t>
             </w:r>
             <w:proofErr w:type="spellEnd"/>
@@ -25242,7 +25146,6 @@
                 <w:lang w:eastAsia="it-IT"/>
               </w:rPr>
             </w:pPr>
-            <w:proofErr w:type="spellStart"/>
             <w:r>
               <w:rPr>
                 <w:rFonts w:ascii="Calibri" w:eastAsia="Times New Roman" w:hAnsi="Calibri" w:cs="Calibri"/>
@@ -25251,9 +25154,8 @@
                 <w:szCs w:val="20"/>
                 <w:lang w:eastAsia="it-IT"/>
               </w:rPr>
-              <w:t>Gestice</w:t>
-            </w:r>
-            <w:proofErr w:type="spellEnd"/>
+              <w:t>Gesti</w:t>
+            </w:r>
             <w:r>
               <w:rPr>
                 <w:rFonts w:ascii="Calibri" w:eastAsia="Times New Roman" w:hAnsi="Calibri" w:cs="Calibri"/>
@@ -25262,7 +25164,17 @@
                 <w:szCs w:val="20"/>
                 <w:lang w:eastAsia="it-IT"/>
               </w:rPr>
-              <w:t xml:space="preserve"> gli inviti ricevuti dall'inoccupato.</w:t>
+              <w:t>s</w:t>
+            </w:r>
+            <w:r>
+              <w:rPr>
+                <w:rFonts w:ascii="Calibri" w:eastAsia="Times New Roman" w:hAnsi="Calibri" w:cs="Calibri"/>
+                <w:color w:val="000000"/>
+                <w:sz w:val="20"/>
+                <w:szCs w:val="20"/>
+                <w:lang w:eastAsia="it-IT"/>
+              </w:rPr>
+              <w:t>ce gli inviti ricevuti dall'inoccupato.</w:t>
             </w:r>
           </w:p>
         </w:tc>
@@ -25526,7 +25438,6 @@
             </w:tcBorders>
             <w:shd w:val="clear" w:color="auto" w:fill="auto"/>
             <w:noWrap/>
-            <w:hideMark/>
           </w:tcPr>
           <w:p>
             <w:pPr>
@@ -25554,7 +25465,143 @@
                 <w:u w:val="single"/>
                 <w:lang w:eastAsia="it-IT"/>
               </w:rPr>
-              <w:t>ShowListCandidature</w:t>
+              <w:t>SingleAdControl</w:t>
+            </w:r>
+            <w:proofErr w:type="spellEnd"/>
+          </w:p>
+        </w:tc>
+        <w:tc>
+          <w:tcPr>
+            <w:tcW w:w="1460" w:type="dxa"/>
+            <w:tcBorders>
+              <w:top w:val="single" w:sz="4" w:space="0" w:color="5B9BD5"/>
+              <w:left w:val="nil"/>
+              <w:bottom w:val="nil"/>
+              <w:right w:val="nil"/>
+            </w:tcBorders>
+            <w:shd w:val="clear" w:color="auto" w:fill="auto"/>
+            <w:noWrap/>
+            <w:vAlign w:val="center"/>
+          </w:tcPr>
+          <w:p>
+            <w:pPr>
+              <w:spacing w:after="0" w:line="240" w:lineRule="auto"/>
+              <w:jc w:val="center"/>
+              <w:rPr>
+                <w:rFonts w:ascii="Calibri" w:eastAsia="Times New Roman" w:hAnsi="Calibri" w:cs="Calibri"/>
+                <w:color w:val="000000"/>
+                <w:sz w:val="24"/>
+                <w:szCs w:val="24"/>
+                <w:lang w:eastAsia="it-IT"/>
+              </w:rPr>
+            </w:pPr>
+            <w:r>
+              <w:rPr>
+                <w:rFonts w:ascii="Calibri" w:eastAsia="Times New Roman" w:hAnsi="Calibri" w:cs="Calibri"/>
+                <w:color w:val="000000"/>
+                <w:sz w:val="24"/>
+                <w:szCs w:val="24"/>
+                <w:lang w:eastAsia="it-IT"/>
+              </w:rPr>
+              <w:t>Control</w:t>
+            </w:r>
+          </w:p>
+        </w:tc>
+        <w:tc>
+          <w:tcPr>
+            <w:tcW w:w="4736" w:type="dxa"/>
+            <w:tcBorders>
+              <w:top w:val="single" w:sz="4" w:space="0" w:color="5B9BD5"/>
+              <w:left w:val="nil"/>
+              <w:bottom w:val="nil"/>
+              <w:right w:val="single" w:sz="4" w:space="0" w:color="5B9BD5"/>
+            </w:tcBorders>
+            <w:shd w:val="clear" w:color="auto" w:fill="auto"/>
+          </w:tcPr>
+          <w:p>
+            <w:pPr>
+              <w:spacing w:after="0" w:line="240" w:lineRule="auto"/>
+              <w:rPr>
+                <w:rFonts w:ascii="Calibri" w:eastAsia="Times New Roman" w:hAnsi="Calibri" w:cs="Calibri"/>
+                <w:color w:val="000000"/>
+                <w:sz w:val="20"/>
+                <w:szCs w:val="20"/>
+                <w:lang w:eastAsia="it-IT"/>
+              </w:rPr>
+            </w:pPr>
+            <w:r>
+              <w:rPr>
+                <w:rFonts w:ascii="Calibri" w:eastAsia="Times New Roman" w:hAnsi="Calibri" w:cs="Calibri"/>
+                <w:color w:val="000000"/>
+                <w:sz w:val="20"/>
+                <w:szCs w:val="20"/>
+                <w:lang w:eastAsia="it-IT"/>
+              </w:rPr>
+              <w:t xml:space="preserve">Gestisce la </w:t>
+            </w:r>
+          </w:p>
+        </w:tc>
+      </w:tr>
+      <w:tr>
+        <w:trPr>
+          <w:trHeight w:val="552"/>
+        </w:trPr>
+        <w:tc>
+          <w:tcPr>
+            <w:tcW w:w="3580" w:type="dxa"/>
+            <w:tcBorders>
+              <w:top w:val="single" w:sz="4" w:space="0" w:color="5B9BD5"/>
+              <w:left w:val="single" w:sz="4" w:space="0" w:color="5B9BD5"/>
+              <w:bottom w:val="nil"/>
+              <w:right w:val="nil"/>
+            </w:tcBorders>
+            <w:shd w:val="clear" w:color="auto" w:fill="auto"/>
+            <w:noWrap/>
+            <w:hideMark/>
+          </w:tcPr>
+          <w:p>
+            <w:pPr>
+              <w:tabs>
+                <w:tab w:val="left" w:pos="2653"/>
+              </w:tabs>
+              <w:spacing w:after="0" w:line="240" w:lineRule="auto"/>
+              <w:rPr>
+                <w:rFonts w:ascii="Calibri" w:eastAsia="Times New Roman" w:hAnsi="Calibri" w:cs="Calibri"/>
+                <w:b/>
+                <w:bCs/>
+                <w:color w:val="000000"/>
+                <w:sz w:val="24"/>
+                <w:szCs w:val="24"/>
+                <w:u w:val="single"/>
+                <w:lang w:eastAsia="it-IT"/>
+              </w:rPr>
+            </w:pPr>
+            <w:proofErr w:type="spellStart"/>
+            <w:r>
+              <w:rPr>
+                <w:rFonts w:ascii="Calibri" w:eastAsia="Times New Roman" w:hAnsi="Calibri" w:cs="Calibri"/>
+                <w:b/>
+                <w:bCs/>
+                <w:color w:val="000000"/>
+                <w:sz w:val="24"/>
+                <w:szCs w:val="24"/>
+                <w:u w:val="single"/>
+                <w:lang w:eastAsia="it-IT"/>
+              </w:rPr>
+              <w:t>ShowListCandidatu</w:t>
+            </w:r>
+            <w:r>
+              <w:rPr>
+                <w:rFonts w:ascii="Calibri" w:eastAsia="Times New Roman" w:hAnsi="Calibri" w:cs="Calibri"/>
+                <w:b/>
+                <w:bCs/>
+                <w:color w:val="000000"/>
+                <w:sz w:val="24"/>
+                <w:szCs w:val="24"/>
+                <w:u w:val="single"/>
+                <w:lang w:eastAsia="it-IT"/>
+              </w:rPr>
+              <w:t>re</w:t>
             </w:r>
             <w:proofErr w:type="spellEnd"/>
           </w:p>
@@ -25635,6 +25682,128 @@
       </w:tr>
       <w:tr>
         <w:trPr>
+          <w:trHeight w:val="552"/>
+        </w:trPr>
+        <w:tc>
+          <w:tcPr>
+            <w:tcW w:w="3580" w:type="dxa"/>
+            <w:tcBorders>
+              <w:top w:val="single" w:sz="4" w:space="0" w:color="5B9BD5"/>
+              <w:left w:val="single" w:sz="4" w:space="0" w:color="5B9BD5"/>
+              <w:bottom w:val="nil"/>
+              <w:right w:val="nil"/>
+            </w:tcBorders>
+            <w:shd w:val="clear" w:color="auto" w:fill="auto"/>
+            <w:noWrap/>
+          </w:tcPr>
+          <w:p>
+            <w:pPr>
+              <w:tabs>
+                <w:tab w:val="left" w:pos="2653"/>
+              </w:tabs>
+              <w:spacing w:after="0" w:line="240" w:lineRule="auto"/>
+              <w:rPr>
+                <w:rFonts w:ascii="Calibri" w:eastAsia="Times New Roman" w:hAnsi="Calibri" w:cs="Calibri"/>
+                <w:b/>
+                <w:bCs/>
+                <w:color w:val="000000"/>
+                <w:sz w:val="24"/>
+                <w:szCs w:val="24"/>
+                <w:u w:val="single"/>
+                <w:lang w:eastAsia="it-IT"/>
+              </w:rPr>
+            </w:pPr>
+            <w:proofErr w:type="spellStart"/>
+            <w:r>
+              <w:rPr>
+                <w:rFonts w:ascii="Calibri" w:eastAsia="Times New Roman" w:hAnsi="Calibri" w:cs="Calibri"/>
+                <w:b/>
+                <w:bCs/>
+                <w:color w:val="000000"/>
+                <w:sz w:val="24"/>
+                <w:szCs w:val="24"/>
+                <w:u w:val="single"/>
+                <w:lang w:eastAsia="it-IT"/>
+              </w:rPr>
+              <w:t>ShowListCandidatureEffettuate</w:t>
+            </w:r>
+            <w:proofErr w:type="spellEnd"/>
+          </w:p>
+        </w:tc>
+        <w:tc>
+          <w:tcPr>
+            <w:tcW w:w="1460" w:type="dxa"/>
+            <w:tcBorders>
+              <w:top w:val="single" w:sz="4" w:space="0" w:color="5B9BD5"/>
+              <w:left w:val="nil"/>
+              <w:bottom w:val="nil"/>
+              <w:right w:val="nil"/>
+            </w:tcBorders>
+            <w:shd w:val="clear" w:color="auto" w:fill="auto"/>
+            <w:noWrap/>
+            <w:vAlign w:val="center"/>
+          </w:tcPr>
+          <w:p>
+            <w:pPr>
+              <w:spacing w:after="0" w:line="240" w:lineRule="auto"/>
+              <w:jc w:val="center"/>
+              <w:rPr>
+                <w:rFonts w:ascii="Calibri" w:eastAsia="Times New Roman" w:hAnsi="Calibri" w:cs="Calibri"/>
+                <w:color w:val="000000"/>
+                <w:sz w:val="24"/>
+                <w:szCs w:val="24"/>
+                <w:lang w:eastAsia="it-IT"/>
+              </w:rPr>
+            </w:pPr>
+            <w:r>
+              <w:rPr>
+                <w:rFonts w:ascii="Calibri" w:eastAsia="Times New Roman" w:hAnsi="Calibri" w:cs="Calibri"/>
+                <w:color w:val="000000"/>
+                <w:sz w:val="24"/>
+                <w:szCs w:val="24"/>
+                <w:lang w:eastAsia="it-IT"/>
+              </w:rPr>
+              <w:t>Control</w:t>
+            </w:r>
+          </w:p>
+        </w:tc>
+        <w:tc>
+          <w:tcPr>
+            <w:tcW w:w="4736" w:type="dxa"/>
+            <w:tcBorders>
+              <w:top w:val="single" w:sz="4" w:space="0" w:color="5B9BD5"/>
+              <w:left w:val="nil"/>
+              <w:bottom w:val="nil"/>
+              <w:right w:val="single" w:sz="4" w:space="0" w:color="5B9BD5"/>
+            </w:tcBorders>
+            <w:shd w:val="clear" w:color="auto" w:fill="auto"/>
+          </w:tcPr>
+          <w:p>
+            <w:pPr>
+              <w:spacing w:after="0" w:line="240" w:lineRule="auto"/>
+              <w:rPr>
+                <w:rFonts w:ascii="Calibri" w:eastAsia="Times New Roman" w:hAnsi="Calibri" w:cs="Calibri"/>
+                <w:color w:val="000000"/>
+                <w:sz w:val="20"/>
+                <w:szCs w:val="20"/>
+                <w:lang w:eastAsia="it-IT"/>
+              </w:rPr>
+            </w:pPr>
+            <w:r>
+              <w:rPr>
+                <w:rFonts w:ascii="Calibri" w:eastAsia="Times New Roman" w:hAnsi="Calibri" w:cs="Calibri"/>
+                <w:color w:val="000000"/>
+                <w:sz w:val="20"/>
+                <w:szCs w:val="20"/>
+                <w:lang w:eastAsia="it-IT"/>
+              </w:rPr>
+              <w:t>Gestisce la visualizzazione della lista delle candidature fatte da un inoccupato.</w:t>
+            </w:r>
+          </w:p>
+        </w:tc>
+      </w:tr>
+      <w:tr>
+        <w:trPr>
           <w:trHeight w:val="312"/>
         </w:trPr>
         <w:tc>
@@ -26506,18 +26675,63 @@
               </w:rPr>
               <w:t xml:space="preserve">Gestisce la </w:t>
             </w:r>
-            <w:proofErr w:type="spellStart"/>
             <w:r>
               <w:rPr>
                 <w:rFonts w:ascii="Calibri" w:eastAsia="Times New Roman" w:hAnsi="Calibri" w:cs="Calibri"/>
                 <w:color w:val="000000"/>
                 <w:sz w:val="20"/>
                 <w:szCs w:val="20"/>
-                <w:lang w:eastAsia="it-IT"/>
-              </w:rPr>
-              <w:t>viusalizzazione</w:t>
-            </w:r>
-            <w:proofErr w:type="spellEnd"/>
+                <w:u w:val="single"/>
+                <w:lang w:eastAsia="it-IT"/>
+              </w:rPr>
+              <w:t>vi</w:t>
+            </w:r>
+            <w:r>
+              <w:rPr>
+                <w:rFonts w:ascii="Calibri" w:eastAsia="Times New Roman" w:hAnsi="Calibri" w:cs="Calibri"/>
+                <w:color w:val="000000"/>
+                <w:sz w:val="20"/>
+                <w:szCs w:val="20"/>
+                <w:u w:val="single"/>
+                <w:lang w:eastAsia="it-IT"/>
+              </w:rPr>
+              <w:t>su</w:t>
+            </w:r>
+            <w:bookmarkStart w:id="1" w:name="_GoBack"/>
+            <w:bookmarkEnd w:id="1"/>
+            <w:r>
+              <w:rPr>
+                <w:rFonts w:ascii="Calibri" w:eastAsia="Times New Roman" w:hAnsi="Calibri" w:cs="Calibri"/>
+                <w:color w:val="000000"/>
+                <w:sz w:val="20"/>
+                <w:szCs w:val="20"/>
+                <w:u w:val="single"/>
+                <w:lang w:eastAsia="it-IT"/>
+              </w:rPr>
+              <w:t>aliz</w:t>
+            </w:r>
+            <w:r>
+              <w:rPr>
+                <w:rFonts w:ascii="Calibri" w:eastAsia="Times New Roman" w:hAnsi="Calibri" w:cs="Calibri"/>
+                <w:color w:val="000000"/>
+                <w:sz w:val="20"/>
+                <w:szCs w:val="20"/>
+                <w:u w:val="single"/>
+                <w:lang w:eastAsia="it-IT"/>
+              </w:rPr>
+              <w:t>z</w:t>
+            </w:r>
+            <w:r>
+              <w:rPr>
+                <w:rFonts w:ascii="Calibri" w:eastAsia="Times New Roman" w:hAnsi="Calibri" w:cs="Calibri"/>
+                <w:color w:val="000000"/>
+                <w:sz w:val="20"/>
+                <w:szCs w:val="20"/>
+                <w:u w:val="single"/>
+                <w:lang w:eastAsia="it-IT"/>
+              </w:rPr>
+              <w:t>azione</w:t>
+            </w:r>
             <w:r>
               <w:rPr>
                 <w:rFonts w:ascii="Calibri" w:eastAsia="Times New Roman" w:hAnsi="Calibri" w:cs="Calibri"/>
@@ -26574,7 +26788,6 @@
                 <w:u w:val="single"/>
                 <w:lang w:eastAsia="it-IT"/>
               </w:rPr>
-              <w:lastRenderedPageBreak/>
               <w:t>SegnalationControl</w:t>
             </w:r>
             <w:proofErr w:type="spellEnd"/>
@@ -26791,6 +27004,603 @@
             </w:tcBorders>
             <w:shd w:val="clear" w:color="auto" w:fill="auto"/>
             <w:noWrap/>
+          </w:tcPr>
+          <w:p>
+            <w:pPr>
+              <w:spacing w:after="0" w:line="240" w:lineRule="auto"/>
+              <w:rPr>
+                <w:rFonts w:ascii="Calibri" w:eastAsia="Times New Roman" w:hAnsi="Calibri" w:cs="Calibri"/>
+                <w:b/>
+                <w:bCs/>
+                <w:color w:val="000000"/>
+                <w:sz w:val="24"/>
+                <w:szCs w:val="24"/>
+                <w:u w:val="single"/>
+                <w:lang w:eastAsia="it-IT"/>
+              </w:rPr>
+            </w:pPr>
+            <w:proofErr w:type="spellStart"/>
+            <w:r>
+              <w:rPr>
+                <w:rFonts w:ascii="Calibri" w:eastAsia="Times New Roman" w:hAnsi="Calibri" w:cs="Calibri"/>
+                <w:b/>
+                <w:bCs/>
+                <w:color w:val="000000"/>
+                <w:sz w:val="24"/>
+                <w:szCs w:val="24"/>
+                <w:u w:val="single"/>
+                <w:lang w:eastAsia="it-IT"/>
+              </w:rPr>
+              <w:t>DeleteAd</w:t>
+            </w:r>
+            <w:proofErr w:type="spellEnd"/>
+          </w:p>
+        </w:tc>
+        <w:tc>
+          <w:tcPr>
+            <w:tcW w:w="1460" w:type="dxa"/>
+            <w:tcBorders>
+              <w:top w:val="single" w:sz="4" w:space="0" w:color="5B9BD5"/>
+              <w:left w:val="nil"/>
+              <w:bottom w:val="nil"/>
+              <w:right w:val="nil"/>
+            </w:tcBorders>
+            <w:shd w:val="clear" w:color="auto" w:fill="auto"/>
+            <w:noWrap/>
+            <w:vAlign w:val="center"/>
+          </w:tcPr>
+          <w:p>
+            <w:pPr>
+              <w:spacing w:after="0" w:line="240" w:lineRule="auto"/>
+              <w:jc w:val="center"/>
+              <w:rPr>
+                <w:rFonts w:ascii="Calibri" w:eastAsia="Times New Roman" w:hAnsi="Calibri" w:cs="Calibri"/>
+                <w:color w:val="000000"/>
+                <w:sz w:val="24"/>
+                <w:szCs w:val="24"/>
+                <w:lang w:eastAsia="it-IT"/>
+              </w:rPr>
+            </w:pPr>
+            <w:r>
+              <w:rPr>
+                <w:rFonts w:ascii="Calibri" w:eastAsia="Times New Roman" w:hAnsi="Calibri" w:cs="Calibri"/>
+                <w:color w:val="000000"/>
+                <w:sz w:val="24"/>
+                <w:szCs w:val="24"/>
+                <w:lang w:eastAsia="it-IT"/>
+              </w:rPr>
+              <w:t>Control</w:t>
+            </w:r>
+          </w:p>
+        </w:tc>
+        <w:tc>
+          <w:tcPr>
+            <w:tcW w:w="4736" w:type="dxa"/>
+            <w:tcBorders>
+              <w:top w:val="single" w:sz="4" w:space="0" w:color="5B9BD5"/>
+              <w:left w:val="nil"/>
+              <w:bottom w:val="nil"/>
+              <w:right w:val="single" w:sz="4" w:space="0" w:color="5B9BD5"/>
+            </w:tcBorders>
+            <w:shd w:val="clear" w:color="auto" w:fill="auto"/>
+          </w:tcPr>
+          <w:p>
+            <w:pPr>
+              <w:spacing w:after="0" w:line="240" w:lineRule="auto"/>
+              <w:rPr>
+                <w:rFonts w:ascii="Calibri" w:eastAsia="Times New Roman" w:hAnsi="Calibri" w:cs="Calibri"/>
+                <w:color w:val="000000"/>
+                <w:sz w:val="20"/>
+                <w:szCs w:val="20"/>
+                <w:u w:val="single"/>
+                <w:lang w:eastAsia="it-IT"/>
+              </w:rPr>
+            </w:pPr>
+            <w:r>
+              <w:rPr>
+                <w:rFonts w:ascii="Calibri" w:eastAsia="Times New Roman" w:hAnsi="Calibri" w:cs="Calibri"/>
+                <w:color w:val="000000"/>
+                <w:sz w:val="20"/>
+                <w:szCs w:val="20"/>
+                <w:lang w:eastAsia="it-IT"/>
+              </w:rPr>
+              <w:t>Gestisce la cancellazione di un annuncio.</w:t>
+            </w:r>
+          </w:p>
+        </w:tc>
+      </w:tr>
+      <w:tr>
+        <w:trPr>
+          <w:trHeight w:val="552"/>
+        </w:trPr>
+        <w:tc>
+          <w:tcPr>
+            <w:tcW w:w="3580" w:type="dxa"/>
+            <w:tcBorders>
+              <w:top w:val="single" w:sz="4" w:space="0" w:color="5B9BD5"/>
+              <w:left w:val="single" w:sz="4" w:space="0" w:color="5B9BD5"/>
+              <w:bottom w:val="nil"/>
+              <w:right w:val="nil"/>
+            </w:tcBorders>
+            <w:shd w:val="clear" w:color="auto" w:fill="auto"/>
+            <w:noWrap/>
+          </w:tcPr>
+          <w:p>
+            <w:pPr>
+              <w:spacing w:after="0" w:line="240" w:lineRule="auto"/>
+              <w:rPr>
+                <w:rFonts w:ascii="Calibri" w:eastAsia="Times New Roman" w:hAnsi="Calibri" w:cs="Calibri"/>
+                <w:b/>
+                <w:bCs/>
+                <w:color w:val="000000"/>
+                <w:sz w:val="24"/>
+                <w:szCs w:val="24"/>
+                <w:u w:val="single"/>
+                <w:lang w:eastAsia="it-IT"/>
+              </w:rPr>
+            </w:pPr>
+            <w:proofErr w:type="spellStart"/>
+            <w:r>
+              <w:rPr>
+                <w:rFonts w:ascii="Calibri" w:eastAsia="Times New Roman" w:hAnsi="Calibri" w:cs="Calibri"/>
+                <w:b/>
+                <w:bCs/>
+                <w:color w:val="000000"/>
+                <w:sz w:val="24"/>
+                <w:szCs w:val="24"/>
+                <w:u w:val="single"/>
+                <w:lang w:eastAsia="it-IT"/>
+              </w:rPr>
+              <w:t>ShowCurriculum</w:t>
+            </w:r>
+            <w:proofErr w:type="spellEnd"/>
+          </w:p>
+        </w:tc>
+        <w:tc>
+          <w:tcPr>
+            <w:tcW w:w="1460" w:type="dxa"/>
+            <w:tcBorders>
+              <w:top w:val="single" w:sz="4" w:space="0" w:color="5B9BD5"/>
+              <w:left w:val="nil"/>
+              <w:bottom w:val="nil"/>
+              <w:right w:val="nil"/>
+            </w:tcBorders>
+            <w:shd w:val="clear" w:color="auto" w:fill="auto"/>
+            <w:noWrap/>
+            <w:vAlign w:val="center"/>
+          </w:tcPr>
+          <w:p>
+            <w:pPr>
+              <w:spacing w:after="0" w:line="240" w:lineRule="auto"/>
+              <w:jc w:val="center"/>
+              <w:rPr>
+                <w:rFonts w:ascii="Calibri" w:eastAsia="Times New Roman" w:hAnsi="Calibri" w:cs="Calibri"/>
+                <w:color w:val="000000"/>
+                <w:sz w:val="24"/>
+                <w:szCs w:val="24"/>
+                <w:lang w:eastAsia="it-IT"/>
+              </w:rPr>
+            </w:pPr>
+            <w:r>
+              <w:rPr>
+                <w:rFonts w:ascii="Calibri" w:eastAsia="Times New Roman" w:hAnsi="Calibri" w:cs="Calibri"/>
+                <w:color w:val="000000"/>
+                <w:sz w:val="24"/>
+                <w:szCs w:val="24"/>
+                <w:lang w:eastAsia="it-IT"/>
+              </w:rPr>
+              <w:t>Control</w:t>
+            </w:r>
+          </w:p>
+        </w:tc>
+        <w:tc>
+          <w:tcPr>
+            <w:tcW w:w="4736" w:type="dxa"/>
+            <w:tcBorders>
+              <w:top w:val="single" w:sz="4" w:space="0" w:color="5B9BD5"/>
+              <w:left w:val="nil"/>
+              <w:bottom w:val="nil"/>
+              <w:right w:val="single" w:sz="4" w:space="0" w:color="5B9BD5"/>
+            </w:tcBorders>
+            <w:shd w:val="clear" w:color="auto" w:fill="auto"/>
+          </w:tcPr>
+          <w:p>
+            <w:pPr>
+              <w:spacing w:after="0" w:line="240" w:lineRule="auto"/>
+              <w:rPr>
+                <w:rFonts w:ascii="Calibri" w:eastAsia="Times New Roman" w:hAnsi="Calibri" w:cs="Calibri"/>
+                <w:color w:val="000000"/>
+                <w:sz w:val="20"/>
+                <w:szCs w:val="20"/>
+                <w:lang w:eastAsia="it-IT"/>
+              </w:rPr>
+            </w:pPr>
+            <w:r>
+              <w:rPr>
+                <w:rFonts w:ascii="Calibri" w:eastAsia="Times New Roman" w:hAnsi="Calibri" w:cs="Calibri"/>
+                <w:color w:val="000000"/>
+                <w:sz w:val="20"/>
+                <w:szCs w:val="20"/>
+                <w:lang w:eastAsia="it-IT"/>
+              </w:rPr>
+              <w:t>Gestisce la visualizzazione dei curriculum dei candidati per un annuncio.</w:t>
+            </w:r>
+          </w:p>
+        </w:tc>
+      </w:tr>
+      <w:tr>
+        <w:trPr>
+          <w:trHeight w:val="552"/>
+        </w:trPr>
+        <w:tc>
+          <w:tcPr>
+            <w:tcW w:w="3580" w:type="dxa"/>
+            <w:tcBorders>
+              <w:top w:val="single" w:sz="4" w:space="0" w:color="5B9BD5"/>
+              <w:left w:val="single" w:sz="4" w:space="0" w:color="5B9BD5"/>
+              <w:bottom w:val="nil"/>
+              <w:right w:val="nil"/>
+            </w:tcBorders>
+            <w:shd w:val="clear" w:color="auto" w:fill="auto"/>
+            <w:noWrap/>
+          </w:tcPr>
+          <w:p>
+            <w:pPr>
+              <w:spacing w:after="0" w:line="240" w:lineRule="auto"/>
+              <w:rPr>
+                <w:rFonts w:ascii="Calibri" w:eastAsia="Times New Roman" w:hAnsi="Calibri" w:cs="Calibri"/>
+                <w:b/>
+                <w:bCs/>
+                <w:color w:val="000000"/>
+                <w:sz w:val="24"/>
+                <w:szCs w:val="24"/>
+                <w:u w:val="single"/>
+                <w:lang w:eastAsia="it-IT"/>
+              </w:rPr>
+            </w:pPr>
+            <w:proofErr w:type="spellStart"/>
+            <w:r>
+              <w:rPr>
+                <w:rFonts w:ascii="Calibri" w:eastAsia="Times New Roman" w:hAnsi="Calibri" w:cs="Calibri"/>
+                <w:b/>
+                <w:bCs/>
+                <w:color w:val="000000"/>
+                <w:sz w:val="24"/>
+                <w:szCs w:val="24"/>
+                <w:u w:val="single"/>
+                <w:lang w:eastAsia="it-IT"/>
+              </w:rPr>
+              <w:t>CompanyPersonalPageControl</w:t>
+            </w:r>
+            <w:proofErr w:type="spellEnd"/>
+          </w:p>
+        </w:tc>
+        <w:tc>
+          <w:tcPr>
+            <w:tcW w:w="1460" w:type="dxa"/>
+            <w:tcBorders>
+              <w:top w:val="single" w:sz="4" w:space="0" w:color="5B9BD5"/>
+              <w:left w:val="nil"/>
+              <w:bottom w:val="nil"/>
+              <w:right w:val="nil"/>
+            </w:tcBorders>
+            <w:shd w:val="clear" w:color="auto" w:fill="auto"/>
+            <w:noWrap/>
+            <w:vAlign w:val="center"/>
+          </w:tcPr>
+          <w:p>
+            <w:pPr>
+              <w:spacing w:after="0" w:line="240" w:lineRule="auto"/>
+              <w:jc w:val="center"/>
+              <w:rPr>
+                <w:rFonts w:ascii="Calibri" w:eastAsia="Times New Roman" w:hAnsi="Calibri" w:cs="Calibri"/>
+                <w:color w:val="000000"/>
+                <w:sz w:val="24"/>
+                <w:szCs w:val="24"/>
+                <w:lang w:eastAsia="it-IT"/>
+              </w:rPr>
+            </w:pPr>
+            <w:r>
+              <w:rPr>
+                <w:rFonts w:ascii="Calibri" w:eastAsia="Times New Roman" w:hAnsi="Calibri" w:cs="Calibri"/>
+                <w:color w:val="000000"/>
+                <w:sz w:val="24"/>
+                <w:szCs w:val="24"/>
+                <w:lang w:eastAsia="it-IT"/>
+              </w:rPr>
+              <w:t>Control</w:t>
+            </w:r>
+          </w:p>
+        </w:tc>
+        <w:tc>
+          <w:tcPr>
+            <w:tcW w:w="4736" w:type="dxa"/>
+            <w:tcBorders>
+              <w:top w:val="single" w:sz="4" w:space="0" w:color="5B9BD5"/>
+              <w:left w:val="nil"/>
+              <w:bottom w:val="nil"/>
+              <w:right w:val="single" w:sz="4" w:space="0" w:color="5B9BD5"/>
+            </w:tcBorders>
+            <w:shd w:val="clear" w:color="auto" w:fill="auto"/>
+          </w:tcPr>
+          <w:p>
+            <w:pPr>
+              <w:spacing w:after="0" w:line="240" w:lineRule="auto"/>
+              <w:rPr>
+                <w:rFonts w:ascii="Calibri" w:eastAsia="Times New Roman" w:hAnsi="Calibri" w:cs="Calibri"/>
+                <w:color w:val="000000"/>
+                <w:sz w:val="20"/>
+                <w:szCs w:val="20"/>
+                <w:lang w:eastAsia="it-IT"/>
+              </w:rPr>
+            </w:pPr>
+            <w:r>
+              <w:rPr>
+                <w:rFonts w:ascii="Calibri" w:eastAsia="Times New Roman" w:hAnsi="Calibri" w:cs="Calibri"/>
+                <w:color w:val="000000"/>
+                <w:sz w:val="20"/>
+                <w:szCs w:val="20"/>
+                <w:lang w:eastAsia="it-IT"/>
+              </w:rPr>
+              <w:t>Gestisce la visualizzazione della pagina personale dell'azienda.</w:t>
+            </w:r>
+          </w:p>
+        </w:tc>
+      </w:tr>
+      <w:tr>
+        <w:trPr>
+          <w:trHeight w:val="552"/>
+        </w:trPr>
+        <w:tc>
+          <w:tcPr>
+            <w:tcW w:w="3580" w:type="dxa"/>
+            <w:tcBorders>
+              <w:top w:val="single" w:sz="4" w:space="0" w:color="5B9BD5"/>
+              <w:left w:val="single" w:sz="4" w:space="0" w:color="5B9BD5"/>
+              <w:bottom w:val="nil"/>
+              <w:right w:val="nil"/>
+            </w:tcBorders>
+            <w:shd w:val="clear" w:color="auto" w:fill="auto"/>
+            <w:noWrap/>
+          </w:tcPr>
+          <w:p>
+            <w:pPr>
+              <w:spacing w:after="0" w:line="240" w:lineRule="auto"/>
+              <w:rPr>
+                <w:rFonts w:ascii="Calibri" w:eastAsia="Times New Roman" w:hAnsi="Calibri" w:cs="Calibri"/>
+                <w:b/>
+                <w:bCs/>
+                <w:color w:val="000000"/>
+                <w:sz w:val="24"/>
+                <w:szCs w:val="24"/>
+                <w:u w:val="single"/>
+                <w:lang w:eastAsia="it-IT"/>
+              </w:rPr>
+            </w:pPr>
+            <w:proofErr w:type="spellStart"/>
+            <w:r>
+              <w:rPr>
+                <w:rFonts w:ascii="Calibri" w:eastAsia="Times New Roman" w:hAnsi="Calibri" w:cs="Calibri"/>
+                <w:b/>
+                <w:bCs/>
+                <w:color w:val="000000"/>
+                <w:sz w:val="24"/>
+                <w:szCs w:val="24"/>
+                <w:u w:val="single"/>
+                <w:lang w:eastAsia="it-IT"/>
+              </w:rPr>
+              <w:t>UnemployedPersonalPageControl</w:t>
+            </w:r>
+            <w:proofErr w:type="spellEnd"/>
+          </w:p>
+        </w:tc>
+        <w:tc>
+          <w:tcPr>
+            <w:tcW w:w="1460" w:type="dxa"/>
+            <w:tcBorders>
+              <w:top w:val="single" w:sz="4" w:space="0" w:color="5B9BD5"/>
+              <w:left w:val="nil"/>
+              <w:bottom w:val="nil"/>
+              <w:right w:val="nil"/>
+            </w:tcBorders>
+            <w:shd w:val="clear" w:color="auto" w:fill="auto"/>
+            <w:noWrap/>
+            <w:vAlign w:val="center"/>
+          </w:tcPr>
+          <w:p>
+            <w:pPr>
+              <w:spacing w:after="0" w:line="240" w:lineRule="auto"/>
+              <w:jc w:val="center"/>
+              <w:rPr>
+                <w:rFonts w:ascii="Calibri" w:eastAsia="Times New Roman" w:hAnsi="Calibri" w:cs="Calibri"/>
+                <w:color w:val="000000"/>
+                <w:sz w:val="24"/>
+                <w:szCs w:val="24"/>
+                <w:lang w:eastAsia="it-IT"/>
+              </w:rPr>
+            </w:pPr>
+            <w:r>
+              <w:rPr>
+                <w:rFonts w:ascii="Calibri" w:eastAsia="Times New Roman" w:hAnsi="Calibri" w:cs="Calibri"/>
+                <w:color w:val="000000"/>
+                <w:sz w:val="24"/>
+                <w:szCs w:val="24"/>
+                <w:lang w:eastAsia="it-IT"/>
+              </w:rPr>
+              <w:t>Control</w:t>
+            </w:r>
+          </w:p>
+        </w:tc>
+        <w:tc>
+          <w:tcPr>
+            <w:tcW w:w="4736" w:type="dxa"/>
+            <w:tcBorders>
+              <w:top w:val="single" w:sz="4" w:space="0" w:color="5B9BD5"/>
+              <w:left w:val="nil"/>
+              <w:bottom w:val="nil"/>
+              <w:right w:val="single" w:sz="4" w:space="0" w:color="5B9BD5"/>
+            </w:tcBorders>
+            <w:shd w:val="clear" w:color="auto" w:fill="auto"/>
+          </w:tcPr>
+          <w:p>
+            <w:pPr>
+              <w:spacing w:after="0" w:line="240" w:lineRule="auto"/>
+              <w:rPr>
+                <w:rFonts w:ascii="Calibri" w:eastAsia="Times New Roman" w:hAnsi="Calibri" w:cs="Calibri"/>
+                <w:color w:val="000000"/>
+                <w:sz w:val="20"/>
+                <w:szCs w:val="20"/>
+                <w:lang w:eastAsia="it-IT"/>
+              </w:rPr>
+            </w:pPr>
+            <w:r>
+              <w:rPr>
+                <w:rFonts w:ascii="Calibri" w:eastAsia="Times New Roman" w:hAnsi="Calibri" w:cs="Calibri"/>
+                <w:color w:val="000000"/>
+                <w:sz w:val="20"/>
+                <w:szCs w:val="20"/>
+                <w:lang w:eastAsia="it-IT"/>
+              </w:rPr>
+              <w:t>Gestisce la visualizzazione della pagina personale dell'inoccupato.</w:t>
+            </w:r>
+          </w:p>
+        </w:tc>
+      </w:tr>
+      <w:tr>
+        <w:trPr>
+          <w:trHeight w:val="552"/>
+        </w:trPr>
+        <w:tc>
+          <w:tcPr>
+            <w:tcW w:w="3580" w:type="dxa"/>
+            <w:tcBorders>
+              <w:top w:val="single" w:sz="4" w:space="0" w:color="5B9BD5"/>
+              <w:left w:val="single" w:sz="4" w:space="0" w:color="5B9BD5"/>
+              <w:bottom w:val="nil"/>
+              <w:right w:val="nil"/>
+            </w:tcBorders>
+            <w:shd w:val="clear" w:color="auto" w:fill="auto"/>
+            <w:noWrap/>
+          </w:tcPr>
+          <w:p>
+            <w:pPr>
+              <w:spacing w:after="0" w:line="240" w:lineRule="auto"/>
+              <w:rPr>
+                <w:rFonts w:ascii="Calibri" w:eastAsia="Times New Roman" w:hAnsi="Calibri" w:cs="Calibri"/>
+                <w:b/>
+                <w:bCs/>
+                <w:color w:val="000000"/>
+                <w:sz w:val="24"/>
+                <w:szCs w:val="24"/>
+                <w:u w:val="single"/>
+                <w:lang w:eastAsia="it-IT"/>
+              </w:rPr>
+            </w:pPr>
+            <w:proofErr w:type="spellStart"/>
+            <w:r>
+              <w:rPr>
+                <w:rFonts w:ascii="Calibri" w:eastAsia="Times New Roman" w:hAnsi="Calibri" w:cs="Calibri"/>
+                <w:b/>
+                <w:bCs/>
+                <w:color w:val="000000"/>
+                <w:sz w:val="24"/>
+                <w:szCs w:val="24"/>
+                <w:u w:val="single"/>
+                <w:lang w:eastAsia="it-IT"/>
+              </w:rPr>
+              <w:lastRenderedPageBreak/>
+              <w:t>UpdateCurriculumControl</w:t>
+            </w:r>
+            <w:proofErr w:type="spellEnd"/>
+          </w:p>
+        </w:tc>
+        <w:tc>
+          <w:tcPr>
+            <w:tcW w:w="1460" w:type="dxa"/>
+            <w:tcBorders>
+              <w:top w:val="single" w:sz="4" w:space="0" w:color="5B9BD5"/>
+              <w:left w:val="nil"/>
+              <w:bottom w:val="nil"/>
+              <w:right w:val="nil"/>
+            </w:tcBorders>
+            <w:shd w:val="clear" w:color="auto" w:fill="auto"/>
+            <w:noWrap/>
+            <w:vAlign w:val="center"/>
+          </w:tcPr>
+          <w:p>
+            <w:pPr>
+              <w:spacing w:after="0" w:line="240" w:lineRule="auto"/>
+              <w:jc w:val="center"/>
+              <w:rPr>
+                <w:rFonts w:ascii="Calibri" w:eastAsia="Times New Roman" w:hAnsi="Calibri" w:cs="Calibri"/>
+                <w:color w:val="000000"/>
+                <w:sz w:val="24"/>
+                <w:szCs w:val="24"/>
+                <w:lang w:eastAsia="it-IT"/>
+              </w:rPr>
+            </w:pPr>
+            <w:r>
+              <w:rPr>
+                <w:rFonts w:ascii="Calibri" w:eastAsia="Times New Roman" w:hAnsi="Calibri" w:cs="Calibri"/>
+                <w:color w:val="000000"/>
+                <w:sz w:val="24"/>
+                <w:szCs w:val="24"/>
+                <w:lang w:eastAsia="it-IT"/>
+              </w:rPr>
+              <w:t>Control</w:t>
+            </w:r>
+          </w:p>
+        </w:tc>
+        <w:tc>
+          <w:tcPr>
+            <w:tcW w:w="4736" w:type="dxa"/>
+            <w:tcBorders>
+              <w:top w:val="single" w:sz="4" w:space="0" w:color="5B9BD5"/>
+              <w:left w:val="nil"/>
+              <w:bottom w:val="nil"/>
+              <w:right w:val="single" w:sz="4" w:space="0" w:color="5B9BD5"/>
+            </w:tcBorders>
+            <w:shd w:val="clear" w:color="auto" w:fill="auto"/>
+          </w:tcPr>
+          <w:p>
+            <w:pPr>
+              <w:spacing w:after="0" w:line="240" w:lineRule="auto"/>
+              <w:rPr>
+                <w:rFonts w:ascii="Calibri" w:eastAsia="Times New Roman" w:hAnsi="Calibri" w:cs="Calibri"/>
+                <w:color w:val="000000"/>
+                <w:sz w:val="20"/>
+                <w:szCs w:val="20"/>
+                <w:lang w:eastAsia="it-IT"/>
+              </w:rPr>
+            </w:pPr>
+            <w:r>
+              <w:rPr>
+                <w:rFonts w:ascii="Calibri" w:eastAsia="Times New Roman" w:hAnsi="Calibri" w:cs="Calibri"/>
+                <w:color w:val="000000"/>
+                <w:sz w:val="20"/>
+                <w:szCs w:val="20"/>
+                <w:lang w:eastAsia="it-IT"/>
+              </w:rPr>
+              <w:t>Gestisce l'aggiornamento del curriculum dell'inoccupato.</w:t>
+            </w:r>
+          </w:p>
+        </w:tc>
+      </w:tr>
+      <w:tr>
+        <w:trPr>
+          <w:trHeight w:val="552"/>
+        </w:trPr>
+        <w:tc>
+          <w:tcPr>
+            <w:tcW w:w="3580" w:type="dxa"/>
+            <w:tcBorders>
+              <w:top w:val="single" w:sz="4" w:space="0" w:color="5B9BD5"/>
+              <w:left w:val="single" w:sz="4" w:space="0" w:color="5B9BD5"/>
+              <w:bottom w:val="nil"/>
+              <w:right w:val="nil"/>
+            </w:tcBorders>
+            <w:shd w:val="clear" w:color="auto" w:fill="auto"/>
+            <w:noWrap/>
             <w:hideMark/>
           </w:tcPr>
           <w:p>
@@ -27039,6 +27849,127 @@
             </w:tcBorders>
             <w:shd w:val="clear" w:color="auto" w:fill="auto"/>
             <w:noWrap/>
+          </w:tcPr>
+          <w:p>
+            <w:pPr>
+              <w:spacing w:after="0" w:line="240" w:lineRule="auto"/>
+              <w:rPr>
+                <w:rFonts w:ascii="Calibri" w:eastAsia="Times New Roman" w:hAnsi="Calibri" w:cs="Calibri"/>
+                <w:b/>
+                <w:bCs/>
+                <w:color w:val="000000"/>
+                <w:sz w:val="24"/>
+                <w:szCs w:val="24"/>
+                <w:u w:val="single"/>
+                <w:lang w:eastAsia="it-IT"/>
+              </w:rPr>
+            </w:pPr>
+            <w:proofErr w:type="spellStart"/>
+            <w:r>
+              <w:rPr>
+                <w:rFonts w:ascii="Calibri" w:eastAsia="Times New Roman" w:hAnsi="Calibri" w:cs="Calibri"/>
+                <w:b/>
+                <w:bCs/>
+                <w:color w:val="000000"/>
+                <w:sz w:val="24"/>
+                <w:szCs w:val="24"/>
+                <w:u w:val="single"/>
+                <w:lang w:eastAsia="it-IT"/>
+              </w:rPr>
+              <w:t>UtenteInoccupato</w:t>
+            </w:r>
+            <w:proofErr w:type="spellEnd"/>
+          </w:p>
+        </w:tc>
+        <w:tc>
+          <w:tcPr>
+            <w:tcW w:w="1460" w:type="dxa"/>
+            <w:tcBorders>
+              <w:top w:val="single" w:sz="4" w:space="0" w:color="5B9BD5"/>
+              <w:left w:val="nil"/>
+              <w:bottom w:val="nil"/>
+              <w:right w:val="nil"/>
+            </w:tcBorders>
+            <w:shd w:val="clear" w:color="auto" w:fill="auto"/>
+            <w:noWrap/>
+            <w:vAlign w:val="center"/>
+          </w:tcPr>
+          <w:p>
+            <w:pPr>
+              <w:spacing w:after="0" w:line="240" w:lineRule="auto"/>
+              <w:jc w:val="center"/>
+              <w:rPr>
+                <w:rFonts w:ascii="Calibri" w:eastAsia="Times New Roman" w:hAnsi="Calibri" w:cs="Calibri"/>
+                <w:color w:val="000000"/>
+                <w:sz w:val="24"/>
+                <w:szCs w:val="24"/>
+                <w:lang w:eastAsia="it-IT"/>
+              </w:rPr>
+            </w:pPr>
+            <w:proofErr w:type="spellStart"/>
+            <w:r>
+              <w:rPr>
+                <w:rFonts w:ascii="Calibri" w:eastAsia="Times New Roman" w:hAnsi="Calibri" w:cs="Calibri"/>
+                <w:color w:val="000000"/>
+                <w:sz w:val="24"/>
+                <w:szCs w:val="24"/>
+                <w:lang w:eastAsia="it-IT"/>
+              </w:rPr>
+              <w:t>Entity</w:t>
+            </w:r>
+            <w:proofErr w:type="spellEnd"/>
+          </w:p>
+        </w:tc>
+        <w:tc>
+          <w:tcPr>
+            <w:tcW w:w="4736" w:type="dxa"/>
+            <w:tcBorders>
+              <w:top w:val="single" w:sz="4" w:space="0" w:color="5B9BD5"/>
+              <w:left w:val="nil"/>
+              <w:bottom w:val="nil"/>
+              <w:right w:val="single" w:sz="4" w:space="0" w:color="5B9BD5"/>
+            </w:tcBorders>
+            <w:shd w:val="clear" w:color="auto" w:fill="auto"/>
+          </w:tcPr>
+          <w:p>
+            <w:pPr>
+              <w:spacing w:after="0" w:line="240" w:lineRule="auto"/>
+              <w:rPr>
+                <w:rFonts w:ascii="Calibri" w:eastAsia="Times New Roman" w:hAnsi="Calibri" w:cs="Calibri"/>
+                <w:color w:val="000000"/>
+                <w:sz w:val="20"/>
+                <w:szCs w:val="20"/>
+                <w:lang w:eastAsia="it-IT"/>
+              </w:rPr>
+            </w:pPr>
+            <w:r>
+              <w:rPr>
+                <w:rFonts w:ascii="Calibri" w:eastAsia="Times New Roman" w:hAnsi="Calibri" w:cs="Calibri"/>
+                <w:color w:val="000000"/>
+                <w:sz w:val="20"/>
+                <w:szCs w:val="20"/>
+                <w:lang w:eastAsia="it-IT"/>
+              </w:rPr>
+              <w:t>Rappresenta l'inoccupato.</w:t>
+            </w:r>
+          </w:p>
+        </w:tc>
+      </w:tr>
+      <w:tr>
+        <w:trPr>
+          <w:trHeight w:val="312"/>
+        </w:trPr>
+        <w:tc>
+          <w:tcPr>
+            <w:tcW w:w="3580" w:type="dxa"/>
+            <w:tcBorders>
+              <w:top w:val="single" w:sz="4" w:space="0" w:color="5B9BD5"/>
+              <w:left w:val="single" w:sz="4" w:space="0" w:color="5B9BD5"/>
+              <w:bottom w:val="nil"/>
+              <w:right w:val="nil"/>
+            </w:tcBorders>
+            <w:shd w:val="clear" w:color="auto" w:fill="auto"/>
+            <w:noWrap/>
             <w:hideMark/>
           </w:tcPr>
           <w:p>
@@ -27211,15 +28142,46 @@
               <w:spacing w:after="0" w:line="240" w:lineRule="auto"/>
               <w:rPr>
                 <w:rFonts w:ascii="Calibri" w:eastAsia="Times New Roman" w:hAnsi="Calibri" w:cs="Calibri"/>
-                <w:b/>
-                <w:bCs/>
                 <w:color w:val="000000"/>
                 <w:sz w:val="24"/>
                 <w:szCs w:val="24"/>
-                <w:u w:val="single"/>
-                <w:lang w:eastAsia="it-IT"/>
-              </w:rPr>
-            </w:pPr>
+                <w:lang w:eastAsia="it-IT"/>
+              </w:rPr>
+            </w:pPr>
+            <w:r>
+              <w:rPr>
+                <w:rFonts w:ascii="Calibri" w:eastAsia="Times New Roman" w:hAnsi="Calibri" w:cs="Calibri"/>
+                <w:b/>
+                <w:bCs/>
+                <w:color w:val="000000"/>
+                <w:sz w:val="24"/>
+                <w:szCs w:val="24"/>
+                <w:lang w:eastAsia="it-IT"/>
+              </w:rPr>
+              <w:t xml:space="preserve">    </w:t>
+            </w:r>
+            <w:r>
+              <w:rPr>
+                <w:rFonts w:ascii="Calibri" w:eastAsia="Times New Roman" w:hAnsi="Calibri" w:cs="Calibri"/>
+                <w:color w:val="000000"/>
+                <w:sz w:val="24"/>
+                <w:szCs w:val="24"/>
+                <w:lang w:eastAsia="it-IT"/>
+              </w:rPr>
+              <w:t xml:space="preserve">   </w:t>
+            </w:r>
+            <w:proofErr w:type="spellStart"/>
+            <w:r>
+              <w:rPr>
+                <w:rFonts w:ascii="Calibri" w:eastAsia="Times New Roman" w:hAnsi="Calibri" w:cs="Calibri"/>
+                <w:color w:val="000000"/>
+                <w:sz w:val="24"/>
+                <w:szCs w:val="24"/>
+                <w:lang w:eastAsia="it-IT"/>
+              </w:rPr>
+              <w:t>Entity</w:t>
+            </w:r>
+            <w:proofErr w:type="spellEnd"/>
           </w:p>
         </w:tc>
         <w:tc>
@@ -27829,29 +28791,7 @@
                 <w:szCs w:val="20"/>
                 <w:lang w:eastAsia="it-IT"/>
               </w:rPr>
-              <w:t xml:space="preserve">Usato per la pubblicazione di annunci e per </w:t>
-            </w:r>
-            <w:proofErr w:type="gramStart"/>
-            <w:r>
-              <w:rPr>
-                <w:rFonts w:ascii="Calibri" w:eastAsia="Times New Roman" w:hAnsi="Calibri" w:cs="Calibri"/>
-                <w:color w:val="000000"/>
-                <w:sz w:val="20"/>
-                <w:szCs w:val="20"/>
-                <w:lang w:eastAsia="it-IT"/>
-              </w:rPr>
-              <w:t>la creare</w:t>
-            </w:r>
-            <w:proofErr w:type="gramEnd"/>
-            <w:r>
-              <w:rPr>
-                <w:rFonts w:ascii="Calibri" w:eastAsia="Times New Roman" w:hAnsi="Calibri" w:cs="Calibri"/>
-                <w:color w:val="000000"/>
-                <w:sz w:val="20"/>
-                <w:szCs w:val="20"/>
-                <w:lang w:eastAsia="it-IT"/>
-              </w:rPr>
-              <w:t xml:space="preserve"> la lista di annunci.</w:t>
+              <w:t>Usato per la pubblicazione di annunci e per la creare la lista di annunci.</w:t>
             </w:r>
           </w:p>
         </w:tc>
@@ -28219,29 +29159,7 @@
                 <w:szCs w:val="20"/>
                 <w:lang w:eastAsia="it-IT"/>
               </w:rPr>
-              <w:t xml:space="preserve">Usato per inviare la segnalazione di </w:t>
-            </w:r>
-            <w:proofErr w:type="gramStart"/>
-            <w:r>
-              <w:rPr>
-                <w:rFonts w:ascii="Calibri" w:eastAsia="Times New Roman" w:hAnsi="Calibri" w:cs="Calibri"/>
-                <w:color w:val="000000"/>
-                <w:sz w:val="20"/>
-                <w:szCs w:val="20"/>
-                <w:lang w:eastAsia="it-IT"/>
-              </w:rPr>
-              <w:t>un azienda</w:t>
-            </w:r>
-            <w:proofErr w:type="gramEnd"/>
-            <w:r>
-              <w:rPr>
-                <w:rFonts w:ascii="Calibri" w:eastAsia="Times New Roman" w:hAnsi="Calibri" w:cs="Calibri"/>
-                <w:color w:val="000000"/>
-                <w:sz w:val="20"/>
-                <w:szCs w:val="20"/>
-                <w:lang w:eastAsia="it-IT"/>
-              </w:rPr>
-              <w:t xml:space="preserve"> e per creare la lista delle segnalazioni.</w:t>
+              <w:t>Usato per inviare la segnalazione di un azienda e per creare la lista delle segnalazioni.</w:t>
             </w:r>
           </w:p>
         </w:tc>
@@ -28937,7 +29855,6 @@
           <w:sz w:val="36"/>
           <w:szCs w:val="36"/>
         </w:rPr>
-        <w:lastRenderedPageBreak/>
         <w:t xml:space="preserve">Class </w:t>
       </w:r>
       <w:proofErr w:type="spellStart"/>
@@ -28985,6 +29902,7 @@
         <w:rPr>
           <w:noProof/>
         </w:rPr>
+        <w:lastRenderedPageBreak/>
         <w:drawing>
           <wp:inline distT="0" distB="0" distL="0" distR="0" wp14:anchorId="46CB948F" wp14:editId="0F2C2573">
             <wp:extent cx="6120130" cy="3832860"/>
@@ -29137,8 +30055,6 @@
           <w:szCs w:val="44"/>
         </w:rPr>
       </w:pPr>
-      <w:bookmarkStart w:id="1" w:name="_GoBack"/>
-      <w:bookmarkEnd w:id="1"/>
     </w:p>
     <w:p>
       <w:pPr>
@@ -29158,7 +30074,6 @@
           <w:sz w:val="44"/>
           <w:szCs w:val="44"/>
         </w:rPr>
-        <w:lastRenderedPageBreak/>
         <w:t>Sequence</w:t>
       </w:r>
       <w:proofErr w:type="spellEnd"/>
@@ -29206,6 +30121,7 @@
           <w:sz w:val="36"/>
           <w:szCs w:val="36"/>
         </w:rPr>
+        <w:lastRenderedPageBreak/>
         <w:t>Gestione utenti</w:t>
       </w:r>
     </w:p>
@@ -33304,19 +34220,8 @@
           <w:sz w:val="44"/>
           <w:szCs w:val="44"/>
         </w:rPr>
-        <w:t xml:space="preserve"> </w:t>
+        <w:t xml:space="preserve"> ups</w:t>
       </w:r>
-      <w:proofErr w:type="spellStart"/>
-      <w:r>
-        <w:rPr>
-          <w:b/>
-          <w:bCs/>
-          <w:sz w:val="44"/>
-          <w:szCs w:val="44"/>
-        </w:rPr>
-        <w:t>ups</w:t>
-      </w:r>
-      <w:proofErr w:type="spellEnd"/>
     </w:p>
     <w:p>
       <w:pPr>
@@ -41279,6 +42184,7 @@
     <w:lsdException w:name="HTML Sample" w:semiHidden="1" w:unhideWhenUsed="1"/>
     <w:lsdException w:name="HTML Typewriter" w:semiHidden="1" w:unhideWhenUsed="1"/>
     <w:lsdException w:name="HTML Variable" w:semiHidden="1" w:unhideWhenUsed="1"/>
+    <w:lsdException w:name="Normal Table" w:semiHidden="1" w:unhideWhenUsed="1"/>
     <w:lsdException w:name="annotation subject" w:semiHidden="1" w:unhideWhenUsed="1"/>
     <w:lsdException w:name="No List" w:semiHidden="1" w:unhideWhenUsed="1"/>
     <w:lsdException w:name="Outline List 1" w:semiHidden="1" w:unhideWhenUsed="1"/>
@@ -41325,8 +42231,10 @@
     <w:lsdException w:name="Table Subtle 2" w:semiHidden="1" w:unhideWhenUsed="1"/>
     <w:lsdException w:name="Table Web 1" w:semiHidden="1" w:unhideWhenUsed="1"/>
     <w:lsdException w:name="Table Web 2" w:semiHidden="1" w:unhideWhenUsed="1"/>
+    <w:lsdException w:name="Table Web 3" w:semiHidden="1" w:unhideWhenUsed="1"/>
     <w:lsdException w:name="Balloon Text" w:semiHidden="1" w:unhideWhenUsed="1"/>
     <w:lsdException w:name="Table Grid" w:uiPriority="39"/>
+    <w:lsdException w:name="Table Theme" w:semiHidden="1" w:unhideWhenUsed="1"/>
     <w:lsdException w:name="Placeholder Text" w:semiHidden="1"/>
     <w:lsdException w:name="No Spacing" w:uiPriority="1" w:qFormat="1"/>
     <w:lsdException w:name="Light Shading" w:uiPriority="60"/>
@@ -41980,7 +42888,7 @@
 </file>
 
 <file path=customXml/itemProps1.xml><?xml version="1.0" encoding="utf-8"?>
-<ds:datastoreItem xmlns:ds="http://schemas.openxmlformats.org/officeDocument/2006/customXml" ds:itemID="{627CBBFB-2313-4354-A708-7EBAFA392B1E}">
+<ds:datastoreItem xmlns:ds="http://schemas.openxmlformats.org/officeDocument/2006/customXml" ds:itemID="{1E1BB0F5-6CA0-4B8F-B2F6-9A21A68CA414}">
   <ds:schemaRefs>
     <ds:schemaRef ds:uri="http://schemas.openxmlformats.org/officeDocument/2006/bibliography"/>
   </ds:schemaRefs>

</xml_diff>

<commit_message>
Update RAD e Test Case Specification
</commit_message>
<xml_diff>
--- a/Deliverables/RequirementsAndUseCase_EasyJob.docx
+++ b/Deliverables/RequirementsAndUseCase_EasyJob.docx
@@ -2902,7 +2902,15 @@
           </w:p>
           <w:p>
             <w:r>
-              <w:t>Data di nascita: 13/06/1996            Residente a: Via Kennedy, 140, Napoli          “CONTATTA”</w:t>
+              <w:t xml:space="preserve">Data di nascita: 13/06/1996            Residente a: Via Kennedy, 140, Napoli       </w:t>
+            </w:r>
+            <w:proofErr w:type="gramStart"/>
+            <w:r>
+              <w:t xml:space="preserve">   “</w:t>
+            </w:r>
+            <w:proofErr w:type="gramEnd"/>
+            <w:r>
+              <w:t>CONTATTA”</w:t>
             </w:r>
           </w:p>
           <w:p>
@@ -2926,7 +2934,15 @@
           </w:p>
           <w:p>
             <w:r>
-              <w:t>Data di nascita: 28/09/1991             Residente a: Viale Europa, 44, Salerno         “CONTATTA”</w:t>
+              <w:t xml:space="preserve">Data di nascita: 28/09/1991             Residente a: Viale Europa, 44, Salerno      </w:t>
+            </w:r>
+            <w:proofErr w:type="gramStart"/>
+            <w:r>
+              <w:t xml:space="preserve">   “</w:t>
+            </w:r>
+            <w:proofErr w:type="gramEnd"/>
+            <w:r>
+              <w:t>CONTATTA”</w:t>
             </w:r>
           </w:p>
           <w:p>
@@ -2980,7 +2996,15 @@
               </w:numPr>
             </w:pPr>
             <w:r>
-              <w:t xml:space="preserve">Le viene mostrato il modulo di compilazione in cui inserisce un titolo: ”Appuntamento per un colloquio – </w:t>
+              <w:t>Le viene mostrato il modulo di compilazione in cui inserisce un titolo</w:t>
+            </w:r>
+            <w:proofErr w:type="gramStart"/>
+            <w:r>
+              <w:t>: ”Appuntamento</w:t>
+            </w:r>
+            <w:proofErr w:type="gramEnd"/>
+            <w:r>
+              <w:t xml:space="preserve"> per un colloquio – </w:t>
             </w:r>
             <w:proofErr w:type="spellStart"/>
             <w:r>
@@ -3424,13 +3448,21 @@
             </w:r>
             <w:proofErr w:type="spellEnd"/>
             <w:r>
-              <w:t>, dopo aver analizzato le sue competenze, la riteniamo un candidato adeguato per</w:t>
+              <w:t xml:space="preserve">, dopo aver analizzato le sue competenze, la riteniamo un candidato adeguato </w:t>
+            </w:r>
+            <w:proofErr w:type="gramStart"/>
+            <w:r>
+              <w:t>per</w:t>
             </w:r>
             <w:r>
               <w:t xml:space="preserve"> </w:t>
             </w:r>
             <w:r>
-              <w:t>il ruolo indicato dal nostro annuncio. La invitiamo per un colloquio in data 19/12/2019 presso la nostra sede centrale in Via Torquato Tasso, 34 situata a Salerno.</w:t>
+              <w:t>il</w:t>
+            </w:r>
+            <w:proofErr w:type="gramEnd"/>
+            <w:r>
+              <w:t xml:space="preserve"> ruolo indicato dal nostro annuncio. La invitiamo per un colloquio in data 19/12/2019 presso la nostra sede centrale in Via Torquato Tasso, 34 situata a Salerno.</w:t>
             </w:r>
             <w:r>
               <w:br/>
@@ -5327,6 +5359,7 @@
               <w:t xml:space="preserve"> </w:t>
             </w:r>
             <w:proofErr w:type="spellStart"/>
+            <w:proofErr w:type="gramStart"/>
             <w:r>
               <w:t>Used</w:t>
             </w:r>
@@ -5339,6 +5372,7 @@
               <w:t>Exception</w:t>
             </w:r>
             <w:proofErr w:type="spellEnd"/>
+            <w:proofErr w:type="gramEnd"/>
             <w:r>
               <w:t xml:space="preserve"> </w:t>
             </w:r>
@@ -9498,20 +9532,6 @@
     </w:tbl>
     <w:p>
       <w:pPr>
-        <w:pStyle w:val="Paragrafoelenco"/>
-        <w:ind w:left="927"/>
-        <w:rPr>
-          <w:b/>
-          <w:bCs/>
-          <w:sz w:val="36"/>
-          <w:szCs w:val="36"/>
-        </w:rPr>
-      </w:pPr>
-    </w:p>
-    <w:p>
-      <w:pPr>
-        <w:pStyle w:val="Paragrafoelenco"/>
-        <w:ind w:left="927"/>
         <w:rPr>
           <w:b/>
           <w:bCs/>
@@ -9664,7 +9684,6 @@
                 <w:i/>
                 <w:iCs/>
               </w:rPr>
-              <w:lastRenderedPageBreak/>
               <w:t>A</w:t>
             </w:r>
             <w:r>
@@ -9716,6 +9735,7 @@
                 <w:i/>
                 <w:iCs/>
               </w:rPr>
+              <w:lastRenderedPageBreak/>
               <w:t xml:space="preserve">Entry </w:t>
             </w:r>
             <w:proofErr w:type="spellStart"/>
@@ -10214,7 +10234,6 @@
                 <w:i/>
                 <w:iCs/>
               </w:rPr>
-              <w:lastRenderedPageBreak/>
               <w:t>Riferimenti a requisiti funzionali</w:t>
             </w:r>
           </w:p>
@@ -10257,6 +10276,7 @@
                 <w:i/>
                 <w:iCs/>
               </w:rPr>
+              <w:lastRenderedPageBreak/>
               <w:t>A</w:t>
             </w:r>
             <w:r>
@@ -11199,7 +11219,6 @@
                 <w:i/>
                 <w:iCs/>
               </w:rPr>
-              <w:lastRenderedPageBreak/>
               <w:t xml:space="preserve">Exit </w:t>
             </w:r>
             <w:proofErr w:type="spellStart"/>
@@ -11233,20 +11252,6 @@
     </w:tbl>
     <w:p>
       <w:pPr>
-        <w:pStyle w:val="Paragrafoelenco"/>
-        <w:ind w:left="927"/>
-        <w:rPr>
-          <w:b/>
-          <w:bCs/>
-          <w:sz w:val="36"/>
-          <w:szCs w:val="36"/>
-        </w:rPr>
-      </w:pPr>
-    </w:p>
-    <w:p>
-      <w:pPr>
-        <w:pStyle w:val="Paragrafoelenco"/>
-        <w:ind w:left="927"/>
         <w:rPr>
           <w:b/>
           <w:bCs/>
@@ -12204,7 +12209,6 @@
                 <w:i/>
                 <w:iCs/>
               </w:rPr>
-              <w:lastRenderedPageBreak/>
               <w:t>A</w:t>
             </w:r>
             <w:r>
@@ -12321,6 +12325,7 @@
                 <w:i/>
                 <w:iCs/>
               </w:rPr>
+              <w:lastRenderedPageBreak/>
               <w:t>Flusso di eventi</w:t>
             </w:r>
           </w:p>
@@ -14132,46 +14137,6 @@
     </w:p>
     <w:p>
       <w:pPr>
-        <w:rPr>
-          <w:b/>
-          <w:bCs/>
-          <w:sz w:val="36"/>
-          <w:szCs w:val="36"/>
-        </w:rPr>
-      </w:pPr>
-    </w:p>
-    <w:p>
-      <w:pPr>
-        <w:rPr>
-          <w:b/>
-          <w:bCs/>
-          <w:sz w:val="36"/>
-          <w:szCs w:val="36"/>
-        </w:rPr>
-      </w:pPr>
-    </w:p>
-    <w:p>
-      <w:pPr>
-        <w:rPr>
-          <w:b/>
-          <w:bCs/>
-          <w:sz w:val="36"/>
-          <w:szCs w:val="36"/>
-        </w:rPr>
-      </w:pPr>
-    </w:p>
-    <w:p>
-      <w:pPr>
-        <w:rPr>
-          <w:b/>
-          <w:bCs/>
-          <w:sz w:val="36"/>
-          <w:szCs w:val="36"/>
-        </w:rPr>
-      </w:pPr>
-    </w:p>
-    <w:p>
-      <w:pPr>
         <w:pStyle w:val="Paragrafoelenco"/>
         <w:numPr>
           <w:ilvl w:val="0"/>
@@ -14559,7 +14524,6 @@
               <w:ind w:left="1069"/>
             </w:pPr>
             <w:r>
-              <w:lastRenderedPageBreak/>
               <w:t>delle segnalazioni.</w:t>
             </w:r>
           </w:p>
@@ -14614,7 +14578,6 @@
                 <w:i/>
                 <w:iCs/>
               </w:rPr>
-              <w:lastRenderedPageBreak/>
               <w:t xml:space="preserve">Exit </w:t>
             </w:r>
             <w:proofErr w:type="spellStart"/>
@@ -14691,6 +14654,7 @@
                 <w:i/>
                 <w:iCs/>
               </w:rPr>
+              <w:lastRenderedPageBreak/>
               <w:t>Nome</w:t>
             </w:r>
           </w:p>
@@ -15544,7 +15508,6 @@
                 <w:i/>
                 <w:iCs/>
               </w:rPr>
-              <w:lastRenderedPageBreak/>
               <w:t>Nome</w:t>
             </w:r>
           </w:p>
@@ -15858,6 +15821,7 @@
                 <w:i/>
                 <w:iCs/>
               </w:rPr>
+              <w:lastRenderedPageBreak/>
               <w:t>Nome</w:t>
             </w:r>
           </w:p>
@@ -15874,12 +15838,21 @@
                 <w:bCs/>
               </w:rPr>
             </w:pPr>
-            <w:r>
-              <w:rPr>
-                <w:b/>
-                <w:bCs/>
-              </w:rPr>
-              <w:t xml:space="preserve">Ad Field </w:t>
+            <w:proofErr w:type="gramStart"/>
+            <w:r>
+              <w:rPr>
+                <w:b/>
+                <w:bCs/>
+              </w:rPr>
+              <w:t>Ad</w:t>
+            </w:r>
+            <w:proofErr w:type="gramEnd"/>
+            <w:r>
+              <w:rPr>
+                <w:b/>
+                <w:bCs/>
+              </w:rPr>
+              <w:t xml:space="preserve"> Field </w:t>
             </w:r>
             <w:proofErr w:type="spellStart"/>
             <w:r>
@@ -17037,7 +17010,6 @@
                 <w:i/>
                 <w:iCs/>
               </w:rPr>
-              <w:lastRenderedPageBreak/>
               <w:t xml:space="preserve">Exit </w:t>
             </w:r>
             <w:proofErr w:type="spellStart"/>
@@ -17063,14 +17035,22 @@
               <w:jc w:val="center"/>
             </w:pPr>
             <w:r>
-              <w:t>Il sistema notifica l’errore all’</w:t>
+              <w:t xml:space="preserve">Il sistema notifica l’errore </w:t>
+            </w:r>
+            <w:proofErr w:type="gramStart"/>
+            <w:r>
+              <w:t>all’</w:t>
             </w:r>
             <w:proofErr w:type="spellStart"/>
             <w:r>
               <w:t>utente</w:t>
             </w:r>
             <w:r>
-              <w:t>:“Username</w:t>
+              <w:t>:“</w:t>
+            </w:r>
+            <w:proofErr w:type="gramEnd"/>
+            <w:r>
+              <w:t>Username</w:t>
             </w:r>
             <w:proofErr w:type="spellEnd"/>
             <w:r>
@@ -18071,10 +18051,12 @@
             <w:r>
               <w:t>fallimento</w:t>
             </w:r>
+            <w:proofErr w:type="gramStart"/>
             <w:r>
               <w:t>:”Username</w:t>
             </w:r>
             <w:proofErr w:type="spellEnd"/>
+            <w:proofErr w:type="gramEnd"/>
             <w:r>
               <w:t xml:space="preserve"> non trovato”</w:t>
             </w:r>
@@ -18597,7 +18579,6 @@
               <w:jc w:val="right"/>
             </w:pPr>
             <w:r>
-              <w:lastRenderedPageBreak/>
               <w:t>stato l’inserimento errato, mostra una</w:t>
             </w:r>
           </w:p>
@@ -18637,7 +18618,6 @@
                 <w:i/>
                 <w:iCs/>
               </w:rPr>
-              <w:lastRenderedPageBreak/>
               <w:t xml:space="preserve">Exit </w:t>
             </w:r>
             <w:proofErr w:type="spellStart"/>
@@ -18774,6 +18754,7 @@
                 <w:sz w:val="24"/>
                 <w:szCs w:val="24"/>
               </w:rPr>
+              <w:lastRenderedPageBreak/>
               <w:t>Numero</w:t>
             </w:r>
           </w:p>
@@ -19466,11 +19447,16 @@
             <w:tcW w:w="3407" w:type="dxa"/>
           </w:tcPr>
           <w:p>
+            <w:proofErr w:type="gramStart"/>
             <w:r>
               <w:t>“</w:t>
             </w:r>
             <w:r>
-              <w:t xml:space="preserve">E’ </w:t>
+              <w:t>E’</w:t>
+            </w:r>
+            <w:proofErr w:type="gramEnd"/>
+            <w:r>
+              <w:t xml:space="preserve"> </w:t>
             </w:r>
             <w:r>
               <w:t>obbligatorio spuntare la casella del trattamento dati.”</w:t>
@@ -19633,10 +19619,12 @@
               <w:t xml:space="preserve">L’immagine deve essere in formato </w:t>
             </w:r>
             <w:proofErr w:type="spellStart"/>
+            <w:proofErr w:type="gramStart"/>
             <w:r>
               <w:t>png,jpg</w:t>
             </w:r>
             <w:proofErr w:type="spellEnd"/>
+            <w:proofErr w:type="gramEnd"/>
             <w:r>
               <w:t>.</w:t>
             </w:r>
@@ -19915,7 +19903,6 @@
                 <w:sz w:val="24"/>
                 <w:szCs w:val="24"/>
               </w:rPr>
-              <w:lastRenderedPageBreak/>
               <w:t>7</w:t>
             </w:r>
           </w:p>
@@ -20258,6 +20245,7 @@
                 <w:sz w:val="24"/>
                 <w:szCs w:val="24"/>
               </w:rPr>
+              <w:lastRenderedPageBreak/>
               <w:t>1</w:t>
             </w:r>
           </w:p>
@@ -20998,7 +20986,6 @@
           <w:sz w:val="44"/>
           <w:szCs w:val="44"/>
         </w:rPr>
-        <w:lastRenderedPageBreak/>
         <w:t>Object Model</w:t>
       </w:r>
     </w:p>
@@ -21399,7 +21386,29 @@
                 <w:szCs w:val="20"/>
                 <w:lang w:eastAsia="it-IT"/>
               </w:rPr>
-              <w:t>Form che consente all'azienda di inserire i  dati per la registrazione.</w:t>
+              <w:t xml:space="preserve">Form che consente all'azienda di inserire </w:t>
+            </w:r>
+            <w:proofErr w:type="gramStart"/>
+            <w:r>
+              <w:rPr>
+                <w:rFonts w:ascii="Calibri" w:eastAsia="Times New Roman" w:hAnsi="Calibri" w:cs="Calibri"/>
+                <w:color w:val="000000"/>
+                <w:sz w:val="20"/>
+                <w:szCs w:val="20"/>
+                <w:lang w:eastAsia="it-IT"/>
+              </w:rPr>
+              <w:t>i  dati</w:t>
+            </w:r>
+            <w:proofErr w:type="gramEnd"/>
+            <w:r>
+              <w:rPr>
+                <w:rFonts w:ascii="Calibri" w:eastAsia="Times New Roman" w:hAnsi="Calibri" w:cs="Calibri"/>
+                <w:color w:val="000000"/>
+                <w:sz w:val="20"/>
+                <w:szCs w:val="20"/>
+                <w:lang w:eastAsia="it-IT"/>
+              </w:rPr>
+              <w:t xml:space="preserve"> per la registrazione.</w:t>
             </w:r>
           </w:p>
         </w:tc>
@@ -21695,6 +21704,7 @@
                 <w:u w:val="single"/>
                 <w:lang w:eastAsia="it-IT"/>
               </w:rPr>
+              <w:lastRenderedPageBreak/>
               <w:t>ProfilePage</w:t>
             </w:r>
             <w:proofErr w:type="spellEnd"/>
@@ -23425,8 +23435,20 @@
                 <w:szCs w:val="20"/>
                 <w:lang w:eastAsia="it-IT"/>
               </w:rPr>
-              <w:t>Pulsante che permette all'inoccupato di candidarsi .</w:t>
-            </w:r>
+              <w:t xml:space="preserve">Pulsante che permette all'inoccupato di </w:t>
+            </w:r>
+            <w:proofErr w:type="gramStart"/>
+            <w:r>
+              <w:rPr>
+                <w:rFonts w:ascii="Calibri" w:eastAsia="Times New Roman" w:hAnsi="Calibri" w:cs="Calibri"/>
+                <w:color w:val="000000"/>
+                <w:sz w:val="20"/>
+                <w:szCs w:val="20"/>
+                <w:lang w:eastAsia="it-IT"/>
+              </w:rPr>
+              <w:t>candidarsi .</w:t>
+            </w:r>
+            <w:proofErr w:type="gramEnd"/>
           </w:p>
         </w:tc>
       </w:tr>
@@ -23665,6 +23687,7 @@
                 <w:lang w:eastAsia="it-IT"/>
               </w:rPr>
             </w:pPr>
+            <w:proofErr w:type="gramStart"/>
             <w:r>
               <w:rPr>
                 <w:rFonts w:ascii="Calibri" w:eastAsia="Times New Roman" w:hAnsi="Calibri" w:cs="Calibri"/>
@@ -23673,7 +23696,18 @@
                 <w:szCs w:val="20"/>
                 <w:lang w:eastAsia="it-IT"/>
               </w:rPr>
-              <w:t>Form  che l'azienda compila e sottomette per pubblicare un nuovo annuncio.</w:t>
+              <w:t>Form  che</w:t>
+            </w:r>
+            <w:proofErr w:type="gramEnd"/>
+            <w:r>
+              <w:rPr>
+                <w:rFonts w:ascii="Calibri" w:eastAsia="Times New Roman" w:hAnsi="Calibri" w:cs="Calibri"/>
+                <w:color w:val="000000"/>
+                <w:sz w:val="20"/>
+                <w:szCs w:val="20"/>
+                <w:lang w:eastAsia="it-IT"/>
+              </w:rPr>
+              <w:t xml:space="preserve"> l'azienda compila e sottomette per pubblicare un nuovo annuncio.</w:t>
             </w:r>
           </w:p>
         </w:tc>
@@ -24093,7 +24127,6 @@
                 <w:u w:val="single"/>
                 <w:lang w:eastAsia="it-IT"/>
               </w:rPr>
-              <w:lastRenderedPageBreak/>
               <w:t>SegnalationForm</w:t>
             </w:r>
             <w:proofErr w:type="spellEnd"/>
@@ -24958,6 +24991,7 @@
                 <w:u w:val="single"/>
                 <w:lang w:eastAsia="it-IT"/>
               </w:rPr>
+              <w:lastRenderedPageBreak/>
               <w:t>LoginControl</w:t>
             </w:r>
             <w:proofErr w:type="spellEnd"/>
@@ -26697,8 +26731,6 @@
               </w:rPr>
               <w:t>su</w:t>
             </w:r>
-            <w:bookmarkStart w:id="1" w:name="_GoBack"/>
-            <w:bookmarkEnd w:id="1"/>
             <w:r>
               <w:rPr>
                 <w:rFonts w:ascii="Calibri" w:eastAsia="Times New Roman" w:hAnsi="Calibri" w:cs="Calibri"/>
@@ -27508,7 +27540,6 @@
                 <w:u w:val="single"/>
                 <w:lang w:eastAsia="it-IT"/>
               </w:rPr>
-              <w:lastRenderedPageBreak/>
               <w:t>UpdateCurriculumControl</w:t>
             </w:r>
             <w:proofErr w:type="spellEnd"/>
@@ -28469,6 +28500,7 @@
                 <w:u w:val="single"/>
                 <w:lang w:eastAsia="it-IT"/>
               </w:rPr>
+              <w:lastRenderedPageBreak/>
               <w:t>InvitesManager</w:t>
             </w:r>
             <w:proofErr w:type="spellEnd"/>
@@ -28791,7 +28823,29 @@
                 <w:szCs w:val="20"/>
                 <w:lang w:eastAsia="it-IT"/>
               </w:rPr>
-              <w:t>Usato per la pubblicazione di annunci e per la creare la lista di annunci.</w:t>
+              <w:t xml:space="preserve">Usato per la pubblicazione di annunci e per </w:t>
+            </w:r>
+            <w:proofErr w:type="gramStart"/>
+            <w:r>
+              <w:rPr>
+                <w:rFonts w:ascii="Calibri" w:eastAsia="Times New Roman" w:hAnsi="Calibri" w:cs="Calibri"/>
+                <w:color w:val="000000"/>
+                <w:sz w:val="20"/>
+                <w:szCs w:val="20"/>
+                <w:lang w:eastAsia="it-IT"/>
+              </w:rPr>
+              <w:t>la creare</w:t>
+            </w:r>
+            <w:proofErr w:type="gramEnd"/>
+            <w:r>
+              <w:rPr>
+                <w:rFonts w:ascii="Calibri" w:eastAsia="Times New Roman" w:hAnsi="Calibri" w:cs="Calibri"/>
+                <w:color w:val="000000"/>
+                <w:sz w:val="20"/>
+                <w:szCs w:val="20"/>
+                <w:lang w:eastAsia="it-IT"/>
+              </w:rPr>
+              <w:t xml:space="preserve"> la lista di annunci.</w:t>
             </w:r>
           </w:p>
         </w:tc>
@@ -29159,7 +29213,29 @@
                 <w:szCs w:val="20"/>
                 <w:lang w:eastAsia="it-IT"/>
               </w:rPr>
-              <w:t>Usato per inviare la segnalazione di un azienda e per creare la lista delle segnalazioni.</w:t>
+              <w:t xml:space="preserve">Usato per inviare la segnalazione di </w:t>
+            </w:r>
+            <w:proofErr w:type="gramStart"/>
+            <w:r>
+              <w:rPr>
+                <w:rFonts w:ascii="Calibri" w:eastAsia="Times New Roman" w:hAnsi="Calibri" w:cs="Calibri"/>
+                <w:color w:val="000000"/>
+                <w:sz w:val="20"/>
+                <w:szCs w:val="20"/>
+                <w:lang w:eastAsia="it-IT"/>
+              </w:rPr>
+              <w:t>un azienda</w:t>
+            </w:r>
+            <w:proofErr w:type="gramEnd"/>
+            <w:r>
+              <w:rPr>
+                <w:rFonts w:ascii="Calibri" w:eastAsia="Times New Roman" w:hAnsi="Calibri" w:cs="Calibri"/>
+                <w:color w:val="000000"/>
+                <w:sz w:val="20"/>
+                <w:szCs w:val="20"/>
+                <w:lang w:eastAsia="it-IT"/>
+              </w:rPr>
+              <w:t xml:space="preserve"> e per creare la lista delle segnalazioni.</w:t>
             </w:r>
           </w:p>
         </w:tc>
@@ -42888,7 +42964,7 @@
 </file>
 
 <file path=customXml/itemProps1.xml><?xml version="1.0" encoding="utf-8"?>
-<ds:datastoreItem xmlns:ds="http://schemas.openxmlformats.org/officeDocument/2006/customXml" ds:itemID="{1E1BB0F5-6CA0-4B8F-B2F6-9A21A68CA414}">
+<ds:datastoreItem xmlns:ds="http://schemas.openxmlformats.org/officeDocument/2006/customXml" ds:itemID="{AE233FF9-02E0-406F-80AC-5B5C39EA1AFB}">
   <ds:schemaRefs>
     <ds:schemaRef ds:uri="http://schemas.openxmlformats.org/officeDocument/2006/bibliography"/>
   </ds:schemaRefs>

</xml_diff>

<commit_message>
Forse è finito il test specification
</commit_message>
<xml_diff>
--- a/Deliverables/RequirementsAndUseCase_EasyJob.docx
+++ b/Deliverables/RequirementsAndUseCase_EasyJob.docx
@@ -2902,15 +2902,7 @@
           </w:p>
           <w:p>
             <w:r>
-              <w:t xml:space="preserve">Data di nascita: 13/06/1996            Residente a: Via Kennedy, 140, Napoli       </w:t>
-            </w:r>
-            <w:proofErr w:type="gramStart"/>
-            <w:r>
-              <w:t xml:space="preserve">   “</w:t>
-            </w:r>
-            <w:proofErr w:type="gramEnd"/>
-            <w:r>
-              <w:t>CONTATTA”</w:t>
+              <w:t>Data di nascita: 13/06/1996            Residente a: Via Kennedy, 140, Napoli          “CONTATTA”</w:t>
             </w:r>
           </w:p>
           <w:p>
@@ -2934,15 +2926,7 @@
           </w:p>
           <w:p>
             <w:r>
-              <w:t xml:space="preserve">Data di nascita: 28/09/1991             Residente a: Viale Europa, 44, Salerno      </w:t>
-            </w:r>
-            <w:proofErr w:type="gramStart"/>
-            <w:r>
-              <w:t xml:space="preserve">   “</w:t>
-            </w:r>
-            <w:proofErr w:type="gramEnd"/>
-            <w:r>
-              <w:t>CONTATTA”</w:t>
+              <w:t>Data di nascita: 28/09/1991             Residente a: Viale Europa, 44, Salerno         “CONTATTA”</w:t>
             </w:r>
           </w:p>
           <w:p>
@@ -2996,15 +2980,7 @@
               </w:numPr>
             </w:pPr>
             <w:r>
-              <w:t>Le viene mostrato il modulo di compilazione in cui inserisce un titolo</w:t>
-            </w:r>
-            <w:proofErr w:type="gramStart"/>
-            <w:r>
-              <w:t>: ”Appuntamento</w:t>
-            </w:r>
-            <w:proofErr w:type="gramEnd"/>
-            <w:r>
-              <w:t xml:space="preserve"> per un colloquio – </w:t>
+              <w:t xml:space="preserve">Le viene mostrato il modulo di compilazione in cui inserisce un titolo: ”Appuntamento per un colloquio – </w:t>
             </w:r>
             <w:proofErr w:type="spellStart"/>
             <w:r>
@@ -3448,21 +3424,13 @@
             </w:r>
             <w:proofErr w:type="spellEnd"/>
             <w:r>
-              <w:t xml:space="preserve">, dopo aver analizzato le sue competenze, la riteniamo un candidato adeguato </w:t>
-            </w:r>
-            <w:proofErr w:type="gramStart"/>
-            <w:r>
-              <w:t>per</w:t>
+              <w:t>, dopo aver analizzato le sue competenze, la riteniamo un candidato adeguato per</w:t>
             </w:r>
             <w:r>
               <w:t xml:space="preserve"> </w:t>
             </w:r>
             <w:r>
-              <w:t>il</w:t>
-            </w:r>
-            <w:proofErr w:type="gramEnd"/>
-            <w:r>
-              <w:t xml:space="preserve"> ruolo indicato dal nostro annuncio. La invitiamo per un colloquio in data 19/12/2019 presso la nostra sede centrale in Via Torquato Tasso, 34 situata a Salerno.</w:t>
+              <w:t>il ruolo indicato dal nostro annuncio. La invitiamo per un colloquio in data 19/12/2019 presso la nostra sede centrale in Via Torquato Tasso, 34 situata a Salerno.</w:t>
             </w:r>
             <w:r>
               <w:br/>
@@ -5359,7 +5327,6 @@
               <w:t xml:space="preserve"> </w:t>
             </w:r>
             <w:proofErr w:type="spellStart"/>
-            <w:proofErr w:type="gramStart"/>
             <w:r>
               <w:t>Used</w:t>
             </w:r>
@@ -5372,7 +5339,6 @@
               <w:t>Exception</w:t>
             </w:r>
             <w:proofErr w:type="spellEnd"/>
-            <w:proofErr w:type="gramEnd"/>
             <w:r>
               <w:t xml:space="preserve"> </w:t>
             </w:r>
@@ -12943,7 +12909,15 @@
               <w:jc w:val="center"/>
             </w:pPr>
             <w:r>
-              <w:t>Il gestore risulta autenticato (UC</w:t>
+              <w:t xml:space="preserve">Il </w:t>
+            </w:r>
+            <w:r>
+              <w:t xml:space="preserve">moderatore annunci </w:t>
+            </w:r>
+            <w:bookmarkStart w:id="1" w:name="_GoBack"/>
+            <w:bookmarkEnd w:id="1"/>
+            <w:r>
+              <w:t>risulta autenticato (UC</w:t>
             </w:r>
             <w:r>
               <w:t xml:space="preserve"> 1.3</w:t>
@@ -15838,21 +15812,12 @@
                 <w:bCs/>
               </w:rPr>
             </w:pPr>
-            <w:proofErr w:type="gramStart"/>
-            <w:r>
-              <w:rPr>
-                <w:b/>
-                <w:bCs/>
-              </w:rPr>
-              <w:t>Ad</w:t>
-            </w:r>
-            <w:proofErr w:type="gramEnd"/>
-            <w:r>
-              <w:rPr>
-                <w:b/>
-                <w:bCs/>
-              </w:rPr>
-              <w:t xml:space="preserve"> Field </w:t>
+            <w:r>
+              <w:rPr>
+                <w:b/>
+                <w:bCs/>
+              </w:rPr>
+              <w:t xml:space="preserve">Ad Field </w:t>
             </w:r>
             <w:proofErr w:type="spellStart"/>
             <w:r>
@@ -17035,22 +17000,14 @@
               <w:jc w:val="center"/>
             </w:pPr>
             <w:r>
-              <w:t xml:space="preserve">Il sistema notifica l’errore </w:t>
-            </w:r>
-            <w:proofErr w:type="gramStart"/>
-            <w:r>
-              <w:t>all’</w:t>
+              <w:t>Il sistema notifica l’errore all’</w:t>
             </w:r>
             <w:proofErr w:type="spellStart"/>
             <w:r>
               <w:t>utente</w:t>
             </w:r>
             <w:r>
-              <w:t>:“</w:t>
-            </w:r>
-            <w:proofErr w:type="gramEnd"/>
-            <w:r>
-              <w:t>Username</w:t>
+              <w:t>:“Username</w:t>
             </w:r>
             <w:proofErr w:type="spellEnd"/>
             <w:r>
@@ -18051,12 +18008,10 @@
             <w:r>
               <w:t>fallimento</w:t>
             </w:r>
-            <w:proofErr w:type="gramStart"/>
             <w:r>
               <w:t>:”Username</w:t>
             </w:r>
             <w:proofErr w:type="spellEnd"/>
-            <w:proofErr w:type="gramEnd"/>
             <w:r>
               <w:t xml:space="preserve"> non trovato”</w:t>
             </w:r>
@@ -19447,16 +19402,11 @@
             <w:tcW w:w="3407" w:type="dxa"/>
           </w:tcPr>
           <w:p>
-            <w:proofErr w:type="gramStart"/>
             <w:r>
               <w:t>“</w:t>
             </w:r>
             <w:r>
-              <w:t>E’</w:t>
-            </w:r>
-            <w:proofErr w:type="gramEnd"/>
-            <w:r>
-              <w:t xml:space="preserve"> </w:t>
+              <w:t xml:space="preserve">E’ </w:t>
             </w:r>
             <w:r>
               <w:t>obbligatorio spuntare la casella del trattamento dati.”</w:t>
@@ -19619,12 +19569,10 @@
               <w:t xml:space="preserve">L’immagine deve essere in formato </w:t>
             </w:r>
             <w:proofErr w:type="spellStart"/>
-            <w:proofErr w:type="gramStart"/>
             <w:r>
               <w:t>png,jpg</w:t>
             </w:r>
             <w:proofErr w:type="spellEnd"/>
-            <w:proofErr w:type="gramEnd"/>
             <w:r>
               <w:t>.</w:t>
             </w:r>
@@ -21386,29 +21334,7 @@
                 <w:szCs w:val="20"/>
                 <w:lang w:eastAsia="it-IT"/>
               </w:rPr>
-              <w:t xml:space="preserve">Form che consente all'azienda di inserire </w:t>
-            </w:r>
-            <w:proofErr w:type="gramStart"/>
-            <w:r>
-              <w:rPr>
-                <w:rFonts w:ascii="Calibri" w:eastAsia="Times New Roman" w:hAnsi="Calibri" w:cs="Calibri"/>
-                <w:color w:val="000000"/>
-                <w:sz w:val="20"/>
-                <w:szCs w:val="20"/>
-                <w:lang w:eastAsia="it-IT"/>
-              </w:rPr>
-              <w:t>i  dati</w:t>
-            </w:r>
-            <w:proofErr w:type="gramEnd"/>
-            <w:r>
-              <w:rPr>
-                <w:rFonts w:ascii="Calibri" w:eastAsia="Times New Roman" w:hAnsi="Calibri" w:cs="Calibri"/>
-                <w:color w:val="000000"/>
-                <w:sz w:val="20"/>
-                <w:szCs w:val="20"/>
-                <w:lang w:eastAsia="it-IT"/>
-              </w:rPr>
-              <w:t xml:space="preserve"> per la registrazione.</w:t>
+              <w:t>Form che consente all'azienda di inserire i  dati per la registrazione.</w:t>
             </w:r>
           </w:p>
         </w:tc>
@@ -23435,20 +23361,8 @@
                 <w:szCs w:val="20"/>
                 <w:lang w:eastAsia="it-IT"/>
               </w:rPr>
-              <w:t xml:space="preserve">Pulsante che permette all'inoccupato di </w:t>
-            </w:r>
-            <w:proofErr w:type="gramStart"/>
-            <w:r>
-              <w:rPr>
-                <w:rFonts w:ascii="Calibri" w:eastAsia="Times New Roman" w:hAnsi="Calibri" w:cs="Calibri"/>
-                <w:color w:val="000000"/>
-                <w:sz w:val="20"/>
-                <w:szCs w:val="20"/>
-                <w:lang w:eastAsia="it-IT"/>
-              </w:rPr>
-              <w:t>candidarsi .</w:t>
-            </w:r>
-            <w:proofErr w:type="gramEnd"/>
+              <w:t>Pulsante che permette all'inoccupato di candidarsi .</w:t>
+            </w:r>
           </w:p>
         </w:tc>
       </w:tr>
@@ -23687,7 +23601,6 @@
                 <w:lang w:eastAsia="it-IT"/>
               </w:rPr>
             </w:pPr>
-            <w:proofErr w:type="gramStart"/>
             <w:r>
               <w:rPr>
                 <w:rFonts w:ascii="Calibri" w:eastAsia="Times New Roman" w:hAnsi="Calibri" w:cs="Calibri"/>
@@ -23696,18 +23609,7 @@
                 <w:szCs w:val="20"/>
                 <w:lang w:eastAsia="it-IT"/>
               </w:rPr>
-              <w:t>Form  che</w:t>
-            </w:r>
-            <w:proofErr w:type="gramEnd"/>
-            <w:r>
-              <w:rPr>
-                <w:rFonts w:ascii="Calibri" w:eastAsia="Times New Roman" w:hAnsi="Calibri" w:cs="Calibri"/>
-                <w:color w:val="000000"/>
-                <w:sz w:val="20"/>
-                <w:szCs w:val="20"/>
-                <w:lang w:eastAsia="it-IT"/>
-              </w:rPr>
-              <w:t xml:space="preserve"> l'azienda compila e sottomette per pubblicare un nuovo annuncio.</w:t>
+              <w:t>Form  che l'azienda compila e sottomette per pubblicare un nuovo annuncio.</w:t>
             </w:r>
           </w:p>
         </w:tc>
@@ -28823,29 +28725,7 @@
                 <w:szCs w:val="20"/>
                 <w:lang w:eastAsia="it-IT"/>
               </w:rPr>
-              <w:t xml:space="preserve">Usato per la pubblicazione di annunci e per </w:t>
-            </w:r>
-            <w:proofErr w:type="gramStart"/>
-            <w:r>
-              <w:rPr>
-                <w:rFonts w:ascii="Calibri" w:eastAsia="Times New Roman" w:hAnsi="Calibri" w:cs="Calibri"/>
-                <w:color w:val="000000"/>
-                <w:sz w:val="20"/>
-                <w:szCs w:val="20"/>
-                <w:lang w:eastAsia="it-IT"/>
-              </w:rPr>
-              <w:t>la creare</w:t>
-            </w:r>
-            <w:proofErr w:type="gramEnd"/>
-            <w:r>
-              <w:rPr>
-                <w:rFonts w:ascii="Calibri" w:eastAsia="Times New Roman" w:hAnsi="Calibri" w:cs="Calibri"/>
-                <w:color w:val="000000"/>
-                <w:sz w:val="20"/>
-                <w:szCs w:val="20"/>
-                <w:lang w:eastAsia="it-IT"/>
-              </w:rPr>
-              <w:t xml:space="preserve"> la lista di annunci.</w:t>
+              <w:t>Usato per la pubblicazione di annunci e per la creare la lista di annunci.</w:t>
             </w:r>
           </w:p>
         </w:tc>
@@ -29213,29 +29093,7 @@
                 <w:szCs w:val="20"/>
                 <w:lang w:eastAsia="it-IT"/>
               </w:rPr>
-              <w:t xml:space="preserve">Usato per inviare la segnalazione di </w:t>
-            </w:r>
-            <w:proofErr w:type="gramStart"/>
-            <w:r>
-              <w:rPr>
-                <w:rFonts w:ascii="Calibri" w:eastAsia="Times New Roman" w:hAnsi="Calibri" w:cs="Calibri"/>
-                <w:color w:val="000000"/>
-                <w:sz w:val="20"/>
-                <w:szCs w:val="20"/>
-                <w:lang w:eastAsia="it-IT"/>
-              </w:rPr>
-              <w:t>un azienda</w:t>
-            </w:r>
-            <w:proofErr w:type="gramEnd"/>
-            <w:r>
-              <w:rPr>
-                <w:rFonts w:ascii="Calibri" w:eastAsia="Times New Roman" w:hAnsi="Calibri" w:cs="Calibri"/>
-                <w:color w:val="000000"/>
-                <w:sz w:val="20"/>
-                <w:szCs w:val="20"/>
-                <w:lang w:eastAsia="it-IT"/>
-              </w:rPr>
-              <w:t xml:space="preserve"> e per creare la lista delle segnalazioni.</w:t>
+              <w:t>Usato per inviare la segnalazione di un azienda e per creare la lista delle segnalazioni.</w:t>
             </w:r>
           </w:p>
         </w:tc>
@@ -42154,7 +42012,7 @@
       </w:pPr>
     </w:pPrDefault>
   </w:docDefaults>
-  <w:latentStyles w:defLockedState="0" w:defUIPriority="99" w:defSemiHidden="0" w:defUnhideWhenUsed="0" w:defQFormat="0" w:count="377">
+  <w:latentStyles w:defLockedState="0" w:defUIPriority="99" w:defSemiHidden="0" w:defUnhideWhenUsed="0" w:defQFormat="0" w:count="376">
     <w:lsdException w:name="Normal" w:uiPriority="0" w:qFormat="1"/>
     <w:lsdException w:name="heading 1" w:uiPriority="9" w:qFormat="1"/>
     <w:lsdException w:name="heading 2" w:semiHidden="1" w:uiPriority="9" w:unhideWhenUsed="1" w:qFormat="1"/>
@@ -42531,7 +42389,6 @@
     <w:lsdException w:name="Hashtag" w:semiHidden="1" w:unhideWhenUsed="1"/>
     <w:lsdException w:name="Unresolved Mention" w:semiHidden="1" w:unhideWhenUsed="1"/>
     <w:lsdException w:name="Smart Link" w:semiHidden="1" w:unhideWhenUsed="1"/>
-    <w:lsdException w:name="Smart Link Error" w:semiHidden="1" w:unhideWhenUsed="1"/>
   </w:latentStyles>
   <w:style w:type="paragraph" w:default="1" w:styleId="Normale">
     <w:name w:val="Normal"/>
@@ -42964,7 +42821,7 @@
 </file>
 
 <file path=customXml/itemProps1.xml><?xml version="1.0" encoding="utf-8"?>
-<ds:datastoreItem xmlns:ds="http://schemas.openxmlformats.org/officeDocument/2006/customXml" ds:itemID="{AE233FF9-02E0-406F-80AC-5B5C39EA1AFB}">
+<ds:datastoreItem xmlns:ds="http://schemas.openxmlformats.org/officeDocument/2006/customXml" ds:itemID="{348F9F79-CA74-444F-BD39-56AAFCDFE839}">
   <ds:schemaRefs>
     <ds:schemaRef ds:uri="http://schemas.openxmlformats.org/officeDocument/2006/bibliography"/>
   </ds:schemaRefs>

</xml_diff>